<commit_message>
Deploying to gh-pages from @ csci-1301/csci-1301.github.io@787ae3e9fede6f792443c31b5d8d1793ccaae942 🚀
</commit_message>
<xml_diff>
--- a/labs/While/index.docx
+++ b/labs/While/index.docx
@@ -46,7 +46,7 @@
         <w:pStyle w:val="Date"/>
       </w:pPr>
       <w:r>
-        <w:t xml:space="preserve">June  14, 2021 (11:30:27 PM)</w:t>
+        <w:t xml:space="preserve">June  15, 2021 (12:05:33 AM)</w:t>
       </w:r>
     </w:p>
     <w:sdt>
@@ -75,6 +75,859 @@
         </w:p>
       </w:sdtContent>
     </w:sdt>
+    <w:p>
+      <w:pPr>
+        <w:pStyle w:val="FirstParagraph"/>
+      </w:pPr>
+      <w:r>
+        <w:t xml:space="preserve">In Part 1 of this lab you practice implementing while loops with different terminating conditions and applied to different types of problems.</w:t>
+      </w:r>
+    </w:p>
+    <w:p>
+      <w:pPr>
+        <w:pStyle w:val="BodyText"/>
+      </w:pPr>
+      <w:r>
+        <w:t xml:space="preserve">In Part 2 of this lab you will practice using do while loops.</w:t>
+      </w:r>
+    </w:p>
+    <w:bookmarkStart w:id="21" w:name="practicing-while-loops"/>
+    <w:p>
+      <w:pPr>
+        <w:pStyle w:val="Heading1"/>
+      </w:pPr>
+      <w:r>
+        <w:t xml:space="preserve">Practicing while Loops</w:t>
+      </w:r>
+    </w:p>
+    <w:p>
+      <w:pPr>
+        <w:pStyle w:val="FirstParagraph"/>
+      </w:pPr>
+      <w:r>
+        <w:t xml:space="preserve">Write a loop that displays…</w:t>
+      </w:r>
+    </w:p>
+    <w:p>
+      <w:pPr>
+        <w:numPr>
+          <w:ilvl w:val="0"/>
+          <w:numId w:val="1001"/>
+        </w:numPr>
+        <w:pStyle w:val="Compact"/>
+      </w:pPr>
+      <w:r>
+        <w:t xml:space="preserve">all integers between 0 and 100 that are divisible by 3.</w:t>
+      </w:r>
+    </w:p>
+    <w:p>
+      <w:pPr>
+        <w:numPr>
+          <w:ilvl w:val="0"/>
+          <w:numId w:val="1001"/>
+        </w:numPr>
+        <w:pStyle w:val="Compact"/>
+      </w:pPr>
+      <w:r>
+        <w:t xml:space="preserve">all integers between 1 and 100 but do not display numbers between 10-20 and 40-60.</w:t>
+      </w:r>
+    </w:p>
+    <w:p>
+      <w:pPr>
+        <w:numPr>
+          <w:ilvl w:val="0"/>
+          <w:numId w:val="1001"/>
+        </w:numPr>
+        <w:pStyle w:val="Compact"/>
+      </w:pPr>
+      <w:r>
+        <w:rPr>
+          <w:rStyle w:val="NormalTok"/>
+        </w:rPr>
+        <w:t xml:space="preserve">Hello World</w:t>
+      </w:r>
+      <w:r>
+        <w:t xml:space="preserve"> </w:t>
+      </w:r>
+      <w:r>
+        <w:t xml:space="preserve">ten times.</w:t>
+      </w:r>
+    </w:p>
+    <w:p>
+      <w:pPr>
+        <w:numPr>
+          <w:ilvl w:val="0"/>
+          <w:numId w:val="1001"/>
+        </w:numPr>
+        <w:pStyle w:val="Compact"/>
+      </w:pPr>
+      <w:r>
+        <w:t xml:space="preserve">10 rows of text where</w:t>
+      </w:r>
+      <w:r>
+        <w:t xml:space="preserve"> </w:t>
+      </w:r>
+      <w:r>
+        <w:rPr>
+          <w:rStyle w:val="NormalTok"/>
+        </w:rPr>
+        <w:t xml:space="preserve">Hello</w:t>
+      </w:r>
+      <w:r>
+        <w:t xml:space="preserve"> </w:t>
+      </w:r>
+      <w:r>
+        <w:t xml:space="preserve">is displayed on every other row and</w:t>
+      </w:r>
+      <w:r>
+        <w:t xml:space="preserve"> </w:t>
+      </w:r>
+      <w:r>
+        <w:rPr>
+          <w:rStyle w:val="NormalTok"/>
+        </w:rPr>
+        <w:t xml:space="preserve">World</w:t>
+      </w:r>
+      <w:r>
+        <w:t xml:space="preserve"> </w:t>
+      </w:r>
+      <w:r>
+        <w:t xml:space="preserve">on every other row</w:t>
+      </w:r>
+    </w:p>
+    <w:p>
+      <w:pPr>
+        <w:numPr>
+          <w:ilvl w:val="0"/>
+          <w:numId w:val="1001"/>
+        </w:numPr>
+        <w:pStyle w:val="Compact"/>
+      </w:pPr>
+      <w:r>
+        <w:t xml:space="preserve">value that decreases by 0.5 on each iteration. Start from 10.0 and iterate as long as the value remains positive.</w:t>
+      </w:r>
+    </w:p>
+    <w:p>
+      <w:pPr>
+        <w:pStyle w:val="FirstParagraph"/>
+      </w:pPr>
+      <w:r>
+        <w:t xml:space="preserve">In these problems you will need to ask for user for input then perform described actions on the input.</w:t>
+      </w:r>
+    </w:p>
+    <w:p>
+      <w:pPr>
+        <w:numPr>
+          <w:ilvl w:val="0"/>
+          <w:numId w:val="1002"/>
+        </w:numPr>
+      </w:pPr>
+      <w:r>
+        <w:t xml:space="preserve">Ask the user for a positive integer value (1 or greater). After the user provides a number, compute the result of this series where</w:t>
+      </w:r>
+      <w:r>
+        <w:t xml:space="preserve"> </w:t>
+      </w:r>
+      <m:oMath>
+        <m:r>
+          <m:t>n</m:t>
+        </m:r>
+      </m:oMath>
+      <w:r>
+        <w:t xml:space="preserve"> </w:t>
+      </w:r>
+      <w:r>
+        <w:t xml:space="preserve">represents the number obtained from user:</w:t>
+      </w:r>
+      <w:r>
+        <w:t xml:space="preserve"> </w:t>
+      </w:r>
+      <m:oMath>
+        <m:r>
+          <m:t>1</m:t>
+        </m:r>
+        <m:r>
+          <m:rPr>
+            <m:sty m:val="p"/>
+          </m:rPr>
+          <m:t>+</m:t>
+        </m:r>
+        <m:f>
+          <m:fPr>
+            <m:type m:val="bar"/>
+          </m:fPr>
+          <m:num>
+            <m:r>
+              <m:t>1</m:t>
+            </m:r>
+          </m:num>
+          <m:den>
+            <m:r>
+              <m:t>2</m:t>
+            </m:r>
+          </m:den>
+        </m:f>
+        <m:r>
+          <m:rPr>
+            <m:sty m:val="p"/>
+          </m:rPr>
+          <m:t>+</m:t>
+        </m:r>
+        <m:f>
+          <m:fPr>
+            <m:type m:val="bar"/>
+          </m:fPr>
+          <m:num>
+            <m:r>
+              <m:t>1</m:t>
+            </m:r>
+          </m:num>
+          <m:den>
+            <m:r>
+              <m:t>3</m:t>
+            </m:r>
+          </m:den>
+        </m:f>
+        <m:r>
+          <m:rPr>
+            <m:sty m:val="p"/>
+          </m:rPr>
+          <m:t>+</m:t>
+        </m:r>
+        <m:f>
+          <m:fPr>
+            <m:type m:val="bar"/>
+          </m:fPr>
+          <m:num>
+            <m:r>
+              <m:t>1</m:t>
+            </m:r>
+          </m:num>
+          <m:den>
+            <m:r>
+              <m:t>4</m:t>
+            </m:r>
+          </m:den>
+        </m:f>
+        <m:r>
+          <m:rPr>
+            <m:sty m:val="p"/>
+          </m:rPr>
+          <m:t>+</m:t>
+        </m:r>
+        <m:f>
+          <m:fPr>
+            <m:type m:val="bar"/>
+          </m:fPr>
+          <m:num>
+            <m:r>
+              <m:t>1</m:t>
+            </m:r>
+          </m:num>
+          <m:den>
+            <m:r>
+              <m:t>5</m:t>
+            </m:r>
+          </m:den>
+        </m:f>
+        <m:r>
+          <m:rPr>
+            <m:sty m:val="p"/>
+          </m:rPr>
+          <m:t>+</m:t>
+        </m:r>
+        <m:r>
+          <m:rPr>
+            <m:sty m:val="p"/>
+          </m:rPr>
+          <m:t>.</m:t>
+        </m:r>
+        <m:r>
+          <m:rPr>
+            <m:sty m:val="p"/>
+          </m:rPr>
+          <m:t>.</m:t>
+        </m:r>
+        <m:r>
+          <m:rPr>
+            <m:sty m:val="p"/>
+          </m:rPr>
+          <m:t>.</m:t>
+        </m:r>
+        <m:r>
+          <m:rPr>
+            <m:sty m:val="p"/>
+          </m:rPr>
+          <m:t>+</m:t>
+        </m:r>
+        <m:f>
+          <m:fPr>
+            <m:type m:val="bar"/>
+          </m:fPr>
+          <m:num>
+            <m:r>
+              <m:t>1</m:t>
+            </m:r>
+          </m:num>
+          <m:den>
+            <m:r>
+              <m:t>n</m:t>
+            </m:r>
+          </m:den>
+        </m:f>
+      </m:oMath>
+    </w:p>
+    <w:p>
+      <w:pPr>
+        <w:numPr>
+          <w:ilvl w:val="0"/>
+          <w:numId w:val="1002"/>
+        </w:numPr>
+      </w:pPr>
+      <w:r>
+        <w:t xml:space="preserve">Assume you have the following mapping of zip codes to cities:</w:t>
+      </w:r>
+    </w:p>
+    <w:tbl>
+      <w:tblPr>
+        <w:tblStyle w:val="Table"/>
+        <w:tblW w:type="auto" w:w="0"/>
+        <w:tblLook w:firstRow="1" w:lastRow="0" w:firstColumn="0" w:lastColumn="0" w:noHBand="0" w:noVBand="0" w:val="0020"/>
+      </w:tblPr>
+      <w:tblGrid>
+        <w:gridCol w:w="3960"/>
+        <w:gridCol w:w="3960"/>
+      </w:tblGrid>
+      <w:tr>
+        <w:trPr>
+          <w:tblHeader w:val="true"/>
+        </w:trPr>
+        <w:tc>
+          <w:tcPr/>
+          <w:p>
+            <w:pPr>
+              <w:numPr>
+                <w:ilvl w:val="0"/>
+                <w:numId w:val="1000"/>
+              </w:numPr>
+              <w:pStyle w:val="Compact"/>
+              <w:jc w:val="left"/>
+            </w:pPr>
+            <w:r>
+              <w:t xml:space="preserve">zip code</w:t>
+            </w:r>
+          </w:p>
+        </w:tc>
+        <w:tc>
+          <w:tcPr/>
+          <w:p>
+            <w:pPr>
+              <w:numPr>
+                <w:ilvl w:val="0"/>
+                <w:numId w:val="1000"/>
+              </w:numPr>
+              <w:pStyle w:val="Compact"/>
+              <w:jc w:val="left"/>
+            </w:pPr>
+            <w:r>
+              <w:t xml:space="preserve">city name</w:t>
+            </w:r>
+          </w:p>
+        </w:tc>
+      </w:tr>
+      <w:tr>
+        <w:tc>
+          <w:tcPr/>
+          <w:p>
+            <w:pPr>
+              <w:numPr>
+                <w:ilvl w:val="0"/>
+                <w:numId w:val="1000"/>
+              </w:numPr>
+              <w:pStyle w:val="Compact"/>
+              <w:jc w:val="left"/>
+            </w:pPr>
+            <w:r>
+              <w:t xml:space="preserve">30901</w:t>
+            </w:r>
+          </w:p>
+        </w:tc>
+        <w:tc>
+          <w:tcPr/>
+          <w:p>
+            <w:pPr>
+              <w:numPr>
+                <w:ilvl w:val="0"/>
+                <w:numId w:val="1000"/>
+              </w:numPr>
+              <w:pStyle w:val="Compact"/>
+              <w:jc w:val="left"/>
+            </w:pPr>
+            <w:r>
+              <w:t xml:space="preserve">Augusta</w:t>
+            </w:r>
+          </w:p>
+        </w:tc>
+      </w:tr>
+      <w:tr>
+        <w:tc>
+          <w:tcPr/>
+          <w:p>
+            <w:pPr>
+              <w:numPr>
+                <w:ilvl w:val="0"/>
+                <w:numId w:val="1000"/>
+              </w:numPr>
+              <w:pStyle w:val="Compact"/>
+              <w:jc w:val="left"/>
+            </w:pPr>
+            <w:r>
+              <w:t xml:space="preserve">30904</w:t>
+            </w:r>
+          </w:p>
+        </w:tc>
+        <w:tc>
+          <w:tcPr/>
+          <w:p>
+            <w:pPr>
+              <w:numPr>
+                <w:ilvl w:val="0"/>
+                <w:numId w:val="1000"/>
+              </w:numPr>
+              <w:pStyle w:val="Compact"/>
+              <w:jc w:val="left"/>
+            </w:pPr>
+            <w:r>
+              <w:t xml:space="preserve">Augusta</w:t>
+            </w:r>
+          </w:p>
+        </w:tc>
+      </w:tr>
+      <w:tr>
+        <w:tc>
+          <w:tcPr/>
+          <w:p>
+            <w:pPr>
+              <w:numPr>
+                <w:ilvl w:val="0"/>
+                <w:numId w:val="1000"/>
+              </w:numPr>
+              <w:pStyle w:val="Compact"/>
+              <w:jc w:val="left"/>
+            </w:pPr>
+            <w:r>
+              <w:t xml:space="preserve">30912</w:t>
+            </w:r>
+          </w:p>
+        </w:tc>
+        <w:tc>
+          <w:tcPr/>
+          <w:p>
+            <w:pPr>
+              <w:numPr>
+                <w:ilvl w:val="0"/>
+                <w:numId w:val="1000"/>
+              </w:numPr>
+              <w:pStyle w:val="Compact"/>
+              <w:jc w:val="left"/>
+            </w:pPr>
+            <w:r>
+              <w:t xml:space="preserve">Augusta</w:t>
+            </w:r>
+          </w:p>
+        </w:tc>
+      </w:tr>
+      <w:tr>
+        <w:tc>
+          <w:tcPr/>
+          <w:p>
+            <w:pPr>
+              <w:numPr>
+                <w:ilvl w:val="0"/>
+                <w:numId w:val="1000"/>
+              </w:numPr>
+              <w:pStyle w:val="Compact"/>
+              <w:jc w:val="left"/>
+            </w:pPr>
+            <w:r>
+              <w:t xml:space="preserve">30809</w:t>
+            </w:r>
+          </w:p>
+        </w:tc>
+        <w:tc>
+          <w:tcPr/>
+          <w:p>
+            <w:pPr>
+              <w:numPr>
+                <w:ilvl w:val="0"/>
+                <w:numId w:val="1000"/>
+              </w:numPr>
+              <w:pStyle w:val="Compact"/>
+              <w:jc w:val="left"/>
+            </w:pPr>
+            <w:r>
+              <w:t xml:space="preserve">Evans</w:t>
+            </w:r>
+          </w:p>
+        </w:tc>
+      </w:tr>
+      <w:tr>
+        <w:tc>
+          <w:tcPr/>
+          <w:p>
+            <w:pPr>
+              <w:numPr>
+                <w:ilvl w:val="0"/>
+                <w:numId w:val="1000"/>
+              </w:numPr>
+              <w:pStyle w:val="Compact"/>
+              <w:jc w:val="left"/>
+            </w:pPr>
+            <w:r>
+              <w:t xml:space="preserve">30813</w:t>
+            </w:r>
+          </w:p>
+        </w:tc>
+        <w:tc>
+          <w:tcPr/>
+          <w:p>
+            <w:pPr>
+              <w:numPr>
+                <w:ilvl w:val="0"/>
+                <w:numId w:val="1000"/>
+              </w:numPr>
+              <w:pStyle w:val="Compact"/>
+              <w:jc w:val="left"/>
+            </w:pPr>
+            <w:r>
+              <w:t xml:space="preserve">Grovetown</w:t>
+            </w:r>
+          </w:p>
+        </w:tc>
+      </w:tr>
+      <w:tr>
+        <w:tc>
+          <w:tcPr/>
+          <w:p>
+            <w:pPr>
+              <w:numPr>
+                <w:ilvl w:val="0"/>
+                <w:numId w:val="1000"/>
+              </w:numPr>
+              <w:pStyle w:val="Compact"/>
+              <w:jc w:val="left"/>
+            </w:pPr>
+            <w:r>
+              <w:t xml:space="preserve">30814</w:t>
+            </w:r>
+          </w:p>
+        </w:tc>
+        <w:tc>
+          <w:tcPr/>
+          <w:p>
+            <w:pPr>
+              <w:numPr>
+                <w:ilvl w:val="0"/>
+                <w:numId w:val="1000"/>
+              </w:numPr>
+              <w:pStyle w:val="Compact"/>
+              <w:jc w:val="left"/>
+            </w:pPr>
+            <w:r>
+              <w:t xml:space="preserve">Harlem</w:t>
+            </w:r>
+          </w:p>
+        </w:tc>
+      </w:tr>
+      <w:tr>
+        <w:tc>
+          <w:tcPr/>
+          <w:p>
+            <w:pPr>
+              <w:numPr>
+                <w:ilvl w:val="0"/>
+                <w:numId w:val="1000"/>
+              </w:numPr>
+              <w:pStyle w:val="Compact"/>
+              <w:jc w:val="left"/>
+            </w:pPr>
+            <w:r>
+              <w:t xml:space="preserve">30815</w:t>
+            </w:r>
+          </w:p>
+        </w:tc>
+        <w:tc>
+          <w:tcPr/>
+          <w:p>
+            <w:pPr>
+              <w:numPr>
+                <w:ilvl w:val="0"/>
+                <w:numId w:val="1000"/>
+              </w:numPr>
+              <w:pStyle w:val="Compact"/>
+              <w:jc w:val="left"/>
+            </w:pPr>
+            <w:r>
+              <w:t xml:space="preserve">Hephzibah</w:t>
+            </w:r>
+          </w:p>
+        </w:tc>
+      </w:tr>
+      <w:tr>
+        <w:tc>
+          <w:tcPr/>
+          <w:p>
+            <w:pPr>
+              <w:numPr>
+                <w:ilvl w:val="0"/>
+                <w:numId w:val="1000"/>
+              </w:numPr>
+              <w:pStyle w:val="Compact"/>
+              <w:jc w:val="left"/>
+            </w:pPr>
+            <w:r>
+              <w:t xml:space="preserve">29842</w:t>
+            </w:r>
+          </w:p>
+        </w:tc>
+        <w:tc>
+          <w:tcPr/>
+          <w:p>
+            <w:pPr>
+              <w:numPr>
+                <w:ilvl w:val="0"/>
+                <w:numId w:val="1000"/>
+              </w:numPr>
+              <w:pStyle w:val="Compact"/>
+              <w:jc w:val="left"/>
+            </w:pPr>
+            <w:r>
+              <w:t xml:space="preserve">North Augusta</w:t>
+            </w:r>
+          </w:p>
+        </w:tc>
+      </w:tr>
+    </w:tbl>
+    <w:p>
+      <w:pPr>
+        <w:numPr>
+          <w:ilvl w:val="0"/>
+          <w:numId w:val="1000"/>
+        </w:numPr>
+      </w:pPr>
+      <w:r>
+        <w:t xml:space="preserve">Write a small program that asks the user to enter a zip code. Then display to the user the city name based on the zip code user entered. If the zip code is not included in the table given above, the program should display</w:t>
+      </w:r>
+      <w:r>
+        <w:t xml:space="preserve"> </w:t>
+      </w:r>
+      <w:r>
+        <w:t xml:space="preserve">“</w:t>
+      </w:r>
+      <w:r>
+        <w:t xml:space="preserve">unknown city!</w:t>
+      </w:r>
+      <w:r>
+        <w:t xml:space="preserve">”</w:t>
+      </w:r>
+      <w:r>
+        <w:t xml:space="preserve">. Allow the user to repeat the input until the user indicates they are ready to quit by entering approprite sentinel value.</w:t>
+      </w:r>
+    </w:p>
+    <w:bookmarkEnd w:id="21"/>
+    <w:bookmarkStart w:id="22" w:name="do-while-loops"/>
+    <w:p>
+      <w:pPr>
+        <w:pStyle w:val="Heading1"/>
+      </w:pPr>
+      <w:r>
+        <w:t xml:space="preserve">Do while Loops</w:t>
+      </w:r>
+    </w:p>
+    <w:p>
+      <w:pPr>
+        <w:pStyle w:val="FirstParagraph"/>
+      </w:pPr>
+      <w:r>
+        <w:t xml:space="preserve">Before writing code, think through the following problems:</w:t>
+      </w:r>
+    </w:p>
+    <w:p>
+      <w:pPr>
+        <w:numPr>
+          <w:ilvl w:val="0"/>
+          <w:numId w:val="1003"/>
+        </w:numPr>
+        <w:pStyle w:val="Compact"/>
+      </w:pPr>
+      <w:r>
+        <w:t xml:space="preserve">In your own words, what is the difference between</w:t>
+      </w:r>
+      <w:r>
+        <w:t xml:space="preserve"> </w:t>
+      </w:r>
+      <w:r>
+        <w:rPr>
+          <w:rStyle w:val="KeywordTok"/>
+        </w:rPr>
+        <w:t xml:space="preserve">while</w:t>
+      </w:r>
+      <w:r>
+        <w:t xml:space="preserve"> </w:t>
+      </w:r>
+      <w:r>
+        <w:t xml:space="preserve">and</w:t>
+      </w:r>
+      <w:r>
+        <w:t xml:space="preserve"> </w:t>
+      </w:r>
+      <w:r>
+        <w:rPr>
+          <w:rStyle w:val="KeywordTok"/>
+        </w:rPr>
+        <w:t xml:space="preserve">do</w:t>
+      </w:r>
+      <w:r>
+        <w:rPr>
+          <w:rStyle w:val="NormalTok"/>
+        </w:rPr>
+        <w:t xml:space="preserve"> </w:t>
+      </w:r>
+      <w:r>
+        <w:rPr>
+          <w:rStyle w:val="KeywordTok"/>
+        </w:rPr>
+        <w:t xml:space="preserve">while</w:t>
+      </w:r>
+      <w:r>
+        <w:t xml:space="preserve"> </w:t>
+      </w:r>
+      <w:r>
+        <w:t xml:space="preserve">loops?</w:t>
+      </w:r>
+    </w:p>
+    <w:p>
+      <w:pPr>
+        <w:numPr>
+          <w:ilvl w:val="0"/>
+          <w:numId w:val="1003"/>
+        </w:numPr>
+        <w:pStyle w:val="Compact"/>
+      </w:pPr>
+      <w:r>
+        <w:t xml:space="preserve">Can you think of a problem where you can use</w:t>
+      </w:r>
+      <w:r>
+        <w:t xml:space="preserve"> </w:t>
+      </w:r>
+      <w:r>
+        <w:rPr>
+          <w:rStyle w:val="KeywordTok"/>
+        </w:rPr>
+        <w:t xml:space="preserve">while</w:t>
+      </w:r>
+      <w:r>
+        <w:t xml:space="preserve"> </w:t>
+      </w:r>
+      <w:r>
+        <w:t xml:space="preserve">but not</w:t>
+      </w:r>
+      <w:r>
+        <w:t xml:space="preserve"> </w:t>
+      </w:r>
+      <w:r>
+        <w:rPr>
+          <w:rStyle w:val="KeywordTok"/>
+        </w:rPr>
+        <w:t xml:space="preserve">do</w:t>
+      </w:r>
+      <w:r>
+        <w:rPr>
+          <w:rStyle w:val="NormalTok"/>
+        </w:rPr>
+        <w:t xml:space="preserve"> </w:t>
+      </w:r>
+      <w:r>
+        <w:rPr>
+          <w:rStyle w:val="KeywordTok"/>
+        </w:rPr>
+        <w:t xml:space="preserve">while</w:t>
+      </w:r>
+      <w:r>
+        <w:t xml:space="preserve"> </w:t>
+      </w:r>
+      <w:r>
+        <w:t xml:space="preserve">loop?</w:t>
+      </w:r>
+    </w:p>
+    <w:p>
+      <w:pPr>
+        <w:pStyle w:val="FirstParagraph"/>
+      </w:pPr>
+      <w:r>
+        <w:t xml:space="preserve">Next solve the following problems using a do while loop:</w:t>
+      </w:r>
+    </w:p>
+    <w:p>
+      <w:pPr>
+        <w:numPr>
+          <w:ilvl w:val="0"/>
+          <w:numId w:val="1004"/>
+        </w:numPr>
+      </w:pPr>
+      <w:r>
+        <w:t xml:space="preserve">Display numbers 0 to 50.</w:t>
+      </w:r>
+    </w:p>
+    <w:p>
+      <w:pPr>
+        <w:numPr>
+          <w:ilvl w:val="0"/>
+          <w:numId w:val="1004"/>
+        </w:numPr>
+      </w:pPr>
+      <w:r>
+        <w:t xml:space="preserve">Display numbers 30 to -20.</w:t>
+      </w:r>
+    </w:p>
+    <w:p>
+      <w:pPr>
+        <w:numPr>
+          <w:ilvl w:val="0"/>
+          <w:numId w:val="1004"/>
+        </w:numPr>
+      </w:pPr>
+      <w:r>
+        <w:t xml:space="preserve">Write a do while loop that generates this output:</w:t>
+      </w:r>
+    </w:p>
+    <w:p>
+      <w:pPr>
+        <w:numPr>
+          <w:ilvl w:val="0"/>
+          <w:numId w:val="1000"/>
+        </w:numPr>
+        <w:pStyle w:val="SourceCode"/>
+      </w:pPr>
+      <w:r>
+        <w:rPr>
+          <w:rStyle w:val="VerbatimChar"/>
+        </w:rPr>
+        <w:t xml:space="preserve">1 10 100 1000 10000 100000 1000000</w:t>
+      </w:r>
+    </w:p>
+    <w:p>
+      <w:pPr>
+        <w:numPr>
+          <w:ilvl w:val="0"/>
+          <w:numId w:val="1004"/>
+        </w:numPr>
+      </w:pPr>
+      <w:r>
+        <w:t xml:space="preserve">Ask the user to enter positive integers. Keep track of the largest number user enters. After user indicates they are done, display the largest number user entered.</w:t>
+      </w:r>
+    </w:p>
+    <w:bookmarkEnd w:id="22"/>
     <w:sectPr/>
   </w:body>
 </w:document>
@@ -181,8 +1034,213 @@
       </w:pPr>
     </w:lvl>
   </w:abstractNum>
+  <w:abstractNum w:abstractNumId="99201">
+    <w:nsid w:val="A99201"/>
+    <w:multiLevelType w:val="multilevel"/>
+    <w:lvl w:ilvl="0">
+      <w:start w:val="1"/>
+      <w:numFmt w:val="decimal"/>
+      <w:lvlText w:val="%1."/>
+      <w:lvlJc w:val="left"/>
+      <w:pPr>
+        <w:ind w:left="720" w:hanging="480"/>
+      </w:pPr>
+    </w:lvl>
+    <w:lvl w:ilvl="1">
+      <w:start w:val="1"/>
+      <w:numFmt w:val="lowerLetter"/>
+      <w:lvlText w:val="%2."/>
+      <w:lvlJc w:val="left"/>
+      <w:pPr>
+        <w:ind w:left="1440" w:hanging="480"/>
+      </w:pPr>
+    </w:lvl>
+    <w:lvl w:ilvl="2">
+      <w:start w:val="1"/>
+      <w:numFmt w:val="lowerRoman"/>
+      <w:lvlText w:val="%3."/>
+      <w:lvlJc w:val="left"/>
+      <w:pPr>
+        <w:ind w:left="2160" w:hanging="480"/>
+      </w:pPr>
+    </w:lvl>
+    <w:lvl w:ilvl="3">
+      <w:start w:val="1"/>
+      <w:numFmt w:val="decimal"/>
+      <w:lvlText w:val="%4."/>
+      <w:lvlJc w:val="left"/>
+      <w:pPr>
+        <w:ind w:left="2880" w:hanging="480"/>
+      </w:pPr>
+    </w:lvl>
+    <w:lvl w:ilvl="4">
+      <w:start w:val="1"/>
+      <w:numFmt w:val="lowerLetter"/>
+      <w:lvlText w:val="%5."/>
+      <w:lvlJc w:val="left"/>
+      <w:pPr>
+        <w:ind w:left="3600" w:hanging="480"/>
+      </w:pPr>
+    </w:lvl>
+    <w:lvl w:ilvl="5">
+      <w:start w:val="1"/>
+      <w:numFmt w:val="lowerRoman"/>
+      <w:lvlText w:val="%6."/>
+      <w:lvlJc w:val="left"/>
+      <w:pPr>
+        <w:ind w:left="4320" w:hanging="480"/>
+      </w:pPr>
+    </w:lvl>
+    <w:lvl w:ilvl="6">
+      <w:start w:val="1"/>
+      <w:numFmt w:val="decimal"/>
+      <w:lvlText w:val="%7."/>
+      <w:lvlJc w:val="left"/>
+      <w:pPr>
+        <w:ind w:left="5040" w:hanging="480"/>
+      </w:pPr>
+    </w:lvl>
+    <w:lvl w:ilvl="7">
+      <w:start w:val="1"/>
+      <w:numFmt w:val="lowerLetter"/>
+      <w:lvlText w:val="%8."/>
+      <w:lvlJc w:val="left"/>
+      <w:pPr>
+        <w:ind w:left="5760" w:hanging="480"/>
+      </w:pPr>
+    </w:lvl>
+    <w:lvl w:ilvl="8">
+      <w:start w:val="1"/>
+      <w:numFmt w:val="lowerRoman"/>
+      <w:lvlText w:val="%9."/>
+      <w:lvlJc w:val="left"/>
+      <w:pPr>
+        <w:ind w:left="6480" w:hanging="480"/>
+      </w:pPr>
+    </w:lvl>
+  </w:abstractNum>
   <w:num w:numId="1000">
     <w:abstractNumId w:val="990"/>
+  </w:num>
+  <w:num w:numId="1001">
+    <w:abstractNumId w:val="99201"/>
+    <w:lvlOverride w:ilvl="0">
+      <w:startOverride w:val="1"/>
+    </w:lvlOverride>
+    <w:lvlOverride w:ilvl="1">
+      <w:startOverride w:val="1"/>
+    </w:lvlOverride>
+    <w:lvlOverride w:ilvl="2">
+      <w:startOverride w:val="1"/>
+    </w:lvlOverride>
+    <w:lvlOverride w:ilvl="3">
+      <w:startOverride w:val="1"/>
+    </w:lvlOverride>
+    <w:lvlOverride w:ilvl="4">
+      <w:startOverride w:val="1"/>
+    </w:lvlOverride>
+    <w:lvlOverride w:ilvl="5">
+      <w:startOverride w:val="1"/>
+    </w:lvlOverride>
+    <w:lvlOverride w:ilvl="6">
+      <w:startOverride w:val="1"/>
+    </w:lvlOverride>
+    <w:lvlOverride w:ilvl="7">
+      <w:startOverride w:val="1"/>
+    </w:lvlOverride>
+    <w:lvlOverride w:ilvl="8">
+      <w:startOverride w:val="1"/>
+    </w:lvlOverride>
+  </w:num>
+  <w:num w:numId="1002">
+    <w:abstractNumId w:val="99201"/>
+    <w:lvlOverride w:ilvl="0">
+      <w:startOverride w:val="1"/>
+    </w:lvlOverride>
+    <w:lvlOverride w:ilvl="1">
+      <w:startOverride w:val="1"/>
+    </w:lvlOverride>
+    <w:lvlOverride w:ilvl="2">
+      <w:startOverride w:val="1"/>
+    </w:lvlOverride>
+    <w:lvlOverride w:ilvl="3">
+      <w:startOverride w:val="1"/>
+    </w:lvlOverride>
+    <w:lvlOverride w:ilvl="4">
+      <w:startOverride w:val="1"/>
+    </w:lvlOverride>
+    <w:lvlOverride w:ilvl="5">
+      <w:startOverride w:val="1"/>
+    </w:lvlOverride>
+    <w:lvlOverride w:ilvl="6">
+      <w:startOverride w:val="1"/>
+    </w:lvlOverride>
+    <w:lvlOverride w:ilvl="7">
+      <w:startOverride w:val="1"/>
+    </w:lvlOverride>
+    <w:lvlOverride w:ilvl="8">
+      <w:startOverride w:val="1"/>
+    </w:lvlOverride>
+  </w:num>
+  <w:num w:numId="1003">
+    <w:abstractNumId w:val="99201"/>
+    <w:lvlOverride w:ilvl="0">
+      <w:startOverride w:val="1"/>
+    </w:lvlOverride>
+    <w:lvlOverride w:ilvl="1">
+      <w:startOverride w:val="1"/>
+    </w:lvlOverride>
+    <w:lvlOverride w:ilvl="2">
+      <w:startOverride w:val="1"/>
+    </w:lvlOverride>
+    <w:lvlOverride w:ilvl="3">
+      <w:startOverride w:val="1"/>
+    </w:lvlOverride>
+    <w:lvlOverride w:ilvl="4">
+      <w:startOverride w:val="1"/>
+    </w:lvlOverride>
+    <w:lvlOverride w:ilvl="5">
+      <w:startOverride w:val="1"/>
+    </w:lvlOverride>
+    <w:lvlOverride w:ilvl="6">
+      <w:startOverride w:val="1"/>
+    </w:lvlOverride>
+    <w:lvlOverride w:ilvl="7">
+      <w:startOverride w:val="1"/>
+    </w:lvlOverride>
+    <w:lvlOverride w:ilvl="8">
+      <w:startOverride w:val="1"/>
+    </w:lvlOverride>
+  </w:num>
+  <w:num w:numId="1004">
+    <w:abstractNumId w:val="99201"/>
+    <w:lvlOverride w:ilvl="0">
+      <w:startOverride w:val="1"/>
+    </w:lvlOverride>
+    <w:lvlOverride w:ilvl="1">
+      <w:startOverride w:val="1"/>
+    </w:lvlOverride>
+    <w:lvlOverride w:ilvl="2">
+      <w:startOverride w:val="1"/>
+    </w:lvlOverride>
+    <w:lvlOverride w:ilvl="3">
+      <w:startOverride w:val="1"/>
+    </w:lvlOverride>
+    <w:lvlOverride w:ilvl="4">
+      <w:startOverride w:val="1"/>
+    </w:lvlOverride>
+    <w:lvlOverride w:ilvl="5">
+      <w:startOverride w:val="1"/>
+    </w:lvlOverride>
+    <w:lvlOverride w:ilvl="6">
+      <w:startOverride w:val="1"/>
+    </w:lvlOverride>
+    <w:lvlOverride w:ilvl="7">
+      <w:startOverride w:val="1"/>
+    </w:lvlOverride>
+    <w:lvlOverride w:ilvl="8">
+      <w:startOverride w:val="1"/>
+    </w:lvlOverride>
   </w:num>
 </w:numbering>
 </file>

</xml_diff>

<commit_message>
Deploying to gh-pages from @ csci-1301/csci-1301.github.io@04277c9d2a617554bc050da3736016058f436cae 🚀
</commit_message>
<xml_diff>
--- a/labs/While/index.docx
+++ b/labs/While/index.docx
@@ -46,7 +46,7 @@
         <w:pStyle w:val="Date"/>
       </w:pPr>
       <w:r>
-        <w:t xml:space="preserve">June  15, 2021 (12:10:51 AM)</w:t>
+        <w:t xml:space="preserve">June  15, 2021 (12:21:30 AM)</w:t>
       </w:r>
     </w:p>
     <w:sdt>
@@ -75,22 +75,6 @@
         </w:p>
       </w:sdtContent>
     </w:sdt>
-    <w:p>
-      <w:pPr>
-        <w:pStyle w:val="FirstParagraph"/>
-      </w:pPr>
-      <w:r>
-        <w:t xml:space="preserve">In Part 1 of this lab you practice implementing while loops with different terminating conditions and applied to different types of problems.</w:t>
-      </w:r>
-    </w:p>
-    <w:p>
-      <w:pPr>
-        <w:pStyle w:val="BodyText"/>
-      </w:pPr>
-      <w:r>
-        <w:t xml:space="preserve">In Part 2 of this lab you will practice using do while loops.</w:t>
-      </w:r>
-    </w:p>
     <w:bookmarkStart w:id="21" w:name="practicing-while-loops"/>
     <w:p>
       <w:pPr>
@@ -928,6 +912,994 @@
       </w:r>
     </w:p>
     <w:bookmarkEnd w:id="22"/>
+    <w:bookmarkStart w:id="23" w:name="infinite-loops"/>
+    <w:p>
+      <w:pPr>
+        <w:pStyle w:val="Heading1"/>
+      </w:pPr>
+      <w:r>
+        <w:t xml:space="preserve">Infinite Loops</w:t>
+      </w:r>
+    </w:p>
+    <w:p>
+      <w:pPr>
+        <w:pStyle w:val="FirstParagraph"/>
+      </w:pPr>
+      <w:r>
+        <w:t xml:space="preserve">All of the following are examples of infinite loops. Can you spot the problem? How would you change the code to fix it?</w:t>
+      </w:r>
+    </w:p>
+    <w:p>
+      <w:pPr>
+        <w:pStyle w:val="SourceCode"/>
+      </w:pPr>
+      <w:r>
+        <w:rPr>
+          <w:rStyle w:val="DataTypeTok"/>
+        </w:rPr>
+        <w:t xml:space="preserve">int</w:t>
+      </w:r>
+      <w:r>
+        <w:rPr>
+          <w:rStyle w:val="NormalTok"/>
+        </w:rPr>
+        <w:t xml:space="preserve"> number </w:t>
+      </w:r>
+      <w:r>
+        <w:rPr>
+          <w:rStyle w:val="OperatorTok"/>
+        </w:rPr>
+        <w:t xml:space="preserve">=</w:t>
+      </w:r>
+      <w:r>
+        <w:rPr>
+          <w:rStyle w:val="NormalTok"/>
+        </w:rPr>
+        <w:t xml:space="preserve"> </w:t>
+      </w:r>
+      <w:r>
+        <w:rPr>
+          <w:rStyle w:val="DecValTok"/>
+        </w:rPr>
+        <w:t xml:space="preserve">0</w:t>
+      </w:r>
+      <w:r>
+        <w:rPr>
+          <w:rStyle w:val="OperatorTok"/>
+        </w:rPr>
+        <w:t xml:space="preserve">;</w:t>
+      </w:r>
+      <w:r>
+        <w:br/>
+      </w:r>
+      <w:r>
+        <w:rPr>
+          <w:rStyle w:val="KeywordTok"/>
+        </w:rPr>
+        <w:t xml:space="preserve">while</w:t>
+      </w:r>
+      <w:r>
+        <w:rPr>
+          <w:rStyle w:val="NormalTok"/>
+        </w:rPr>
+        <w:t xml:space="preserve"> </w:t>
+      </w:r>
+      <w:r>
+        <w:rPr>
+          <w:rStyle w:val="OperatorTok"/>
+        </w:rPr>
+        <w:t xml:space="preserve">(</w:t>
+      </w:r>
+      <w:r>
+        <w:rPr>
+          <w:rStyle w:val="NormalTok"/>
+        </w:rPr>
+        <w:t xml:space="preserve">number </w:t>
+      </w:r>
+      <w:r>
+        <w:rPr>
+          <w:rStyle w:val="OperatorTok"/>
+        </w:rPr>
+        <w:t xml:space="preserve">&lt;=</w:t>
+      </w:r>
+      <w:r>
+        <w:rPr>
+          <w:rStyle w:val="DecValTok"/>
+        </w:rPr>
+        <w:t xml:space="preserve">5</w:t>
+      </w:r>
+      <w:r>
+        <w:rPr>
+          <w:rStyle w:val="OperatorTok"/>
+        </w:rPr>
+        <w:t xml:space="preserve">)</w:t>
+      </w:r>
+      <w:r>
+        <w:rPr>
+          <w:rStyle w:val="NormalTok"/>
+        </w:rPr>
+        <w:t xml:space="preserve"> </w:t>
+      </w:r>
+      <w:r>
+        <w:rPr>
+          <w:rStyle w:val="OperatorTok"/>
+        </w:rPr>
+        <w:t xml:space="preserve">{</w:t>
+      </w:r>
+      <w:r>
+        <w:br/>
+      </w:r>
+      <w:r>
+        <w:rPr>
+          <w:rStyle w:val="NormalTok"/>
+        </w:rPr>
+        <w:t xml:space="preserve">Console</w:t>
+      </w:r>
+      <w:r>
+        <w:rPr>
+          <w:rStyle w:val="OperatorTok"/>
+        </w:rPr>
+        <w:t xml:space="preserve">.</w:t>
+      </w:r>
+      <w:r>
+        <w:rPr>
+          <w:rStyle w:val="FunctionTok"/>
+        </w:rPr>
+        <w:t xml:space="preserve">WriteLine</w:t>
+      </w:r>
+      <w:r>
+        <w:rPr>
+          <w:rStyle w:val="OperatorTok"/>
+        </w:rPr>
+        <w:t xml:space="preserve">(</w:t>
+      </w:r>
+      <w:r>
+        <w:rPr>
+          <w:rStyle w:val="StringTok"/>
+        </w:rPr>
+        <w:t xml:space="preserve">"Hi!"</w:t>
+      </w:r>
+      <w:r>
+        <w:rPr>
+          <w:rStyle w:val="OperatorTok"/>
+        </w:rPr>
+        <w:t xml:space="preserve">);</w:t>
+      </w:r>
+      <w:r>
+        <w:br/>
+      </w:r>
+      <w:r>
+        <w:rPr>
+          <w:rStyle w:val="NormalTok"/>
+        </w:rPr>
+        <w:t xml:space="preserve">Console</w:t>
+      </w:r>
+      <w:r>
+        <w:rPr>
+          <w:rStyle w:val="OperatorTok"/>
+        </w:rPr>
+        <w:t xml:space="preserve">.</w:t>
+      </w:r>
+      <w:r>
+        <w:rPr>
+          <w:rStyle w:val="FunctionTok"/>
+        </w:rPr>
+        <w:t xml:space="preserve">WriteLine</w:t>
+      </w:r>
+      <w:r>
+        <w:rPr>
+          <w:rStyle w:val="OperatorTok"/>
+        </w:rPr>
+        <w:t xml:space="preserve">(</w:t>
+      </w:r>
+      <w:r>
+        <w:rPr>
+          <w:rStyle w:val="NormalTok"/>
+        </w:rPr>
+        <w:t xml:space="preserve">number</w:t>
+      </w:r>
+      <w:r>
+        <w:rPr>
+          <w:rStyle w:val="OperatorTok"/>
+        </w:rPr>
+        <w:t xml:space="preserve">);</w:t>
+      </w:r>
+      <w:r>
+        <w:br/>
+      </w:r>
+      <w:r>
+        <w:rPr>
+          <w:rStyle w:val="OperatorTok"/>
+        </w:rPr>
+        <w:t xml:space="preserve">}</w:t>
+      </w:r>
+    </w:p>
+    <w:p>
+      <w:pPr>
+        <w:pStyle w:val="SourceCode"/>
+      </w:pPr>
+      <w:r>
+        <w:rPr>
+          <w:rStyle w:val="DataTypeTok"/>
+        </w:rPr>
+        <w:t xml:space="preserve">int</w:t>
+      </w:r>
+      <w:r>
+        <w:rPr>
+          <w:rStyle w:val="NormalTok"/>
+        </w:rPr>
+        <w:t xml:space="preserve"> number1</w:t>
+      </w:r>
+      <w:r>
+        <w:rPr>
+          <w:rStyle w:val="OperatorTok"/>
+        </w:rPr>
+        <w:t xml:space="preserve">,</w:t>
+      </w:r>
+      <w:r>
+        <w:rPr>
+          <w:rStyle w:val="NormalTok"/>
+        </w:rPr>
+        <w:t xml:space="preserve"> number </w:t>
+      </w:r>
+      <w:r>
+        <w:rPr>
+          <w:rStyle w:val="OperatorTok"/>
+        </w:rPr>
+        <w:t xml:space="preserve">=</w:t>
+      </w:r>
+      <w:r>
+        <w:rPr>
+          <w:rStyle w:val="NormalTok"/>
+        </w:rPr>
+        <w:t xml:space="preserve"> </w:t>
+      </w:r>
+      <w:r>
+        <w:rPr>
+          <w:rStyle w:val="DecValTok"/>
+        </w:rPr>
+        <w:t xml:space="preserve">0</w:t>
+      </w:r>
+      <w:r>
+        <w:rPr>
+          <w:rStyle w:val="OperatorTok"/>
+        </w:rPr>
+        <w:t xml:space="preserve">;</w:t>
+      </w:r>
+      <w:r>
+        <w:br/>
+      </w:r>
+      <w:r>
+        <w:rPr>
+          <w:rStyle w:val="KeywordTok"/>
+        </w:rPr>
+        <w:t xml:space="preserve">while</w:t>
+      </w:r>
+      <w:r>
+        <w:rPr>
+          <w:rStyle w:val="NormalTok"/>
+        </w:rPr>
+        <w:t xml:space="preserve"> </w:t>
+      </w:r>
+      <w:r>
+        <w:rPr>
+          <w:rStyle w:val="OperatorTok"/>
+        </w:rPr>
+        <w:t xml:space="preserve">(</w:t>
+      </w:r>
+      <w:r>
+        <w:rPr>
+          <w:rStyle w:val="NormalTok"/>
+        </w:rPr>
+        <w:t xml:space="preserve">number </w:t>
+      </w:r>
+      <w:r>
+        <w:rPr>
+          <w:rStyle w:val="OperatorTok"/>
+        </w:rPr>
+        <w:t xml:space="preserve">&lt;=</w:t>
+      </w:r>
+      <w:r>
+        <w:rPr>
+          <w:rStyle w:val="DecValTok"/>
+        </w:rPr>
+        <w:t xml:space="preserve">5</w:t>
+      </w:r>
+      <w:r>
+        <w:rPr>
+          <w:rStyle w:val="OperatorTok"/>
+        </w:rPr>
+        <w:t xml:space="preserve">)</w:t>
+      </w:r>
+      <w:r>
+        <w:rPr>
+          <w:rStyle w:val="NormalTok"/>
+        </w:rPr>
+        <w:t xml:space="preserve"> </w:t>
+      </w:r>
+      <w:r>
+        <w:rPr>
+          <w:rStyle w:val="OperatorTok"/>
+        </w:rPr>
+        <w:t xml:space="preserve">{</w:t>
+      </w:r>
+      <w:r>
+        <w:br/>
+      </w:r>
+      <w:r>
+        <w:rPr>
+          <w:rStyle w:val="NormalTok"/>
+        </w:rPr>
+        <w:t xml:space="preserve">Console</w:t>
+      </w:r>
+      <w:r>
+        <w:rPr>
+          <w:rStyle w:val="OperatorTok"/>
+        </w:rPr>
+        <w:t xml:space="preserve">.</w:t>
+      </w:r>
+      <w:r>
+        <w:rPr>
+          <w:rStyle w:val="FunctionTok"/>
+        </w:rPr>
+        <w:t xml:space="preserve">WriteLine</w:t>
+      </w:r>
+      <w:r>
+        <w:rPr>
+          <w:rStyle w:val="OperatorTok"/>
+        </w:rPr>
+        <w:t xml:space="preserve">(</w:t>
+      </w:r>
+      <w:r>
+        <w:rPr>
+          <w:rStyle w:val="StringTok"/>
+        </w:rPr>
+        <w:t xml:space="preserve">"Hi!"</w:t>
+      </w:r>
+      <w:r>
+        <w:rPr>
+          <w:rStyle w:val="OperatorTok"/>
+        </w:rPr>
+        <w:t xml:space="preserve">);</w:t>
+      </w:r>
+      <w:r>
+        <w:br/>
+      </w:r>
+      <w:r>
+        <w:rPr>
+          <w:rStyle w:val="NormalTok"/>
+        </w:rPr>
+        <w:t xml:space="preserve">Console</w:t>
+      </w:r>
+      <w:r>
+        <w:rPr>
+          <w:rStyle w:val="OperatorTok"/>
+        </w:rPr>
+        <w:t xml:space="preserve">.</w:t>
+      </w:r>
+      <w:r>
+        <w:rPr>
+          <w:rStyle w:val="FunctionTok"/>
+        </w:rPr>
+        <w:t xml:space="preserve">WriteLine</w:t>
+      </w:r>
+      <w:r>
+        <w:rPr>
+          <w:rStyle w:val="OperatorTok"/>
+        </w:rPr>
+        <w:t xml:space="preserve">(</w:t>
+      </w:r>
+      <w:r>
+        <w:rPr>
+          <w:rStyle w:val="NormalTok"/>
+        </w:rPr>
+        <w:t xml:space="preserve">number</w:t>
+      </w:r>
+      <w:r>
+        <w:rPr>
+          <w:rStyle w:val="OperatorTok"/>
+        </w:rPr>
+        <w:t xml:space="preserve">);</w:t>
+      </w:r>
+      <w:r>
+        <w:br/>
+      </w:r>
+      <w:r>
+        <w:rPr>
+          <w:rStyle w:val="NormalTok"/>
+        </w:rPr>
+        <w:t xml:space="preserve">number1</w:t>
+      </w:r>
+      <w:r>
+        <w:rPr>
+          <w:rStyle w:val="OperatorTok"/>
+        </w:rPr>
+        <w:t xml:space="preserve">++;</w:t>
+      </w:r>
+      <w:r>
+        <w:br/>
+      </w:r>
+      <w:r>
+        <w:rPr>
+          <w:rStyle w:val="OperatorTok"/>
+        </w:rPr>
+        <w:t xml:space="preserve">}</w:t>
+      </w:r>
+    </w:p>
+    <w:p>
+      <w:pPr>
+        <w:pStyle w:val="SourceCode"/>
+      </w:pPr>
+      <w:r>
+        <w:rPr>
+          <w:rStyle w:val="DataTypeTok"/>
+        </w:rPr>
+        <w:t xml:space="preserve">int</w:t>
+      </w:r>
+      <w:r>
+        <w:rPr>
+          <w:rStyle w:val="NormalTok"/>
+        </w:rPr>
+        <w:t xml:space="preserve"> number </w:t>
+      </w:r>
+      <w:r>
+        <w:rPr>
+          <w:rStyle w:val="OperatorTok"/>
+        </w:rPr>
+        <w:t xml:space="preserve">=</w:t>
+      </w:r>
+      <w:r>
+        <w:rPr>
+          <w:rStyle w:val="NormalTok"/>
+        </w:rPr>
+        <w:t xml:space="preserve"> </w:t>
+      </w:r>
+      <w:r>
+        <w:rPr>
+          <w:rStyle w:val="DecValTok"/>
+        </w:rPr>
+        <w:t xml:space="preserve">0</w:t>
+      </w:r>
+      <w:r>
+        <w:rPr>
+          <w:rStyle w:val="OperatorTok"/>
+        </w:rPr>
+        <w:t xml:space="preserve">;</w:t>
+      </w:r>
+      <w:r>
+        <w:br/>
+      </w:r>
+      <w:r>
+        <w:rPr>
+          <w:rStyle w:val="KeywordTok"/>
+        </w:rPr>
+        <w:t xml:space="preserve">while</w:t>
+      </w:r>
+      <w:r>
+        <w:rPr>
+          <w:rStyle w:val="NormalTok"/>
+        </w:rPr>
+        <w:t xml:space="preserve"> </w:t>
+      </w:r>
+      <w:r>
+        <w:rPr>
+          <w:rStyle w:val="OperatorTok"/>
+        </w:rPr>
+        <w:t xml:space="preserve">(</w:t>
+      </w:r>
+      <w:r>
+        <w:rPr>
+          <w:rStyle w:val="NormalTok"/>
+        </w:rPr>
+        <w:t xml:space="preserve">number </w:t>
+      </w:r>
+      <w:r>
+        <w:rPr>
+          <w:rStyle w:val="OperatorTok"/>
+        </w:rPr>
+        <w:t xml:space="preserve">&lt;=</w:t>
+      </w:r>
+      <w:r>
+        <w:rPr>
+          <w:rStyle w:val="DecValTok"/>
+        </w:rPr>
+        <w:t xml:space="preserve">5</w:t>
+      </w:r>
+      <w:r>
+        <w:rPr>
+          <w:rStyle w:val="OperatorTok"/>
+        </w:rPr>
+        <w:t xml:space="preserve">);</w:t>
+      </w:r>
+      <w:r>
+        <w:br/>
+      </w:r>
+      <w:r>
+        <w:rPr>
+          <w:rStyle w:val="OperatorTok"/>
+        </w:rPr>
+        <w:t xml:space="preserve">{</w:t>
+      </w:r>
+      <w:r>
+        <w:br/>
+      </w:r>
+      <w:r>
+        <w:rPr>
+          <w:rStyle w:val="NormalTok"/>
+        </w:rPr>
+        <w:t xml:space="preserve">Console</w:t>
+      </w:r>
+      <w:r>
+        <w:rPr>
+          <w:rStyle w:val="OperatorTok"/>
+        </w:rPr>
+        <w:t xml:space="preserve">.</w:t>
+      </w:r>
+      <w:r>
+        <w:rPr>
+          <w:rStyle w:val="FunctionTok"/>
+        </w:rPr>
+        <w:t xml:space="preserve">WriteLine</w:t>
+      </w:r>
+      <w:r>
+        <w:rPr>
+          <w:rStyle w:val="OperatorTok"/>
+        </w:rPr>
+        <w:t xml:space="preserve">(</w:t>
+      </w:r>
+      <w:r>
+        <w:rPr>
+          <w:rStyle w:val="StringTok"/>
+        </w:rPr>
+        <w:t xml:space="preserve">"Hi!"</w:t>
+      </w:r>
+      <w:r>
+        <w:rPr>
+          <w:rStyle w:val="OperatorTok"/>
+        </w:rPr>
+        <w:t xml:space="preserve">);</w:t>
+      </w:r>
+      <w:r>
+        <w:br/>
+      </w:r>
+      <w:r>
+        <w:rPr>
+          <w:rStyle w:val="NormalTok"/>
+        </w:rPr>
+        <w:t xml:space="preserve">Console</w:t>
+      </w:r>
+      <w:r>
+        <w:rPr>
+          <w:rStyle w:val="OperatorTok"/>
+        </w:rPr>
+        <w:t xml:space="preserve">.</w:t>
+      </w:r>
+      <w:r>
+        <w:rPr>
+          <w:rStyle w:val="FunctionTok"/>
+        </w:rPr>
+        <w:t xml:space="preserve">WriteLine</w:t>
+      </w:r>
+      <w:r>
+        <w:rPr>
+          <w:rStyle w:val="OperatorTok"/>
+        </w:rPr>
+        <w:t xml:space="preserve">(</w:t>
+      </w:r>
+      <w:r>
+        <w:rPr>
+          <w:rStyle w:val="NormalTok"/>
+        </w:rPr>
+        <w:t xml:space="preserve">number</w:t>
+      </w:r>
+      <w:r>
+        <w:rPr>
+          <w:rStyle w:val="OperatorTok"/>
+        </w:rPr>
+        <w:t xml:space="preserve">);</w:t>
+      </w:r>
+      <w:r>
+        <w:br/>
+      </w:r>
+      <w:r>
+        <w:rPr>
+          <w:rStyle w:val="NormalTok"/>
+        </w:rPr>
+        <w:t xml:space="preserve">number</w:t>
+      </w:r>
+      <w:r>
+        <w:rPr>
+          <w:rStyle w:val="OperatorTok"/>
+        </w:rPr>
+        <w:t xml:space="preserve">++;</w:t>
+      </w:r>
+      <w:r>
+        <w:br/>
+      </w:r>
+      <w:r>
+        <w:rPr>
+          <w:rStyle w:val="OperatorTok"/>
+        </w:rPr>
+        <w:t xml:space="preserve">}</w:t>
+      </w:r>
+    </w:p>
+    <w:p>
+      <w:pPr>
+        <w:pStyle w:val="SourceCode"/>
+      </w:pPr>
+      <w:r>
+        <w:rPr>
+          <w:rStyle w:val="DataTypeTok"/>
+        </w:rPr>
+        <w:t xml:space="preserve">int</w:t>
+      </w:r>
+      <w:r>
+        <w:rPr>
+          <w:rStyle w:val="NormalTok"/>
+        </w:rPr>
+        <w:t xml:space="preserve"> number </w:t>
+      </w:r>
+      <w:r>
+        <w:rPr>
+          <w:rStyle w:val="OperatorTok"/>
+        </w:rPr>
+        <w:t xml:space="preserve">=</w:t>
+      </w:r>
+      <w:r>
+        <w:rPr>
+          <w:rStyle w:val="NormalTok"/>
+        </w:rPr>
+        <w:t xml:space="preserve"> </w:t>
+      </w:r>
+      <w:r>
+        <w:rPr>
+          <w:rStyle w:val="DecValTok"/>
+        </w:rPr>
+        <w:t xml:space="preserve">0</w:t>
+      </w:r>
+      <w:r>
+        <w:rPr>
+          <w:rStyle w:val="OperatorTok"/>
+        </w:rPr>
+        <w:t xml:space="preserve">;</w:t>
+      </w:r>
+      <w:r>
+        <w:br/>
+      </w:r>
+      <w:r>
+        <w:rPr>
+          <w:rStyle w:val="KeywordTok"/>
+        </w:rPr>
+        <w:t xml:space="preserve">while</w:t>
+      </w:r>
+      <w:r>
+        <w:rPr>
+          <w:rStyle w:val="NormalTok"/>
+        </w:rPr>
+        <w:t xml:space="preserve"> </w:t>
+      </w:r>
+      <w:r>
+        <w:rPr>
+          <w:rStyle w:val="OperatorTok"/>
+        </w:rPr>
+        <w:t xml:space="preserve">(</w:t>
+      </w:r>
+      <w:r>
+        <w:rPr>
+          <w:rStyle w:val="NormalTok"/>
+        </w:rPr>
+        <w:t xml:space="preserve">number </w:t>
+      </w:r>
+      <w:r>
+        <w:rPr>
+          <w:rStyle w:val="OperatorTok"/>
+        </w:rPr>
+        <w:t xml:space="preserve">&lt;=</w:t>
+      </w:r>
+      <w:r>
+        <w:rPr>
+          <w:rStyle w:val="DecValTok"/>
+        </w:rPr>
+        <w:t xml:space="preserve">5</w:t>
+      </w:r>
+      <w:r>
+        <w:rPr>
+          <w:rStyle w:val="OperatorTok"/>
+        </w:rPr>
+        <w:t xml:space="preserve">)</w:t>
+      </w:r>
+      <w:r>
+        <w:br/>
+      </w:r>
+      <w:r>
+        <w:rPr>
+          <w:rStyle w:val="NormalTok"/>
+        </w:rPr>
+        <w:t xml:space="preserve">Console</w:t>
+      </w:r>
+      <w:r>
+        <w:rPr>
+          <w:rStyle w:val="OperatorTok"/>
+        </w:rPr>
+        <w:t xml:space="preserve">.</w:t>
+      </w:r>
+      <w:r>
+        <w:rPr>
+          <w:rStyle w:val="FunctionTok"/>
+        </w:rPr>
+        <w:t xml:space="preserve">WriteLine</w:t>
+      </w:r>
+      <w:r>
+        <w:rPr>
+          <w:rStyle w:val="OperatorTok"/>
+        </w:rPr>
+        <w:t xml:space="preserve">(</w:t>
+      </w:r>
+      <w:r>
+        <w:rPr>
+          <w:rStyle w:val="StringTok"/>
+        </w:rPr>
+        <w:t xml:space="preserve">"Hi!"</w:t>
+      </w:r>
+      <w:r>
+        <w:rPr>
+          <w:rStyle w:val="OperatorTok"/>
+        </w:rPr>
+        <w:t xml:space="preserve">);</w:t>
+      </w:r>
+      <w:r>
+        <w:br/>
+      </w:r>
+      <w:r>
+        <w:rPr>
+          <w:rStyle w:val="NormalTok"/>
+        </w:rPr>
+        <w:t xml:space="preserve">Console</w:t>
+      </w:r>
+      <w:r>
+        <w:rPr>
+          <w:rStyle w:val="OperatorTok"/>
+        </w:rPr>
+        <w:t xml:space="preserve">.</w:t>
+      </w:r>
+      <w:r>
+        <w:rPr>
+          <w:rStyle w:val="FunctionTok"/>
+        </w:rPr>
+        <w:t xml:space="preserve">WriteLine</w:t>
+      </w:r>
+      <w:r>
+        <w:rPr>
+          <w:rStyle w:val="OperatorTok"/>
+        </w:rPr>
+        <w:t xml:space="preserve">(</w:t>
+      </w:r>
+      <w:r>
+        <w:rPr>
+          <w:rStyle w:val="NormalTok"/>
+        </w:rPr>
+        <w:t xml:space="preserve">number</w:t>
+      </w:r>
+      <w:r>
+        <w:rPr>
+          <w:rStyle w:val="OperatorTok"/>
+        </w:rPr>
+        <w:t xml:space="preserve">);</w:t>
+      </w:r>
+      <w:r>
+        <w:br/>
+      </w:r>
+      <w:r>
+        <w:rPr>
+          <w:rStyle w:val="NormalTok"/>
+        </w:rPr>
+        <w:t xml:space="preserve">number</w:t>
+      </w:r>
+      <w:r>
+        <w:rPr>
+          <w:rStyle w:val="OperatorTok"/>
+        </w:rPr>
+        <w:t xml:space="preserve">++;</w:t>
+      </w:r>
+    </w:p>
+    <w:p>
+      <w:pPr>
+        <w:pStyle w:val="SourceCode"/>
+      </w:pPr>
+      <w:r>
+        <w:rPr>
+          <w:rStyle w:val="DataTypeTok"/>
+        </w:rPr>
+        <w:t xml:space="preserve">int</w:t>
+      </w:r>
+      <w:r>
+        <w:rPr>
+          <w:rStyle w:val="NormalTok"/>
+        </w:rPr>
+        <w:t xml:space="preserve"> number </w:t>
+      </w:r>
+      <w:r>
+        <w:rPr>
+          <w:rStyle w:val="OperatorTok"/>
+        </w:rPr>
+        <w:t xml:space="preserve">=</w:t>
+      </w:r>
+      <w:r>
+        <w:rPr>
+          <w:rStyle w:val="NormalTok"/>
+        </w:rPr>
+        <w:t xml:space="preserve"> </w:t>
+      </w:r>
+      <w:r>
+        <w:rPr>
+          <w:rStyle w:val="DecValTok"/>
+        </w:rPr>
+        <w:t xml:space="preserve">0</w:t>
+      </w:r>
+      <w:r>
+        <w:rPr>
+          <w:rStyle w:val="OperatorTok"/>
+        </w:rPr>
+        <w:t xml:space="preserve">;</w:t>
+      </w:r>
+      <w:r>
+        <w:br/>
+      </w:r>
+      <w:r>
+        <w:rPr>
+          <w:rStyle w:val="KeywordTok"/>
+        </w:rPr>
+        <w:t xml:space="preserve">while</w:t>
+      </w:r>
+      <w:r>
+        <w:rPr>
+          <w:rStyle w:val="NormalTok"/>
+        </w:rPr>
+        <w:t xml:space="preserve"> </w:t>
+      </w:r>
+      <w:r>
+        <w:rPr>
+          <w:rStyle w:val="OperatorTok"/>
+        </w:rPr>
+        <w:t xml:space="preserve">(</w:t>
+      </w:r>
+      <w:r>
+        <w:rPr>
+          <w:rStyle w:val="NormalTok"/>
+        </w:rPr>
+        <w:t xml:space="preserve">number </w:t>
+      </w:r>
+      <w:r>
+        <w:rPr>
+          <w:rStyle w:val="OperatorTok"/>
+        </w:rPr>
+        <w:t xml:space="preserve">&gt;=</w:t>
+      </w:r>
+      <w:r>
+        <w:rPr>
+          <w:rStyle w:val="DecValTok"/>
+        </w:rPr>
+        <w:t xml:space="preserve">5</w:t>
+      </w:r>
+      <w:r>
+        <w:rPr>
+          <w:rStyle w:val="OperatorTok"/>
+        </w:rPr>
+        <w:t xml:space="preserve">)</w:t>
+      </w:r>
+      <w:r>
+        <w:br/>
+      </w:r>
+      <w:r>
+        <w:rPr>
+          <w:rStyle w:val="OperatorTok"/>
+        </w:rPr>
+        <w:t xml:space="preserve">{</w:t>
+      </w:r>
+      <w:r>
+        <w:br/>
+      </w:r>
+      <w:r>
+        <w:rPr>
+          <w:rStyle w:val="NormalTok"/>
+        </w:rPr>
+        <w:t xml:space="preserve">Console</w:t>
+      </w:r>
+      <w:r>
+        <w:rPr>
+          <w:rStyle w:val="OperatorTok"/>
+        </w:rPr>
+        <w:t xml:space="preserve">.</w:t>
+      </w:r>
+      <w:r>
+        <w:rPr>
+          <w:rStyle w:val="FunctionTok"/>
+        </w:rPr>
+        <w:t xml:space="preserve">WriteLine</w:t>
+      </w:r>
+      <w:r>
+        <w:rPr>
+          <w:rStyle w:val="OperatorTok"/>
+        </w:rPr>
+        <w:t xml:space="preserve">(</w:t>
+      </w:r>
+      <w:r>
+        <w:rPr>
+          <w:rStyle w:val="StringTok"/>
+        </w:rPr>
+        <w:t xml:space="preserve">"Hi!"</w:t>
+      </w:r>
+      <w:r>
+        <w:rPr>
+          <w:rStyle w:val="OperatorTok"/>
+        </w:rPr>
+        <w:t xml:space="preserve">);</w:t>
+      </w:r>
+      <w:r>
+        <w:br/>
+      </w:r>
+      <w:r>
+        <w:rPr>
+          <w:rStyle w:val="NormalTok"/>
+        </w:rPr>
+        <w:t xml:space="preserve">Console</w:t>
+      </w:r>
+      <w:r>
+        <w:rPr>
+          <w:rStyle w:val="OperatorTok"/>
+        </w:rPr>
+        <w:t xml:space="preserve">.</w:t>
+      </w:r>
+      <w:r>
+        <w:rPr>
+          <w:rStyle w:val="FunctionTok"/>
+        </w:rPr>
+        <w:t xml:space="preserve">WriteLine</w:t>
+      </w:r>
+      <w:r>
+        <w:rPr>
+          <w:rStyle w:val="OperatorTok"/>
+        </w:rPr>
+        <w:t xml:space="preserve">(</w:t>
+      </w:r>
+      <w:r>
+        <w:rPr>
+          <w:rStyle w:val="NormalTok"/>
+        </w:rPr>
+        <w:t xml:space="preserve">number</w:t>
+      </w:r>
+      <w:r>
+        <w:rPr>
+          <w:rStyle w:val="OperatorTok"/>
+        </w:rPr>
+        <w:t xml:space="preserve">);</w:t>
+      </w:r>
+      <w:r>
+        <w:br/>
+      </w:r>
+      <w:r>
+        <w:rPr>
+          <w:rStyle w:val="NormalTok"/>
+        </w:rPr>
+        <w:t xml:space="preserve">number</w:t>
+      </w:r>
+      <w:r>
+        <w:rPr>
+          <w:rStyle w:val="OperatorTok"/>
+        </w:rPr>
+        <w:t xml:space="preserve">++;</w:t>
+      </w:r>
+      <w:r>
+        <w:br/>
+      </w:r>
+      <w:r>
+        <w:rPr>
+          <w:rStyle w:val="OperatorTok"/>
+        </w:rPr>
+        <w:t xml:space="preserve">}</w:t>
+      </w:r>
+    </w:p>
+    <w:bookmarkEnd w:id="23"/>
     <w:sectPr/>
   </w:body>
 </w:document>

</xml_diff>

<commit_message>
Deploying to gh-pages from @ csci-1301/csci-1301.github.io@a7d3cfe377143bbb279311f77ed6017630cd1b29 🚀
</commit_message>
<xml_diff>
--- a/labs/While/index.docx
+++ b/labs/While/index.docx
@@ -46,7 +46,7 @@
         <w:pStyle w:val="Date"/>
       </w:pPr>
       <w:r>
-        <w:t xml:space="preserve">June  15, 2021 (12:21:30 AM)</w:t>
+        <w:t xml:space="preserve">June  15, 2021 (12:24:14 AM)</w:t>
       </w:r>
     </w:p>
     <w:sdt>
@@ -223,143 +223,21 @@
       <w:r>
         <w:t xml:space="preserve">represents the number obtained from user:</w:t>
       </w:r>
-      <w:r>
-        <w:t xml:space="preserve"> </w:t>
-      </w:r>
-      <m:oMath>
-        <m:r>
-          <m:t>1</m:t>
-        </m:r>
-        <m:r>
-          <m:rPr>
-            <m:sty m:val="p"/>
-          </m:rPr>
-          <m:t>+</m:t>
-        </m:r>
-        <m:f>
-          <m:fPr>
-            <m:type m:val="bar"/>
-          </m:fPr>
-          <m:num>
-            <m:r>
-              <m:t>1</m:t>
-            </m:r>
-          </m:num>
-          <m:den>
-            <m:r>
-              <m:t>2</m:t>
-            </m:r>
-          </m:den>
-        </m:f>
-        <m:r>
-          <m:rPr>
-            <m:sty m:val="p"/>
-          </m:rPr>
-          <m:t>+</m:t>
-        </m:r>
-        <m:f>
-          <m:fPr>
-            <m:type m:val="bar"/>
-          </m:fPr>
-          <m:num>
-            <m:r>
-              <m:t>1</m:t>
-            </m:r>
-          </m:num>
-          <m:den>
-            <m:r>
-              <m:t>3</m:t>
-            </m:r>
-          </m:den>
-        </m:f>
-        <m:r>
-          <m:rPr>
-            <m:sty m:val="p"/>
-          </m:rPr>
-          <m:t>+</m:t>
-        </m:r>
-        <m:f>
-          <m:fPr>
-            <m:type m:val="bar"/>
-          </m:fPr>
-          <m:num>
-            <m:r>
-              <m:t>1</m:t>
-            </m:r>
-          </m:num>
-          <m:den>
-            <m:r>
-              <m:t>4</m:t>
-            </m:r>
-          </m:den>
-        </m:f>
-        <m:r>
-          <m:rPr>
-            <m:sty m:val="p"/>
-          </m:rPr>
-          <m:t>+</m:t>
-        </m:r>
-        <m:f>
-          <m:fPr>
-            <m:type m:val="bar"/>
-          </m:fPr>
-          <m:num>
-            <m:r>
-              <m:t>1</m:t>
-            </m:r>
-          </m:num>
-          <m:den>
-            <m:r>
-              <m:t>5</m:t>
-            </m:r>
-          </m:den>
-        </m:f>
-        <m:r>
-          <m:rPr>
-            <m:sty m:val="p"/>
-          </m:rPr>
-          <m:t>+</m:t>
-        </m:r>
-        <m:r>
-          <m:rPr>
-            <m:sty m:val="p"/>
-          </m:rPr>
-          <m:t>.</m:t>
-        </m:r>
-        <m:r>
-          <m:rPr>
-            <m:sty m:val="p"/>
-          </m:rPr>
-          <m:t>.</m:t>
-        </m:r>
-        <m:r>
-          <m:rPr>
-            <m:sty m:val="p"/>
-          </m:rPr>
-          <m:t>.</m:t>
-        </m:r>
-        <m:r>
-          <m:rPr>
-            <m:sty m:val="p"/>
-          </m:rPr>
-          <m:t>+</m:t>
-        </m:r>
-        <m:f>
-          <m:fPr>
-            <m:type m:val="bar"/>
-          </m:fPr>
-          <m:num>
-            <m:r>
-              <m:t>1</m:t>
-            </m:r>
-          </m:num>
-          <m:den>
-            <m:r>
-              <m:t>n</m:t>
-            </m:r>
-          </m:den>
-        </m:f>
-      </m:oMath>
+    </w:p>
+    <w:p>
+      <w:pPr>
+        <w:numPr>
+          <w:ilvl w:val="0"/>
+          <w:numId w:val="1000"/>
+        </w:numPr>
+        <w:pStyle w:val="SourceCode"/>
+      </w:pPr>
+      <w:r>
+        <w:rPr>
+          <w:rStyle w:val="VerbatimChar"/>
+        </w:rPr>
+        <w:t xml:space="preserve">1.0 + 1.0/2 + 1.0/3 + 1.0/4 + 1.0/5 + ... + 1.0/n</w:t>
+      </w:r>
     </w:p>
     <w:p>
       <w:pPr>
@@ -467,40 +345,6 @@
             </w:pPr>
             <w:r>
               <w:t xml:space="preserve">30904</w:t>
-            </w:r>
-          </w:p>
-        </w:tc>
-        <w:tc>
-          <w:tcPr/>
-          <w:p>
-            <w:pPr>
-              <w:numPr>
-                <w:ilvl w:val="0"/>
-                <w:numId w:val="1000"/>
-              </w:numPr>
-              <w:pStyle w:val="Compact"/>
-              <w:jc w:val="left"/>
-            </w:pPr>
-            <w:r>
-              <w:t xml:space="preserve">Augusta</w:t>
-            </w:r>
-          </w:p>
-        </w:tc>
-      </w:tr>
-      <w:tr>
-        <w:tc>
-          <w:tcPr/>
-          <w:p>
-            <w:pPr>
-              <w:numPr>
-                <w:ilvl w:val="0"/>
-                <w:numId w:val="1000"/>
-              </w:numPr>
-              <w:pStyle w:val="Compact"/>
-              <w:jc w:val="left"/>
-            </w:pPr>
-            <w:r>
-              <w:t xml:space="preserve">30912</w:t>
             </w:r>
           </w:p>
         </w:tc>

</xml_diff>

<commit_message>
Deploying to gh-pages from @ csci-1301/csci-1301.github.io@e19ded8a3bd318a7aec65cd199a765bf4c872493 🚀
</commit_message>
<xml_diff>
--- a/labs/While/index.docx
+++ b/labs/While/index.docx
@@ -46,7 +46,7 @@
         <w:pStyle w:val="Date"/>
       </w:pPr>
       <w:r>
-        <w:t xml:space="preserve">June  15, 2021 (12:24:14 AM)</w:t>
+        <w:t xml:space="preserve">June  15, 2021 (12:37:13 AM)</w:t>
       </w:r>
     </w:p>
     <w:sdt>
@@ -207,36 +207,22 @@
         </w:numPr>
       </w:pPr>
       <w:r>
-        <w:t xml:space="preserve">Ask the user for a positive integer value (1 or greater). After the user provides a number, compute the result of this series where</w:t>
-      </w:r>
-      <w:r>
-        <w:t xml:space="preserve"> </w:t>
-      </w:r>
-      <m:oMath>
-        <m:r>
-          <m:t>n</m:t>
-        </m:r>
-      </m:oMath>
-      <w:r>
-        <w:t xml:space="preserve"> </w:t>
-      </w:r>
-      <w:r>
-        <w:t xml:space="preserve">represents the number obtained from user:</w:t>
-      </w:r>
-    </w:p>
-    <w:p>
-      <w:pPr>
-        <w:numPr>
-          <w:ilvl w:val="0"/>
-          <w:numId w:val="1000"/>
-        </w:numPr>
-        <w:pStyle w:val="SourceCode"/>
-      </w:pPr>
-      <w:r>
-        <w:rPr>
-          <w:rStyle w:val="VerbatimChar"/>
-        </w:rPr>
-        <w:t xml:space="preserve">1.0 + 1.0/2 + 1.0/3 + 1.0/4 + 1.0/5 + ... + 1.0/n</w:t>
+        <w:t xml:space="preserve">Ask user to enter integers. Keep track of the smallest value user enters. After user indicates they are done, display the smallest value user entered. If user did not enter any integers display</w:t>
+      </w:r>
+      <w:r>
+        <w:t xml:space="preserve"> </w:t>
+      </w:r>
+      <w:r>
+        <w:rPr>
+          <w:rStyle w:val="NormalTok"/>
+        </w:rPr>
+        <w:t xml:space="preserve">You did not enter anything</w:t>
+      </w:r>
+      <w:r>
+        <w:rPr>
+          <w:rStyle w:val="OperatorTok"/>
+        </w:rPr>
+        <w:t xml:space="preserve">.</w:t>
       </w:r>
     </w:p>
     <w:p>
@@ -247,7 +233,7 @@
         </w:numPr>
       </w:pPr>
       <w:r>
-        <w:t xml:space="preserve">Assume you have the following mapping of zip codes to cities:</w:t>
+        <w:t xml:space="preserve">Assume you have the following table of zip codes and cities:</w:t>
       </w:r>
     </w:p>
     <w:tbl>
@@ -559,7 +545,7 @@
         <w:t xml:space="preserve">”</w:t>
       </w:r>
       <w:r>
-        <w:t xml:space="preserve">. Allow the user to repeat the input until the user indicates they are ready to quit by entering approprite sentinel value.</w:t>
+        <w:t xml:space="preserve">. Allow the user to repeat the input until the user indicates they are ready to quit by entering appropriate sentinel value.</w:t>
       </w:r>
     </w:p>
     <w:bookmarkEnd w:id="21"/>
@@ -728,20 +714,86 @@
       <w:r>
         <w:t xml:space="preserve">Write a do while loop that generates this output:</w:t>
       </w:r>
-    </w:p>
-    <w:p>
-      <w:pPr>
-        <w:numPr>
-          <w:ilvl w:val="0"/>
-          <w:numId w:val="1000"/>
-        </w:numPr>
-        <w:pStyle w:val="SourceCode"/>
-      </w:pPr>
-      <w:r>
-        <w:rPr>
-          <w:rStyle w:val="VerbatimChar"/>
-        </w:rPr>
-        <w:t xml:space="preserve">1 10 100 1000 10000 100000 1000000</w:t>
+      <w:r>
+        <w:t xml:space="preserve"> </w:t>
+      </w:r>
+      <w:r>
+        <w:rPr>
+          <w:rStyle w:val="DecValTok"/>
+        </w:rPr>
+        <w:t xml:space="preserve">1</w:t>
+      </w:r>
+      <w:r>
+        <w:rPr>
+          <w:rStyle w:val="NormalTok"/>
+        </w:rPr>
+        <w:t xml:space="preserve"> </w:t>
+      </w:r>
+      <w:r>
+        <w:rPr>
+          <w:rStyle w:val="DecValTok"/>
+        </w:rPr>
+        <w:t xml:space="preserve">10</w:t>
+      </w:r>
+      <w:r>
+        <w:rPr>
+          <w:rStyle w:val="NormalTok"/>
+        </w:rPr>
+        <w:t xml:space="preserve"> </w:t>
+      </w:r>
+      <w:r>
+        <w:rPr>
+          <w:rStyle w:val="DecValTok"/>
+        </w:rPr>
+        <w:t xml:space="preserve">100</w:t>
+      </w:r>
+      <w:r>
+        <w:rPr>
+          <w:rStyle w:val="NormalTok"/>
+        </w:rPr>
+        <w:t xml:space="preserve"> </w:t>
+      </w:r>
+      <w:r>
+        <w:rPr>
+          <w:rStyle w:val="DecValTok"/>
+        </w:rPr>
+        <w:t xml:space="preserve">1000</w:t>
+      </w:r>
+      <w:r>
+        <w:rPr>
+          <w:rStyle w:val="NormalTok"/>
+        </w:rPr>
+        <w:t xml:space="preserve"> </w:t>
+      </w:r>
+      <w:r>
+        <w:rPr>
+          <w:rStyle w:val="DecValTok"/>
+        </w:rPr>
+        <w:t xml:space="preserve">10000</w:t>
+      </w:r>
+      <w:r>
+        <w:rPr>
+          <w:rStyle w:val="NormalTok"/>
+        </w:rPr>
+        <w:t xml:space="preserve"> </w:t>
+      </w:r>
+      <w:r>
+        <w:rPr>
+          <w:rStyle w:val="DecValTok"/>
+        </w:rPr>
+        <w:t xml:space="preserve">100000</w:t>
+      </w:r>
+      <w:r>
+        <w:rPr>
+          <w:rStyle w:val="NormalTok"/>
+        </w:rPr>
+        <w:t xml:space="preserve"> </w:t>
+      </w:r>
+      <w:r>
+        <w:rPr>
+          <w:rStyle w:val="DecValTok"/>
+        </w:rPr>
+        <w:t xml:space="preserve">1000000</w:t>
       </w:r>
     </w:p>
     <w:p>
@@ -752,7 +804,22 @@
         </w:numPr>
       </w:pPr>
       <w:r>
-        <w:t xml:space="preserve">Ask the user to enter positive integers. Keep track of the largest number user enters. After user indicates they are done, display the largest number user entered.</w:t>
+        <w:t xml:space="preserve">Ask user to enter integers. Keep track of the largest value user enters. After user indicates they are done, display the largest value user entered. If user did not enter any integers display</w:t>
+      </w:r>
+      <w:r>
+        <w:t xml:space="preserve"> </w:t>
+      </w:r>
+      <w:r>
+        <w:rPr>
+          <w:rStyle w:val="NormalTok"/>
+        </w:rPr>
+        <w:t xml:space="preserve">You did not enter anything</w:t>
+      </w:r>
+      <w:r>
+        <w:rPr>
+          <w:rStyle w:val="OperatorTok"/>
+        </w:rPr>
+        <w:t xml:space="preserve">.</w:t>
       </w:r>
     </w:p>
     <w:bookmarkEnd w:id="22"/>

</xml_diff>

<commit_message>
Deploying to gh-pages from @ csci-1301/csci-1301.github.io@17bfea05d5ab02f8f86cd9f338bdb375584eef8b 🚀
</commit_message>
<xml_diff>
--- a/labs/While/index.docx
+++ b/labs/While/index.docx
@@ -46,7 +46,7 @@
         <w:pStyle w:val="Date"/>
       </w:pPr>
       <w:r>
-        <w:t xml:space="preserve">June  15, 2021 (12:37:13 AM)</w:t>
+        <w:t xml:space="preserve">June  15, 2021 (12:43:59 AM)</w:t>
       </w:r>
     </w:p>
     <w:sdt>
@@ -207,22 +207,148 @@
         </w:numPr>
       </w:pPr>
       <w:r>
-        <w:t xml:space="preserve">Ask user to enter integers. Keep track of the smallest value user enters. After user indicates they are done, display the smallest value user entered. If user did not enter any integers display</w:t>
-      </w:r>
-      <w:r>
-        <w:t xml:space="preserve"> </w:t>
-      </w:r>
-      <w:r>
-        <w:rPr>
-          <w:rStyle w:val="NormalTok"/>
-        </w:rPr>
-        <w:t xml:space="preserve">You did not enter anything</w:t>
-      </w:r>
-      <w:r>
-        <w:rPr>
-          <w:rStyle w:val="OperatorTok"/>
-        </w:rPr>
-        <w:t xml:space="preserve">.</w:t>
+        <w:t xml:space="preserve">Ask the user for a positive integer value (1 or greater). After the user provides a number, compute the result of this series:</w:t>
+      </w:r>
+      <w:r>
+        <w:t xml:space="preserve"> </w:t>
+      </w:r>
+      <w:r>
+        <w:rPr>
+          <w:rStyle w:val="DecValTok"/>
+        </w:rPr>
+        <w:t xml:space="preserve">1</w:t>
+      </w:r>
+      <w:r>
+        <w:rPr>
+          <w:rStyle w:val="NormalTok"/>
+        </w:rPr>
+        <w:t xml:space="preserve"> </w:t>
+      </w:r>
+      <w:r>
+        <w:rPr>
+          <w:rStyle w:val="OperatorTok"/>
+        </w:rPr>
+        <w:t xml:space="preserve">+</w:t>
+      </w:r>
+      <w:r>
+        <w:rPr>
+          <w:rStyle w:val="NormalTok"/>
+        </w:rPr>
+        <w:t xml:space="preserve"> </w:t>
+      </w:r>
+      <w:r>
+        <w:rPr>
+          <w:rStyle w:val="DecValTok"/>
+        </w:rPr>
+        <w:t xml:space="preserve">2</w:t>
+      </w:r>
+      <w:r>
+        <w:rPr>
+          <w:rStyle w:val="NormalTok"/>
+        </w:rPr>
+        <w:t xml:space="preserve"> </w:t>
+      </w:r>
+      <w:r>
+        <w:rPr>
+          <w:rStyle w:val="OperatorTok"/>
+        </w:rPr>
+        <w:t xml:space="preserve">+</w:t>
+      </w:r>
+      <w:r>
+        <w:rPr>
+          <w:rStyle w:val="NormalTok"/>
+        </w:rPr>
+        <w:t xml:space="preserve"> </w:t>
+      </w:r>
+      <w:r>
+        <w:rPr>
+          <w:rStyle w:val="DecValTok"/>
+        </w:rPr>
+        <w:t xml:space="preserve">3</w:t>
+      </w:r>
+      <w:r>
+        <w:rPr>
+          <w:rStyle w:val="NormalTok"/>
+        </w:rPr>
+        <w:t xml:space="preserve"> </w:t>
+      </w:r>
+      <w:r>
+        <w:rPr>
+          <w:rStyle w:val="OperatorTok"/>
+        </w:rPr>
+        <w:t xml:space="preserve">+</w:t>
+      </w:r>
+      <w:r>
+        <w:rPr>
+          <w:rStyle w:val="NormalTok"/>
+        </w:rPr>
+        <w:t xml:space="preserve"> </w:t>
+      </w:r>
+      <w:r>
+        <w:rPr>
+          <w:rStyle w:val="DecValTok"/>
+        </w:rPr>
+        <w:t xml:space="preserve">4</w:t>
+      </w:r>
+      <w:r>
+        <w:rPr>
+          <w:rStyle w:val="NormalTok"/>
+        </w:rPr>
+        <w:t xml:space="preserve"> </w:t>
+      </w:r>
+      <w:r>
+        <w:rPr>
+          <w:rStyle w:val="OperatorTok"/>
+        </w:rPr>
+        <w:t xml:space="preserve">+</w:t>
+      </w:r>
+      <w:r>
+        <w:rPr>
+          <w:rStyle w:val="NormalTok"/>
+        </w:rPr>
+        <w:t xml:space="preserve"> </w:t>
+      </w:r>
+      <w:r>
+        <w:rPr>
+          <w:rStyle w:val="OperatorTok"/>
+        </w:rPr>
+        <w:t xml:space="preserve">...</w:t>
+      </w:r>
+      <w:r>
+        <w:t xml:space="preserve"> </w:t>
+      </w:r>
+      <w:r>
+        <w:t xml:space="preserve">up to</w:t>
+      </w:r>
+      <w:r>
+        <w:t xml:space="preserve"> </w:t>
+      </w:r>
+      <w:r>
+        <w:rPr>
+          <w:rStyle w:val="NormalTok"/>
+        </w:rPr>
+        <w:t xml:space="preserve">n</w:t>
+      </w:r>
+      <w:r>
+        <w:t xml:space="preserve"> </w:t>
+      </w:r>
+      <w:r>
+        <w:t xml:space="preserve">where</w:t>
+      </w:r>
+      <w:r>
+        <w:t xml:space="preserve"> </w:t>
+      </w:r>
+      <w:r>
+        <w:rPr>
+          <w:rStyle w:val="NormalTok"/>
+        </w:rPr>
+        <w:t xml:space="preserve">n</w:t>
+      </w:r>
+      <w:r>
+        <w:t xml:space="preserve"> </w:t>
+      </w:r>
+      <w:r>
+        <w:t xml:space="preserve">represents the number obtained from user</w:t>
       </w:r>
     </w:p>
     <w:p>
@@ -233,319 +359,22 @@
         </w:numPr>
       </w:pPr>
       <w:r>
-        <w:t xml:space="preserve">Assume you have the following table of zip codes and cities:</w:t>
-      </w:r>
-    </w:p>
-    <w:tbl>
-      <w:tblPr>
-        <w:tblStyle w:val="Table"/>
-        <w:tblW w:type="auto" w:w="0"/>
-        <w:tblLook w:firstRow="1" w:lastRow="0" w:firstColumn="0" w:lastColumn="0" w:noHBand="0" w:noVBand="0" w:val="0020"/>
-      </w:tblPr>
-      <w:tblGrid>
-        <w:gridCol w:w="3960"/>
-        <w:gridCol w:w="3960"/>
-      </w:tblGrid>
-      <w:tr>
-        <w:trPr>
-          <w:tblHeader w:val="true"/>
-        </w:trPr>
-        <w:tc>
-          <w:tcPr/>
-          <w:p>
-            <w:pPr>
-              <w:numPr>
-                <w:ilvl w:val="0"/>
-                <w:numId w:val="1000"/>
-              </w:numPr>
-              <w:pStyle w:val="Compact"/>
-              <w:jc w:val="left"/>
-            </w:pPr>
-            <w:r>
-              <w:t xml:space="preserve">zip code</w:t>
-            </w:r>
-          </w:p>
-        </w:tc>
-        <w:tc>
-          <w:tcPr/>
-          <w:p>
-            <w:pPr>
-              <w:numPr>
-                <w:ilvl w:val="0"/>
-                <w:numId w:val="1000"/>
-              </w:numPr>
-              <w:pStyle w:val="Compact"/>
-              <w:jc w:val="left"/>
-            </w:pPr>
-            <w:r>
-              <w:t xml:space="preserve">city name</w:t>
-            </w:r>
-          </w:p>
-        </w:tc>
-      </w:tr>
-      <w:tr>
-        <w:tc>
-          <w:tcPr/>
-          <w:p>
-            <w:pPr>
-              <w:numPr>
-                <w:ilvl w:val="0"/>
-                <w:numId w:val="1000"/>
-              </w:numPr>
-              <w:pStyle w:val="Compact"/>
-              <w:jc w:val="left"/>
-            </w:pPr>
-            <w:r>
-              <w:t xml:space="preserve">30901</w:t>
-            </w:r>
-          </w:p>
-        </w:tc>
-        <w:tc>
-          <w:tcPr/>
-          <w:p>
-            <w:pPr>
-              <w:numPr>
-                <w:ilvl w:val="0"/>
-                <w:numId w:val="1000"/>
-              </w:numPr>
-              <w:pStyle w:val="Compact"/>
-              <w:jc w:val="left"/>
-            </w:pPr>
-            <w:r>
-              <w:t xml:space="preserve">Augusta</w:t>
-            </w:r>
-          </w:p>
-        </w:tc>
-      </w:tr>
-      <w:tr>
-        <w:tc>
-          <w:tcPr/>
-          <w:p>
-            <w:pPr>
-              <w:numPr>
-                <w:ilvl w:val="0"/>
-                <w:numId w:val="1000"/>
-              </w:numPr>
-              <w:pStyle w:val="Compact"/>
-              <w:jc w:val="left"/>
-            </w:pPr>
-            <w:r>
-              <w:t xml:space="preserve">30904</w:t>
-            </w:r>
-          </w:p>
-        </w:tc>
-        <w:tc>
-          <w:tcPr/>
-          <w:p>
-            <w:pPr>
-              <w:numPr>
-                <w:ilvl w:val="0"/>
-                <w:numId w:val="1000"/>
-              </w:numPr>
-              <w:pStyle w:val="Compact"/>
-              <w:jc w:val="left"/>
-            </w:pPr>
-            <w:r>
-              <w:t xml:space="preserve">Augusta</w:t>
-            </w:r>
-          </w:p>
-        </w:tc>
-      </w:tr>
-      <w:tr>
-        <w:tc>
-          <w:tcPr/>
-          <w:p>
-            <w:pPr>
-              <w:numPr>
-                <w:ilvl w:val="0"/>
-                <w:numId w:val="1000"/>
-              </w:numPr>
-              <w:pStyle w:val="Compact"/>
-              <w:jc w:val="left"/>
-            </w:pPr>
-            <w:r>
-              <w:t xml:space="preserve">30809</w:t>
-            </w:r>
-          </w:p>
-        </w:tc>
-        <w:tc>
-          <w:tcPr/>
-          <w:p>
-            <w:pPr>
-              <w:numPr>
-                <w:ilvl w:val="0"/>
-                <w:numId w:val="1000"/>
-              </w:numPr>
-              <w:pStyle w:val="Compact"/>
-              <w:jc w:val="left"/>
-            </w:pPr>
-            <w:r>
-              <w:t xml:space="preserve">Evans</w:t>
-            </w:r>
-          </w:p>
-        </w:tc>
-      </w:tr>
-      <w:tr>
-        <w:tc>
-          <w:tcPr/>
-          <w:p>
-            <w:pPr>
-              <w:numPr>
-                <w:ilvl w:val="0"/>
-                <w:numId w:val="1000"/>
-              </w:numPr>
-              <w:pStyle w:val="Compact"/>
-              <w:jc w:val="left"/>
-            </w:pPr>
-            <w:r>
-              <w:t xml:space="preserve">30813</w:t>
-            </w:r>
-          </w:p>
-        </w:tc>
-        <w:tc>
-          <w:tcPr/>
-          <w:p>
-            <w:pPr>
-              <w:numPr>
-                <w:ilvl w:val="0"/>
-                <w:numId w:val="1000"/>
-              </w:numPr>
-              <w:pStyle w:val="Compact"/>
-              <w:jc w:val="left"/>
-            </w:pPr>
-            <w:r>
-              <w:t xml:space="preserve">Grovetown</w:t>
-            </w:r>
-          </w:p>
-        </w:tc>
-      </w:tr>
-      <w:tr>
-        <w:tc>
-          <w:tcPr/>
-          <w:p>
-            <w:pPr>
-              <w:numPr>
-                <w:ilvl w:val="0"/>
-                <w:numId w:val="1000"/>
-              </w:numPr>
-              <w:pStyle w:val="Compact"/>
-              <w:jc w:val="left"/>
-            </w:pPr>
-            <w:r>
-              <w:t xml:space="preserve">30814</w:t>
-            </w:r>
-          </w:p>
-        </w:tc>
-        <w:tc>
-          <w:tcPr/>
-          <w:p>
-            <w:pPr>
-              <w:numPr>
-                <w:ilvl w:val="0"/>
-                <w:numId w:val="1000"/>
-              </w:numPr>
-              <w:pStyle w:val="Compact"/>
-              <w:jc w:val="left"/>
-            </w:pPr>
-            <w:r>
-              <w:t xml:space="preserve">Harlem</w:t>
-            </w:r>
-          </w:p>
-        </w:tc>
-      </w:tr>
-      <w:tr>
-        <w:tc>
-          <w:tcPr/>
-          <w:p>
-            <w:pPr>
-              <w:numPr>
-                <w:ilvl w:val="0"/>
-                <w:numId w:val="1000"/>
-              </w:numPr>
-              <w:pStyle w:val="Compact"/>
-              <w:jc w:val="left"/>
-            </w:pPr>
-            <w:r>
-              <w:t xml:space="preserve">30815</w:t>
-            </w:r>
-          </w:p>
-        </w:tc>
-        <w:tc>
-          <w:tcPr/>
-          <w:p>
-            <w:pPr>
-              <w:numPr>
-                <w:ilvl w:val="0"/>
-                <w:numId w:val="1000"/>
-              </w:numPr>
-              <w:pStyle w:val="Compact"/>
-              <w:jc w:val="left"/>
-            </w:pPr>
-            <w:r>
-              <w:t xml:space="preserve">Hephzibah</w:t>
-            </w:r>
-          </w:p>
-        </w:tc>
-      </w:tr>
-      <w:tr>
-        <w:tc>
-          <w:tcPr/>
-          <w:p>
-            <w:pPr>
-              <w:numPr>
-                <w:ilvl w:val="0"/>
-                <w:numId w:val="1000"/>
-              </w:numPr>
-              <w:pStyle w:val="Compact"/>
-              <w:jc w:val="left"/>
-            </w:pPr>
-            <w:r>
-              <w:t xml:space="preserve">29842</w:t>
-            </w:r>
-          </w:p>
-        </w:tc>
-        <w:tc>
-          <w:tcPr/>
-          <w:p>
-            <w:pPr>
-              <w:numPr>
-                <w:ilvl w:val="0"/>
-                <w:numId w:val="1000"/>
-              </w:numPr>
-              <w:pStyle w:val="Compact"/>
-              <w:jc w:val="left"/>
-            </w:pPr>
-            <w:r>
-              <w:t xml:space="preserve">North Augusta</w:t>
-            </w:r>
-          </w:p>
-        </w:tc>
-      </w:tr>
-    </w:tbl>
-    <w:p>
-      <w:pPr>
-        <w:numPr>
-          <w:ilvl w:val="0"/>
-          <w:numId w:val="1000"/>
-        </w:numPr>
-      </w:pPr>
-      <w:r>
-        <w:t xml:space="preserve">Write a small program that asks the user to enter a zip code. Then display to the user the city name based on the zip code user entered. If the zip code is not included in the table given above, the program should display</w:t>
-      </w:r>
-      <w:r>
-        <w:t xml:space="preserve"> </w:t>
-      </w:r>
-      <w:r>
-        <w:t xml:space="preserve">“</w:t>
-      </w:r>
-      <w:r>
-        <w:t xml:space="preserve">unknown city!</w:t>
-      </w:r>
-      <w:r>
-        <w:t xml:space="preserve">”</w:t>
-      </w:r>
-      <w:r>
-        <w:t xml:space="preserve">. Allow the user to repeat the input until the user indicates they are ready to quit by entering appropriate sentinel value.</w:t>
+        <w:t xml:space="preserve">Ask user to enter integers. Keep track of the smallest value user enters. After user indicates they are done, display the smallest value user entered. If user did not enter any integers display</w:t>
+      </w:r>
+      <w:r>
+        <w:t xml:space="preserve"> </w:t>
+      </w:r>
+      <w:r>
+        <w:rPr>
+          <w:rStyle w:val="NormalTok"/>
+        </w:rPr>
+        <w:t xml:space="preserve">You did not enter anything</w:t>
+      </w:r>
+      <w:r>
+        <w:rPr>
+          <w:rStyle w:val="OperatorTok"/>
+        </w:rPr>
+        <w:t xml:space="preserve">.</w:t>
       </w:r>
     </w:p>
     <w:bookmarkEnd w:id="21"/>

</xml_diff>

<commit_message>
Deploying to gh-pages from @ csci-1301/csci-1301.github.io@be32346b1c3066149587f00a9bf2cd94051dc7a2 🚀
</commit_message>
<xml_diff>
--- a/labs/While/index.docx
+++ b/labs/While/index.docx
@@ -46,7 +46,7 @@
         <w:pStyle w:val="Date"/>
       </w:pPr>
       <w:r>
-        <w:t xml:space="preserve">June  15, 2021 (12:43:59 AM)</w:t>
+        <w:t xml:space="preserve">June  15, 2021 (12:49:10 AM)</w:t>
       </w:r>
     </w:p>
     <w:sdt>
@@ -868,7 +868,25 @@
         <w:rPr>
           <w:rStyle w:val="NormalTok"/>
         </w:rPr>
-        <w:t xml:space="preserve"> number1</w:t>
+        <w:t xml:space="preserve"> number1 </w:t>
+      </w:r>
+      <w:r>
+        <w:rPr>
+          <w:rStyle w:val="OperatorTok"/>
+        </w:rPr>
+        <w:t xml:space="preserve">=</w:t>
+      </w:r>
+      <w:r>
+        <w:rPr>
+          <w:rStyle w:val="NormalTok"/>
+        </w:rPr>
+        <w:t xml:space="preserve"> </w:t>
+      </w:r>
+      <w:r>
+        <w:rPr>
+          <w:rStyle w:val="DecValTok"/>
+        </w:rPr>
+        <w:t xml:space="preserve">0</w:t>
       </w:r>
       <w:r>
         <w:rPr>
@@ -1513,7 +1531,13 @@
         <w:rPr>
           <w:rStyle w:val="OperatorTok"/>
         </w:rPr>
-        <w:t xml:space="preserve">&gt;=</w:t>
+        <w:t xml:space="preserve">&lt;=</w:t>
+      </w:r>
+      <w:r>
+        <w:rPr>
+          <w:rStyle w:val="NormalTok"/>
+        </w:rPr>
+        <w:t xml:space="preserve"> </w:t>
       </w:r>
       <w:r>
         <w:rPr>
@@ -1619,6 +1643,15 @@
       </w:r>
       <w:r>
         <w:rPr>
+          <w:rStyle w:val="OperatorTok"/>
+        </w:rPr>
+        <w:t xml:space="preserve">}</w:t>
+      </w:r>
+      <w:r>
+        <w:br/>
+      </w:r>
+      <w:r>
+        <w:rPr>
           <w:rStyle w:val="NormalTok"/>
         </w:rPr>
         <w:t xml:space="preserve">number</w:t>
@@ -1628,15 +1661,6 @@
           <w:rStyle w:val="OperatorTok"/>
         </w:rPr>
         <w:t xml:space="preserve">++;</w:t>
-      </w:r>
-      <w:r>
-        <w:br/>
-      </w:r>
-      <w:r>
-        <w:rPr>
-          <w:rStyle w:val="OperatorTok"/>
-        </w:rPr>
-        <w:t xml:space="preserve">}</w:t>
       </w:r>
     </w:p>
     <w:bookmarkEnd w:id="23"/>

</xml_diff>

<commit_message>
Deploying to gh-pages from @ csci-1301/csci-1301.github.io@617c6cb120cd0d6fcfcf281f80ac9c84433979dc 🚀
</commit_message>
<xml_diff>
--- a/labs/While/index.docx
+++ b/labs/While/index.docx
@@ -46,7 +46,7 @@
         <w:pStyle w:val="Date"/>
       </w:pPr>
       <w:r>
-        <w:t xml:space="preserve">June  15, 2021 (01:13:24 AM)</w:t>
+        <w:t xml:space="preserve">June  15, 2021 (02:29:29 AM)</w:t>
       </w:r>
     </w:p>
     <w:sdt>
@@ -86,14 +86,6 @@
     </w:p>
     <w:p>
       <w:pPr>
-        <w:pStyle w:val="FirstParagraph"/>
-      </w:pPr>
-      <w:r>
-        <w:t xml:space="preserve">Write a loop that displays…</w:t>
-      </w:r>
-    </w:p>
-    <w:p>
-      <w:pPr>
         <w:numPr>
           <w:ilvl w:val="0"/>
           <w:numId w:val="1001"/>
@@ -101,102 +93,175 @@
         <w:pStyle w:val="Compact"/>
       </w:pPr>
       <w:r>
-        <w:t xml:space="preserve">all integers between 0 and 100 that are divisible by 3.</w:t>
-      </w:r>
-    </w:p>
-    <w:p>
-      <w:pPr>
-        <w:numPr>
-          <w:ilvl w:val="0"/>
-          <w:numId w:val="1001"/>
-        </w:numPr>
-        <w:pStyle w:val="Compact"/>
-      </w:pPr>
-      <w:r>
-        <w:t xml:space="preserve">all integers between 1 and 100 but do not display numbers between 10-20 and 40-60.</w:t>
-      </w:r>
-    </w:p>
-    <w:p>
-      <w:pPr>
-        <w:numPr>
-          <w:ilvl w:val="0"/>
-          <w:numId w:val="1001"/>
-        </w:numPr>
-        <w:pStyle w:val="Compact"/>
-      </w:pPr>
-      <w:r>
-        <w:rPr>
-          <w:rStyle w:val="NormalTok"/>
-        </w:rPr>
-        <w:t xml:space="preserve">Hello World</w:t>
-      </w:r>
-      <w:r>
-        <w:t xml:space="preserve"> </w:t>
-      </w:r>
-      <w:r>
-        <w:t xml:space="preserve">ten times.</w:t>
-      </w:r>
-    </w:p>
-    <w:p>
-      <w:pPr>
-        <w:numPr>
-          <w:ilvl w:val="0"/>
-          <w:numId w:val="1001"/>
-        </w:numPr>
-        <w:pStyle w:val="Compact"/>
-      </w:pPr>
-      <w:r>
-        <w:t xml:space="preserve">10 rows of text where</w:t>
-      </w:r>
-      <w:r>
-        <w:t xml:space="preserve"> </w:t>
-      </w:r>
-      <w:r>
-        <w:rPr>
-          <w:rStyle w:val="NormalTok"/>
-        </w:rPr>
-        <w:t xml:space="preserve">Hello</w:t>
-      </w:r>
-      <w:r>
-        <w:t xml:space="preserve"> </w:t>
-      </w:r>
-      <w:r>
-        <w:t xml:space="preserve">is displayed on every other row and</w:t>
-      </w:r>
-      <w:r>
-        <w:t xml:space="preserve"> </w:t>
-      </w:r>
-      <w:r>
-        <w:rPr>
-          <w:rStyle w:val="NormalTok"/>
-        </w:rPr>
-        <w:t xml:space="preserve">World</w:t>
-      </w:r>
-      <w:r>
-        <w:t xml:space="preserve"> </w:t>
-      </w:r>
-      <w:r>
-        <w:t xml:space="preserve">on every other row</w:t>
-      </w:r>
-    </w:p>
-    <w:p>
-      <w:pPr>
-        <w:numPr>
-          <w:ilvl w:val="0"/>
-          <w:numId w:val="1001"/>
-        </w:numPr>
-        <w:pStyle w:val="Compact"/>
-      </w:pPr>
-      <w:r>
-        <w:t xml:space="preserve">value that decreases by 0.5 on each iteration. Start from 10.0 and iterate as long as the value remains positive.</w:t>
-      </w:r>
-    </w:p>
-    <w:p>
-      <w:pPr>
-        <w:pStyle w:val="FirstParagraph"/>
-      </w:pPr>
-      <w:r>
-        <w:t xml:space="preserve">In these problems you will need to ask for user for input then perform described actions on the input.</w:t>
+        <w:t xml:space="preserve">Create a new projec, and replace the content of the</w:t>
+      </w:r>
+      <w:r>
+        <w:t xml:space="preserve"> </w:t>
+      </w:r>
+      <w:r>
+        <w:rPr>
+          <w:iCs/>
+          <w:i/>
+        </w:rPr>
+        <w:t xml:space="preserve">main</w:t>
+      </w:r>
+      <w:r>
+        <w:t xml:space="preserve"> </w:t>
+      </w:r>
+      <w:r>
+        <w:t xml:space="preserve">method with the following code</w:t>
+      </w:r>
+    </w:p>
+    <w:p>
+      <w:pPr>
+        <w:pStyle w:val="SourceCode"/>
+      </w:pPr>
+      <w:r>
+        <w:rPr>
+          <w:rStyle w:val="DataTypeTok"/>
+        </w:rPr>
+        <w:t xml:space="preserve">int</w:t>
+      </w:r>
+      <w:r>
+        <w:rPr>
+          <w:rStyle w:val="NormalTok"/>
+        </w:rPr>
+        <w:t xml:space="preserve"> i </w:t>
+      </w:r>
+      <w:r>
+        <w:rPr>
+          <w:rStyle w:val="OperatorTok"/>
+        </w:rPr>
+        <w:t xml:space="preserve">=</w:t>
+      </w:r>
+      <w:r>
+        <w:rPr>
+          <w:rStyle w:val="NormalTok"/>
+        </w:rPr>
+        <w:t xml:space="preserve"> </w:t>
+      </w:r>
+      <w:r>
+        <w:rPr>
+          <w:rStyle w:val="DecValTok"/>
+        </w:rPr>
+        <w:t xml:space="preserve">0</w:t>
+      </w:r>
+      <w:r>
+        <w:rPr>
+          <w:rStyle w:val="OperatorTok"/>
+        </w:rPr>
+        <w:t xml:space="preserve">;</w:t>
+      </w:r>
+      <w:r>
+        <w:br/>
+      </w:r>
+      <w:r>
+        <w:rPr>
+          <w:rStyle w:val="KeywordTok"/>
+        </w:rPr>
+        <w:t xml:space="preserve">while</w:t>
+      </w:r>
+      <w:r>
+        <w:rPr>
+          <w:rStyle w:val="OperatorTok"/>
+        </w:rPr>
+        <w:t xml:space="preserve">(</w:t>
+      </w:r>
+      <w:r>
+        <w:rPr>
+          <w:rStyle w:val="NormalTok"/>
+        </w:rPr>
+        <w:t xml:space="preserve">i</w:t>
+      </w:r>
+      <w:r>
+        <w:rPr>
+          <w:rStyle w:val="OperatorTok"/>
+        </w:rPr>
+        <w:t xml:space="preserve">&lt;</w:t>
+      </w:r>
+      <w:r>
+        <w:rPr>
+          <w:rStyle w:val="DecValTok"/>
+        </w:rPr>
+        <w:t xml:space="preserve">100</w:t>
+      </w:r>
+      <w:r>
+        <w:rPr>
+          <w:rStyle w:val="OperatorTok"/>
+        </w:rPr>
+        <w:t xml:space="preserve">)</w:t>
+      </w:r>
+      <w:r>
+        <w:br/>
+      </w:r>
+      <w:r>
+        <w:rPr>
+          <w:rStyle w:val="OperatorTok"/>
+        </w:rPr>
+        <w:t xml:space="preserve">{</w:t>
+      </w:r>
+      <w:r>
+        <w:br/>
+      </w:r>
+      <w:r>
+        <w:rPr>
+          <w:rStyle w:val="NormalTok"/>
+        </w:rPr>
+        <w:t xml:space="preserve">    Console</w:t>
+      </w:r>
+      <w:r>
+        <w:rPr>
+          <w:rStyle w:val="OperatorTok"/>
+        </w:rPr>
+        <w:t xml:space="preserve">.</w:t>
+      </w:r>
+      <w:r>
+        <w:rPr>
+          <w:rStyle w:val="FunctionTok"/>
+        </w:rPr>
+        <w:t xml:space="preserve">WriteLine</w:t>
+      </w:r>
+      <w:r>
+        <w:rPr>
+          <w:rStyle w:val="OperatorTok"/>
+        </w:rPr>
+        <w:t xml:space="preserve">(</w:t>
+      </w:r>
+      <w:r>
+        <w:rPr>
+          <w:rStyle w:val="NormalTok"/>
+        </w:rPr>
+        <w:t xml:space="preserve">i</w:t>
+      </w:r>
+      <w:r>
+        <w:rPr>
+          <w:rStyle w:val="OperatorTok"/>
+        </w:rPr>
+        <w:t xml:space="preserve">);</w:t>
+      </w:r>
+      <w:r>
+        <w:br/>
+      </w:r>
+      <w:r>
+        <w:rPr>
+          <w:rStyle w:val="NormalTok"/>
+        </w:rPr>
+        <w:t xml:space="preserve">    i</w:t>
+      </w:r>
+      <w:r>
+        <w:rPr>
+          <w:rStyle w:val="OperatorTok"/>
+        </w:rPr>
+        <w:t xml:space="preserve">++;</w:t>
+      </w:r>
+      <w:r>
+        <w:br/>
+      </w:r>
+      <w:r>
+        <w:rPr>
+          <w:rStyle w:val="OperatorTok"/>
+        </w:rPr>
+        <w:t xml:space="preserve">}</w:t>
       </w:r>
     </w:p>
     <w:p>
@@ -207,148 +272,7 @@
         </w:numPr>
       </w:pPr>
       <w:r>
-        <w:t xml:space="preserve">Ask the user for a positive integer value (1 or greater). After the user provides a number, compute the result of this series:</w:t>
-      </w:r>
-      <w:r>
-        <w:t xml:space="preserve"> </w:t>
-      </w:r>
-      <w:r>
-        <w:rPr>
-          <w:rStyle w:val="DecValTok"/>
-        </w:rPr>
-        <w:t xml:space="preserve">1</w:t>
-      </w:r>
-      <w:r>
-        <w:rPr>
-          <w:rStyle w:val="NormalTok"/>
-        </w:rPr>
-        <w:t xml:space="preserve"> </w:t>
-      </w:r>
-      <w:r>
-        <w:rPr>
-          <w:rStyle w:val="OperatorTok"/>
-        </w:rPr>
-        <w:t xml:space="preserve">+</w:t>
-      </w:r>
-      <w:r>
-        <w:rPr>
-          <w:rStyle w:val="NormalTok"/>
-        </w:rPr>
-        <w:t xml:space="preserve"> </w:t>
-      </w:r>
-      <w:r>
-        <w:rPr>
-          <w:rStyle w:val="DecValTok"/>
-        </w:rPr>
-        <w:t xml:space="preserve">2</w:t>
-      </w:r>
-      <w:r>
-        <w:rPr>
-          <w:rStyle w:val="NormalTok"/>
-        </w:rPr>
-        <w:t xml:space="preserve"> </w:t>
-      </w:r>
-      <w:r>
-        <w:rPr>
-          <w:rStyle w:val="OperatorTok"/>
-        </w:rPr>
-        <w:t xml:space="preserve">+</w:t>
-      </w:r>
-      <w:r>
-        <w:rPr>
-          <w:rStyle w:val="NormalTok"/>
-        </w:rPr>
-        <w:t xml:space="preserve"> </w:t>
-      </w:r>
-      <w:r>
-        <w:rPr>
-          <w:rStyle w:val="DecValTok"/>
-        </w:rPr>
-        <w:t xml:space="preserve">3</w:t>
-      </w:r>
-      <w:r>
-        <w:rPr>
-          <w:rStyle w:val="NormalTok"/>
-        </w:rPr>
-        <w:t xml:space="preserve"> </w:t>
-      </w:r>
-      <w:r>
-        <w:rPr>
-          <w:rStyle w:val="OperatorTok"/>
-        </w:rPr>
-        <w:t xml:space="preserve">+</w:t>
-      </w:r>
-      <w:r>
-        <w:rPr>
-          <w:rStyle w:val="NormalTok"/>
-        </w:rPr>
-        <w:t xml:space="preserve"> </w:t>
-      </w:r>
-      <w:r>
-        <w:rPr>
-          <w:rStyle w:val="DecValTok"/>
-        </w:rPr>
-        <w:t xml:space="preserve">4</w:t>
-      </w:r>
-      <w:r>
-        <w:rPr>
-          <w:rStyle w:val="NormalTok"/>
-        </w:rPr>
-        <w:t xml:space="preserve"> </w:t>
-      </w:r>
-      <w:r>
-        <w:rPr>
-          <w:rStyle w:val="OperatorTok"/>
-        </w:rPr>
-        <w:t xml:space="preserve">+</w:t>
-      </w:r>
-      <w:r>
-        <w:rPr>
-          <w:rStyle w:val="NormalTok"/>
-        </w:rPr>
-        <w:t xml:space="preserve"> </w:t>
-      </w:r>
-      <w:r>
-        <w:rPr>
-          <w:rStyle w:val="OperatorTok"/>
-        </w:rPr>
-        <w:t xml:space="preserve">...</w:t>
-      </w:r>
-      <w:r>
-        <w:t xml:space="preserve"> </w:t>
-      </w:r>
-      <w:r>
-        <w:t xml:space="preserve">up to</w:t>
-      </w:r>
-      <w:r>
-        <w:t xml:space="preserve"> </w:t>
-      </w:r>
-      <w:r>
-        <w:rPr>
-          <w:rStyle w:val="NormalTok"/>
-        </w:rPr>
-        <w:t xml:space="preserve">n</w:t>
-      </w:r>
-      <w:r>
-        <w:t xml:space="preserve"> </w:t>
-      </w:r>
-      <w:r>
-        <w:t xml:space="preserve">where</w:t>
-      </w:r>
-      <w:r>
-        <w:t xml:space="preserve"> </w:t>
-      </w:r>
-      <w:r>
-        <w:rPr>
-          <w:rStyle w:val="NormalTok"/>
-        </w:rPr>
-        <w:t xml:space="preserve">n</w:t>
-      </w:r>
-      <w:r>
-        <w:t xml:space="preserve"> </w:t>
-      </w:r>
-      <w:r>
-        <w:t xml:space="preserve">represents the number obtained from user</w:t>
+        <w:t xml:space="preserve">Execute the code. You should see the numbers 0 to 99 in the console.</w:t>
       </w:r>
     </w:p>
     <w:p>
@@ -359,32 +283,142 @@
         </w:numPr>
       </w:pPr>
       <w:r>
-        <w:t xml:space="preserve">Ask user to enter integers. Keep track of the smallest value user enters. After user indicates they are done, display the smallest value user entered. If user did not enter any integers display</w:t>
-      </w:r>
-      <w:r>
-        <w:t xml:space="preserve"> </w:t>
-      </w:r>
-      <w:r>
-        <w:rPr>
-          <w:rStyle w:val="NormalTok"/>
-        </w:rPr>
-        <w:t xml:space="preserve">You did not enter anything</w:t>
-      </w:r>
-      <w:r>
-        <w:rPr>
-          <w:rStyle w:val="OperatorTok"/>
-        </w:rPr>
-        <w:t xml:space="preserve">.</w:t>
-      </w:r>
-    </w:p>
-    <w:bookmarkEnd w:id="21"/>
-    <w:bookmarkStart w:id="22" w:name="do-while-loops"/>
-    <w:p>
-      <w:pPr>
-        <w:pStyle w:val="Heading1"/>
-      </w:pPr>
-      <w:r>
-        <w:t xml:space="preserve">Do while Loops</w:t>
+        <w:t xml:space="preserve">Without changing the numbers, modify the code such that it prints 0 to 100 in the console. Note the diffrence between</w:t>
+      </w:r>
+      <w:r>
+        <w:t xml:space="preserve"> </w:t>
+      </w:r>
+      <w:r>
+        <w:rPr>
+          <w:rStyle w:val="OperatorTok"/>
+        </w:rPr>
+        <w:t xml:space="preserve">&lt;</w:t>
+      </w:r>
+      <w:r>
+        <w:t xml:space="preserve"> </w:t>
+      </w:r>
+      <w:r>
+        <w:t xml:space="preserve">and</w:t>
+      </w:r>
+      <w:r>
+        <w:t xml:space="preserve"> </w:t>
+      </w:r>
+      <w:r>
+        <w:rPr>
+          <w:rStyle w:val="OperatorTok"/>
+        </w:rPr>
+        <w:t xml:space="preserve">&lt;=</w:t>
+      </w:r>
+      <w:r>
+        <w:t xml:space="preserve"> </w:t>
+      </w:r>
+      <w:r>
+        <w:t xml:space="preserve">operators.</w:t>
+      </w:r>
+    </w:p>
+    <w:p>
+      <w:pPr>
+        <w:numPr>
+          <w:ilvl w:val="0"/>
+          <w:numId w:val="1002"/>
+        </w:numPr>
+      </w:pPr>
+      <w:r>
+        <w:t xml:space="preserve">Modyfy the code such that it prints the numbers from 100 to 300. Note that the counter can start from any number you wish.</w:t>
+      </w:r>
+    </w:p>
+    <w:p>
+      <w:pPr>
+        <w:numPr>
+          <w:ilvl w:val="0"/>
+          <w:numId w:val="1002"/>
+        </w:numPr>
+      </w:pPr>
+      <w:r>
+        <w:t xml:space="preserve">Modify the code such that it prints all integers between 0 and 100 that are divisible by 3.</w:t>
+      </w:r>
+    </w:p>
+    <w:p>
+      <w:pPr>
+        <w:numPr>
+          <w:ilvl w:val="0"/>
+          <w:numId w:val="1002"/>
+        </w:numPr>
+      </w:pPr>
+      <w:r>
+        <w:t xml:space="preserve">all integers between 1 and 100 but do not display numbers between 10-20 and 40-60.</w:t>
+      </w:r>
+    </w:p>
+    <w:p>
+      <w:pPr>
+        <w:numPr>
+          <w:ilvl w:val="0"/>
+          <w:numId w:val="1002"/>
+        </w:numPr>
+      </w:pPr>
+      <w:r>
+        <w:rPr>
+          <w:rStyle w:val="NormalTok"/>
+        </w:rPr>
+        <w:t xml:space="preserve">Hello World</w:t>
+      </w:r>
+      <w:r>
+        <w:t xml:space="preserve"> </w:t>
+      </w:r>
+      <w:r>
+        <w:t xml:space="preserve">ten times.</w:t>
+      </w:r>
+    </w:p>
+    <w:p>
+      <w:pPr>
+        <w:numPr>
+          <w:ilvl w:val="0"/>
+          <w:numId w:val="1002"/>
+        </w:numPr>
+      </w:pPr>
+      <w:r>
+        <w:t xml:space="preserve">10 rows of text where</w:t>
+      </w:r>
+      <w:r>
+        <w:t xml:space="preserve"> </w:t>
+      </w:r>
+      <w:r>
+        <w:rPr>
+          <w:rStyle w:val="NormalTok"/>
+        </w:rPr>
+        <w:t xml:space="preserve">Hello</w:t>
+      </w:r>
+      <w:r>
+        <w:t xml:space="preserve"> </w:t>
+      </w:r>
+      <w:r>
+        <w:t xml:space="preserve">is displayed on every other row and</w:t>
+      </w:r>
+      <w:r>
+        <w:t xml:space="preserve"> </w:t>
+      </w:r>
+      <w:r>
+        <w:rPr>
+          <w:rStyle w:val="NormalTok"/>
+        </w:rPr>
+        <w:t xml:space="preserve">World</w:t>
+      </w:r>
+      <w:r>
+        <w:t xml:space="preserve"> </w:t>
+      </w:r>
+      <w:r>
+        <w:t xml:space="preserve">on every other row</w:t>
+      </w:r>
+    </w:p>
+    <w:p>
+      <w:pPr>
+        <w:numPr>
+          <w:ilvl w:val="0"/>
+          <w:numId w:val="1002"/>
+        </w:numPr>
+      </w:pPr>
+      <w:r>
+        <w:t xml:space="preserve">value that decreases by 0.5 on each iteration. Start from 10.0 and iterate as long as the value remains positive.</w:t>
       </w:r>
     </w:p>
     <w:p>
@@ -392,7 +426,7 @@
         <w:pStyle w:val="FirstParagraph"/>
       </w:pPr>
       <w:r>
-        <w:t xml:space="preserve">Before writing code, think through the following problems:</w:t>
+        <w:t xml:space="preserve">In these problems you will need to ask for user for input then perform described actions on the input.</w:t>
       </w:r>
     </w:p>
     <w:p>
@@ -401,52 +435,150 @@
           <w:ilvl w:val="0"/>
           <w:numId w:val="1003"/>
         </w:numPr>
-        <w:pStyle w:val="Compact"/>
-      </w:pPr>
-      <w:r>
-        <w:t xml:space="preserve">In your own words, what is the difference between</w:t>
-      </w:r>
-      <w:r>
-        <w:t xml:space="preserve"> </w:t>
-      </w:r>
-      <w:r>
-        <w:rPr>
-          <w:rStyle w:val="KeywordTok"/>
-        </w:rPr>
-        <w:t xml:space="preserve">while</w:t>
-      </w:r>
-      <w:r>
-        <w:t xml:space="preserve"> </w:t>
-      </w:r>
-      <w:r>
-        <w:t xml:space="preserve">and</w:t>
-      </w:r>
-      <w:r>
-        <w:t xml:space="preserve"> </w:t>
-      </w:r>
-      <w:r>
-        <w:rPr>
-          <w:rStyle w:val="KeywordTok"/>
-        </w:rPr>
-        <w:t xml:space="preserve">do</w:t>
-      </w:r>
-      <w:r>
-        <w:rPr>
-          <w:rStyle w:val="NormalTok"/>
-        </w:rPr>
-        <w:t xml:space="preserve"> </w:t>
-      </w:r>
-      <w:r>
-        <w:rPr>
-          <w:rStyle w:val="KeywordTok"/>
-        </w:rPr>
-        <w:t xml:space="preserve">while</w:t>
-      </w:r>
-      <w:r>
-        <w:t xml:space="preserve"> </w:t>
-      </w:r>
-      <w:r>
-        <w:t xml:space="preserve">loops?</w:t>
+      </w:pPr>
+      <w:r>
+        <w:t xml:space="preserve">Ask the user for a positive integer value (1 or greater). After the user provides a number, compute the result of this series:</w:t>
+      </w:r>
+      <w:r>
+        <w:t xml:space="preserve"> </w:t>
+      </w:r>
+      <w:r>
+        <w:rPr>
+          <w:rStyle w:val="DecValTok"/>
+        </w:rPr>
+        <w:t xml:space="preserve">1</w:t>
+      </w:r>
+      <w:r>
+        <w:rPr>
+          <w:rStyle w:val="NormalTok"/>
+        </w:rPr>
+        <w:t xml:space="preserve"> </w:t>
+      </w:r>
+      <w:r>
+        <w:rPr>
+          <w:rStyle w:val="OperatorTok"/>
+        </w:rPr>
+        <w:t xml:space="preserve">+</w:t>
+      </w:r>
+      <w:r>
+        <w:rPr>
+          <w:rStyle w:val="NormalTok"/>
+        </w:rPr>
+        <w:t xml:space="preserve"> </w:t>
+      </w:r>
+      <w:r>
+        <w:rPr>
+          <w:rStyle w:val="DecValTok"/>
+        </w:rPr>
+        <w:t xml:space="preserve">2</w:t>
+      </w:r>
+      <w:r>
+        <w:rPr>
+          <w:rStyle w:val="NormalTok"/>
+        </w:rPr>
+        <w:t xml:space="preserve"> </w:t>
+      </w:r>
+      <w:r>
+        <w:rPr>
+          <w:rStyle w:val="OperatorTok"/>
+        </w:rPr>
+        <w:t xml:space="preserve">+</w:t>
+      </w:r>
+      <w:r>
+        <w:rPr>
+          <w:rStyle w:val="NormalTok"/>
+        </w:rPr>
+        <w:t xml:space="preserve"> </w:t>
+      </w:r>
+      <w:r>
+        <w:rPr>
+          <w:rStyle w:val="DecValTok"/>
+        </w:rPr>
+        <w:t xml:space="preserve">3</w:t>
+      </w:r>
+      <w:r>
+        <w:rPr>
+          <w:rStyle w:val="NormalTok"/>
+        </w:rPr>
+        <w:t xml:space="preserve"> </w:t>
+      </w:r>
+      <w:r>
+        <w:rPr>
+          <w:rStyle w:val="OperatorTok"/>
+        </w:rPr>
+        <w:t xml:space="preserve">+</w:t>
+      </w:r>
+      <w:r>
+        <w:rPr>
+          <w:rStyle w:val="NormalTok"/>
+        </w:rPr>
+        <w:t xml:space="preserve"> </w:t>
+      </w:r>
+      <w:r>
+        <w:rPr>
+          <w:rStyle w:val="DecValTok"/>
+        </w:rPr>
+        <w:t xml:space="preserve">4</w:t>
+      </w:r>
+      <w:r>
+        <w:rPr>
+          <w:rStyle w:val="NormalTok"/>
+        </w:rPr>
+        <w:t xml:space="preserve"> </w:t>
+      </w:r>
+      <w:r>
+        <w:rPr>
+          <w:rStyle w:val="OperatorTok"/>
+        </w:rPr>
+        <w:t xml:space="preserve">+</w:t>
+      </w:r>
+      <w:r>
+        <w:rPr>
+          <w:rStyle w:val="NormalTok"/>
+        </w:rPr>
+        <w:t xml:space="preserve"> </w:t>
+      </w:r>
+      <w:r>
+        <w:rPr>
+          <w:rStyle w:val="OperatorTok"/>
+        </w:rPr>
+        <w:t xml:space="preserve">...</w:t>
+      </w:r>
+      <w:r>
+        <w:t xml:space="preserve"> </w:t>
+      </w:r>
+      <w:r>
+        <w:t xml:space="preserve">up to</w:t>
+      </w:r>
+      <w:r>
+        <w:t xml:space="preserve"> </w:t>
+      </w:r>
+      <w:r>
+        <w:rPr>
+          <w:rStyle w:val="NormalTok"/>
+        </w:rPr>
+        <w:t xml:space="preserve">n</w:t>
+      </w:r>
+      <w:r>
+        <w:t xml:space="preserve"> </w:t>
+      </w:r>
+      <w:r>
+        <w:t xml:space="preserve">where</w:t>
+      </w:r>
+      <w:r>
+        <w:t xml:space="preserve"> </w:t>
+      </w:r>
+      <w:r>
+        <w:rPr>
+          <w:rStyle w:val="NormalTok"/>
+        </w:rPr>
+        <w:t xml:space="preserve">n</w:t>
+      </w:r>
+      <w:r>
+        <w:t xml:space="preserve"> </w:t>
+      </w:r>
+      <w:r>
+        <w:t xml:space="preserve">represents the number obtained from user</w:t>
       </w:r>
     </w:p>
     <w:p>
@@ -455,52 +587,34 @@
           <w:ilvl w:val="0"/>
           <w:numId w:val="1003"/>
         </w:numPr>
-        <w:pStyle w:val="Compact"/>
-      </w:pPr>
-      <w:r>
-        <w:t xml:space="preserve">Can you think of a problem where you can use</w:t>
-      </w:r>
-      <w:r>
-        <w:t xml:space="preserve"> </w:t>
-      </w:r>
-      <w:r>
-        <w:rPr>
-          <w:rStyle w:val="KeywordTok"/>
-        </w:rPr>
-        <w:t xml:space="preserve">while</w:t>
-      </w:r>
-      <w:r>
-        <w:t xml:space="preserve"> </w:t>
-      </w:r>
-      <w:r>
-        <w:t xml:space="preserve">but not</w:t>
-      </w:r>
-      <w:r>
-        <w:t xml:space="preserve"> </w:t>
-      </w:r>
-      <w:r>
-        <w:rPr>
-          <w:rStyle w:val="KeywordTok"/>
-        </w:rPr>
-        <w:t xml:space="preserve">do</w:t>
-      </w:r>
-      <w:r>
-        <w:rPr>
-          <w:rStyle w:val="NormalTok"/>
-        </w:rPr>
-        <w:t xml:space="preserve"> </w:t>
-      </w:r>
-      <w:r>
-        <w:rPr>
-          <w:rStyle w:val="KeywordTok"/>
-        </w:rPr>
-        <w:t xml:space="preserve">while</w:t>
-      </w:r>
-      <w:r>
-        <w:t xml:space="preserve"> </w:t>
-      </w:r>
-      <w:r>
-        <w:t xml:space="preserve">loop?</w:t>
+      </w:pPr>
+      <w:r>
+        <w:t xml:space="preserve">Ask user to enter integers. Keep track of the smallest value user enters. After user indicates they are done, display the smallest value user entered. If user did not enter any integers display</w:t>
+      </w:r>
+      <w:r>
+        <w:t xml:space="preserve"> </w:t>
+      </w:r>
+      <w:r>
+        <w:rPr>
+          <w:rStyle w:val="NormalTok"/>
+        </w:rPr>
+        <w:t xml:space="preserve">You did not enter anything</w:t>
+      </w:r>
+      <w:r>
+        <w:rPr>
+          <w:rStyle w:val="OperatorTok"/>
+        </w:rPr>
+        <w:t xml:space="preserve">.</w:t>
+      </w:r>
+    </w:p>
+    <w:bookmarkEnd w:id="21"/>
+    <w:bookmarkStart w:id="22" w:name="do-while-loops"/>
+    <w:p>
+      <w:pPr>
+        <w:pStyle w:val="Heading1"/>
+      </w:pPr>
+      <w:r>
+        <w:t xml:space="preserve">Do while Loops</w:t>
       </w:r>
     </w:p>
     <w:p>
@@ -508,7 +622,7 @@
         <w:pStyle w:val="FirstParagraph"/>
       </w:pPr>
       <w:r>
-        <w:t xml:space="preserve">Next solve the following problems using a do while loop:</w:t>
+        <w:t xml:space="preserve">Before writing code, think through the following problems:</w:t>
       </w:r>
     </w:p>
     <w:p>
@@ -517,9 +631,52 @@
           <w:ilvl w:val="0"/>
           <w:numId w:val="1004"/>
         </w:numPr>
-      </w:pPr>
-      <w:r>
-        <w:t xml:space="preserve">Display numbers 0 to 50.</w:t>
+        <w:pStyle w:val="Compact"/>
+      </w:pPr>
+      <w:r>
+        <w:t xml:space="preserve">In your own words, what is the difference between</w:t>
+      </w:r>
+      <w:r>
+        <w:t xml:space="preserve"> </w:t>
+      </w:r>
+      <w:r>
+        <w:rPr>
+          <w:rStyle w:val="KeywordTok"/>
+        </w:rPr>
+        <w:t xml:space="preserve">while</w:t>
+      </w:r>
+      <w:r>
+        <w:t xml:space="preserve"> </w:t>
+      </w:r>
+      <w:r>
+        <w:t xml:space="preserve">and</w:t>
+      </w:r>
+      <w:r>
+        <w:t xml:space="preserve"> </w:t>
+      </w:r>
+      <w:r>
+        <w:rPr>
+          <w:rStyle w:val="KeywordTok"/>
+        </w:rPr>
+        <w:t xml:space="preserve">do</w:t>
+      </w:r>
+      <w:r>
+        <w:rPr>
+          <w:rStyle w:val="NormalTok"/>
+        </w:rPr>
+        <w:t xml:space="preserve"> </w:t>
+      </w:r>
+      <w:r>
+        <w:rPr>
+          <w:rStyle w:val="KeywordTok"/>
+        </w:rPr>
+        <w:t xml:space="preserve">while</w:t>
+      </w:r>
+      <w:r>
+        <w:t xml:space="preserve"> </w:t>
+      </w:r>
+      <w:r>
+        <w:t xml:space="preserve">loops?</w:t>
       </w:r>
     </w:p>
     <w:p>
@@ -528,108 +685,181 @@
           <w:ilvl w:val="0"/>
           <w:numId w:val="1004"/>
         </w:numPr>
-      </w:pPr>
-      <w:r>
-        <w:t xml:space="preserve">Display numbers 30 to -20.</w:t>
+        <w:pStyle w:val="Compact"/>
+      </w:pPr>
+      <w:r>
+        <w:t xml:space="preserve">Can you think of a problem where you can use</w:t>
+      </w:r>
+      <w:r>
+        <w:t xml:space="preserve"> </w:t>
+      </w:r>
+      <w:r>
+        <w:rPr>
+          <w:rStyle w:val="KeywordTok"/>
+        </w:rPr>
+        <w:t xml:space="preserve">while</w:t>
+      </w:r>
+      <w:r>
+        <w:t xml:space="preserve"> </w:t>
+      </w:r>
+      <w:r>
+        <w:t xml:space="preserve">but not</w:t>
+      </w:r>
+      <w:r>
+        <w:t xml:space="preserve"> </w:t>
+      </w:r>
+      <w:r>
+        <w:rPr>
+          <w:rStyle w:val="KeywordTok"/>
+        </w:rPr>
+        <w:t xml:space="preserve">do</w:t>
+      </w:r>
+      <w:r>
+        <w:rPr>
+          <w:rStyle w:val="NormalTok"/>
+        </w:rPr>
+        <w:t xml:space="preserve"> </w:t>
+      </w:r>
+      <w:r>
+        <w:rPr>
+          <w:rStyle w:val="KeywordTok"/>
+        </w:rPr>
+        <w:t xml:space="preserve">while</w:t>
+      </w:r>
+      <w:r>
+        <w:t xml:space="preserve"> </w:t>
+      </w:r>
+      <w:r>
+        <w:t xml:space="preserve">loop?</w:t>
+      </w:r>
+    </w:p>
+    <w:p>
+      <w:pPr>
+        <w:pStyle w:val="FirstParagraph"/>
+      </w:pPr>
+      <w:r>
+        <w:t xml:space="preserve">Next solve the following problems using a do while loop:</w:t>
       </w:r>
     </w:p>
     <w:p>
       <w:pPr>
         <w:numPr>
           <w:ilvl w:val="0"/>
-          <w:numId w:val="1004"/>
+          <w:numId w:val="1005"/>
         </w:numPr>
       </w:pPr>
       <w:r>
-        <w:t xml:space="preserve">Write a do while loop that generates this output:</w:t>
-      </w:r>
-      <w:r>
-        <w:t xml:space="preserve"> </w:t>
-      </w:r>
-      <w:r>
-        <w:rPr>
-          <w:rStyle w:val="DecValTok"/>
-        </w:rPr>
-        <w:t xml:space="preserve">1</w:t>
-      </w:r>
-      <w:r>
-        <w:rPr>
-          <w:rStyle w:val="NormalTok"/>
-        </w:rPr>
-        <w:t xml:space="preserve"> </w:t>
-      </w:r>
-      <w:r>
-        <w:rPr>
-          <w:rStyle w:val="DecValTok"/>
-        </w:rPr>
-        <w:t xml:space="preserve">10</w:t>
-      </w:r>
-      <w:r>
-        <w:rPr>
-          <w:rStyle w:val="NormalTok"/>
-        </w:rPr>
-        <w:t xml:space="preserve"> </w:t>
-      </w:r>
-      <w:r>
-        <w:rPr>
-          <w:rStyle w:val="DecValTok"/>
-        </w:rPr>
-        <w:t xml:space="preserve">100</w:t>
-      </w:r>
-      <w:r>
-        <w:rPr>
-          <w:rStyle w:val="NormalTok"/>
-        </w:rPr>
-        <w:t xml:space="preserve"> </w:t>
-      </w:r>
-      <w:r>
-        <w:rPr>
-          <w:rStyle w:val="DecValTok"/>
-        </w:rPr>
-        <w:t xml:space="preserve">1000</w:t>
-      </w:r>
-      <w:r>
-        <w:rPr>
-          <w:rStyle w:val="NormalTok"/>
-        </w:rPr>
-        <w:t xml:space="preserve"> </w:t>
-      </w:r>
-      <w:r>
-        <w:rPr>
-          <w:rStyle w:val="DecValTok"/>
-        </w:rPr>
-        <w:t xml:space="preserve">10000</w:t>
-      </w:r>
-      <w:r>
-        <w:rPr>
-          <w:rStyle w:val="NormalTok"/>
-        </w:rPr>
-        <w:t xml:space="preserve"> </w:t>
-      </w:r>
-      <w:r>
-        <w:rPr>
-          <w:rStyle w:val="DecValTok"/>
-        </w:rPr>
-        <w:t xml:space="preserve">100000</w:t>
-      </w:r>
-      <w:r>
-        <w:rPr>
-          <w:rStyle w:val="NormalTok"/>
-        </w:rPr>
-        <w:t xml:space="preserve"> </w:t>
-      </w:r>
-      <w:r>
-        <w:rPr>
-          <w:rStyle w:val="DecValTok"/>
-        </w:rPr>
-        <w:t xml:space="preserve">1000000</w:t>
+        <w:t xml:space="preserve">Display numbers 0 to 50.</w:t>
       </w:r>
     </w:p>
     <w:p>
       <w:pPr>
         <w:numPr>
           <w:ilvl w:val="0"/>
-          <w:numId w:val="1004"/>
+          <w:numId w:val="1005"/>
+        </w:numPr>
+      </w:pPr>
+      <w:r>
+        <w:t xml:space="preserve">Display numbers 30 to -20.</w:t>
+      </w:r>
+    </w:p>
+    <w:p>
+      <w:pPr>
+        <w:numPr>
+          <w:ilvl w:val="0"/>
+          <w:numId w:val="1005"/>
+        </w:numPr>
+      </w:pPr>
+      <w:r>
+        <w:t xml:space="preserve">Write a do while loop that generates this output:</w:t>
+      </w:r>
+      <w:r>
+        <w:t xml:space="preserve"> </w:t>
+      </w:r>
+      <w:r>
+        <w:rPr>
+          <w:rStyle w:val="DecValTok"/>
+        </w:rPr>
+        <w:t xml:space="preserve">1</w:t>
+      </w:r>
+      <w:r>
+        <w:rPr>
+          <w:rStyle w:val="NormalTok"/>
+        </w:rPr>
+        <w:t xml:space="preserve"> </w:t>
+      </w:r>
+      <w:r>
+        <w:rPr>
+          <w:rStyle w:val="DecValTok"/>
+        </w:rPr>
+        <w:t xml:space="preserve">10</w:t>
+      </w:r>
+      <w:r>
+        <w:rPr>
+          <w:rStyle w:val="NormalTok"/>
+        </w:rPr>
+        <w:t xml:space="preserve"> </w:t>
+      </w:r>
+      <w:r>
+        <w:rPr>
+          <w:rStyle w:val="DecValTok"/>
+        </w:rPr>
+        <w:t xml:space="preserve">100</w:t>
+      </w:r>
+      <w:r>
+        <w:rPr>
+          <w:rStyle w:val="NormalTok"/>
+        </w:rPr>
+        <w:t xml:space="preserve"> </w:t>
+      </w:r>
+      <w:r>
+        <w:rPr>
+          <w:rStyle w:val="DecValTok"/>
+        </w:rPr>
+        <w:t xml:space="preserve">1000</w:t>
+      </w:r>
+      <w:r>
+        <w:rPr>
+          <w:rStyle w:val="NormalTok"/>
+        </w:rPr>
+        <w:t xml:space="preserve"> </w:t>
+      </w:r>
+      <w:r>
+        <w:rPr>
+          <w:rStyle w:val="DecValTok"/>
+        </w:rPr>
+        <w:t xml:space="preserve">10000</w:t>
+      </w:r>
+      <w:r>
+        <w:rPr>
+          <w:rStyle w:val="NormalTok"/>
+        </w:rPr>
+        <w:t xml:space="preserve"> </w:t>
+      </w:r>
+      <w:r>
+        <w:rPr>
+          <w:rStyle w:val="DecValTok"/>
+        </w:rPr>
+        <w:t xml:space="preserve">100000</w:t>
+      </w:r>
+      <w:r>
+        <w:rPr>
+          <w:rStyle w:val="NormalTok"/>
+        </w:rPr>
+        <w:t xml:space="preserve"> </w:t>
+      </w:r>
+      <w:r>
+        <w:rPr>
+          <w:rStyle w:val="DecValTok"/>
+        </w:rPr>
+        <w:t xml:space="preserve">1000000</w:t>
+      </w:r>
+    </w:p>
+    <w:p>
+      <w:pPr>
+        <w:numPr>
+          <w:ilvl w:val="0"/>
+          <w:numId w:val="1005"/>
         </w:numPr>
       </w:pPr>
       <w:r>
@@ -1949,6 +2179,36 @@
     </w:lvlOverride>
   </w:num>
   <w:num w:numId="1004">
+    <w:abstractNumId w:val="99201"/>
+    <w:lvlOverride w:ilvl="0">
+      <w:startOverride w:val="1"/>
+    </w:lvlOverride>
+    <w:lvlOverride w:ilvl="1">
+      <w:startOverride w:val="1"/>
+    </w:lvlOverride>
+    <w:lvlOverride w:ilvl="2">
+      <w:startOverride w:val="1"/>
+    </w:lvlOverride>
+    <w:lvlOverride w:ilvl="3">
+      <w:startOverride w:val="1"/>
+    </w:lvlOverride>
+    <w:lvlOverride w:ilvl="4">
+      <w:startOverride w:val="1"/>
+    </w:lvlOverride>
+    <w:lvlOverride w:ilvl="5">
+      <w:startOverride w:val="1"/>
+    </w:lvlOverride>
+    <w:lvlOverride w:ilvl="6">
+      <w:startOverride w:val="1"/>
+    </w:lvlOverride>
+    <w:lvlOverride w:ilvl="7">
+      <w:startOverride w:val="1"/>
+    </w:lvlOverride>
+    <w:lvlOverride w:ilvl="8">
+      <w:startOverride w:val="1"/>
+    </w:lvlOverride>
+  </w:num>
+  <w:num w:numId="1005">
     <w:abstractNumId w:val="99201"/>
     <w:lvlOverride w:ilvl="0">
       <w:startOverride w:val="1"/>

</xml_diff>

<commit_message>
Deploying to gh-pages from @ csci-1301/csci-1301.github.io@049fe1259141eb2c7d6e75c2cf85a74f2b4bd264 🚀
</commit_message>
<xml_diff>
--- a/labs/While/index.docx
+++ b/labs/While/index.docx
@@ -46,7 +46,7 @@
         <w:pStyle w:val="Date"/>
       </w:pPr>
       <w:r>
-        <w:t xml:space="preserve">June  15, 2021 (02:29:29 AM)</w:t>
+        <w:t xml:space="preserve">June  15, 2021 (02:53:36 AM)</w:t>
       </w:r>
     </w:p>
     <w:sdt>
@@ -346,79 +346,222 @@
         </w:numPr>
       </w:pPr>
       <w:r>
-        <w:t xml:space="preserve">all integers between 1 and 100 but do not display numbers between 10-20 and 40-60.</w:t>
-      </w:r>
-    </w:p>
-    <w:p>
-      <w:pPr>
-        <w:numPr>
-          <w:ilvl w:val="0"/>
-          <w:numId w:val="1002"/>
-        </w:numPr>
-      </w:pPr>
-      <w:r>
-        <w:rPr>
-          <w:rStyle w:val="NormalTok"/>
-        </w:rPr>
-        <w:t xml:space="preserve">Hello World</w:t>
-      </w:r>
-      <w:r>
-        <w:t xml:space="preserve"> </w:t>
-      </w:r>
-      <w:r>
-        <w:t xml:space="preserve">ten times.</w:t>
-      </w:r>
-    </w:p>
-    <w:p>
-      <w:pPr>
-        <w:numPr>
-          <w:ilvl w:val="0"/>
-          <w:numId w:val="1002"/>
-        </w:numPr>
-      </w:pPr>
-      <w:r>
-        <w:t xml:space="preserve">10 rows of text where</w:t>
-      </w:r>
-      <w:r>
-        <w:t xml:space="preserve"> </w:t>
-      </w:r>
-      <w:r>
-        <w:rPr>
-          <w:rStyle w:val="NormalTok"/>
-        </w:rPr>
-        <w:t xml:space="preserve">Hello</w:t>
-      </w:r>
-      <w:r>
-        <w:t xml:space="preserve"> </w:t>
-      </w:r>
-      <w:r>
-        <w:t xml:space="preserve">is displayed on every other row and</w:t>
-      </w:r>
-      <w:r>
-        <w:t xml:space="preserve"> </w:t>
-      </w:r>
-      <w:r>
-        <w:rPr>
-          <w:rStyle w:val="NormalTok"/>
-        </w:rPr>
-        <w:t xml:space="preserve">World</w:t>
-      </w:r>
-      <w:r>
-        <w:t xml:space="preserve"> </w:t>
-      </w:r>
-      <w:r>
-        <w:t xml:space="preserve">on every other row</w:t>
-      </w:r>
-    </w:p>
-    <w:p>
-      <w:pPr>
-        <w:numPr>
-          <w:ilvl w:val="0"/>
-          <w:numId w:val="1002"/>
-        </w:numPr>
-      </w:pPr>
-      <w:r>
-        <w:t xml:space="preserve">value that decreases by 0.5 on each iteration. Start from 10.0 and iterate as long as the value remains positive.</w:t>
+        <w:t xml:space="preserve">To implement the above problem, you may code one of the following:</w:t>
+      </w:r>
+    </w:p>
+    <w:p>
+      <w:pPr>
+        <w:pStyle w:val="SourceCode"/>
+      </w:pPr>
+      <w:r>
+        <w:rPr>
+          <w:rStyle w:val="DataTypeTok"/>
+        </w:rPr>
+        <w:t xml:space="preserve">int</w:t>
+      </w:r>
+      <w:r>
+        <w:rPr>
+          <w:rStyle w:val="NormalTok"/>
+        </w:rPr>
+        <w:t xml:space="preserve"> i </w:t>
+      </w:r>
+      <w:r>
+        <w:rPr>
+          <w:rStyle w:val="OperatorTok"/>
+        </w:rPr>
+        <w:t xml:space="preserve">=</w:t>
+      </w:r>
+      <w:r>
+        <w:rPr>
+          <w:rStyle w:val="NormalTok"/>
+        </w:rPr>
+        <w:t xml:space="preserve"> </w:t>
+      </w:r>
+      <w:r>
+        <w:rPr>
+          <w:rStyle w:val="DecValTok"/>
+        </w:rPr>
+        <w:t xml:space="preserve">0</w:t>
+      </w:r>
+      <w:r>
+        <w:rPr>
+          <w:rStyle w:val="OperatorTok"/>
+        </w:rPr>
+        <w:t xml:space="preserve">;</w:t>
+      </w:r>
+      <w:r>
+        <w:br/>
+      </w:r>
+      <w:r>
+        <w:rPr>
+          <w:rStyle w:val="KeywordTok"/>
+        </w:rPr>
+        <w:t xml:space="preserve">while</w:t>
+      </w:r>
+      <w:r>
+        <w:rPr>
+          <w:rStyle w:val="OperatorTok"/>
+        </w:rPr>
+        <w:t xml:space="preserve">(</w:t>
+      </w:r>
+      <w:r>
+        <w:rPr>
+          <w:rStyle w:val="NormalTok"/>
+        </w:rPr>
+        <w:t xml:space="preserve">i</w:t>
+      </w:r>
+      <w:r>
+        <w:rPr>
+          <w:rStyle w:val="OperatorTok"/>
+        </w:rPr>
+        <w:t xml:space="preserve">&lt;</w:t>
+      </w:r>
+      <w:r>
+        <w:rPr>
+          <w:rStyle w:val="DecValTok"/>
+        </w:rPr>
+        <w:t xml:space="preserve">100</w:t>
+      </w:r>
+      <w:r>
+        <w:rPr>
+          <w:rStyle w:val="OperatorTok"/>
+        </w:rPr>
+        <w:t xml:space="preserve">)</w:t>
+      </w:r>
+      <w:r>
+        <w:br/>
+      </w:r>
+      <w:r>
+        <w:rPr>
+          <w:rStyle w:val="OperatorTok"/>
+        </w:rPr>
+        <w:t xml:space="preserve">{</w:t>
+      </w:r>
+      <w:r>
+        <w:br/>
+      </w:r>
+      <w:r>
+        <w:rPr>
+          <w:rStyle w:val="NormalTok"/>
+        </w:rPr>
+        <w:t xml:space="preserve">    </w:t>
+      </w:r>
+      <w:r>
+        <w:rPr>
+          <w:rStyle w:val="KeywordTok"/>
+        </w:rPr>
+        <w:t xml:space="preserve">if</w:t>
+      </w:r>
+      <w:r>
+        <w:rPr>
+          <w:rStyle w:val="OperatorTok"/>
+        </w:rPr>
+        <w:t xml:space="preserve">(</w:t>
+      </w:r>
+      <w:r>
+        <w:rPr>
+          <w:rStyle w:val="NormalTok"/>
+        </w:rPr>
+        <w:t xml:space="preserve">i</w:t>
+      </w:r>
+      <w:r>
+        <w:rPr>
+          <w:rStyle w:val="OperatorTok"/>
+        </w:rPr>
+        <w:t xml:space="preserve">%</w:t>
+      </w:r>
+      <w:r>
+        <w:rPr>
+          <w:rStyle w:val="DecValTok"/>
+        </w:rPr>
+        <w:t xml:space="preserve">3</w:t>
+      </w:r>
+      <w:r>
+        <w:rPr>
+          <w:rStyle w:val="NormalTok"/>
+        </w:rPr>
+        <w:t xml:space="preserve"> </w:t>
+      </w:r>
+      <w:r>
+        <w:rPr>
+          <w:rStyle w:val="OperatorTok"/>
+        </w:rPr>
+        <w:t xml:space="preserve">==</w:t>
+      </w:r>
+      <w:r>
+        <w:rPr>
+          <w:rStyle w:val="DecValTok"/>
+        </w:rPr>
+        <w:t xml:space="preserve">0</w:t>
+      </w:r>
+      <w:r>
+        <w:rPr>
+          <w:rStyle w:val="OperatorTok"/>
+        </w:rPr>
+        <w:t xml:space="preserve">)</w:t>
+      </w:r>
+      <w:r>
+        <w:br/>
+      </w:r>
+      <w:r>
+        <w:rPr>
+          <w:rStyle w:val="NormalTok"/>
+        </w:rPr>
+        <w:t xml:space="preserve">        Console</w:t>
+      </w:r>
+      <w:r>
+        <w:rPr>
+          <w:rStyle w:val="OperatorTok"/>
+        </w:rPr>
+        <w:t xml:space="preserve">.</w:t>
+      </w:r>
+      <w:r>
+        <w:rPr>
+          <w:rStyle w:val="FunctionTok"/>
+        </w:rPr>
+        <w:t xml:space="preserve">WriteLine</w:t>
+      </w:r>
+      <w:r>
+        <w:rPr>
+          <w:rStyle w:val="OperatorTok"/>
+        </w:rPr>
+        <w:t xml:space="preserve">(</w:t>
+      </w:r>
+      <w:r>
+        <w:rPr>
+          <w:rStyle w:val="NormalTok"/>
+        </w:rPr>
+        <w:t xml:space="preserve">i</w:t>
+      </w:r>
+      <w:r>
+        <w:rPr>
+          <w:rStyle w:val="OperatorTok"/>
+        </w:rPr>
+        <w:t xml:space="preserve">);</w:t>
+      </w:r>
+      <w:r>
+        <w:br/>
+      </w:r>
+      <w:r>
+        <w:rPr>
+          <w:rStyle w:val="NormalTok"/>
+        </w:rPr>
+        <w:t xml:space="preserve">    i</w:t>
+      </w:r>
+      <w:r>
+        <w:rPr>
+          <w:rStyle w:val="OperatorTok"/>
+        </w:rPr>
+        <w:t xml:space="preserve">++;</w:t>
+      </w:r>
+      <w:r>
+        <w:br/>
+      </w:r>
+      <w:r>
+        <w:rPr>
+          <w:rStyle w:val="OperatorTok"/>
+        </w:rPr>
+        <w:t xml:space="preserve">}</w:t>
       </w:r>
     </w:p>
     <w:p>
@@ -426,7 +569,171 @@
         <w:pStyle w:val="FirstParagraph"/>
       </w:pPr>
       <w:r>
-        <w:t xml:space="preserve">In these problems you will need to ask for user for input then perform described actions on the input.</w:t>
+        <w:t xml:space="preserve">or</w:t>
+      </w:r>
+    </w:p>
+    <w:p>
+      <w:pPr>
+        <w:pStyle w:val="SourceCode"/>
+      </w:pPr>
+      <w:r>
+        <w:rPr>
+          <w:rStyle w:val="DataTypeTok"/>
+        </w:rPr>
+        <w:t xml:space="preserve">int</w:t>
+      </w:r>
+      <w:r>
+        <w:rPr>
+          <w:rStyle w:val="NormalTok"/>
+        </w:rPr>
+        <w:t xml:space="preserve"> i </w:t>
+      </w:r>
+      <w:r>
+        <w:rPr>
+          <w:rStyle w:val="OperatorTok"/>
+        </w:rPr>
+        <w:t xml:space="preserve">=</w:t>
+      </w:r>
+      <w:r>
+        <w:rPr>
+          <w:rStyle w:val="NormalTok"/>
+        </w:rPr>
+        <w:t xml:space="preserve"> </w:t>
+      </w:r>
+      <w:r>
+        <w:rPr>
+          <w:rStyle w:val="DecValTok"/>
+        </w:rPr>
+        <w:t xml:space="preserve">0</w:t>
+      </w:r>
+      <w:r>
+        <w:rPr>
+          <w:rStyle w:val="OperatorTok"/>
+        </w:rPr>
+        <w:t xml:space="preserve">;</w:t>
+      </w:r>
+      <w:r>
+        <w:br/>
+      </w:r>
+      <w:r>
+        <w:rPr>
+          <w:rStyle w:val="KeywordTok"/>
+        </w:rPr>
+        <w:t xml:space="preserve">while</w:t>
+      </w:r>
+      <w:r>
+        <w:rPr>
+          <w:rStyle w:val="OperatorTok"/>
+        </w:rPr>
+        <w:t xml:space="preserve">(</w:t>
+      </w:r>
+      <w:r>
+        <w:rPr>
+          <w:rStyle w:val="NormalTok"/>
+        </w:rPr>
+        <w:t xml:space="preserve">i</w:t>
+      </w:r>
+      <w:r>
+        <w:rPr>
+          <w:rStyle w:val="OperatorTok"/>
+        </w:rPr>
+        <w:t xml:space="preserve">&lt;</w:t>
+      </w:r>
+      <w:r>
+        <w:rPr>
+          <w:rStyle w:val="DecValTok"/>
+        </w:rPr>
+        <w:t xml:space="preserve">100</w:t>
+      </w:r>
+      <w:r>
+        <w:rPr>
+          <w:rStyle w:val="OperatorTok"/>
+        </w:rPr>
+        <w:t xml:space="preserve">)</w:t>
+      </w:r>
+      <w:r>
+        <w:br/>
+      </w:r>
+      <w:r>
+        <w:rPr>
+          <w:rStyle w:val="OperatorTok"/>
+        </w:rPr>
+        <w:t xml:space="preserve">{</w:t>
+      </w:r>
+      <w:r>
+        <w:br/>
+      </w:r>
+      <w:r>
+        <w:rPr>
+          <w:rStyle w:val="NormalTok"/>
+        </w:rPr>
+        <w:t xml:space="preserve">    Console</w:t>
+      </w:r>
+      <w:r>
+        <w:rPr>
+          <w:rStyle w:val="OperatorTok"/>
+        </w:rPr>
+        <w:t xml:space="preserve">.</w:t>
+      </w:r>
+      <w:r>
+        <w:rPr>
+          <w:rStyle w:val="FunctionTok"/>
+        </w:rPr>
+        <w:t xml:space="preserve">WriteLine</w:t>
+      </w:r>
+      <w:r>
+        <w:rPr>
+          <w:rStyle w:val="OperatorTok"/>
+        </w:rPr>
+        <w:t xml:space="preserve">(</w:t>
+      </w:r>
+      <w:r>
+        <w:rPr>
+          <w:rStyle w:val="NormalTok"/>
+        </w:rPr>
+        <w:t xml:space="preserve">i</w:t>
+      </w:r>
+      <w:r>
+        <w:rPr>
+          <w:rStyle w:val="OperatorTok"/>
+        </w:rPr>
+        <w:t xml:space="preserve">);</w:t>
+      </w:r>
+      <w:r>
+        <w:br/>
+      </w:r>
+      <w:r>
+        <w:rPr>
+          <w:rStyle w:val="NormalTok"/>
+        </w:rPr>
+        <w:t xml:space="preserve">    i</w:t>
+      </w:r>
+      <w:r>
+        <w:rPr>
+          <w:rStyle w:val="OperatorTok"/>
+        </w:rPr>
+        <w:t xml:space="preserve">+=</w:t>
+      </w:r>
+      <w:r>
+        <w:rPr>
+          <w:rStyle w:val="DecValTok"/>
+        </w:rPr>
+        <w:t xml:space="preserve">3</w:t>
+      </w:r>
+      <w:r>
+        <w:rPr>
+          <w:rStyle w:val="OperatorTok"/>
+        </w:rPr>
+        <w:t xml:space="preserve">;</w:t>
+      </w:r>
+      <w:r>
+        <w:br/>
+      </w:r>
+      <w:r>
+        <w:rPr>
+          <w:rStyle w:val="OperatorTok"/>
+        </w:rPr>
+        <w:t xml:space="preserve">}</w:t>
       </w:r>
     </w:p>
     <w:p>
@@ -435,150 +742,10 @@
           <w:ilvl w:val="0"/>
           <w:numId w:val="1003"/>
         </w:numPr>
-      </w:pPr>
-      <w:r>
-        <w:t xml:space="preserve">Ask the user for a positive integer value (1 or greater). After the user provides a number, compute the result of this series:</w:t>
-      </w:r>
-      <w:r>
-        <w:t xml:space="preserve"> </w:t>
-      </w:r>
-      <w:r>
-        <w:rPr>
-          <w:rStyle w:val="DecValTok"/>
-        </w:rPr>
-        <w:t xml:space="preserve">1</w:t>
-      </w:r>
-      <w:r>
-        <w:rPr>
-          <w:rStyle w:val="NormalTok"/>
-        </w:rPr>
-        <w:t xml:space="preserve"> </w:t>
-      </w:r>
-      <w:r>
-        <w:rPr>
-          <w:rStyle w:val="OperatorTok"/>
-        </w:rPr>
-        <w:t xml:space="preserve">+</w:t>
-      </w:r>
-      <w:r>
-        <w:rPr>
-          <w:rStyle w:val="NormalTok"/>
-        </w:rPr>
-        <w:t xml:space="preserve"> </w:t>
-      </w:r>
-      <w:r>
-        <w:rPr>
-          <w:rStyle w:val="DecValTok"/>
-        </w:rPr>
-        <w:t xml:space="preserve">2</w:t>
-      </w:r>
-      <w:r>
-        <w:rPr>
-          <w:rStyle w:val="NormalTok"/>
-        </w:rPr>
-        <w:t xml:space="preserve"> </w:t>
-      </w:r>
-      <w:r>
-        <w:rPr>
-          <w:rStyle w:val="OperatorTok"/>
-        </w:rPr>
-        <w:t xml:space="preserve">+</w:t>
-      </w:r>
-      <w:r>
-        <w:rPr>
-          <w:rStyle w:val="NormalTok"/>
-        </w:rPr>
-        <w:t xml:space="preserve"> </w:t>
-      </w:r>
-      <w:r>
-        <w:rPr>
-          <w:rStyle w:val="DecValTok"/>
-        </w:rPr>
-        <w:t xml:space="preserve">3</w:t>
-      </w:r>
-      <w:r>
-        <w:rPr>
-          <w:rStyle w:val="NormalTok"/>
-        </w:rPr>
-        <w:t xml:space="preserve"> </w:t>
-      </w:r>
-      <w:r>
-        <w:rPr>
-          <w:rStyle w:val="OperatorTok"/>
-        </w:rPr>
-        <w:t xml:space="preserve">+</w:t>
-      </w:r>
-      <w:r>
-        <w:rPr>
-          <w:rStyle w:val="NormalTok"/>
-        </w:rPr>
-        <w:t xml:space="preserve"> </w:t>
-      </w:r>
-      <w:r>
-        <w:rPr>
-          <w:rStyle w:val="DecValTok"/>
-        </w:rPr>
-        <w:t xml:space="preserve">4</w:t>
-      </w:r>
-      <w:r>
-        <w:rPr>
-          <w:rStyle w:val="NormalTok"/>
-        </w:rPr>
-        <w:t xml:space="preserve"> </w:t>
-      </w:r>
-      <w:r>
-        <w:rPr>
-          <w:rStyle w:val="OperatorTok"/>
-        </w:rPr>
-        <w:t xml:space="preserve">+</w:t>
-      </w:r>
-      <w:r>
-        <w:rPr>
-          <w:rStyle w:val="NormalTok"/>
-        </w:rPr>
-        <w:t xml:space="preserve"> </w:t>
-      </w:r>
-      <w:r>
-        <w:rPr>
-          <w:rStyle w:val="OperatorTok"/>
-        </w:rPr>
-        <w:t xml:space="preserve">...</w:t>
-      </w:r>
-      <w:r>
-        <w:t xml:space="preserve"> </w:t>
-      </w:r>
-      <w:r>
-        <w:t xml:space="preserve">up to</w:t>
-      </w:r>
-      <w:r>
-        <w:t xml:space="preserve"> </w:t>
-      </w:r>
-      <w:r>
-        <w:rPr>
-          <w:rStyle w:val="NormalTok"/>
-        </w:rPr>
-        <w:t xml:space="preserve">n</w:t>
-      </w:r>
-      <w:r>
-        <w:t xml:space="preserve"> </w:t>
-      </w:r>
-      <w:r>
-        <w:t xml:space="preserve">where</w:t>
-      </w:r>
-      <w:r>
-        <w:t xml:space="preserve"> </w:t>
-      </w:r>
-      <w:r>
-        <w:rPr>
-          <w:rStyle w:val="NormalTok"/>
-        </w:rPr>
-        <w:t xml:space="preserve">n</w:t>
-      </w:r>
-      <w:r>
-        <w:t xml:space="preserve"> </w:t>
-      </w:r>
-      <w:r>
-        <w:t xml:space="preserve">represents the number obtained from user</w:t>
+        <w:pStyle w:val="Compact"/>
+      </w:pPr>
+      <w:r>
+        <w:t xml:space="preserve">Which one of the above codes is more efficient? Why?</w:t>
       </w:r>
     </w:p>
     <w:p>
@@ -587,42 +754,10 @@
           <w:ilvl w:val="0"/>
           <w:numId w:val="1003"/>
         </w:numPr>
-      </w:pPr>
-      <w:r>
-        <w:t xml:space="preserve">Ask user to enter integers. Keep track of the smallest value user enters. After user indicates they are done, display the smallest value user entered. If user did not enter any integers display</w:t>
-      </w:r>
-      <w:r>
-        <w:t xml:space="preserve"> </w:t>
-      </w:r>
-      <w:r>
-        <w:rPr>
-          <w:rStyle w:val="NormalTok"/>
-        </w:rPr>
-        <w:t xml:space="preserve">You did not enter anything</w:t>
-      </w:r>
-      <w:r>
-        <w:rPr>
-          <w:rStyle w:val="OperatorTok"/>
-        </w:rPr>
-        <w:t xml:space="preserve">.</w:t>
-      </w:r>
-    </w:p>
-    <w:bookmarkEnd w:id="21"/>
-    <w:bookmarkStart w:id="22" w:name="do-while-loops"/>
-    <w:p>
-      <w:pPr>
-        <w:pStyle w:val="Heading1"/>
-      </w:pPr>
-      <w:r>
-        <w:t xml:space="preserve">Do while Loops</w:t>
-      </w:r>
-    </w:p>
-    <w:p>
-      <w:pPr>
-        <w:pStyle w:val="FirstParagraph"/>
-      </w:pPr>
-      <w:r>
-        <w:t xml:space="preserve">Before writing code, think through the following problems:</w:t>
+        <w:pStyle w:val="Compact"/>
+      </w:pPr>
+      <w:r>
+        <w:t xml:space="preserve">Note that you do not have to increment the counter only by one each time. You should update the counter wisely and try to use it more efficiently.</w:t>
       </w:r>
     </w:p>
     <w:p>
@@ -634,49 +769,7 @@
         <w:pStyle w:val="Compact"/>
       </w:pPr>
       <w:r>
-        <w:t xml:space="preserve">In your own words, what is the difference between</w:t>
-      </w:r>
-      <w:r>
-        <w:t xml:space="preserve"> </w:t>
-      </w:r>
-      <w:r>
-        <w:rPr>
-          <w:rStyle w:val="KeywordTok"/>
-        </w:rPr>
-        <w:t xml:space="preserve">while</w:t>
-      </w:r>
-      <w:r>
-        <w:t xml:space="preserve"> </w:t>
-      </w:r>
-      <w:r>
-        <w:t xml:space="preserve">and</w:t>
-      </w:r>
-      <w:r>
-        <w:t xml:space="preserve"> </w:t>
-      </w:r>
-      <w:r>
-        <w:rPr>
-          <w:rStyle w:val="KeywordTok"/>
-        </w:rPr>
-        <w:t xml:space="preserve">do</w:t>
-      </w:r>
-      <w:r>
-        <w:rPr>
-          <w:rStyle w:val="NormalTok"/>
-        </w:rPr>
-        <w:t xml:space="preserve"> </w:t>
-      </w:r>
-      <w:r>
-        <w:rPr>
-          <w:rStyle w:val="KeywordTok"/>
-        </w:rPr>
-        <w:t xml:space="preserve">while</w:t>
-      </w:r>
-      <w:r>
-        <w:t xml:space="preserve"> </w:t>
-      </w:r>
-      <w:r>
-        <w:t xml:space="preserve">loops?</w:t>
+        <w:t xml:space="preserve">all integers between 1 and 100 but do not display numbers between 10-20 and 40-60.</w:t>
       </w:r>
     </w:p>
     <w:p>
@@ -688,49 +781,70 @@
         <w:pStyle w:val="Compact"/>
       </w:pPr>
       <w:r>
-        <w:t xml:space="preserve">Can you think of a problem where you can use</w:t>
-      </w:r>
-      <w:r>
-        <w:t xml:space="preserve"> </w:t>
-      </w:r>
-      <w:r>
-        <w:rPr>
-          <w:rStyle w:val="KeywordTok"/>
-        </w:rPr>
-        <w:t xml:space="preserve">while</w:t>
-      </w:r>
-      <w:r>
-        <w:t xml:space="preserve"> </w:t>
-      </w:r>
-      <w:r>
-        <w:t xml:space="preserve">but not</w:t>
-      </w:r>
-      <w:r>
-        <w:t xml:space="preserve"> </w:t>
-      </w:r>
-      <w:r>
-        <w:rPr>
-          <w:rStyle w:val="KeywordTok"/>
-        </w:rPr>
-        <w:t xml:space="preserve">do</w:t>
-      </w:r>
-      <w:r>
-        <w:rPr>
-          <w:rStyle w:val="NormalTok"/>
-        </w:rPr>
-        <w:t xml:space="preserve"> </w:t>
-      </w:r>
-      <w:r>
-        <w:rPr>
-          <w:rStyle w:val="KeywordTok"/>
-        </w:rPr>
-        <w:t xml:space="preserve">while</w:t>
-      </w:r>
-      <w:r>
-        <w:t xml:space="preserve"> </w:t>
-      </w:r>
-      <w:r>
-        <w:t xml:space="preserve">loop?</w:t>
+        <w:rPr>
+          <w:rStyle w:val="NormalTok"/>
+        </w:rPr>
+        <w:t xml:space="preserve">Hello World</w:t>
+      </w:r>
+      <w:r>
+        <w:t xml:space="preserve"> </w:t>
+      </w:r>
+      <w:r>
+        <w:t xml:space="preserve">ten times.</w:t>
+      </w:r>
+    </w:p>
+    <w:p>
+      <w:pPr>
+        <w:numPr>
+          <w:ilvl w:val="0"/>
+          <w:numId w:val="1004"/>
+        </w:numPr>
+        <w:pStyle w:val="Compact"/>
+      </w:pPr>
+      <w:r>
+        <w:t xml:space="preserve">10 rows of text where</w:t>
+      </w:r>
+      <w:r>
+        <w:t xml:space="preserve"> </w:t>
+      </w:r>
+      <w:r>
+        <w:rPr>
+          <w:rStyle w:val="NormalTok"/>
+        </w:rPr>
+        <w:t xml:space="preserve">Hello</w:t>
+      </w:r>
+      <w:r>
+        <w:t xml:space="preserve"> </w:t>
+      </w:r>
+      <w:r>
+        <w:t xml:space="preserve">is displayed on every other row and</w:t>
+      </w:r>
+      <w:r>
+        <w:t xml:space="preserve"> </w:t>
+      </w:r>
+      <w:r>
+        <w:rPr>
+          <w:rStyle w:val="NormalTok"/>
+        </w:rPr>
+        <w:t xml:space="preserve">World</w:t>
+      </w:r>
+      <w:r>
+        <w:t xml:space="preserve"> </w:t>
+      </w:r>
+      <w:r>
+        <w:t xml:space="preserve">on every other row</w:t>
+      </w:r>
+    </w:p>
+    <w:p>
+      <w:pPr>
+        <w:numPr>
+          <w:ilvl w:val="0"/>
+          <w:numId w:val="1004"/>
+        </w:numPr>
+        <w:pStyle w:val="Compact"/>
+      </w:pPr>
+      <w:r>
+        <w:t xml:space="preserve">value that decreases by 0.5 on each iteration. Start from 10.0 and iterate as long as the value remains positive.</w:t>
       </w:r>
     </w:p>
     <w:p>
@@ -738,7 +852,7 @@
         <w:pStyle w:val="FirstParagraph"/>
       </w:pPr>
       <w:r>
-        <w:t xml:space="preserve">Next solve the following problems using a do while loop:</w:t>
+        <w:t xml:space="preserve">In these problems you will need to ask for user for input then perform described actions on the input.</w:t>
       </w:r>
     </w:p>
     <w:p>
@@ -749,7 +863,148 @@
         </w:numPr>
       </w:pPr>
       <w:r>
-        <w:t xml:space="preserve">Display numbers 0 to 50.</w:t>
+        <w:t xml:space="preserve">Ask the user for a positive integer value (1 or greater). After the user provides a number, compute the result of this series:</w:t>
+      </w:r>
+      <w:r>
+        <w:t xml:space="preserve"> </w:t>
+      </w:r>
+      <w:r>
+        <w:rPr>
+          <w:rStyle w:val="DecValTok"/>
+        </w:rPr>
+        <w:t xml:space="preserve">1</w:t>
+      </w:r>
+      <w:r>
+        <w:rPr>
+          <w:rStyle w:val="NormalTok"/>
+        </w:rPr>
+        <w:t xml:space="preserve"> </w:t>
+      </w:r>
+      <w:r>
+        <w:rPr>
+          <w:rStyle w:val="OperatorTok"/>
+        </w:rPr>
+        <w:t xml:space="preserve">+</w:t>
+      </w:r>
+      <w:r>
+        <w:rPr>
+          <w:rStyle w:val="NormalTok"/>
+        </w:rPr>
+        <w:t xml:space="preserve"> </w:t>
+      </w:r>
+      <w:r>
+        <w:rPr>
+          <w:rStyle w:val="DecValTok"/>
+        </w:rPr>
+        <w:t xml:space="preserve">2</w:t>
+      </w:r>
+      <w:r>
+        <w:rPr>
+          <w:rStyle w:val="NormalTok"/>
+        </w:rPr>
+        <w:t xml:space="preserve"> </w:t>
+      </w:r>
+      <w:r>
+        <w:rPr>
+          <w:rStyle w:val="OperatorTok"/>
+        </w:rPr>
+        <w:t xml:space="preserve">+</w:t>
+      </w:r>
+      <w:r>
+        <w:rPr>
+          <w:rStyle w:val="NormalTok"/>
+        </w:rPr>
+        <w:t xml:space="preserve"> </w:t>
+      </w:r>
+      <w:r>
+        <w:rPr>
+          <w:rStyle w:val="DecValTok"/>
+        </w:rPr>
+        <w:t xml:space="preserve">3</w:t>
+      </w:r>
+      <w:r>
+        <w:rPr>
+          <w:rStyle w:val="NormalTok"/>
+        </w:rPr>
+        <w:t xml:space="preserve"> </w:t>
+      </w:r>
+      <w:r>
+        <w:rPr>
+          <w:rStyle w:val="OperatorTok"/>
+        </w:rPr>
+        <w:t xml:space="preserve">+</w:t>
+      </w:r>
+      <w:r>
+        <w:rPr>
+          <w:rStyle w:val="NormalTok"/>
+        </w:rPr>
+        <w:t xml:space="preserve"> </w:t>
+      </w:r>
+      <w:r>
+        <w:rPr>
+          <w:rStyle w:val="DecValTok"/>
+        </w:rPr>
+        <w:t xml:space="preserve">4</w:t>
+      </w:r>
+      <w:r>
+        <w:rPr>
+          <w:rStyle w:val="NormalTok"/>
+        </w:rPr>
+        <w:t xml:space="preserve"> </w:t>
+      </w:r>
+      <w:r>
+        <w:rPr>
+          <w:rStyle w:val="OperatorTok"/>
+        </w:rPr>
+        <w:t xml:space="preserve">+</w:t>
+      </w:r>
+      <w:r>
+        <w:rPr>
+          <w:rStyle w:val="NormalTok"/>
+        </w:rPr>
+        <w:t xml:space="preserve"> </w:t>
+      </w:r>
+      <w:r>
+        <w:rPr>
+          <w:rStyle w:val="OperatorTok"/>
+        </w:rPr>
+        <w:t xml:space="preserve">...</w:t>
+      </w:r>
+      <w:r>
+        <w:t xml:space="preserve"> </w:t>
+      </w:r>
+      <w:r>
+        <w:t xml:space="preserve">up to</w:t>
+      </w:r>
+      <w:r>
+        <w:t xml:space="preserve"> </w:t>
+      </w:r>
+      <w:r>
+        <w:rPr>
+          <w:rStyle w:val="NormalTok"/>
+        </w:rPr>
+        <w:t xml:space="preserve">n</w:t>
+      </w:r>
+      <w:r>
+        <w:t xml:space="preserve"> </w:t>
+      </w:r>
+      <w:r>
+        <w:t xml:space="preserve">where</w:t>
+      </w:r>
+      <w:r>
+        <w:t xml:space="preserve"> </w:t>
+      </w:r>
+      <w:r>
+        <w:rPr>
+          <w:rStyle w:val="NormalTok"/>
+        </w:rPr>
+        <w:t xml:space="preserve">n</w:t>
+      </w:r>
+      <w:r>
+        <w:t xml:space="preserve"> </w:t>
+      </w:r>
+      <w:r>
+        <w:t xml:space="preserve">represents the number obtained from user</w:t>
       </w:r>
     </w:p>
     <w:p>
@@ -760,106 +1015,277 @@
         </w:numPr>
       </w:pPr>
       <w:r>
-        <w:t xml:space="preserve">Display numbers 30 to -20.</w:t>
+        <w:t xml:space="preserve">Ask user to enter integers. Keep track of the smallest value user enters. After user indicates they are done, display the smallest value user entered. If user did not enter any integers display</w:t>
+      </w:r>
+      <w:r>
+        <w:t xml:space="preserve"> </w:t>
+      </w:r>
+      <w:r>
+        <w:rPr>
+          <w:rStyle w:val="NormalTok"/>
+        </w:rPr>
+        <w:t xml:space="preserve">You did not enter anything</w:t>
+      </w:r>
+      <w:r>
+        <w:rPr>
+          <w:rStyle w:val="OperatorTok"/>
+        </w:rPr>
+        <w:t xml:space="preserve">.</w:t>
+      </w:r>
+    </w:p>
+    <w:bookmarkEnd w:id="21"/>
+    <w:bookmarkStart w:id="22" w:name="do-while-loops"/>
+    <w:p>
+      <w:pPr>
+        <w:pStyle w:val="Heading1"/>
+      </w:pPr>
+      <w:r>
+        <w:t xml:space="preserve">Do while Loops</w:t>
+      </w:r>
+    </w:p>
+    <w:p>
+      <w:pPr>
+        <w:pStyle w:val="FirstParagraph"/>
+      </w:pPr>
+      <w:r>
+        <w:t xml:space="preserve">Before writing code, think through the following problems:</w:t>
       </w:r>
     </w:p>
     <w:p>
       <w:pPr>
         <w:numPr>
           <w:ilvl w:val="0"/>
-          <w:numId w:val="1005"/>
+          <w:numId w:val="1006"/>
         </w:numPr>
-      </w:pPr>
-      <w:r>
-        <w:t xml:space="preserve">Write a do while loop that generates this output:</w:t>
-      </w:r>
-      <w:r>
-        <w:t xml:space="preserve"> </w:t>
-      </w:r>
-      <w:r>
-        <w:rPr>
-          <w:rStyle w:val="DecValTok"/>
-        </w:rPr>
-        <w:t xml:space="preserve">1</w:t>
-      </w:r>
-      <w:r>
-        <w:rPr>
-          <w:rStyle w:val="NormalTok"/>
-        </w:rPr>
-        <w:t xml:space="preserve"> </w:t>
-      </w:r>
-      <w:r>
-        <w:rPr>
-          <w:rStyle w:val="DecValTok"/>
-        </w:rPr>
-        <w:t xml:space="preserve">10</w:t>
-      </w:r>
-      <w:r>
-        <w:rPr>
-          <w:rStyle w:val="NormalTok"/>
-        </w:rPr>
-        <w:t xml:space="preserve"> </w:t>
-      </w:r>
-      <w:r>
-        <w:rPr>
-          <w:rStyle w:val="DecValTok"/>
-        </w:rPr>
-        <w:t xml:space="preserve">100</w:t>
-      </w:r>
-      <w:r>
-        <w:rPr>
-          <w:rStyle w:val="NormalTok"/>
-        </w:rPr>
-        <w:t xml:space="preserve"> </w:t>
-      </w:r>
-      <w:r>
-        <w:rPr>
-          <w:rStyle w:val="DecValTok"/>
-        </w:rPr>
-        <w:t xml:space="preserve">1000</w:t>
-      </w:r>
-      <w:r>
-        <w:rPr>
-          <w:rStyle w:val="NormalTok"/>
-        </w:rPr>
-        <w:t xml:space="preserve"> </w:t>
-      </w:r>
-      <w:r>
-        <w:rPr>
-          <w:rStyle w:val="DecValTok"/>
-        </w:rPr>
-        <w:t xml:space="preserve">10000</w:t>
-      </w:r>
-      <w:r>
-        <w:rPr>
-          <w:rStyle w:val="NormalTok"/>
-        </w:rPr>
-        <w:t xml:space="preserve"> </w:t>
-      </w:r>
-      <w:r>
-        <w:rPr>
-          <w:rStyle w:val="DecValTok"/>
-        </w:rPr>
-        <w:t xml:space="preserve">100000</w:t>
-      </w:r>
-      <w:r>
-        <w:rPr>
-          <w:rStyle w:val="NormalTok"/>
-        </w:rPr>
-        <w:t xml:space="preserve"> </w:t>
-      </w:r>
-      <w:r>
-        <w:rPr>
-          <w:rStyle w:val="DecValTok"/>
-        </w:rPr>
-        <w:t xml:space="preserve">1000000</w:t>
+        <w:pStyle w:val="Compact"/>
+      </w:pPr>
+      <w:r>
+        <w:t xml:space="preserve">In your own words, what is the difference between</w:t>
+      </w:r>
+      <w:r>
+        <w:t xml:space="preserve"> </w:t>
+      </w:r>
+      <w:r>
+        <w:rPr>
+          <w:rStyle w:val="KeywordTok"/>
+        </w:rPr>
+        <w:t xml:space="preserve">while</w:t>
+      </w:r>
+      <w:r>
+        <w:t xml:space="preserve"> </w:t>
+      </w:r>
+      <w:r>
+        <w:t xml:space="preserve">and</w:t>
+      </w:r>
+      <w:r>
+        <w:t xml:space="preserve"> </w:t>
+      </w:r>
+      <w:r>
+        <w:rPr>
+          <w:rStyle w:val="KeywordTok"/>
+        </w:rPr>
+        <w:t xml:space="preserve">do</w:t>
+      </w:r>
+      <w:r>
+        <w:rPr>
+          <w:rStyle w:val="NormalTok"/>
+        </w:rPr>
+        <w:t xml:space="preserve"> </w:t>
+      </w:r>
+      <w:r>
+        <w:rPr>
+          <w:rStyle w:val="KeywordTok"/>
+        </w:rPr>
+        <w:t xml:space="preserve">while</w:t>
+      </w:r>
+      <w:r>
+        <w:t xml:space="preserve"> </w:t>
+      </w:r>
+      <w:r>
+        <w:t xml:space="preserve">loops?</w:t>
       </w:r>
     </w:p>
     <w:p>
       <w:pPr>
         <w:numPr>
           <w:ilvl w:val="0"/>
-          <w:numId w:val="1005"/>
+          <w:numId w:val="1006"/>
+        </w:numPr>
+        <w:pStyle w:val="Compact"/>
+      </w:pPr>
+      <w:r>
+        <w:t xml:space="preserve">Can you think of a problem where you can use</w:t>
+      </w:r>
+      <w:r>
+        <w:t xml:space="preserve"> </w:t>
+      </w:r>
+      <w:r>
+        <w:rPr>
+          <w:rStyle w:val="KeywordTok"/>
+        </w:rPr>
+        <w:t xml:space="preserve">while</w:t>
+      </w:r>
+      <w:r>
+        <w:t xml:space="preserve"> </w:t>
+      </w:r>
+      <w:r>
+        <w:t xml:space="preserve">but not</w:t>
+      </w:r>
+      <w:r>
+        <w:t xml:space="preserve"> </w:t>
+      </w:r>
+      <w:r>
+        <w:rPr>
+          <w:rStyle w:val="KeywordTok"/>
+        </w:rPr>
+        <w:t xml:space="preserve">do</w:t>
+      </w:r>
+      <w:r>
+        <w:rPr>
+          <w:rStyle w:val="NormalTok"/>
+        </w:rPr>
+        <w:t xml:space="preserve"> </w:t>
+      </w:r>
+      <w:r>
+        <w:rPr>
+          <w:rStyle w:val="KeywordTok"/>
+        </w:rPr>
+        <w:t xml:space="preserve">while</w:t>
+      </w:r>
+      <w:r>
+        <w:t xml:space="preserve"> </w:t>
+      </w:r>
+      <w:r>
+        <w:t xml:space="preserve">loop?</w:t>
+      </w:r>
+    </w:p>
+    <w:p>
+      <w:pPr>
+        <w:pStyle w:val="FirstParagraph"/>
+      </w:pPr>
+      <w:r>
+        <w:t xml:space="preserve">Next solve the following problems using a do while loop:</w:t>
+      </w:r>
+    </w:p>
+    <w:p>
+      <w:pPr>
+        <w:numPr>
+          <w:ilvl w:val="0"/>
+          <w:numId w:val="1007"/>
+        </w:numPr>
+      </w:pPr>
+      <w:r>
+        <w:t xml:space="preserve">Display numbers 0 to 50.</w:t>
+      </w:r>
+    </w:p>
+    <w:p>
+      <w:pPr>
+        <w:numPr>
+          <w:ilvl w:val="0"/>
+          <w:numId w:val="1007"/>
+        </w:numPr>
+      </w:pPr>
+      <w:r>
+        <w:t xml:space="preserve">Display numbers 30 to -20.</w:t>
+      </w:r>
+    </w:p>
+    <w:p>
+      <w:pPr>
+        <w:numPr>
+          <w:ilvl w:val="0"/>
+          <w:numId w:val="1007"/>
+        </w:numPr>
+      </w:pPr>
+      <w:r>
+        <w:t xml:space="preserve">Write a do while loop that generates this output:</w:t>
+      </w:r>
+      <w:r>
+        <w:t xml:space="preserve"> </w:t>
+      </w:r>
+      <w:r>
+        <w:rPr>
+          <w:rStyle w:val="DecValTok"/>
+        </w:rPr>
+        <w:t xml:space="preserve">1</w:t>
+      </w:r>
+      <w:r>
+        <w:rPr>
+          <w:rStyle w:val="NormalTok"/>
+        </w:rPr>
+        <w:t xml:space="preserve"> </w:t>
+      </w:r>
+      <w:r>
+        <w:rPr>
+          <w:rStyle w:val="DecValTok"/>
+        </w:rPr>
+        <w:t xml:space="preserve">10</w:t>
+      </w:r>
+      <w:r>
+        <w:rPr>
+          <w:rStyle w:val="NormalTok"/>
+        </w:rPr>
+        <w:t xml:space="preserve"> </w:t>
+      </w:r>
+      <w:r>
+        <w:rPr>
+          <w:rStyle w:val="DecValTok"/>
+        </w:rPr>
+        <w:t xml:space="preserve">100</w:t>
+      </w:r>
+      <w:r>
+        <w:rPr>
+          <w:rStyle w:val="NormalTok"/>
+        </w:rPr>
+        <w:t xml:space="preserve"> </w:t>
+      </w:r>
+      <w:r>
+        <w:rPr>
+          <w:rStyle w:val="DecValTok"/>
+        </w:rPr>
+        <w:t xml:space="preserve">1000</w:t>
+      </w:r>
+      <w:r>
+        <w:rPr>
+          <w:rStyle w:val="NormalTok"/>
+        </w:rPr>
+        <w:t xml:space="preserve"> </w:t>
+      </w:r>
+      <w:r>
+        <w:rPr>
+          <w:rStyle w:val="DecValTok"/>
+        </w:rPr>
+        <w:t xml:space="preserve">10000</w:t>
+      </w:r>
+      <w:r>
+        <w:rPr>
+          <w:rStyle w:val="NormalTok"/>
+        </w:rPr>
+        <w:t xml:space="preserve"> </w:t>
+      </w:r>
+      <w:r>
+        <w:rPr>
+          <w:rStyle w:val="DecValTok"/>
+        </w:rPr>
+        <w:t xml:space="preserve">100000</w:t>
+      </w:r>
+      <w:r>
+        <w:rPr>
+          <w:rStyle w:val="NormalTok"/>
+        </w:rPr>
+        <w:t xml:space="preserve"> </w:t>
+      </w:r>
+      <w:r>
+        <w:rPr>
+          <w:rStyle w:val="DecValTok"/>
+        </w:rPr>
+        <w:t xml:space="preserve">1000000</w:t>
+      </w:r>
+    </w:p>
+    <w:p>
+      <w:pPr>
+        <w:numPr>
+          <w:ilvl w:val="0"/>
+          <w:numId w:val="1007"/>
         </w:numPr>
       </w:pPr>
       <w:r>
@@ -2085,6 +2511,82 @@
       </w:pPr>
     </w:lvl>
   </w:abstractNum>
+  <w:abstractNum w:abstractNumId="991">
+    <w:nsid w:val="A991"/>
+    <w:multiLevelType w:val="multilevel"/>
+    <w:lvl w:ilvl="0">
+      <w:numFmt w:val="bullet"/>
+      <w:lvlText w:val="•"/>
+      <w:lvlJc w:val="left"/>
+      <w:pPr>
+        <w:ind w:left="720" w:hanging="480"/>
+      </w:pPr>
+    </w:lvl>
+    <w:lvl w:ilvl="1">
+      <w:numFmt w:val="bullet"/>
+      <w:lvlText w:val="–"/>
+      <w:lvlJc w:val="left"/>
+      <w:pPr>
+        <w:ind w:left="1440" w:hanging="480"/>
+      </w:pPr>
+    </w:lvl>
+    <w:lvl w:ilvl="2">
+      <w:numFmt w:val="bullet"/>
+      <w:lvlText w:val="•"/>
+      <w:lvlJc w:val="left"/>
+      <w:pPr>
+        <w:ind w:left="2160" w:hanging="480"/>
+      </w:pPr>
+    </w:lvl>
+    <w:lvl w:ilvl="3">
+      <w:numFmt w:val="bullet"/>
+      <w:lvlText w:val="–"/>
+      <w:lvlJc w:val="left"/>
+      <w:pPr>
+        <w:ind w:left="2880" w:hanging="480"/>
+      </w:pPr>
+    </w:lvl>
+    <w:lvl w:ilvl="4">
+      <w:numFmt w:val="bullet"/>
+      <w:lvlText w:val="•"/>
+      <w:lvlJc w:val="left"/>
+      <w:pPr>
+        <w:ind w:left="3600" w:hanging="480"/>
+      </w:pPr>
+    </w:lvl>
+    <w:lvl w:ilvl="5">
+      <w:numFmt w:val="bullet"/>
+      <w:lvlText w:val="–"/>
+      <w:lvlJc w:val="left"/>
+      <w:pPr>
+        <w:ind w:left="4320" w:hanging="480"/>
+      </w:pPr>
+    </w:lvl>
+    <w:lvl w:ilvl="6">
+      <w:numFmt w:val="bullet"/>
+      <w:lvlText w:val="•"/>
+      <w:lvlJc w:val="left"/>
+      <w:pPr>
+        <w:ind w:left="5040" w:hanging="480"/>
+      </w:pPr>
+    </w:lvl>
+    <w:lvl w:ilvl="7">
+      <w:numFmt w:val="bullet"/>
+      <w:lvlText w:val="–"/>
+      <w:lvlJc w:val="left"/>
+      <w:pPr>
+        <w:ind w:left="5760" w:hanging="480"/>
+      </w:pPr>
+    </w:lvl>
+    <w:lvl w:ilvl="8">
+      <w:numFmt w:val="bullet"/>
+      <w:lvlText w:val="•"/>
+      <w:lvlJc w:val="left"/>
+      <w:pPr>
+        <w:ind w:left="6480" w:hanging="480"/>
+      </w:pPr>
+    </w:lvl>
+  </w:abstractNum>
   <w:num w:numId="1000">
     <w:abstractNumId w:val="990"/>
   </w:num>
@@ -2149,34 +2651,7 @@
     </w:lvlOverride>
   </w:num>
   <w:num w:numId="1003">
-    <w:abstractNumId w:val="99201"/>
-    <w:lvlOverride w:ilvl="0">
-      <w:startOverride w:val="1"/>
-    </w:lvlOverride>
-    <w:lvlOverride w:ilvl="1">
-      <w:startOverride w:val="1"/>
-    </w:lvlOverride>
-    <w:lvlOverride w:ilvl="2">
-      <w:startOverride w:val="1"/>
-    </w:lvlOverride>
-    <w:lvlOverride w:ilvl="3">
-      <w:startOverride w:val="1"/>
-    </w:lvlOverride>
-    <w:lvlOverride w:ilvl="4">
-      <w:startOverride w:val="1"/>
-    </w:lvlOverride>
-    <w:lvlOverride w:ilvl="5">
-      <w:startOverride w:val="1"/>
-    </w:lvlOverride>
-    <w:lvlOverride w:ilvl="6">
-      <w:startOverride w:val="1"/>
-    </w:lvlOverride>
-    <w:lvlOverride w:ilvl="7">
-      <w:startOverride w:val="1"/>
-    </w:lvlOverride>
-    <w:lvlOverride w:ilvl="8">
-      <w:startOverride w:val="1"/>
-    </w:lvlOverride>
+    <w:abstractNumId w:val="991"/>
   </w:num>
   <w:num w:numId="1004">
     <w:abstractNumId w:val="99201"/>
@@ -2209,6 +2684,66 @@
     </w:lvlOverride>
   </w:num>
   <w:num w:numId="1005">
+    <w:abstractNumId w:val="99201"/>
+    <w:lvlOverride w:ilvl="0">
+      <w:startOverride w:val="1"/>
+    </w:lvlOverride>
+    <w:lvlOverride w:ilvl="1">
+      <w:startOverride w:val="1"/>
+    </w:lvlOverride>
+    <w:lvlOverride w:ilvl="2">
+      <w:startOverride w:val="1"/>
+    </w:lvlOverride>
+    <w:lvlOverride w:ilvl="3">
+      <w:startOverride w:val="1"/>
+    </w:lvlOverride>
+    <w:lvlOverride w:ilvl="4">
+      <w:startOverride w:val="1"/>
+    </w:lvlOverride>
+    <w:lvlOverride w:ilvl="5">
+      <w:startOverride w:val="1"/>
+    </w:lvlOverride>
+    <w:lvlOverride w:ilvl="6">
+      <w:startOverride w:val="1"/>
+    </w:lvlOverride>
+    <w:lvlOverride w:ilvl="7">
+      <w:startOverride w:val="1"/>
+    </w:lvlOverride>
+    <w:lvlOverride w:ilvl="8">
+      <w:startOverride w:val="1"/>
+    </w:lvlOverride>
+  </w:num>
+  <w:num w:numId="1006">
+    <w:abstractNumId w:val="99201"/>
+    <w:lvlOverride w:ilvl="0">
+      <w:startOverride w:val="1"/>
+    </w:lvlOverride>
+    <w:lvlOverride w:ilvl="1">
+      <w:startOverride w:val="1"/>
+    </w:lvlOverride>
+    <w:lvlOverride w:ilvl="2">
+      <w:startOverride w:val="1"/>
+    </w:lvlOverride>
+    <w:lvlOverride w:ilvl="3">
+      <w:startOverride w:val="1"/>
+    </w:lvlOverride>
+    <w:lvlOverride w:ilvl="4">
+      <w:startOverride w:val="1"/>
+    </w:lvlOverride>
+    <w:lvlOverride w:ilvl="5">
+      <w:startOverride w:val="1"/>
+    </w:lvlOverride>
+    <w:lvlOverride w:ilvl="6">
+      <w:startOverride w:val="1"/>
+    </w:lvlOverride>
+    <w:lvlOverride w:ilvl="7">
+      <w:startOverride w:val="1"/>
+    </w:lvlOverride>
+    <w:lvlOverride w:ilvl="8">
+      <w:startOverride w:val="1"/>
+    </w:lvlOverride>
+  </w:num>
+  <w:num w:numId="1007">
     <w:abstractNumId w:val="99201"/>
     <w:lvlOverride w:ilvl="0">
       <w:startOverride w:val="1"/>

</xml_diff>

<commit_message>
Deploying to gh-pages from @ csci-1301/csci-1301.github.io@e2137ff8a45b6ef48160e28e71d5c84d39f70a68 🚀
</commit_message>
<xml_diff>
--- a/labs/While/index.docx
+++ b/labs/While/index.docx
@@ -46,7 +46,7 @@
         <w:pStyle w:val="Date"/>
       </w:pPr>
       <w:r>
-        <w:t xml:space="preserve">June  15, 2021 (02:53:36 AM)</w:t>
+        <w:t xml:space="preserve">June  15, 2021 (04:40:03 AM)</w:t>
       </w:r>
     </w:p>
     <w:sdt>
@@ -75,13 +75,22 @@
         </w:p>
       </w:sdtContent>
     </w:sdt>
-    <w:bookmarkStart w:id="21" w:name="practicing-while-loops"/>
+    <w:bookmarkStart w:id="27" w:name="practicing-while-loops"/>
     <w:p>
       <w:pPr>
         <w:pStyle w:val="Heading1"/>
       </w:pPr>
       <w:r>
         <w:t xml:space="preserve">Practicing while Loops</w:t>
+      </w:r>
+    </w:p>
+    <w:bookmarkStart w:id="21" w:name="problem-1"/>
+    <w:p>
+      <w:pPr>
+        <w:pStyle w:val="Heading2"/>
+      </w:pPr>
+      <w:r>
+        <w:t xml:space="preserve">problem 1</w:t>
       </w:r>
     </w:p>
     <w:p>
@@ -760,6 +769,16 @@
         <w:t xml:space="preserve">Note that you do not have to increment the counter only by one each time. You should update the counter wisely and try to use it more efficiently.</w:t>
       </w:r>
     </w:p>
+    <w:bookmarkEnd w:id="21"/>
+    <w:bookmarkStart w:id="22" w:name="problem-2"/>
+    <w:p>
+      <w:pPr>
+        <w:pStyle w:val="Heading2"/>
+      </w:pPr>
+      <w:r>
+        <w:t xml:space="preserve">Problem 2</w:t>
+      </w:r>
+    </w:p>
     <w:p>
       <w:pPr>
         <w:numPr>
@@ -769,90 +788,457 @@
         <w:pStyle w:val="Compact"/>
       </w:pPr>
       <w:r>
-        <w:t xml:space="preserve">all integers between 1 and 100 but do not display numbers between 10-20 and 40-60.</w:t>
-      </w:r>
-    </w:p>
-    <w:p>
-      <w:pPr>
-        <w:numPr>
-          <w:ilvl w:val="0"/>
-          <w:numId w:val="1004"/>
-        </w:numPr>
-        <w:pStyle w:val="Compact"/>
-      </w:pPr>
-      <w:r>
-        <w:rPr>
-          <w:rStyle w:val="NormalTok"/>
-        </w:rPr>
-        <w:t xml:space="preserve">Hello World</w:t>
-      </w:r>
-      <w:r>
-        <w:t xml:space="preserve"> </w:t>
-      </w:r>
-      <w:r>
-        <w:t xml:space="preserve">ten times.</w:t>
-      </w:r>
-    </w:p>
-    <w:p>
-      <w:pPr>
-        <w:numPr>
-          <w:ilvl w:val="0"/>
-          <w:numId w:val="1004"/>
-        </w:numPr>
-        <w:pStyle w:val="Compact"/>
-      </w:pPr>
-      <w:r>
-        <w:t xml:space="preserve">10 rows of text where</w:t>
-      </w:r>
-      <w:r>
-        <w:t xml:space="preserve"> </w:t>
-      </w:r>
-      <w:r>
-        <w:rPr>
-          <w:rStyle w:val="NormalTok"/>
-        </w:rPr>
-        <w:t xml:space="preserve">Hello</w:t>
-      </w:r>
-      <w:r>
-        <w:t xml:space="preserve"> </w:t>
-      </w:r>
-      <w:r>
-        <w:t xml:space="preserve">is displayed on every other row and</w:t>
-      </w:r>
-      <w:r>
-        <w:t xml:space="preserve"> </w:t>
-      </w:r>
-      <w:r>
-        <w:rPr>
-          <w:rStyle w:val="NormalTok"/>
-        </w:rPr>
-        <w:t xml:space="preserve">World</w:t>
-      </w:r>
-      <w:r>
-        <w:t xml:space="preserve"> </w:t>
-      </w:r>
-      <w:r>
-        <w:t xml:space="preserve">on every other row</w:t>
-      </w:r>
-    </w:p>
-    <w:p>
-      <w:pPr>
-        <w:numPr>
-          <w:ilvl w:val="0"/>
-          <w:numId w:val="1004"/>
-        </w:numPr>
-        <w:pStyle w:val="Compact"/>
-      </w:pPr>
-      <w:r>
-        <w:t xml:space="preserve">value that decreases by 0.5 on each iteration. Start from 10.0 and iterate as long as the value remains positive.</w:t>
-      </w:r>
-    </w:p>
-    <w:p>
-      <w:pPr>
-        <w:pStyle w:val="FirstParagraph"/>
-      </w:pPr>
-      <w:r>
-        <w:t xml:space="preserve">In these problems you will need to ask for user for input then perform described actions on the input.</w:t>
+        <w:t xml:space="preserve">Create a new project and replace the content of the</w:t>
+      </w:r>
+      <w:r>
+        <w:t xml:space="preserve"> </w:t>
+      </w:r>
+      <w:r>
+        <w:rPr>
+          <w:iCs/>
+          <w:i/>
+        </w:rPr>
+        <w:t xml:space="preserve">main</w:t>
+      </w:r>
+      <w:r>
+        <w:t xml:space="preserve"> </w:t>
+      </w:r>
+      <w:r>
+        <w:t xml:space="preserve">method with the following code:</w:t>
+      </w:r>
+    </w:p>
+    <w:p>
+      <w:pPr>
+        <w:pStyle w:val="SourceCode"/>
+      </w:pPr>
+      <w:r>
+        <w:rPr>
+          <w:rStyle w:val="DataTypeTok"/>
+        </w:rPr>
+        <w:t xml:space="preserve">int</w:t>
+      </w:r>
+      <w:r>
+        <w:rPr>
+          <w:rStyle w:val="NormalTok"/>
+        </w:rPr>
+        <w:t xml:space="preserve"> n</w:t>
+      </w:r>
+      <w:r>
+        <w:rPr>
+          <w:rStyle w:val="OperatorTok"/>
+        </w:rPr>
+        <w:t xml:space="preserve">;</w:t>
+      </w:r>
+      <w:r>
+        <w:br/>
+      </w:r>
+      <w:r>
+        <w:rPr>
+          <w:rStyle w:val="NormalTok"/>
+        </w:rPr>
+        <w:t xml:space="preserve">Console</w:t>
+      </w:r>
+      <w:r>
+        <w:rPr>
+          <w:rStyle w:val="OperatorTok"/>
+        </w:rPr>
+        <w:t xml:space="preserve">.</w:t>
+      </w:r>
+      <w:r>
+        <w:rPr>
+          <w:rStyle w:val="FunctionTok"/>
+        </w:rPr>
+        <w:t xml:space="preserve">Write</w:t>
+      </w:r>
+      <w:r>
+        <w:rPr>
+          <w:rStyle w:val="OperatorTok"/>
+        </w:rPr>
+        <w:t xml:space="preserve">(</w:t>
+      </w:r>
+      <w:r>
+        <w:rPr>
+          <w:rStyle w:val="StringTok"/>
+        </w:rPr>
+        <w:t xml:space="preserve">"Enter a natrual number greater than 2:"</w:t>
+      </w:r>
+      <w:r>
+        <w:rPr>
+          <w:rStyle w:val="OperatorTok"/>
+        </w:rPr>
+        <w:t xml:space="preserve">);</w:t>
+      </w:r>
+      <w:r>
+        <w:br/>
+      </w:r>
+      <w:r>
+        <w:rPr>
+          <w:rStyle w:val="NormalTok"/>
+        </w:rPr>
+        <w:t xml:space="preserve">n </w:t>
+      </w:r>
+      <w:r>
+        <w:rPr>
+          <w:rStyle w:val="OperatorTok"/>
+        </w:rPr>
+        <w:t xml:space="preserve">=</w:t>
+      </w:r>
+      <w:r>
+        <w:rPr>
+          <w:rStyle w:val="NormalTok"/>
+        </w:rPr>
+        <w:t xml:space="preserve"> </w:t>
+      </w:r>
+      <w:r>
+        <w:rPr>
+          <w:rStyle w:val="DataTypeTok"/>
+        </w:rPr>
+        <w:t xml:space="preserve">int</w:t>
+      </w:r>
+      <w:r>
+        <w:rPr>
+          <w:rStyle w:val="OperatorTok"/>
+        </w:rPr>
+        <w:t xml:space="preserve">.</w:t>
+      </w:r>
+      <w:r>
+        <w:rPr>
+          <w:rStyle w:val="FunctionTok"/>
+        </w:rPr>
+        <w:t xml:space="preserve">Parse</w:t>
+      </w:r>
+      <w:r>
+        <w:rPr>
+          <w:rStyle w:val="OperatorTok"/>
+        </w:rPr>
+        <w:t xml:space="preserve">(</w:t>
+      </w:r>
+      <w:r>
+        <w:rPr>
+          <w:rStyle w:val="NormalTok"/>
+        </w:rPr>
+        <w:t xml:space="preserve">Console</w:t>
+      </w:r>
+      <w:r>
+        <w:rPr>
+          <w:rStyle w:val="OperatorTok"/>
+        </w:rPr>
+        <w:t xml:space="preserve">.</w:t>
+      </w:r>
+      <w:r>
+        <w:rPr>
+          <w:rStyle w:val="FunctionTok"/>
+        </w:rPr>
+        <w:t xml:space="preserve">ReadLine</w:t>
+      </w:r>
+      <w:r>
+        <w:rPr>
+          <w:rStyle w:val="OperatorTok"/>
+        </w:rPr>
+        <w:t xml:space="preserve">());</w:t>
+      </w:r>
+      <w:r>
+        <w:br/>
+      </w:r>
+      <w:r>
+        <w:rPr>
+          <w:rStyle w:val="DataTypeTok"/>
+        </w:rPr>
+        <w:t xml:space="preserve">int</w:t>
+      </w:r>
+      <w:r>
+        <w:rPr>
+          <w:rStyle w:val="NormalTok"/>
+        </w:rPr>
+        <w:t xml:space="preserve"> i </w:t>
+      </w:r>
+      <w:r>
+        <w:rPr>
+          <w:rStyle w:val="OperatorTok"/>
+        </w:rPr>
+        <w:t xml:space="preserve">=</w:t>
+      </w:r>
+      <w:r>
+        <w:rPr>
+          <w:rStyle w:val="NormalTok"/>
+        </w:rPr>
+        <w:t xml:space="preserve"> </w:t>
+      </w:r>
+      <w:r>
+        <w:rPr>
+          <w:rStyle w:val="DecValTok"/>
+        </w:rPr>
+        <w:t xml:space="preserve">2</w:t>
+      </w:r>
+      <w:r>
+        <w:rPr>
+          <w:rStyle w:val="OperatorTok"/>
+        </w:rPr>
+        <w:t xml:space="preserve">;</w:t>
+      </w:r>
+      <w:r>
+        <w:br/>
+      </w:r>
+      <w:r>
+        <w:rPr>
+          <w:rStyle w:val="KeywordTok"/>
+        </w:rPr>
+        <w:t xml:space="preserve">while</w:t>
+      </w:r>
+      <w:r>
+        <w:rPr>
+          <w:rStyle w:val="OperatorTok"/>
+        </w:rPr>
+        <w:t xml:space="preserve">(</w:t>
+      </w:r>
+      <w:r>
+        <w:rPr>
+          <w:rStyle w:val="NormalTok"/>
+        </w:rPr>
+        <w:t xml:space="preserve">n </w:t>
+      </w:r>
+      <w:r>
+        <w:rPr>
+          <w:rStyle w:val="OperatorTok"/>
+        </w:rPr>
+        <w:t xml:space="preserve">%</w:t>
+      </w:r>
+      <w:r>
+        <w:rPr>
+          <w:rStyle w:val="NormalTok"/>
+        </w:rPr>
+        <w:t xml:space="preserve"> i </w:t>
+      </w:r>
+      <w:r>
+        <w:rPr>
+          <w:rStyle w:val="OperatorTok"/>
+        </w:rPr>
+        <w:t xml:space="preserve">!=</w:t>
+      </w:r>
+      <w:r>
+        <w:rPr>
+          <w:rStyle w:val="NormalTok"/>
+        </w:rPr>
+        <w:t xml:space="preserve"> </w:t>
+      </w:r>
+      <w:r>
+        <w:rPr>
+          <w:rStyle w:val="DecValTok"/>
+        </w:rPr>
+        <w:t xml:space="preserve">0</w:t>
+      </w:r>
+      <w:r>
+        <w:rPr>
+          <w:rStyle w:val="NormalTok"/>
+        </w:rPr>
+        <w:t xml:space="preserve"> </w:t>
+      </w:r>
+      <w:r>
+        <w:rPr>
+          <w:rStyle w:val="OperatorTok"/>
+        </w:rPr>
+        <w:t xml:space="preserve">&amp;&amp;</w:t>
+      </w:r>
+      <w:r>
+        <w:rPr>
+          <w:rStyle w:val="NormalTok"/>
+        </w:rPr>
+        <w:t xml:space="preserve"> i </w:t>
+      </w:r>
+      <w:r>
+        <w:rPr>
+          <w:rStyle w:val="OperatorTok"/>
+        </w:rPr>
+        <w:t xml:space="preserve">&lt;</w:t>
+      </w:r>
+      <w:r>
+        <w:rPr>
+          <w:rStyle w:val="NormalTok"/>
+        </w:rPr>
+        <w:t xml:space="preserve"> n </w:t>
+      </w:r>
+      <w:r>
+        <w:rPr>
+          <w:rStyle w:val="OperatorTok"/>
+        </w:rPr>
+        <w:t xml:space="preserve">)</w:t>
+      </w:r>
+      <w:r>
+        <w:br/>
+      </w:r>
+      <w:r>
+        <w:rPr>
+          <w:rStyle w:val="OperatorTok"/>
+        </w:rPr>
+        <w:t xml:space="preserve">{</w:t>
+      </w:r>
+      <w:r>
+        <w:br/>
+      </w:r>
+      <w:r>
+        <w:rPr>
+          <w:rStyle w:val="NormalTok"/>
+        </w:rPr>
+        <w:t xml:space="preserve">    i</w:t>
+      </w:r>
+      <w:r>
+        <w:rPr>
+          <w:rStyle w:val="OperatorTok"/>
+        </w:rPr>
+        <w:t xml:space="preserve">++;</w:t>
+      </w:r>
+      <w:r>
+        <w:br/>
+      </w:r>
+      <w:r>
+        <w:rPr>
+          <w:rStyle w:val="OperatorTok"/>
+        </w:rPr>
+        <w:t xml:space="preserve">}</w:t>
+      </w:r>
+      <w:r>
+        <w:br/>
+      </w:r>
+      <w:r>
+        <w:rPr>
+          <w:rStyle w:val="KeywordTok"/>
+        </w:rPr>
+        <w:t xml:space="preserve">if</w:t>
+      </w:r>
+      <w:r>
+        <w:rPr>
+          <w:rStyle w:val="NormalTok"/>
+        </w:rPr>
+        <w:t xml:space="preserve"> </w:t>
+      </w:r>
+      <w:r>
+        <w:rPr>
+          <w:rStyle w:val="OperatorTok"/>
+        </w:rPr>
+        <w:t xml:space="preserve">(</w:t>
+      </w:r>
+      <w:r>
+        <w:rPr>
+          <w:rStyle w:val="NormalTok"/>
+        </w:rPr>
+        <w:t xml:space="preserve">i </w:t>
+      </w:r>
+      <w:r>
+        <w:rPr>
+          <w:rStyle w:val="OperatorTok"/>
+        </w:rPr>
+        <w:t xml:space="preserve">==</w:t>
+      </w:r>
+      <w:r>
+        <w:rPr>
+          <w:rStyle w:val="NormalTok"/>
+        </w:rPr>
+        <w:t xml:space="preserve"> n</w:t>
+      </w:r>
+      <w:r>
+        <w:rPr>
+          <w:rStyle w:val="OperatorTok"/>
+        </w:rPr>
+        <w:t xml:space="preserve">)</w:t>
+      </w:r>
+      <w:r>
+        <w:br/>
+      </w:r>
+      <w:r>
+        <w:rPr>
+          <w:rStyle w:val="NormalTok"/>
+        </w:rPr>
+        <w:t xml:space="preserve">    Console</w:t>
+      </w:r>
+      <w:r>
+        <w:rPr>
+          <w:rStyle w:val="OperatorTok"/>
+        </w:rPr>
+        <w:t xml:space="preserve">.</w:t>
+      </w:r>
+      <w:r>
+        <w:rPr>
+          <w:rStyle w:val="FunctionTok"/>
+        </w:rPr>
+        <w:t xml:space="preserve">WriteLine</w:t>
+      </w:r>
+      <w:r>
+        <w:rPr>
+          <w:rStyle w:val="OperatorTok"/>
+        </w:rPr>
+        <w:t xml:space="preserve">(</w:t>
+      </w:r>
+      <w:r>
+        <w:rPr>
+          <w:rStyle w:val="NormalTok"/>
+        </w:rPr>
+        <w:t xml:space="preserve">$</w:t>
+      </w:r>
+      <w:r>
+        <w:rPr>
+          <w:rStyle w:val="StringTok"/>
+        </w:rPr>
+        <w:t xml:space="preserve">"{n} is a ... number"</w:t>
+      </w:r>
+      <w:r>
+        <w:rPr>
+          <w:rStyle w:val="OperatorTok"/>
+        </w:rPr>
+        <w:t xml:space="preserve">);</w:t>
+      </w:r>
+      <w:r>
+        <w:br/>
+      </w:r>
+      <w:r>
+        <w:rPr>
+          <w:rStyle w:val="KeywordTok"/>
+        </w:rPr>
+        <w:t xml:space="preserve">else</w:t>
+      </w:r>
+      <w:r>
+        <w:br/>
+      </w:r>
+      <w:r>
+        <w:rPr>
+          <w:rStyle w:val="NormalTok"/>
+        </w:rPr>
+        <w:t xml:space="preserve">    Console</w:t>
+      </w:r>
+      <w:r>
+        <w:rPr>
+          <w:rStyle w:val="OperatorTok"/>
+        </w:rPr>
+        <w:t xml:space="preserve">.</w:t>
+      </w:r>
+      <w:r>
+        <w:rPr>
+          <w:rStyle w:val="FunctionTok"/>
+        </w:rPr>
+        <w:t xml:space="preserve">WriteLine</w:t>
+      </w:r>
+      <w:r>
+        <w:rPr>
+          <w:rStyle w:val="OperatorTok"/>
+        </w:rPr>
+        <w:t xml:space="preserve">(</w:t>
+      </w:r>
+      <w:r>
+        <w:rPr>
+          <w:rStyle w:val="NormalTok"/>
+        </w:rPr>
+        <w:t xml:space="preserve">$</w:t>
+      </w:r>
+      <w:r>
+        <w:rPr>
+          <w:rStyle w:val="StringTok"/>
+        </w:rPr>
+        <w:t xml:space="preserve">"{n} is not a ... number"</w:t>
+      </w:r>
+      <w:r>
+        <w:rPr>
+          <w:rStyle w:val="OperatorTok"/>
+        </w:rPr>
+        <w:t xml:space="preserve">);</w:t>
       </w:r>
     </w:p>
     <w:p>
@@ -861,150 +1247,10 @@
           <w:ilvl w:val="0"/>
           <w:numId w:val="1005"/>
         </w:numPr>
-      </w:pPr>
-      <w:r>
-        <w:t xml:space="preserve">Ask the user for a positive integer value (1 or greater). After the user provides a number, compute the result of this series:</w:t>
-      </w:r>
-      <w:r>
-        <w:t xml:space="preserve"> </w:t>
-      </w:r>
-      <w:r>
-        <w:rPr>
-          <w:rStyle w:val="DecValTok"/>
-        </w:rPr>
-        <w:t xml:space="preserve">1</w:t>
-      </w:r>
-      <w:r>
-        <w:rPr>
-          <w:rStyle w:val="NormalTok"/>
-        </w:rPr>
-        <w:t xml:space="preserve"> </w:t>
-      </w:r>
-      <w:r>
-        <w:rPr>
-          <w:rStyle w:val="OperatorTok"/>
-        </w:rPr>
-        <w:t xml:space="preserve">+</w:t>
-      </w:r>
-      <w:r>
-        <w:rPr>
-          <w:rStyle w:val="NormalTok"/>
-        </w:rPr>
-        <w:t xml:space="preserve"> </w:t>
-      </w:r>
-      <w:r>
-        <w:rPr>
-          <w:rStyle w:val="DecValTok"/>
-        </w:rPr>
-        <w:t xml:space="preserve">2</w:t>
-      </w:r>
-      <w:r>
-        <w:rPr>
-          <w:rStyle w:val="NormalTok"/>
-        </w:rPr>
-        <w:t xml:space="preserve"> </w:t>
-      </w:r>
-      <w:r>
-        <w:rPr>
-          <w:rStyle w:val="OperatorTok"/>
-        </w:rPr>
-        <w:t xml:space="preserve">+</w:t>
-      </w:r>
-      <w:r>
-        <w:rPr>
-          <w:rStyle w:val="NormalTok"/>
-        </w:rPr>
-        <w:t xml:space="preserve"> </w:t>
-      </w:r>
-      <w:r>
-        <w:rPr>
-          <w:rStyle w:val="DecValTok"/>
-        </w:rPr>
-        <w:t xml:space="preserve">3</w:t>
-      </w:r>
-      <w:r>
-        <w:rPr>
-          <w:rStyle w:val="NormalTok"/>
-        </w:rPr>
-        <w:t xml:space="preserve"> </w:t>
-      </w:r>
-      <w:r>
-        <w:rPr>
-          <w:rStyle w:val="OperatorTok"/>
-        </w:rPr>
-        <w:t xml:space="preserve">+</w:t>
-      </w:r>
-      <w:r>
-        <w:rPr>
-          <w:rStyle w:val="NormalTok"/>
-        </w:rPr>
-        <w:t xml:space="preserve"> </w:t>
-      </w:r>
-      <w:r>
-        <w:rPr>
-          <w:rStyle w:val="DecValTok"/>
-        </w:rPr>
-        <w:t xml:space="preserve">4</w:t>
-      </w:r>
-      <w:r>
-        <w:rPr>
-          <w:rStyle w:val="NormalTok"/>
-        </w:rPr>
-        <w:t xml:space="preserve"> </w:t>
-      </w:r>
-      <w:r>
-        <w:rPr>
-          <w:rStyle w:val="OperatorTok"/>
-        </w:rPr>
-        <w:t xml:space="preserve">+</w:t>
-      </w:r>
-      <w:r>
-        <w:rPr>
-          <w:rStyle w:val="NormalTok"/>
-        </w:rPr>
-        <w:t xml:space="preserve"> </w:t>
-      </w:r>
-      <w:r>
-        <w:rPr>
-          <w:rStyle w:val="OperatorTok"/>
-        </w:rPr>
-        <w:t xml:space="preserve">...</w:t>
-      </w:r>
-      <w:r>
-        <w:t xml:space="preserve"> </w:t>
-      </w:r>
-      <w:r>
-        <w:t xml:space="preserve">up to</w:t>
-      </w:r>
-      <w:r>
-        <w:t xml:space="preserve"> </w:t>
-      </w:r>
-      <w:r>
-        <w:rPr>
-          <w:rStyle w:val="NormalTok"/>
-        </w:rPr>
-        <w:t xml:space="preserve">n</w:t>
-      </w:r>
-      <w:r>
-        <w:t xml:space="preserve"> </w:t>
-      </w:r>
-      <w:r>
-        <w:t xml:space="preserve">where</w:t>
-      </w:r>
-      <w:r>
-        <w:t xml:space="preserve"> </w:t>
-      </w:r>
-      <w:r>
-        <w:rPr>
-          <w:rStyle w:val="NormalTok"/>
-        </w:rPr>
-        <w:t xml:space="preserve">n</w:t>
-      </w:r>
-      <w:r>
-        <w:t xml:space="preserve"> </w:t>
-      </w:r>
-      <w:r>
-        <w:t xml:space="preserve">represents the number obtained from user</w:t>
+        <w:pStyle w:val="Compact"/>
+      </w:pPr>
+      <w:r>
+        <w:t xml:space="preserve">What does the code do? Explain the boolean expession of the looop</w:t>
       </w:r>
     </w:p>
     <w:p>
@@ -1013,42 +1259,35 @@
           <w:ilvl w:val="0"/>
           <w:numId w:val="1005"/>
         </w:numPr>
-      </w:pPr>
-      <w:r>
-        <w:t xml:space="preserve">Ask user to enter integers. Keep track of the smallest value user enters. After user indicates they are done, display the smallest value user entered. If user did not enter any integers display</w:t>
-      </w:r>
-      <w:r>
-        <w:t xml:space="preserve"> </w:t>
-      </w:r>
-      <w:r>
-        <w:rPr>
-          <w:rStyle w:val="NormalTok"/>
-        </w:rPr>
-        <w:t xml:space="preserve">You did not enter anything</w:t>
-      </w:r>
-      <w:r>
-        <w:rPr>
-          <w:rStyle w:val="OperatorTok"/>
-        </w:rPr>
-        <w:t xml:space="preserve">.</w:t>
-      </w:r>
-    </w:p>
-    <w:bookmarkEnd w:id="21"/>
-    <w:bookmarkStart w:id="22" w:name="do-while-loops"/>
-    <w:p>
-      <w:pPr>
-        <w:pStyle w:val="Heading1"/>
-      </w:pPr>
-      <w:r>
-        <w:t xml:space="preserve">Do while Loops</w:t>
-      </w:r>
-    </w:p>
-    <w:p>
-      <w:pPr>
-        <w:pStyle w:val="FirstParagraph"/>
-      </w:pPr>
-      <w:r>
-        <w:t xml:space="preserve">Before writing code, think through the following problems:</w:t>
+        <w:pStyle w:val="Compact"/>
+      </w:pPr>
+      <w:r>
+        <w:t xml:space="preserve">Replace</w:t>
+      </w:r>
+      <w:r>
+        <w:t xml:space="preserve"> </w:t>
+      </w:r>
+      <w:r>
+        <w:rPr>
+          <w:rStyle w:val="OperatorTok"/>
+        </w:rPr>
+        <w:t xml:space="preserve">...</w:t>
+      </w:r>
+      <w:r>
+        <w:t xml:space="preserve"> </w:t>
+      </w:r>
+      <w:r>
+        <w:t xml:space="preserve">with a meaningful word.</w:t>
+      </w:r>
+    </w:p>
+    <w:bookmarkEnd w:id="22"/>
+    <w:bookmarkStart w:id="23" w:name="problem-3"/>
+    <w:p>
+      <w:pPr>
+        <w:pStyle w:val="Heading2"/>
+      </w:pPr>
+      <w:r>
+        <w:t xml:space="preserve">Problem 3</w:t>
       </w:r>
     </w:p>
     <w:p>
@@ -1060,10 +1299,67 @@
         <w:pStyle w:val="Compact"/>
       </w:pPr>
       <w:r>
-        <w:t xml:space="preserve">In your own words, what is the difference between</w:t>
-      </w:r>
-      <w:r>
-        <w:t xml:space="preserve"> </w:t>
+        <w:t xml:space="preserve">Create a new project and replace the content of the</w:t>
+      </w:r>
+      <w:r>
+        <w:t xml:space="preserve"> </w:t>
+      </w:r>
+      <w:r>
+        <w:rPr>
+          <w:iCs/>
+          <w:i/>
+        </w:rPr>
+        <w:t xml:space="preserve">main</w:t>
+      </w:r>
+      <w:r>
+        <w:t xml:space="preserve"> </w:t>
+      </w:r>
+      <w:r>
+        <w:t xml:space="preserve">method with the following code:</w:t>
+      </w:r>
+    </w:p>
+    <w:p>
+      <w:pPr>
+        <w:pStyle w:val="SourceCode"/>
+      </w:pPr>
+      <w:r>
+        <w:rPr>
+          <w:rStyle w:val="DataTypeTok"/>
+        </w:rPr>
+        <w:t xml:space="preserve">int</w:t>
+      </w:r>
+      <w:r>
+        <w:rPr>
+          <w:rStyle w:val="NormalTok"/>
+        </w:rPr>
+        <w:t xml:space="preserve"> n </w:t>
+      </w:r>
+      <w:r>
+        <w:rPr>
+          <w:rStyle w:val="OperatorTok"/>
+        </w:rPr>
+        <w:t xml:space="preserve">=</w:t>
+      </w:r>
+      <w:r>
+        <w:rPr>
+          <w:rStyle w:val="NormalTok"/>
+        </w:rPr>
+        <w:t xml:space="preserve"> </w:t>
+      </w:r>
+      <w:r>
+        <w:rPr>
+          <w:rStyle w:val="DecValTok"/>
+        </w:rPr>
+        <w:t xml:space="preserve">100</w:t>
+      </w:r>
+      <w:r>
+        <w:rPr>
+          <w:rStyle w:val="OperatorTok"/>
+        </w:rPr>
+        <w:t xml:space="preserve">;</w:t>
+      </w:r>
+      <w:r>
+        <w:br/>
       </w:r>
       <w:r>
         <w:rPr>
@@ -1072,99 +1368,124 @@
         <w:t xml:space="preserve">while</w:t>
       </w:r>
       <w:r>
-        <w:t xml:space="preserve"> </w:t>
-      </w:r>
-      <w:r>
-        <w:t xml:space="preserve">and</w:t>
-      </w:r>
-      <w:r>
-        <w:t xml:space="preserve"> </w:t>
-      </w:r>
-      <w:r>
-        <w:rPr>
-          <w:rStyle w:val="KeywordTok"/>
-        </w:rPr>
-        <w:t xml:space="preserve">do</w:t>
-      </w:r>
-      <w:r>
-        <w:rPr>
-          <w:rStyle w:val="NormalTok"/>
-        </w:rPr>
-        <w:t xml:space="preserve"> </w:t>
-      </w:r>
-      <w:r>
-        <w:rPr>
-          <w:rStyle w:val="KeywordTok"/>
-        </w:rPr>
-        <w:t xml:space="preserve">while</w:t>
-      </w:r>
-      <w:r>
-        <w:t xml:space="preserve"> </w:t>
-      </w:r>
-      <w:r>
-        <w:t xml:space="preserve">loops?</w:t>
-      </w:r>
-    </w:p>
-    <w:p>
-      <w:pPr>
-        <w:numPr>
-          <w:ilvl w:val="0"/>
-          <w:numId w:val="1006"/>
-        </w:numPr>
-        <w:pStyle w:val="Compact"/>
-      </w:pPr>
-      <w:r>
-        <w:t xml:space="preserve">Can you think of a problem where you can use</w:t>
-      </w:r>
-      <w:r>
-        <w:t xml:space="preserve"> </w:t>
-      </w:r>
-      <w:r>
-        <w:rPr>
-          <w:rStyle w:val="KeywordTok"/>
-        </w:rPr>
-        <w:t xml:space="preserve">while</w:t>
-      </w:r>
-      <w:r>
-        <w:t xml:space="preserve"> </w:t>
-      </w:r>
-      <w:r>
-        <w:t xml:space="preserve">but not</w:t>
-      </w:r>
-      <w:r>
-        <w:t xml:space="preserve"> </w:t>
-      </w:r>
-      <w:r>
-        <w:rPr>
-          <w:rStyle w:val="KeywordTok"/>
-        </w:rPr>
-        <w:t xml:space="preserve">do</w:t>
-      </w:r>
-      <w:r>
-        <w:rPr>
-          <w:rStyle w:val="NormalTok"/>
-        </w:rPr>
-        <w:t xml:space="preserve"> </w:t>
-      </w:r>
-      <w:r>
-        <w:rPr>
-          <w:rStyle w:val="KeywordTok"/>
-        </w:rPr>
-        <w:t xml:space="preserve">while</w:t>
-      </w:r>
-      <w:r>
-        <w:t xml:space="preserve"> </w:t>
-      </w:r>
-      <w:r>
-        <w:t xml:space="preserve">loop?</w:t>
-      </w:r>
-    </w:p>
-    <w:p>
-      <w:pPr>
-        <w:pStyle w:val="FirstParagraph"/>
-      </w:pPr>
-      <w:r>
-        <w:t xml:space="preserve">Next solve the following problems using a do while loop:</w:t>
+        <w:rPr>
+          <w:rStyle w:val="NormalTok"/>
+        </w:rPr>
+        <w:t xml:space="preserve"> </w:t>
+      </w:r>
+      <w:r>
+        <w:rPr>
+          <w:rStyle w:val="OperatorTok"/>
+        </w:rPr>
+        <w:t xml:space="preserve">(</w:t>
+      </w:r>
+      <w:r>
+        <w:rPr>
+          <w:rStyle w:val="NormalTok"/>
+        </w:rPr>
+        <w:t xml:space="preserve">n </w:t>
+      </w:r>
+      <w:r>
+        <w:rPr>
+          <w:rStyle w:val="OperatorTok"/>
+        </w:rPr>
+        <w:t xml:space="preserve">&gt;</w:t>
+      </w:r>
+      <w:r>
+        <w:rPr>
+          <w:rStyle w:val="NormalTok"/>
+        </w:rPr>
+        <w:t xml:space="preserve"> </w:t>
+      </w:r>
+      <w:r>
+        <w:rPr>
+          <w:rStyle w:val="DecValTok"/>
+        </w:rPr>
+        <w:t xml:space="preserve">0</w:t>
+      </w:r>
+      <w:r>
+        <w:rPr>
+          <w:rStyle w:val="NormalTok"/>
+        </w:rPr>
+        <w:t xml:space="preserve"> </w:t>
+      </w:r>
+      <w:r>
+        <w:rPr>
+          <w:rStyle w:val="OperatorTok"/>
+        </w:rPr>
+        <w:t xml:space="preserve">)</w:t>
+      </w:r>
+      <w:r>
+        <w:br/>
+      </w:r>
+      <w:r>
+        <w:rPr>
+          <w:rStyle w:val="OperatorTok"/>
+        </w:rPr>
+        <w:t xml:space="preserve">{</w:t>
+      </w:r>
+      <w:r>
+        <w:br/>
+      </w:r>
+      <w:r>
+        <w:rPr>
+          <w:rStyle w:val="NormalTok"/>
+        </w:rPr>
+        <w:t xml:space="preserve">    Console</w:t>
+      </w:r>
+      <w:r>
+        <w:rPr>
+          <w:rStyle w:val="OperatorTok"/>
+        </w:rPr>
+        <w:t xml:space="preserve">.</w:t>
+      </w:r>
+      <w:r>
+        <w:rPr>
+          <w:rStyle w:val="FunctionTok"/>
+        </w:rPr>
+        <w:t xml:space="preserve">WriteLine</w:t>
+      </w:r>
+      <w:r>
+        <w:rPr>
+          <w:rStyle w:val="OperatorTok"/>
+        </w:rPr>
+        <w:t xml:space="preserve">(</w:t>
+      </w:r>
+      <w:r>
+        <w:rPr>
+          <w:rStyle w:val="NormalTok"/>
+        </w:rPr>
+        <w:t xml:space="preserve">n</w:t>
+      </w:r>
+      <w:r>
+        <w:rPr>
+          <w:rStyle w:val="OperatorTok"/>
+        </w:rPr>
+        <w:t xml:space="preserve">);</w:t>
+      </w:r>
+      <w:r>
+        <w:br/>
+      </w:r>
+      <w:r>
+        <w:rPr>
+          <w:rStyle w:val="NormalTok"/>
+        </w:rPr>
+        <w:t xml:space="preserve">    n</w:t>
+      </w:r>
+      <w:r>
+        <w:rPr>
+          <w:rStyle w:val="OperatorTok"/>
+        </w:rPr>
+        <w:t xml:space="preserve">--;</w:t>
+      </w:r>
+      <w:r>
+        <w:br/>
+      </w:r>
+      <w:r>
+        <w:rPr>
+          <w:rStyle w:val="OperatorTok"/>
+        </w:rPr>
+        <w:t xml:space="preserve">}</w:t>
       </w:r>
     </w:p>
     <w:p>
@@ -1173,122 +1494,479 @@
           <w:ilvl w:val="0"/>
           <w:numId w:val="1007"/>
         </w:numPr>
-      </w:pPr>
-      <w:r>
-        <w:t xml:space="preserve">Display numbers 0 to 50.</w:t>
+        <w:pStyle w:val="Compact"/>
+      </w:pPr>
+      <w:r>
+        <w:t xml:space="preserve">Execute the code, and explain what you see in the console. Note that the counter is incremental.</w:t>
+      </w:r>
+    </w:p>
+    <w:bookmarkEnd w:id="23"/>
+    <w:bookmarkStart w:id="24" w:name="problem-4"/>
+    <w:p>
+      <w:pPr>
+        <w:pStyle w:val="Heading2"/>
+      </w:pPr>
+      <w:r>
+        <w:t xml:space="preserve">Problem 4</w:t>
+      </w:r>
+    </w:p>
+    <w:p>
+      <w:pPr>
+        <w:pStyle w:val="FirstParagraph"/>
+      </w:pPr>
+      <w:r>
+        <w:t xml:space="preserve">Write a program that gets a number from the console and finds its biggest divisor less than the number itself.</w:t>
+      </w:r>
+    </w:p>
+    <w:bookmarkEnd w:id="24"/>
+    <w:bookmarkStart w:id="25" w:name="problem-5"/>
+    <w:p>
+      <w:pPr>
+        <w:pStyle w:val="Heading2"/>
+      </w:pPr>
+      <w:r>
+        <w:t xml:space="preserve">Problem 5</w:t>
+      </w:r>
+    </w:p>
+    <w:p>
+      <w:pPr>
+        <w:pStyle w:val="FirstParagraph"/>
+      </w:pPr>
+      <w:r>
+        <w:t xml:space="preserve">Write a new program that asks an integer vaue geater than 1 from the user, and computes the result of this series:</w:t>
+      </w:r>
+      <w:r>
+        <w:t xml:space="preserve"> </w:t>
+      </w:r>
+      <w:r>
+        <w:rPr>
+          <w:rStyle w:val="DecValTok"/>
+        </w:rPr>
+        <w:t xml:space="preserve">1</w:t>
+      </w:r>
+      <w:r>
+        <w:rPr>
+          <w:rStyle w:val="NormalTok"/>
+        </w:rPr>
+        <w:t xml:space="preserve"> </w:t>
+      </w:r>
+      <w:r>
+        <w:rPr>
+          <w:rStyle w:val="OperatorTok"/>
+        </w:rPr>
+        <w:t xml:space="preserve">+</w:t>
+      </w:r>
+      <w:r>
+        <w:rPr>
+          <w:rStyle w:val="NormalTok"/>
+        </w:rPr>
+        <w:t xml:space="preserve"> </w:t>
+      </w:r>
+      <w:r>
+        <w:rPr>
+          <w:rStyle w:val="DecValTok"/>
+        </w:rPr>
+        <w:t xml:space="preserve">2</w:t>
+      </w:r>
+      <w:r>
+        <w:rPr>
+          <w:rStyle w:val="NormalTok"/>
+        </w:rPr>
+        <w:t xml:space="preserve"> </w:t>
+      </w:r>
+      <w:r>
+        <w:rPr>
+          <w:rStyle w:val="OperatorTok"/>
+        </w:rPr>
+        <w:t xml:space="preserve">+</w:t>
+      </w:r>
+      <w:r>
+        <w:rPr>
+          <w:rStyle w:val="NormalTok"/>
+        </w:rPr>
+        <w:t xml:space="preserve"> </w:t>
+      </w:r>
+      <w:r>
+        <w:rPr>
+          <w:rStyle w:val="DecValTok"/>
+        </w:rPr>
+        <w:t xml:space="preserve">3</w:t>
+      </w:r>
+      <w:r>
+        <w:rPr>
+          <w:rStyle w:val="NormalTok"/>
+        </w:rPr>
+        <w:t xml:space="preserve"> </w:t>
+      </w:r>
+      <w:r>
+        <w:rPr>
+          <w:rStyle w:val="OperatorTok"/>
+        </w:rPr>
+        <w:t xml:space="preserve">+</w:t>
+      </w:r>
+      <w:r>
+        <w:rPr>
+          <w:rStyle w:val="NormalTok"/>
+        </w:rPr>
+        <w:t xml:space="preserve"> </w:t>
+      </w:r>
+      <w:r>
+        <w:rPr>
+          <w:rStyle w:val="DecValTok"/>
+        </w:rPr>
+        <w:t xml:space="preserve">4</w:t>
+      </w:r>
+      <w:r>
+        <w:rPr>
+          <w:rStyle w:val="NormalTok"/>
+        </w:rPr>
+        <w:t xml:space="preserve"> </w:t>
+      </w:r>
+      <w:r>
+        <w:rPr>
+          <w:rStyle w:val="OperatorTok"/>
+        </w:rPr>
+        <w:t xml:space="preserve">+</w:t>
+      </w:r>
+      <w:r>
+        <w:rPr>
+          <w:rStyle w:val="NormalTok"/>
+        </w:rPr>
+        <w:t xml:space="preserve"> </w:t>
+      </w:r>
+      <w:r>
+        <w:rPr>
+          <w:rStyle w:val="OperatorTok"/>
+        </w:rPr>
+        <w:t xml:space="preserve">...</w:t>
+      </w:r>
+      <w:r>
+        <w:t xml:space="preserve"> </w:t>
+      </w:r>
+      <w:r>
+        <w:t xml:space="preserve">up to</w:t>
+      </w:r>
+      <w:r>
+        <w:t xml:space="preserve"> </w:t>
+      </w:r>
+      <w:r>
+        <w:rPr>
+          <w:rStyle w:val="NormalTok"/>
+        </w:rPr>
+        <w:t xml:space="preserve">n</w:t>
+      </w:r>
+      <w:r>
+        <w:t xml:space="preserve"> </w:t>
+      </w:r>
+      <w:r>
+        <w:t xml:space="preserve">where</w:t>
+      </w:r>
+      <w:r>
+        <w:t xml:space="preserve"> </w:t>
+      </w:r>
+      <w:r>
+        <w:rPr>
+          <w:rStyle w:val="NormalTok"/>
+        </w:rPr>
+        <w:t xml:space="preserve">n</w:t>
+      </w:r>
+      <w:r>
+        <w:t xml:space="preserve"> </w:t>
+      </w:r>
+      <w:r>
+        <w:t xml:space="preserve">represents the number obtained from the user.</w:t>
+      </w:r>
+    </w:p>
+    <w:bookmarkEnd w:id="25"/>
+    <w:bookmarkStart w:id="26" w:name="problem-6"/>
+    <w:p>
+      <w:pPr>
+        <w:pStyle w:val="Heading2"/>
+      </w:pPr>
+      <w:r>
+        <w:t xml:space="preserve">Problem 6</w:t>
+      </w:r>
+    </w:p>
+    <w:p>
+      <w:pPr>
+        <w:pStyle w:val="FirstParagraph"/>
+      </w:pPr>
+      <w:r>
+        <w:t xml:space="preserve">Ask user to enter integers. Keep track of the smallest value user enters. After user indicates they are done, display the smallest value user entered. If user did not enter any integers display</w:t>
+      </w:r>
+      <w:r>
+        <w:t xml:space="preserve"> </w:t>
+      </w:r>
+      <w:r>
+        <w:rPr>
+          <w:rStyle w:val="NormalTok"/>
+        </w:rPr>
+        <w:t xml:space="preserve">You did not enter anything</w:t>
+      </w:r>
+      <w:r>
+        <w:rPr>
+          <w:rStyle w:val="OperatorTok"/>
+        </w:rPr>
+        <w:t xml:space="preserve">.</w:t>
+      </w:r>
+    </w:p>
+    <w:bookmarkEnd w:id="26"/>
+    <w:bookmarkEnd w:id="27"/>
+    <w:bookmarkStart w:id="28" w:name="do-while-loops"/>
+    <w:p>
+      <w:pPr>
+        <w:pStyle w:val="Heading1"/>
+      </w:pPr>
+      <w:r>
+        <w:t xml:space="preserve">Do while Loops</w:t>
+      </w:r>
+    </w:p>
+    <w:p>
+      <w:pPr>
+        <w:pStyle w:val="FirstParagraph"/>
+      </w:pPr>
+      <w:r>
+        <w:t xml:space="preserve">Before writing code, think through the following problems:</w:t>
       </w:r>
     </w:p>
     <w:p>
       <w:pPr>
         <w:numPr>
           <w:ilvl w:val="0"/>
-          <w:numId w:val="1007"/>
+          <w:numId w:val="1008"/>
         </w:numPr>
-      </w:pPr>
-      <w:r>
-        <w:t xml:space="preserve">Display numbers 30 to -20.</w:t>
+        <w:pStyle w:val="Compact"/>
+      </w:pPr>
+      <w:r>
+        <w:t xml:space="preserve">In your own words, what is the difference between</w:t>
+      </w:r>
+      <w:r>
+        <w:t xml:space="preserve"> </w:t>
+      </w:r>
+      <w:r>
+        <w:rPr>
+          <w:rStyle w:val="KeywordTok"/>
+        </w:rPr>
+        <w:t xml:space="preserve">while</w:t>
+      </w:r>
+      <w:r>
+        <w:t xml:space="preserve"> </w:t>
+      </w:r>
+      <w:r>
+        <w:t xml:space="preserve">and</w:t>
+      </w:r>
+      <w:r>
+        <w:t xml:space="preserve"> </w:t>
+      </w:r>
+      <w:r>
+        <w:rPr>
+          <w:rStyle w:val="KeywordTok"/>
+        </w:rPr>
+        <w:t xml:space="preserve">do</w:t>
+      </w:r>
+      <w:r>
+        <w:rPr>
+          <w:rStyle w:val="NormalTok"/>
+        </w:rPr>
+        <w:t xml:space="preserve"> </w:t>
+      </w:r>
+      <w:r>
+        <w:rPr>
+          <w:rStyle w:val="KeywordTok"/>
+        </w:rPr>
+        <w:t xml:space="preserve">while</w:t>
+      </w:r>
+      <w:r>
+        <w:t xml:space="preserve"> </w:t>
+      </w:r>
+      <w:r>
+        <w:t xml:space="preserve">loops?</w:t>
       </w:r>
     </w:p>
     <w:p>
       <w:pPr>
         <w:numPr>
           <w:ilvl w:val="0"/>
-          <w:numId w:val="1007"/>
+          <w:numId w:val="1008"/>
         </w:numPr>
-      </w:pPr>
-      <w:r>
-        <w:t xml:space="preserve">Write a do while loop that generates this output:</w:t>
-      </w:r>
-      <w:r>
-        <w:t xml:space="preserve"> </w:t>
-      </w:r>
-      <w:r>
-        <w:rPr>
-          <w:rStyle w:val="DecValTok"/>
-        </w:rPr>
-        <w:t xml:space="preserve">1</w:t>
-      </w:r>
-      <w:r>
-        <w:rPr>
-          <w:rStyle w:val="NormalTok"/>
-        </w:rPr>
-        <w:t xml:space="preserve"> </w:t>
-      </w:r>
-      <w:r>
-        <w:rPr>
-          <w:rStyle w:val="DecValTok"/>
-        </w:rPr>
-        <w:t xml:space="preserve">10</w:t>
-      </w:r>
-      <w:r>
-        <w:rPr>
-          <w:rStyle w:val="NormalTok"/>
-        </w:rPr>
-        <w:t xml:space="preserve"> </w:t>
-      </w:r>
-      <w:r>
-        <w:rPr>
-          <w:rStyle w:val="DecValTok"/>
-        </w:rPr>
-        <w:t xml:space="preserve">100</w:t>
-      </w:r>
-      <w:r>
-        <w:rPr>
-          <w:rStyle w:val="NormalTok"/>
-        </w:rPr>
-        <w:t xml:space="preserve"> </w:t>
-      </w:r>
-      <w:r>
-        <w:rPr>
-          <w:rStyle w:val="DecValTok"/>
-        </w:rPr>
-        <w:t xml:space="preserve">1000</w:t>
-      </w:r>
-      <w:r>
-        <w:rPr>
-          <w:rStyle w:val="NormalTok"/>
-        </w:rPr>
-        <w:t xml:space="preserve"> </w:t>
-      </w:r>
-      <w:r>
-        <w:rPr>
-          <w:rStyle w:val="DecValTok"/>
-        </w:rPr>
-        <w:t xml:space="preserve">10000</w:t>
-      </w:r>
-      <w:r>
-        <w:rPr>
-          <w:rStyle w:val="NormalTok"/>
-        </w:rPr>
-        <w:t xml:space="preserve"> </w:t>
-      </w:r>
-      <w:r>
-        <w:rPr>
-          <w:rStyle w:val="DecValTok"/>
-        </w:rPr>
-        <w:t xml:space="preserve">100000</w:t>
-      </w:r>
-      <w:r>
-        <w:rPr>
-          <w:rStyle w:val="NormalTok"/>
-        </w:rPr>
-        <w:t xml:space="preserve"> </w:t>
-      </w:r>
-      <w:r>
-        <w:rPr>
-          <w:rStyle w:val="DecValTok"/>
-        </w:rPr>
-        <w:t xml:space="preserve">1000000</w:t>
+        <w:pStyle w:val="Compact"/>
+      </w:pPr>
+      <w:r>
+        <w:t xml:space="preserve">Can you think of a problem where you can use</w:t>
+      </w:r>
+      <w:r>
+        <w:t xml:space="preserve"> </w:t>
+      </w:r>
+      <w:r>
+        <w:rPr>
+          <w:rStyle w:val="KeywordTok"/>
+        </w:rPr>
+        <w:t xml:space="preserve">while</w:t>
+      </w:r>
+      <w:r>
+        <w:t xml:space="preserve"> </w:t>
+      </w:r>
+      <w:r>
+        <w:t xml:space="preserve">but not</w:t>
+      </w:r>
+      <w:r>
+        <w:t xml:space="preserve"> </w:t>
+      </w:r>
+      <w:r>
+        <w:rPr>
+          <w:rStyle w:val="KeywordTok"/>
+        </w:rPr>
+        <w:t xml:space="preserve">do</w:t>
+      </w:r>
+      <w:r>
+        <w:rPr>
+          <w:rStyle w:val="NormalTok"/>
+        </w:rPr>
+        <w:t xml:space="preserve"> </w:t>
+      </w:r>
+      <w:r>
+        <w:rPr>
+          <w:rStyle w:val="KeywordTok"/>
+        </w:rPr>
+        <w:t xml:space="preserve">while</w:t>
+      </w:r>
+      <w:r>
+        <w:t xml:space="preserve"> </w:t>
+      </w:r>
+      <w:r>
+        <w:t xml:space="preserve">loop?</w:t>
+      </w:r>
+    </w:p>
+    <w:p>
+      <w:pPr>
+        <w:pStyle w:val="FirstParagraph"/>
+      </w:pPr>
+      <w:r>
+        <w:t xml:space="preserve">Next solve the following problems using a do while loop:</w:t>
       </w:r>
     </w:p>
     <w:p>
       <w:pPr>
         <w:numPr>
           <w:ilvl w:val="0"/>
-          <w:numId w:val="1007"/>
+          <w:numId w:val="1009"/>
         </w:numPr>
       </w:pPr>
       <w:r>
+        <w:t xml:space="preserve">Display numbers 0 to 50.</w:t>
+      </w:r>
+    </w:p>
+    <w:p>
+      <w:pPr>
+        <w:numPr>
+          <w:ilvl w:val="0"/>
+          <w:numId w:val="1009"/>
+        </w:numPr>
+      </w:pPr>
+      <w:r>
+        <w:t xml:space="preserve">Display numbers 30 to -20.</w:t>
+      </w:r>
+    </w:p>
+    <w:p>
+      <w:pPr>
+        <w:numPr>
+          <w:ilvl w:val="0"/>
+          <w:numId w:val="1009"/>
+        </w:numPr>
+      </w:pPr>
+      <w:r>
+        <w:t xml:space="preserve">Write a do while loop that generates this output:</w:t>
+      </w:r>
+      <w:r>
+        <w:t xml:space="preserve"> </w:t>
+      </w:r>
+      <w:r>
+        <w:rPr>
+          <w:rStyle w:val="DecValTok"/>
+        </w:rPr>
+        <w:t xml:space="preserve">1</w:t>
+      </w:r>
+      <w:r>
+        <w:rPr>
+          <w:rStyle w:val="NormalTok"/>
+        </w:rPr>
+        <w:t xml:space="preserve"> </w:t>
+      </w:r>
+      <w:r>
+        <w:rPr>
+          <w:rStyle w:val="DecValTok"/>
+        </w:rPr>
+        <w:t xml:space="preserve">10</w:t>
+      </w:r>
+      <w:r>
+        <w:rPr>
+          <w:rStyle w:val="NormalTok"/>
+        </w:rPr>
+        <w:t xml:space="preserve"> </w:t>
+      </w:r>
+      <w:r>
+        <w:rPr>
+          <w:rStyle w:val="DecValTok"/>
+        </w:rPr>
+        <w:t xml:space="preserve">100</w:t>
+      </w:r>
+      <w:r>
+        <w:rPr>
+          <w:rStyle w:val="NormalTok"/>
+        </w:rPr>
+        <w:t xml:space="preserve"> </w:t>
+      </w:r>
+      <w:r>
+        <w:rPr>
+          <w:rStyle w:val="DecValTok"/>
+        </w:rPr>
+        <w:t xml:space="preserve">1000</w:t>
+      </w:r>
+      <w:r>
+        <w:rPr>
+          <w:rStyle w:val="NormalTok"/>
+        </w:rPr>
+        <w:t xml:space="preserve"> </w:t>
+      </w:r>
+      <w:r>
+        <w:rPr>
+          <w:rStyle w:val="DecValTok"/>
+        </w:rPr>
+        <w:t xml:space="preserve">10000</w:t>
+      </w:r>
+      <w:r>
+        <w:rPr>
+          <w:rStyle w:val="NormalTok"/>
+        </w:rPr>
+        <w:t xml:space="preserve"> </w:t>
+      </w:r>
+      <w:r>
+        <w:rPr>
+          <w:rStyle w:val="DecValTok"/>
+        </w:rPr>
+        <w:t xml:space="preserve">100000</w:t>
+      </w:r>
+      <w:r>
+        <w:rPr>
+          <w:rStyle w:val="NormalTok"/>
+        </w:rPr>
+        <w:t xml:space="preserve"> </w:t>
+      </w:r>
+      <w:r>
+        <w:rPr>
+          <w:rStyle w:val="DecValTok"/>
+        </w:rPr>
+        <w:t xml:space="preserve">1000000</w:t>
+      </w:r>
+    </w:p>
+    <w:p>
+      <w:pPr>
+        <w:numPr>
+          <w:ilvl w:val="0"/>
+          <w:numId w:val="1009"/>
+        </w:numPr>
+      </w:pPr>
+      <w:r>
         <w:t xml:space="preserve">Ask user to enter integers. Keep track of the largest value user enters. After user indicates they are done, display the largest value user entered. If user did not enter any integers display</w:t>
       </w:r>
       <w:r>
@@ -1307,8 +1985,8 @@
         <w:t xml:space="preserve">.</w:t>
       </w:r>
     </w:p>
-    <w:bookmarkEnd w:id="22"/>
-    <w:bookmarkStart w:id="23" w:name="infinite-loops"/>
+    <w:bookmarkEnd w:id="28"/>
+    <w:bookmarkStart w:id="29" w:name="infinite-loops"/>
     <w:p>
       <w:pPr>
         <w:pStyle w:val="Heading1"/>
@@ -2319,7 +2997,7 @@
         <w:t xml:space="preserve">++;</w:t>
       </w:r>
     </w:p>
-    <w:bookmarkEnd w:id="23"/>
+    <w:bookmarkEnd w:id="29"/>
     <w:sectPr/>
   </w:body>
 </w:document>
@@ -2744,6 +3422,66 @@
     </w:lvlOverride>
   </w:num>
   <w:num w:numId="1007">
+    <w:abstractNumId w:val="99201"/>
+    <w:lvlOverride w:ilvl="0">
+      <w:startOverride w:val="1"/>
+    </w:lvlOverride>
+    <w:lvlOverride w:ilvl="1">
+      <w:startOverride w:val="1"/>
+    </w:lvlOverride>
+    <w:lvlOverride w:ilvl="2">
+      <w:startOverride w:val="1"/>
+    </w:lvlOverride>
+    <w:lvlOverride w:ilvl="3">
+      <w:startOverride w:val="1"/>
+    </w:lvlOverride>
+    <w:lvlOverride w:ilvl="4">
+      <w:startOverride w:val="1"/>
+    </w:lvlOverride>
+    <w:lvlOverride w:ilvl="5">
+      <w:startOverride w:val="1"/>
+    </w:lvlOverride>
+    <w:lvlOverride w:ilvl="6">
+      <w:startOverride w:val="1"/>
+    </w:lvlOverride>
+    <w:lvlOverride w:ilvl="7">
+      <w:startOverride w:val="1"/>
+    </w:lvlOverride>
+    <w:lvlOverride w:ilvl="8">
+      <w:startOverride w:val="1"/>
+    </w:lvlOverride>
+  </w:num>
+  <w:num w:numId="1008">
+    <w:abstractNumId w:val="99201"/>
+    <w:lvlOverride w:ilvl="0">
+      <w:startOverride w:val="1"/>
+    </w:lvlOverride>
+    <w:lvlOverride w:ilvl="1">
+      <w:startOverride w:val="1"/>
+    </w:lvlOverride>
+    <w:lvlOverride w:ilvl="2">
+      <w:startOverride w:val="1"/>
+    </w:lvlOverride>
+    <w:lvlOverride w:ilvl="3">
+      <w:startOverride w:val="1"/>
+    </w:lvlOverride>
+    <w:lvlOverride w:ilvl="4">
+      <w:startOverride w:val="1"/>
+    </w:lvlOverride>
+    <w:lvlOverride w:ilvl="5">
+      <w:startOverride w:val="1"/>
+    </w:lvlOverride>
+    <w:lvlOverride w:ilvl="6">
+      <w:startOverride w:val="1"/>
+    </w:lvlOverride>
+    <w:lvlOverride w:ilvl="7">
+      <w:startOverride w:val="1"/>
+    </w:lvlOverride>
+    <w:lvlOverride w:ilvl="8">
+      <w:startOverride w:val="1"/>
+    </w:lvlOverride>
+  </w:num>
+  <w:num w:numId="1009">
     <w:abstractNumId w:val="99201"/>
     <w:lvlOverride w:ilvl="0">
       <w:startOverride w:val="1"/>

</xml_diff>

<commit_message>
Deploying to gh-pages from @ csci-1301/csci-1301.github.io@3130bd709c90b48f0c890ee7ed008f9d985f292c 🚀
</commit_message>
<xml_diff>
--- a/labs/While/index.docx
+++ b/labs/While/index.docx
@@ -46,7 +46,7 @@
         <w:pStyle w:val="Date"/>
       </w:pPr>
       <w:r>
-        <w:t xml:space="preserve">June  15, 2021 (04:40:03 AM)</w:t>
+        <w:t xml:space="preserve">June  15, 2021 (05:11:13 AM)</w:t>
       </w:r>
     </w:p>
     <w:sdt>
@@ -95,6 +95,639 @@
     </w:p>
     <w:p>
       <w:pPr>
+        <w:pStyle w:val="FirstParagraph"/>
+      </w:pPr>
+      <w:r>
+        <w:t xml:space="preserve">. Create a new projec, and replace the content of the</w:t>
+      </w:r>
+      <w:r>
+        <w:t xml:space="preserve"> </w:t>
+      </w:r>
+      <w:r>
+        <w:rPr>
+          <w:iCs/>
+          <w:i/>
+        </w:rPr>
+        <w:t xml:space="preserve">main</w:t>
+      </w:r>
+      <w:r>
+        <w:t xml:space="preserve"> </w:t>
+      </w:r>
+      <w:r>
+        <w:t xml:space="preserve">method with the following code</w:t>
+      </w:r>
+    </w:p>
+    <w:p>
+      <w:pPr>
+        <w:pStyle w:val="SourceCode"/>
+      </w:pPr>
+      <w:r>
+        <w:rPr>
+          <w:rStyle w:val="DataTypeTok"/>
+        </w:rPr>
+        <w:t xml:space="preserve">int</w:t>
+      </w:r>
+      <w:r>
+        <w:rPr>
+          <w:rStyle w:val="NormalTok"/>
+        </w:rPr>
+        <w:t xml:space="preserve"> i </w:t>
+      </w:r>
+      <w:r>
+        <w:rPr>
+          <w:rStyle w:val="OperatorTok"/>
+        </w:rPr>
+        <w:t xml:space="preserve">=</w:t>
+      </w:r>
+      <w:r>
+        <w:rPr>
+          <w:rStyle w:val="NormalTok"/>
+        </w:rPr>
+        <w:t xml:space="preserve"> </w:t>
+      </w:r>
+      <w:r>
+        <w:rPr>
+          <w:rStyle w:val="DecValTok"/>
+        </w:rPr>
+        <w:t xml:space="preserve">0</w:t>
+      </w:r>
+      <w:r>
+        <w:rPr>
+          <w:rStyle w:val="OperatorTok"/>
+        </w:rPr>
+        <w:t xml:space="preserve">;</w:t>
+      </w:r>
+      <w:r>
+        <w:br/>
+      </w:r>
+      <w:r>
+        <w:rPr>
+          <w:rStyle w:val="KeywordTok"/>
+        </w:rPr>
+        <w:t xml:space="preserve">while</w:t>
+      </w:r>
+      <w:r>
+        <w:rPr>
+          <w:rStyle w:val="OperatorTok"/>
+        </w:rPr>
+        <w:t xml:space="preserve">(</w:t>
+      </w:r>
+      <w:r>
+        <w:rPr>
+          <w:rStyle w:val="NormalTok"/>
+        </w:rPr>
+        <w:t xml:space="preserve">i</w:t>
+      </w:r>
+      <w:r>
+        <w:rPr>
+          <w:rStyle w:val="OperatorTok"/>
+        </w:rPr>
+        <w:t xml:space="preserve">&lt;</w:t>
+      </w:r>
+      <w:r>
+        <w:rPr>
+          <w:rStyle w:val="DecValTok"/>
+        </w:rPr>
+        <w:t xml:space="preserve">100</w:t>
+      </w:r>
+      <w:r>
+        <w:rPr>
+          <w:rStyle w:val="OperatorTok"/>
+        </w:rPr>
+        <w:t xml:space="preserve">)</w:t>
+      </w:r>
+      <w:r>
+        <w:br/>
+      </w:r>
+      <w:r>
+        <w:rPr>
+          <w:rStyle w:val="OperatorTok"/>
+        </w:rPr>
+        <w:t xml:space="preserve">{</w:t>
+      </w:r>
+      <w:r>
+        <w:br/>
+      </w:r>
+      <w:r>
+        <w:rPr>
+          <w:rStyle w:val="NormalTok"/>
+        </w:rPr>
+        <w:t xml:space="preserve">    Console</w:t>
+      </w:r>
+      <w:r>
+        <w:rPr>
+          <w:rStyle w:val="OperatorTok"/>
+        </w:rPr>
+        <w:t xml:space="preserve">.</w:t>
+      </w:r>
+      <w:r>
+        <w:rPr>
+          <w:rStyle w:val="FunctionTok"/>
+        </w:rPr>
+        <w:t xml:space="preserve">WriteLine</w:t>
+      </w:r>
+      <w:r>
+        <w:rPr>
+          <w:rStyle w:val="OperatorTok"/>
+        </w:rPr>
+        <w:t xml:space="preserve">(</w:t>
+      </w:r>
+      <w:r>
+        <w:rPr>
+          <w:rStyle w:val="NormalTok"/>
+        </w:rPr>
+        <w:t xml:space="preserve">i</w:t>
+      </w:r>
+      <w:r>
+        <w:rPr>
+          <w:rStyle w:val="OperatorTok"/>
+        </w:rPr>
+        <w:t xml:space="preserve">);</w:t>
+      </w:r>
+      <w:r>
+        <w:br/>
+      </w:r>
+      <w:r>
+        <w:rPr>
+          <w:rStyle w:val="NormalTok"/>
+        </w:rPr>
+        <w:t xml:space="preserve">    i</w:t>
+      </w:r>
+      <w:r>
+        <w:rPr>
+          <w:rStyle w:val="OperatorTok"/>
+        </w:rPr>
+        <w:t xml:space="preserve">++;</w:t>
+      </w:r>
+      <w:r>
+        <w:br/>
+      </w:r>
+      <w:r>
+        <w:rPr>
+          <w:rStyle w:val="OperatorTok"/>
+        </w:rPr>
+        <w:t xml:space="preserve">}</w:t>
+      </w:r>
+    </w:p>
+    <w:p>
+      <w:pPr>
+        <w:pStyle w:val="FirstParagraph"/>
+      </w:pPr>
+      <w:r>
+        <w:t xml:space="preserve">. Execute the code. You should see the numbers 0 to 99 in the console.</w:t>
+      </w:r>
+    </w:p>
+    <w:p>
+      <w:pPr>
+        <w:pStyle w:val="BodyText"/>
+      </w:pPr>
+      <w:r>
+        <w:t xml:space="preserve">. Without changing the numbers, modify the code such that it prints 0 to 100 in the console. Note the diffrence between</w:t>
+      </w:r>
+      <w:r>
+        <w:t xml:space="preserve"> </w:t>
+      </w:r>
+      <w:r>
+        <w:rPr>
+          <w:rStyle w:val="OperatorTok"/>
+        </w:rPr>
+        <w:t xml:space="preserve">&lt;</w:t>
+      </w:r>
+      <w:r>
+        <w:t xml:space="preserve"> </w:t>
+      </w:r>
+      <w:r>
+        <w:t xml:space="preserve">and</w:t>
+      </w:r>
+      <w:r>
+        <w:t xml:space="preserve"> </w:t>
+      </w:r>
+      <w:r>
+        <w:rPr>
+          <w:rStyle w:val="OperatorTok"/>
+        </w:rPr>
+        <w:t xml:space="preserve">&lt;=</w:t>
+      </w:r>
+      <w:r>
+        <w:t xml:space="preserve"> </w:t>
+      </w:r>
+      <w:r>
+        <w:t xml:space="preserve">operators.</w:t>
+      </w:r>
+    </w:p>
+    <w:p>
+      <w:pPr>
+        <w:pStyle w:val="BodyText"/>
+      </w:pPr>
+      <w:r>
+        <w:t xml:space="preserve">. Modyfy the code such that it prints the numbers from 100 to 300. Note that the counter can start from any number you wish.</w:t>
+      </w:r>
+    </w:p>
+    <w:p>
+      <w:pPr>
+        <w:pStyle w:val="BodyText"/>
+      </w:pPr>
+      <w:r>
+        <w:t xml:space="preserve">. Modify the code such that it prints all integers between 0 and 100 that are divisible by 3.</w:t>
+      </w:r>
+    </w:p>
+    <w:p>
+      <w:pPr>
+        <w:pStyle w:val="BodyText"/>
+      </w:pPr>
+      <w:r>
+        <w:t xml:space="preserve">. To implement the above problem, you may code one of the following:</w:t>
+      </w:r>
+    </w:p>
+    <w:p>
+      <w:pPr>
+        <w:pStyle w:val="SourceCode"/>
+      </w:pPr>
+      <w:r>
+        <w:rPr>
+          <w:rStyle w:val="DataTypeTok"/>
+        </w:rPr>
+        <w:t xml:space="preserve">int</w:t>
+      </w:r>
+      <w:r>
+        <w:rPr>
+          <w:rStyle w:val="NormalTok"/>
+        </w:rPr>
+        <w:t xml:space="preserve"> i </w:t>
+      </w:r>
+      <w:r>
+        <w:rPr>
+          <w:rStyle w:val="OperatorTok"/>
+        </w:rPr>
+        <w:t xml:space="preserve">=</w:t>
+      </w:r>
+      <w:r>
+        <w:rPr>
+          <w:rStyle w:val="NormalTok"/>
+        </w:rPr>
+        <w:t xml:space="preserve"> </w:t>
+      </w:r>
+      <w:r>
+        <w:rPr>
+          <w:rStyle w:val="DecValTok"/>
+        </w:rPr>
+        <w:t xml:space="preserve">0</w:t>
+      </w:r>
+      <w:r>
+        <w:rPr>
+          <w:rStyle w:val="OperatorTok"/>
+        </w:rPr>
+        <w:t xml:space="preserve">;</w:t>
+      </w:r>
+      <w:r>
+        <w:br/>
+      </w:r>
+      <w:r>
+        <w:rPr>
+          <w:rStyle w:val="KeywordTok"/>
+        </w:rPr>
+        <w:t xml:space="preserve">while</w:t>
+      </w:r>
+      <w:r>
+        <w:rPr>
+          <w:rStyle w:val="OperatorTok"/>
+        </w:rPr>
+        <w:t xml:space="preserve">(</w:t>
+      </w:r>
+      <w:r>
+        <w:rPr>
+          <w:rStyle w:val="NormalTok"/>
+        </w:rPr>
+        <w:t xml:space="preserve">i</w:t>
+      </w:r>
+      <w:r>
+        <w:rPr>
+          <w:rStyle w:val="OperatorTok"/>
+        </w:rPr>
+        <w:t xml:space="preserve">&lt;</w:t>
+      </w:r>
+      <w:r>
+        <w:rPr>
+          <w:rStyle w:val="DecValTok"/>
+        </w:rPr>
+        <w:t xml:space="preserve">100</w:t>
+      </w:r>
+      <w:r>
+        <w:rPr>
+          <w:rStyle w:val="OperatorTok"/>
+        </w:rPr>
+        <w:t xml:space="preserve">)</w:t>
+      </w:r>
+      <w:r>
+        <w:br/>
+      </w:r>
+      <w:r>
+        <w:rPr>
+          <w:rStyle w:val="OperatorTok"/>
+        </w:rPr>
+        <w:t xml:space="preserve">{</w:t>
+      </w:r>
+      <w:r>
+        <w:br/>
+      </w:r>
+      <w:r>
+        <w:rPr>
+          <w:rStyle w:val="NormalTok"/>
+        </w:rPr>
+        <w:t xml:space="preserve">    </w:t>
+      </w:r>
+      <w:r>
+        <w:rPr>
+          <w:rStyle w:val="KeywordTok"/>
+        </w:rPr>
+        <w:t xml:space="preserve">if</w:t>
+      </w:r>
+      <w:r>
+        <w:rPr>
+          <w:rStyle w:val="OperatorTok"/>
+        </w:rPr>
+        <w:t xml:space="preserve">(</w:t>
+      </w:r>
+      <w:r>
+        <w:rPr>
+          <w:rStyle w:val="NormalTok"/>
+        </w:rPr>
+        <w:t xml:space="preserve">i</w:t>
+      </w:r>
+      <w:r>
+        <w:rPr>
+          <w:rStyle w:val="OperatorTok"/>
+        </w:rPr>
+        <w:t xml:space="preserve">%</w:t>
+      </w:r>
+      <w:r>
+        <w:rPr>
+          <w:rStyle w:val="DecValTok"/>
+        </w:rPr>
+        <w:t xml:space="preserve">3</w:t>
+      </w:r>
+      <w:r>
+        <w:rPr>
+          <w:rStyle w:val="NormalTok"/>
+        </w:rPr>
+        <w:t xml:space="preserve"> </w:t>
+      </w:r>
+      <w:r>
+        <w:rPr>
+          <w:rStyle w:val="OperatorTok"/>
+        </w:rPr>
+        <w:t xml:space="preserve">==</w:t>
+      </w:r>
+      <w:r>
+        <w:rPr>
+          <w:rStyle w:val="DecValTok"/>
+        </w:rPr>
+        <w:t xml:space="preserve">0</w:t>
+      </w:r>
+      <w:r>
+        <w:rPr>
+          <w:rStyle w:val="OperatorTok"/>
+        </w:rPr>
+        <w:t xml:space="preserve">)</w:t>
+      </w:r>
+      <w:r>
+        <w:br/>
+      </w:r>
+      <w:r>
+        <w:rPr>
+          <w:rStyle w:val="NormalTok"/>
+        </w:rPr>
+        <w:t xml:space="preserve">        Console</w:t>
+      </w:r>
+      <w:r>
+        <w:rPr>
+          <w:rStyle w:val="OperatorTok"/>
+        </w:rPr>
+        <w:t xml:space="preserve">.</w:t>
+      </w:r>
+      <w:r>
+        <w:rPr>
+          <w:rStyle w:val="FunctionTok"/>
+        </w:rPr>
+        <w:t xml:space="preserve">WriteLine</w:t>
+      </w:r>
+      <w:r>
+        <w:rPr>
+          <w:rStyle w:val="OperatorTok"/>
+        </w:rPr>
+        <w:t xml:space="preserve">(</w:t>
+      </w:r>
+      <w:r>
+        <w:rPr>
+          <w:rStyle w:val="NormalTok"/>
+        </w:rPr>
+        <w:t xml:space="preserve">i</w:t>
+      </w:r>
+      <w:r>
+        <w:rPr>
+          <w:rStyle w:val="OperatorTok"/>
+        </w:rPr>
+        <w:t xml:space="preserve">);</w:t>
+      </w:r>
+      <w:r>
+        <w:br/>
+      </w:r>
+      <w:r>
+        <w:rPr>
+          <w:rStyle w:val="NormalTok"/>
+        </w:rPr>
+        <w:t xml:space="preserve">    i</w:t>
+      </w:r>
+      <w:r>
+        <w:rPr>
+          <w:rStyle w:val="OperatorTok"/>
+        </w:rPr>
+        <w:t xml:space="preserve">++;</w:t>
+      </w:r>
+      <w:r>
+        <w:br/>
+      </w:r>
+      <w:r>
+        <w:rPr>
+          <w:rStyle w:val="OperatorTok"/>
+        </w:rPr>
+        <w:t xml:space="preserve">}</w:t>
+      </w:r>
+    </w:p>
+    <w:p>
+      <w:pPr>
+        <w:pStyle w:val="FirstParagraph"/>
+      </w:pPr>
+      <w:r>
+        <w:t xml:space="preserve">or</w:t>
+      </w:r>
+    </w:p>
+    <w:p>
+      <w:pPr>
+        <w:pStyle w:val="SourceCode"/>
+      </w:pPr>
+      <w:r>
+        <w:rPr>
+          <w:rStyle w:val="DataTypeTok"/>
+        </w:rPr>
+        <w:t xml:space="preserve">int</w:t>
+      </w:r>
+      <w:r>
+        <w:rPr>
+          <w:rStyle w:val="NormalTok"/>
+        </w:rPr>
+        <w:t xml:space="preserve"> i </w:t>
+      </w:r>
+      <w:r>
+        <w:rPr>
+          <w:rStyle w:val="OperatorTok"/>
+        </w:rPr>
+        <w:t xml:space="preserve">=</w:t>
+      </w:r>
+      <w:r>
+        <w:rPr>
+          <w:rStyle w:val="NormalTok"/>
+        </w:rPr>
+        <w:t xml:space="preserve"> </w:t>
+      </w:r>
+      <w:r>
+        <w:rPr>
+          <w:rStyle w:val="DecValTok"/>
+        </w:rPr>
+        <w:t xml:space="preserve">0</w:t>
+      </w:r>
+      <w:r>
+        <w:rPr>
+          <w:rStyle w:val="OperatorTok"/>
+        </w:rPr>
+        <w:t xml:space="preserve">;</w:t>
+      </w:r>
+      <w:r>
+        <w:br/>
+      </w:r>
+      <w:r>
+        <w:rPr>
+          <w:rStyle w:val="KeywordTok"/>
+        </w:rPr>
+        <w:t xml:space="preserve">while</w:t>
+      </w:r>
+      <w:r>
+        <w:rPr>
+          <w:rStyle w:val="OperatorTok"/>
+        </w:rPr>
+        <w:t xml:space="preserve">(</w:t>
+      </w:r>
+      <w:r>
+        <w:rPr>
+          <w:rStyle w:val="NormalTok"/>
+        </w:rPr>
+        <w:t xml:space="preserve">i</w:t>
+      </w:r>
+      <w:r>
+        <w:rPr>
+          <w:rStyle w:val="OperatorTok"/>
+        </w:rPr>
+        <w:t xml:space="preserve">&lt;</w:t>
+      </w:r>
+      <w:r>
+        <w:rPr>
+          <w:rStyle w:val="DecValTok"/>
+        </w:rPr>
+        <w:t xml:space="preserve">100</w:t>
+      </w:r>
+      <w:r>
+        <w:rPr>
+          <w:rStyle w:val="OperatorTok"/>
+        </w:rPr>
+        <w:t xml:space="preserve">)</w:t>
+      </w:r>
+      <w:r>
+        <w:br/>
+      </w:r>
+      <w:r>
+        <w:rPr>
+          <w:rStyle w:val="OperatorTok"/>
+        </w:rPr>
+        <w:t xml:space="preserve">{</w:t>
+      </w:r>
+      <w:r>
+        <w:br/>
+      </w:r>
+      <w:r>
+        <w:rPr>
+          <w:rStyle w:val="NormalTok"/>
+        </w:rPr>
+        <w:t xml:space="preserve">    Console</w:t>
+      </w:r>
+      <w:r>
+        <w:rPr>
+          <w:rStyle w:val="OperatorTok"/>
+        </w:rPr>
+        <w:t xml:space="preserve">.</w:t>
+      </w:r>
+      <w:r>
+        <w:rPr>
+          <w:rStyle w:val="FunctionTok"/>
+        </w:rPr>
+        <w:t xml:space="preserve">WriteLine</w:t>
+      </w:r>
+      <w:r>
+        <w:rPr>
+          <w:rStyle w:val="OperatorTok"/>
+        </w:rPr>
+        <w:t xml:space="preserve">(</w:t>
+      </w:r>
+      <w:r>
+        <w:rPr>
+          <w:rStyle w:val="NormalTok"/>
+        </w:rPr>
+        <w:t xml:space="preserve">i</w:t>
+      </w:r>
+      <w:r>
+        <w:rPr>
+          <w:rStyle w:val="OperatorTok"/>
+        </w:rPr>
+        <w:t xml:space="preserve">);</w:t>
+      </w:r>
+      <w:r>
+        <w:br/>
+      </w:r>
+      <w:r>
+        <w:rPr>
+          <w:rStyle w:val="NormalTok"/>
+        </w:rPr>
+        <w:t xml:space="preserve">    i</w:t>
+      </w:r>
+      <w:r>
+        <w:rPr>
+          <w:rStyle w:val="OperatorTok"/>
+        </w:rPr>
+        <w:t xml:space="preserve">+=</w:t>
+      </w:r>
+      <w:r>
+        <w:rPr>
+          <w:rStyle w:val="DecValTok"/>
+        </w:rPr>
+        <w:t xml:space="preserve">3</w:t>
+      </w:r>
+      <w:r>
+        <w:rPr>
+          <w:rStyle w:val="OperatorTok"/>
+        </w:rPr>
+        <w:t xml:space="preserve">;</w:t>
+      </w:r>
+      <w:r>
+        <w:br/>
+      </w:r>
+      <w:r>
+        <w:rPr>
+          <w:rStyle w:val="OperatorTok"/>
+        </w:rPr>
+        <w:t xml:space="preserve">}</w:t>
+      </w:r>
+    </w:p>
+    <w:p>
+      <w:pPr>
         <w:numPr>
           <w:ilvl w:val="0"/>
           <w:numId w:val="1001"/>
@@ -102,7 +735,37 @@
         <w:pStyle w:val="Compact"/>
       </w:pPr>
       <w:r>
-        <w:t xml:space="preserve">Create a new projec, and replace the content of the</w:t>
+        <w:t xml:space="preserve">Which one of the above codes is more efficient? Why?</w:t>
+      </w:r>
+    </w:p>
+    <w:p>
+      <w:pPr>
+        <w:numPr>
+          <w:ilvl w:val="0"/>
+          <w:numId w:val="1001"/>
+        </w:numPr>
+        <w:pStyle w:val="Compact"/>
+      </w:pPr>
+      <w:r>
+        <w:t xml:space="preserve">Note that you do not have to increment the counter only by one each time. You should update the counter wisely and try to use it more efficiently.</w:t>
+      </w:r>
+    </w:p>
+    <w:bookmarkEnd w:id="21"/>
+    <w:bookmarkStart w:id="22" w:name="problem-2"/>
+    <w:p>
+      <w:pPr>
+        <w:pStyle w:val="Heading2"/>
+      </w:pPr>
+      <w:r>
+        <w:t xml:space="preserve">Problem 2</w:t>
+      </w:r>
+    </w:p>
+    <w:p>
+      <w:pPr>
+        <w:pStyle w:val="FirstParagraph"/>
+      </w:pPr>
+      <w:r>
+        <w:t xml:space="preserve">##. Create a new project and replace the content of the</w:t>
       </w:r>
       <w:r>
         <w:t xml:space="preserve"> </w:t>
@@ -118,7 +781,7 @@
         <w:t xml:space="preserve"> </w:t>
       </w:r>
       <w:r>
-        <w:t xml:space="preserve">method with the following code</w:t>
+        <w:t xml:space="preserve">method with the following code:</w:t>
       </w:r>
     </w:p>
     <w:p>
@@ -135,6 +798,135 @@
         <w:rPr>
           <w:rStyle w:val="NormalTok"/>
         </w:rPr>
+        <w:t xml:space="preserve"> n</w:t>
+      </w:r>
+      <w:r>
+        <w:rPr>
+          <w:rStyle w:val="OperatorTok"/>
+        </w:rPr>
+        <w:t xml:space="preserve">;</w:t>
+      </w:r>
+      <w:r>
+        <w:br/>
+      </w:r>
+      <w:r>
+        <w:rPr>
+          <w:rStyle w:val="NormalTok"/>
+        </w:rPr>
+        <w:t xml:space="preserve">Console</w:t>
+      </w:r>
+      <w:r>
+        <w:rPr>
+          <w:rStyle w:val="OperatorTok"/>
+        </w:rPr>
+        <w:t xml:space="preserve">.</w:t>
+      </w:r>
+      <w:r>
+        <w:rPr>
+          <w:rStyle w:val="FunctionTok"/>
+        </w:rPr>
+        <w:t xml:space="preserve">Write</w:t>
+      </w:r>
+      <w:r>
+        <w:rPr>
+          <w:rStyle w:val="OperatorTok"/>
+        </w:rPr>
+        <w:t xml:space="preserve">(</w:t>
+      </w:r>
+      <w:r>
+        <w:rPr>
+          <w:rStyle w:val="StringTok"/>
+        </w:rPr>
+        <w:t xml:space="preserve">"Enter a natrual number greater than 2:"</w:t>
+      </w:r>
+      <w:r>
+        <w:rPr>
+          <w:rStyle w:val="OperatorTok"/>
+        </w:rPr>
+        <w:t xml:space="preserve">);</w:t>
+      </w:r>
+      <w:r>
+        <w:br/>
+      </w:r>
+      <w:r>
+        <w:rPr>
+          <w:rStyle w:val="NormalTok"/>
+        </w:rPr>
+        <w:t xml:space="preserve">n </w:t>
+      </w:r>
+      <w:r>
+        <w:rPr>
+          <w:rStyle w:val="OperatorTok"/>
+        </w:rPr>
+        <w:t xml:space="preserve">=</w:t>
+      </w:r>
+      <w:r>
+        <w:rPr>
+          <w:rStyle w:val="NormalTok"/>
+        </w:rPr>
+        <w:t xml:space="preserve"> </w:t>
+      </w:r>
+      <w:r>
+        <w:rPr>
+          <w:rStyle w:val="DataTypeTok"/>
+        </w:rPr>
+        <w:t xml:space="preserve">int</w:t>
+      </w:r>
+      <w:r>
+        <w:rPr>
+          <w:rStyle w:val="OperatorTok"/>
+        </w:rPr>
+        <w:t xml:space="preserve">.</w:t>
+      </w:r>
+      <w:r>
+        <w:rPr>
+          <w:rStyle w:val="FunctionTok"/>
+        </w:rPr>
+        <w:t xml:space="preserve">Parse</w:t>
+      </w:r>
+      <w:r>
+        <w:rPr>
+          <w:rStyle w:val="OperatorTok"/>
+        </w:rPr>
+        <w:t xml:space="preserve">(</w:t>
+      </w:r>
+      <w:r>
+        <w:rPr>
+          <w:rStyle w:val="NormalTok"/>
+        </w:rPr>
+        <w:t xml:space="preserve">Console</w:t>
+      </w:r>
+      <w:r>
+        <w:rPr>
+          <w:rStyle w:val="OperatorTok"/>
+        </w:rPr>
+        <w:t xml:space="preserve">.</w:t>
+      </w:r>
+      <w:r>
+        <w:rPr>
+          <w:rStyle w:val="FunctionTok"/>
+        </w:rPr>
+        <w:t xml:space="preserve">ReadLine</w:t>
+      </w:r>
+      <w:r>
+        <w:rPr>
+          <w:rStyle w:val="OperatorTok"/>
+        </w:rPr>
+        <w:t xml:space="preserve">());</w:t>
+      </w:r>
+      <w:r>
+        <w:br/>
+      </w:r>
+      <w:r>
+        <w:rPr>
+          <w:rStyle w:val="DataTypeTok"/>
+        </w:rPr>
+        <w:t xml:space="preserve">int</w:t>
+      </w:r>
+      <w:r>
+        <w:rPr>
+          <w:rStyle w:val="NormalTok"/>
+        </w:rPr>
         <w:t xml:space="preserve"> i </w:t>
       </w:r>
       <w:r>
@@ -153,13 +945,133 @@
         <w:rPr>
           <w:rStyle w:val="DecValTok"/>
         </w:rPr>
+        <w:t xml:space="preserve">2</w:t>
+      </w:r>
+      <w:r>
+        <w:rPr>
+          <w:rStyle w:val="OperatorTok"/>
+        </w:rPr>
+        <w:t xml:space="preserve">;</w:t>
+      </w:r>
+      <w:r>
+        <w:br/>
+      </w:r>
+      <w:r>
+        <w:rPr>
+          <w:rStyle w:val="KeywordTok"/>
+        </w:rPr>
+        <w:t xml:space="preserve">while</w:t>
+      </w:r>
+      <w:r>
+        <w:rPr>
+          <w:rStyle w:val="OperatorTok"/>
+        </w:rPr>
+        <w:t xml:space="preserve">(</w:t>
+      </w:r>
+      <w:r>
+        <w:rPr>
+          <w:rStyle w:val="NormalTok"/>
+        </w:rPr>
+        <w:t xml:space="preserve">n </w:t>
+      </w:r>
+      <w:r>
+        <w:rPr>
+          <w:rStyle w:val="OperatorTok"/>
+        </w:rPr>
+        <w:t xml:space="preserve">%</w:t>
+      </w:r>
+      <w:r>
+        <w:rPr>
+          <w:rStyle w:val="NormalTok"/>
+        </w:rPr>
+        <w:t xml:space="preserve"> i </w:t>
+      </w:r>
+      <w:r>
+        <w:rPr>
+          <w:rStyle w:val="OperatorTok"/>
+        </w:rPr>
+        <w:t xml:space="preserve">!=</w:t>
+      </w:r>
+      <w:r>
+        <w:rPr>
+          <w:rStyle w:val="NormalTok"/>
+        </w:rPr>
+        <w:t xml:space="preserve"> </w:t>
+      </w:r>
+      <w:r>
+        <w:rPr>
+          <w:rStyle w:val="DecValTok"/>
+        </w:rPr>
         <w:t xml:space="preserve">0</w:t>
       </w:r>
       <w:r>
         <w:rPr>
-          <w:rStyle w:val="OperatorTok"/>
-        </w:rPr>
-        <w:t xml:space="preserve">;</w:t>
+          <w:rStyle w:val="NormalTok"/>
+        </w:rPr>
+        <w:t xml:space="preserve"> </w:t>
+      </w:r>
+      <w:r>
+        <w:rPr>
+          <w:rStyle w:val="OperatorTok"/>
+        </w:rPr>
+        <w:t xml:space="preserve">&amp;&amp;</w:t>
+      </w:r>
+      <w:r>
+        <w:rPr>
+          <w:rStyle w:val="NormalTok"/>
+        </w:rPr>
+        <w:t xml:space="preserve"> i </w:t>
+      </w:r>
+      <w:r>
+        <w:rPr>
+          <w:rStyle w:val="OperatorTok"/>
+        </w:rPr>
+        <w:t xml:space="preserve">&lt;</w:t>
+      </w:r>
+      <w:r>
+        <w:rPr>
+          <w:rStyle w:val="NormalTok"/>
+        </w:rPr>
+        <w:t xml:space="preserve"> n </w:t>
+      </w:r>
+      <w:r>
+        <w:rPr>
+          <w:rStyle w:val="OperatorTok"/>
+        </w:rPr>
+        <w:t xml:space="preserve">)</w:t>
+      </w:r>
+      <w:r>
+        <w:br/>
+      </w:r>
+      <w:r>
+        <w:rPr>
+          <w:rStyle w:val="OperatorTok"/>
+        </w:rPr>
+        <w:t xml:space="preserve">{</w:t>
+      </w:r>
+      <w:r>
+        <w:br/>
+      </w:r>
+      <w:r>
+        <w:rPr>
+          <w:rStyle w:val="NormalTok"/>
+        </w:rPr>
+        <w:t xml:space="preserve">    i</w:t>
+      </w:r>
+      <w:r>
+        <w:rPr>
+          <w:rStyle w:val="OperatorTok"/>
+        </w:rPr>
+        <w:t xml:space="preserve">++;</w:t>
+      </w:r>
+      <w:r>
+        <w:br/>
+      </w:r>
+      <w:r>
+        <w:rPr>
+          <w:rStyle w:val="OperatorTok"/>
+        </w:rPr>
+        <w:t xml:space="preserve">}</w:t>
       </w:r>
       <w:r>
         <w:br/>
@@ -168,7 +1080,13 @@
         <w:rPr>
           <w:rStyle w:val="KeywordTok"/>
         </w:rPr>
-        <w:t xml:space="preserve">while</w:t>
+        <w:t xml:space="preserve">if</w:t>
+      </w:r>
+      <w:r>
+        <w:rPr>
+          <w:rStyle w:val="NormalTok"/>
+        </w:rPr>
+        <w:t xml:space="preserve"> </w:t>
       </w:r>
       <w:r>
         <w:rPr>
@@ -180,19 +1098,19 @@
         <w:rPr>
           <w:rStyle w:val="NormalTok"/>
         </w:rPr>
-        <w:t xml:space="preserve">i</w:t>
-      </w:r>
-      <w:r>
-        <w:rPr>
-          <w:rStyle w:val="OperatorTok"/>
-        </w:rPr>
-        <w:t xml:space="preserve">&lt;</w:t>
-      </w:r>
-      <w:r>
-        <w:rPr>
-          <w:rStyle w:val="DecValTok"/>
-        </w:rPr>
-        <w:t xml:space="preserve">100</w:t>
+        <w:t xml:space="preserve">i </w:t>
+      </w:r>
+      <w:r>
+        <w:rPr>
+          <w:rStyle w:val="OperatorTok"/>
+        </w:rPr>
+        <w:t xml:space="preserve">==</w:t>
+      </w:r>
+      <w:r>
+        <w:rPr>
+          <w:rStyle w:val="NormalTok"/>
+        </w:rPr>
+        <w:t xml:space="preserve"> n</w:t>
       </w:r>
       <w:r>
         <w:rPr>
@@ -205,15 +1123,6 @@
       </w:r>
       <w:r>
         <w:rPr>
-          <w:rStyle w:val="OperatorTok"/>
-        </w:rPr>
-        <w:t xml:space="preserve">{</w:t>
-      </w:r>
-      <w:r>
-        <w:br/>
-      </w:r>
-      <w:r>
-        <w:rPr>
           <w:rStyle w:val="NormalTok"/>
         </w:rPr>
         <w:t xml:space="preserve">    Console</w:t>
@@ -240,7 +1149,13 @@
         <w:rPr>
           <w:rStyle w:val="NormalTok"/>
         </w:rPr>
-        <w:t xml:space="preserve">i</w:t>
+        <w:t xml:space="preserve">$</w:t>
+      </w:r>
+      <w:r>
+        <w:rPr>
+          <w:rStyle w:val="StringTok"/>
+        </w:rPr>
+        <w:t xml:space="preserve">"{n} is a ... number"</w:t>
       </w:r>
       <w:r>
         <w:rPr>
@@ -253,24 +1168,93 @@
       </w:r>
       <w:r>
         <w:rPr>
-          <w:rStyle w:val="NormalTok"/>
-        </w:rPr>
-        <w:t xml:space="preserve">    i</w:t>
-      </w:r>
-      <w:r>
-        <w:rPr>
-          <w:rStyle w:val="OperatorTok"/>
-        </w:rPr>
-        <w:t xml:space="preserve">++;</w:t>
-      </w:r>
-      <w:r>
-        <w:br/>
-      </w:r>
-      <w:r>
-        <w:rPr>
-          <w:rStyle w:val="OperatorTok"/>
-        </w:rPr>
-        <w:t xml:space="preserve">}</w:t>
+          <w:rStyle w:val="KeywordTok"/>
+        </w:rPr>
+        <w:t xml:space="preserve">else</w:t>
+      </w:r>
+      <w:r>
+        <w:br/>
+      </w:r>
+      <w:r>
+        <w:rPr>
+          <w:rStyle w:val="NormalTok"/>
+        </w:rPr>
+        <w:t xml:space="preserve">    Console</w:t>
+      </w:r>
+      <w:r>
+        <w:rPr>
+          <w:rStyle w:val="OperatorTok"/>
+        </w:rPr>
+        <w:t xml:space="preserve">.</w:t>
+      </w:r>
+      <w:r>
+        <w:rPr>
+          <w:rStyle w:val="FunctionTok"/>
+        </w:rPr>
+        <w:t xml:space="preserve">WriteLine</w:t>
+      </w:r>
+      <w:r>
+        <w:rPr>
+          <w:rStyle w:val="OperatorTok"/>
+        </w:rPr>
+        <w:t xml:space="preserve">(</w:t>
+      </w:r>
+      <w:r>
+        <w:rPr>
+          <w:rStyle w:val="NormalTok"/>
+        </w:rPr>
+        <w:t xml:space="preserve">$</w:t>
+      </w:r>
+      <w:r>
+        <w:rPr>
+          <w:rStyle w:val="StringTok"/>
+        </w:rPr>
+        <w:t xml:space="preserve">"{n} is not a ... number"</w:t>
+      </w:r>
+      <w:r>
+        <w:rPr>
+          <w:rStyle w:val="OperatorTok"/>
+        </w:rPr>
+        <w:t xml:space="preserve">);</w:t>
+      </w:r>
+    </w:p>
+    <w:p>
+      <w:pPr>
+        <w:pStyle w:val="FirstParagraph"/>
+      </w:pPr>
+      <w:r>
+        <w:t xml:space="preserve">##. What does the code do? Explain the boolean expession of the looop</w:t>
+      </w:r>
+      <w:r>
+        <w:t xml:space="preserve"> </w:t>
+      </w:r>
+      <w:r>
+        <w:t xml:space="preserve">##. Replace</w:t>
+      </w:r>
+      <w:r>
+        <w:t xml:space="preserve"> </w:t>
+      </w:r>
+      <w:r>
+        <w:rPr>
+          <w:rStyle w:val="OperatorTok"/>
+        </w:rPr>
+        <w:t xml:space="preserve">...</w:t>
+      </w:r>
+      <w:r>
+        <w:t xml:space="preserve"> </w:t>
+      </w:r>
+      <w:r>
+        <w:t xml:space="preserve">with a meaningful word.</w:t>
+      </w:r>
+    </w:p>
+    <w:bookmarkEnd w:id="22"/>
+    <w:bookmarkStart w:id="23" w:name="problem-3"/>
+    <w:p>
+      <w:pPr>
+        <w:pStyle w:val="Heading2"/>
+      </w:pPr>
+      <w:r>
+        <w:t xml:space="preserve">Problem 3</w:t>
       </w:r>
     </w:p>
     <w:p>
@@ -279,83 +1263,26 @@
           <w:ilvl w:val="0"/>
           <w:numId w:val="1002"/>
         </w:numPr>
-      </w:pPr>
-      <w:r>
-        <w:t xml:space="preserve">Execute the code. You should see the numbers 0 to 99 in the console.</w:t>
-      </w:r>
-    </w:p>
-    <w:p>
-      <w:pPr>
-        <w:numPr>
-          <w:ilvl w:val="0"/>
-          <w:numId w:val="1002"/>
-        </w:numPr>
-      </w:pPr>
-      <w:r>
-        <w:t xml:space="preserve">Without changing the numbers, modify the code such that it prints 0 to 100 in the console. Note the diffrence between</w:t>
-      </w:r>
-      <w:r>
-        <w:t xml:space="preserve"> </w:t>
-      </w:r>
-      <w:r>
-        <w:rPr>
-          <w:rStyle w:val="OperatorTok"/>
-        </w:rPr>
-        <w:t xml:space="preserve">&lt;</w:t>
-      </w:r>
-      <w:r>
-        <w:t xml:space="preserve"> </w:t>
-      </w:r>
-      <w:r>
-        <w:t xml:space="preserve">and</w:t>
-      </w:r>
-      <w:r>
-        <w:t xml:space="preserve"> </w:t>
-      </w:r>
-      <w:r>
-        <w:rPr>
-          <w:rStyle w:val="OperatorTok"/>
-        </w:rPr>
-        <w:t xml:space="preserve">&lt;=</w:t>
-      </w:r>
-      <w:r>
-        <w:t xml:space="preserve"> </w:t>
-      </w:r>
-      <w:r>
-        <w:t xml:space="preserve">operators.</w:t>
-      </w:r>
-    </w:p>
-    <w:p>
-      <w:pPr>
-        <w:numPr>
-          <w:ilvl w:val="0"/>
-          <w:numId w:val="1002"/>
-        </w:numPr>
-      </w:pPr>
-      <w:r>
-        <w:t xml:space="preserve">Modyfy the code such that it prints the numbers from 100 to 300. Note that the counter can start from any number you wish.</w:t>
-      </w:r>
-    </w:p>
-    <w:p>
-      <w:pPr>
-        <w:numPr>
-          <w:ilvl w:val="0"/>
-          <w:numId w:val="1002"/>
-        </w:numPr>
-      </w:pPr>
-      <w:r>
-        <w:t xml:space="preserve">Modify the code such that it prints all integers between 0 and 100 that are divisible by 3.</w:t>
-      </w:r>
-    </w:p>
-    <w:p>
-      <w:pPr>
-        <w:numPr>
-          <w:ilvl w:val="0"/>
-          <w:numId w:val="1002"/>
-        </w:numPr>
-      </w:pPr>
-      <w:r>
-        <w:t xml:space="preserve">To implement the above problem, you may code one of the following:</w:t>
+        <w:pStyle w:val="Compact"/>
+      </w:pPr>
+      <w:r>
+        <w:t xml:space="preserve">Create a new project and replace the content of the</w:t>
+      </w:r>
+      <w:r>
+        <w:t xml:space="preserve"> </w:t>
+      </w:r>
+      <w:r>
+        <w:rPr>
+          <w:iCs/>
+          <w:i/>
+        </w:rPr>
+        <w:t xml:space="preserve">main</w:t>
+      </w:r>
+      <w:r>
+        <w:t xml:space="preserve"> </w:t>
+      </w:r>
+      <w:r>
+        <w:t xml:space="preserve">method with the following code:</w:t>
       </w:r>
     </w:p>
     <w:p>
@@ -372,7 +1299,7 @@
         <w:rPr>
           <w:rStyle w:val="NormalTok"/>
         </w:rPr>
-        <w:t xml:space="preserve"> i </w:t>
+        <w:t xml:space="preserve"> n </w:t>
       </w:r>
       <w:r>
         <w:rPr>
@@ -390,22 +1317,100 @@
         <w:rPr>
           <w:rStyle w:val="DecValTok"/>
         </w:rPr>
+        <w:t xml:space="preserve">100</w:t>
+      </w:r>
+      <w:r>
+        <w:rPr>
+          <w:rStyle w:val="OperatorTok"/>
+        </w:rPr>
+        <w:t xml:space="preserve">;</w:t>
+      </w:r>
+      <w:r>
+        <w:br/>
+      </w:r>
+      <w:r>
+        <w:rPr>
+          <w:rStyle w:val="KeywordTok"/>
+        </w:rPr>
+        <w:t xml:space="preserve">while</w:t>
+      </w:r>
+      <w:r>
+        <w:rPr>
+          <w:rStyle w:val="NormalTok"/>
+        </w:rPr>
+        <w:t xml:space="preserve"> </w:t>
+      </w:r>
+      <w:r>
+        <w:rPr>
+          <w:rStyle w:val="OperatorTok"/>
+        </w:rPr>
+        <w:t xml:space="preserve">(</w:t>
+      </w:r>
+      <w:r>
+        <w:rPr>
+          <w:rStyle w:val="NormalTok"/>
+        </w:rPr>
+        <w:t xml:space="preserve">n </w:t>
+      </w:r>
+      <w:r>
+        <w:rPr>
+          <w:rStyle w:val="OperatorTok"/>
+        </w:rPr>
+        <w:t xml:space="preserve">&gt;</w:t>
+      </w:r>
+      <w:r>
+        <w:rPr>
+          <w:rStyle w:val="NormalTok"/>
+        </w:rPr>
+        <w:t xml:space="preserve"> </w:t>
+      </w:r>
+      <w:r>
+        <w:rPr>
+          <w:rStyle w:val="DecValTok"/>
+        </w:rPr>
         <w:t xml:space="preserve">0</w:t>
       </w:r>
       <w:r>
         <w:rPr>
-          <w:rStyle w:val="OperatorTok"/>
-        </w:rPr>
-        <w:t xml:space="preserve">;</w:t>
-      </w:r>
-      <w:r>
-        <w:br/>
-      </w:r>
-      <w:r>
-        <w:rPr>
-          <w:rStyle w:val="KeywordTok"/>
-        </w:rPr>
-        <w:t xml:space="preserve">while</w:t>
+          <w:rStyle w:val="NormalTok"/>
+        </w:rPr>
+        <w:t xml:space="preserve"> </w:t>
+      </w:r>
+      <w:r>
+        <w:rPr>
+          <w:rStyle w:val="OperatorTok"/>
+        </w:rPr>
+        <w:t xml:space="preserve">)</w:t>
+      </w:r>
+      <w:r>
+        <w:br/>
+      </w:r>
+      <w:r>
+        <w:rPr>
+          <w:rStyle w:val="OperatorTok"/>
+        </w:rPr>
+        <w:t xml:space="preserve">{</w:t>
+      </w:r>
+      <w:r>
+        <w:br/>
+      </w:r>
+      <w:r>
+        <w:rPr>
+          <w:rStyle w:val="NormalTok"/>
+        </w:rPr>
+        <w:t xml:space="preserve">    Console</w:t>
+      </w:r>
+      <w:r>
+        <w:rPr>
+          <w:rStyle w:val="OperatorTok"/>
+        </w:rPr>
+        <w:t xml:space="preserve">.</w:t>
+      </w:r>
+      <w:r>
+        <w:rPr>
+          <w:rStyle w:val="FunctionTok"/>
+        </w:rPr>
+        <w:t xml:space="preserve">WriteLine</w:t>
       </w:r>
       <w:r>
         <w:rPr>
@@ -417,130 +1422,7 @@
         <w:rPr>
           <w:rStyle w:val="NormalTok"/>
         </w:rPr>
-        <w:t xml:space="preserve">i</w:t>
-      </w:r>
-      <w:r>
-        <w:rPr>
-          <w:rStyle w:val="OperatorTok"/>
-        </w:rPr>
-        <w:t xml:space="preserve">&lt;</w:t>
-      </w:r>
-      <w:r>
-        <w:rPr>
-          <w:rStyle w:val="DecValTok"/>
-        </w:rPr>
-        <w:t xml:space="preserve">100</w:t>
-      </w:r>
-      <w:r>
-        <w:rPr>
-          <w:rStyle w:val="OperatorTok"/>
-        </w:rPr>
-        <w:t xml:space="preserve">)</w:t>
-      </w:r>
-      <w:r>
-        <w:br/>
-      </w:r>
-      <w:r>
-        <w:rPr>
-          <w:rStyle w:val="OperatorTok"/>
-        </w:rPr>
-        <w:t xml:space="preserve">{</w:t>
-      </w:r>
-      <w:r>
-        <w:br/>
-      </w:r>
-      <w:r>
-        <w:rPr>
-          <w:rStyle w:val="NormalTok"/>
-        </w:rPr>
-        <w:t xml:space="preserve">    </w:t>
-      </w:r>
-      <w:r>
-        <w:rPr>
-          <w:rStyle w:val="KeywordTok"/>
-        </w:rPr>
-        <w:t xml:space="preserve">if</w:t>
-      </w:r>
-      <w:r>
-        <w:rPr>
-          <w:rStyle w:val="OperatorTok"/>
-        </w:rPr>
-        <w:t xml:space="preserve">(</w:t>
-      </w:r>
-      <w:r>
-        <w:rPr>
-          <w:rStyle w:val="NormalTok"/>
-        </w:rPr>
-        <w:t xml:space="preserve">i</w:t>
-      </w:r>
-      <w:r>
-        <w:rPr>
-          <w:rStyle w:val="OperatorTok"/>
-        </w:rPr>
-        <w:t xml:space="preserve">%</w:t>
-      </w:r>
-      <w:r>
-        <w:rPr>
-          <w:rStyle w:val="DecValTok"/>
-        </w:rPr>
-        <w:t xml:space="preserve">3</w:t>
-      </w:r>
-      <w:r>
-        <w:rPr>
-          <w:rStyle w:val="NormalTok"/>
-        </w:rPr>
-        <w:t xml:space="preserve"> </w:t>
-      </w:r>
-      <w:r>
-        <w:rPr>
-          <w:rStyle w:val="OperatorTok"/>
-        </w:rPr>
-        <w:t xml:space="preserve">==</w:t>
-      </w:r>
-      <w:r>
-        <w:rPr>
-          <w:rStyle w:val="DecValTok"/>
-        </w:rPr>
-        <w:t xml:space="preserve">0</w:t>
-      </w:r>
-      <w:r>
-        <w:rPr>
-          <w:rStyle w:val="OperatorTok"/>
-        </w:rPr>
-        <w:t xml:space="preserve">)</w:t>
-      </w:r>
-      <w:r>
-        <w:br/>
-      </w:r>
-      <w:r>
-        <w:rPr>
-          <w:rStyle w:val="NormalTok"/>
-        </w:rPr>
-        <w:t xml:space="preserve">        Console</w:t>
-      </w:r>
-      <w:r>
-        <w:rPr>
-          <w:rStyle w:val="OperatorTok"/>
-        </w:rPr>
-        <w:t xml:space="preserve">.</w:t>
-      </w:r>
-      <w:r>
-        <w:rPr>
-          <w:rStyle w:val="FunctionTok"/>
-        </w:rPr>
-        <w:t xml:space="preserve">WriteLine</w:t>
-      </w:r>
-      <w:r>
-        <w:rPr>
-          <w:rStyle w:val="OperatorTok"/>
-        </w:rPr>
-        <w:t xml:space="preserve">(</w:t>
-      </w:r>
-      <w:r>
-        <w:rPr>
-          <w:rStyle w:val="NormalTok"/>
-        </w:rPr>
-        <w:t xml:space="preserve">i</w:t>
+        <w:t xml:space="preserve">n</w:t>
       </w:r>
       <w:r>
         <w:rPr>
@@ -555,185 +1437,13 @@
         <w:rPr>
           <w:rStyle w:val="NormalTok"/>
         </w:rPr>
-        <w:t xml:space="preserve">    i</w:t>
-      </w:r>
-      <w:r>
-        <w:rPr>
-          <w:rStyle w:val="OperatorTok"/>
-        </w:rPr>
-        <w:t xml:space="preserve">++;</w:t>
-      </w:r>
-      <w:r>
-        <w:br/>
-      </w:r>
-      <w:r>
-        <w:rPr>
-          <w:rStyle w:val="OperatorTok"/>
-        </w:rPr>
-        <w:t xml:space="preserve">}</w:t>
-      </w:r>
-    </w:p>
-    <w:p>
-      <w:pPr>
-        <w:pStyle w:val="FirstParagraph"/>
-      </w:pPr>
-      <w:r>
-        <w:t xml:space="preserve">or</w:t>
-      </w:r>
-    </w:p>
-    <w:p>
-      <w:pPr>
-        <w:pStyle w:val="SourceCode"/>
-      </w:pPr>
-      <w:r>
-        <w:rPr>
-          <w:rStyle w:val="DataTypeTok"/>
-        </w:rPr>
-        <w:t xml:space="preserve">int</w:t>
-      </w:r>
-      <w:r>
-        <w:rPr>
-          <w:rStyle w:val="NormalTok"/>
-        </w:rPr>
-        <w:t xml:space="preserve"> i </w:t>
-      </w:r>
-      <w:r>
-        <w:rPr>
-          <w:rStyle w:val="OperatorTok"/>
-        </w:rPr>
-        <w:t xml:space="preserve">=</w:t>
-      </w:r>
-      <w:r>
-        <w:rPr>
-          <w:rStyle w:val="NormalTok"/>
-        </w:rPr>
-        <w:t xml:space="preserve"> </w:t>
-      </w:r>
-      <w:r>
-        <w:rPr>
-          <w:rStyle w:val="DecValTok"/>
-        </w:rPr>
-        <w:t xml:space="preserve">0</w:t>
-      </w:r>
-      <w:r>
-        <w:rPr>
-          <w:rStyle w:val="OperatorTok"/>
-        </w:rPr>
-        <w:t xml:space="preserve">;</w:t>
-      </w:r>
-      <w:r>
-        <w:br/>
-      </w:r>
-      <w:r>
-        <w:rPr>
-          <w:rStyle w:val="KeywordTok"/>
-        </w:rPr>
-        <w:t xml:space="preserve">while</w:t>
-      </w:r>
-      <w:r>
-        <w:rPr>
-          <w:rStyle w:val="OperatorTok"/>
-        </w:rPr>
-        <w:t xml:space="preserve">(</w:t>
-      </w:r>
-      <w:r>
-        <w:rPr>
-          <w:rStyle w:val="NormalTok"/>
-        </w:rPr>
-        <w:t xml:space="preserve">i</w:t>
-      </w:r>
-      <w:r>
-        <w:rPr>
-          <w:rStyle w:val="OperatorTok"/>
-        </w:rPr>
-        <w:t xml:space="preserve">&lt;</w:t>
-      </w:r>
-      <w:r>
-        <w:rPr>
-          <w:rStyle w:val="DecValTok"/>
-        </w:rPr>
-        <w:t xml:space="preserve">100</w:t>
-      </w:r>
-      <w:r>
-        <w:rPr>
-          <w:rStyle w:val="OperatorTok"/>
-        </w:rPr>
-        <w:t xml:space="preserve">)</w:t>
-      </w:r>
-      <w:r>
-        <w:br/>
-      </w:r>
-      <w:r>
-        <w:rPr>
-          <w:rStyle w:val="OperatorTok"/>
-        </w:rPr>
-        <w:t xml:space="preserve">{</w:t>
-      </w:r>
-      <w:r>
-        <w:br/>
-      </w:r>
-      <w:r>
-        <w:rPr>
-          <w:rStyle w:val="NormalTok"/>
-        </w:rPr>
-        <w:t xml:space="preserve">    Console</w:t>
-      </w:r>
-      <w:r>
-        <w:rPr>
-          <w:rStyle w:val="OperatorTok"/>
-        </w:rPr>
-        <w:t xml:space="preserve">.</w:t>
-      </w:r>
-      <w:r>
-        <w:rPr>
-          <w:rStyle w:val="FunctionTok"/>
-        </w:rPr>
-        <w:t xml:space="preserve">WriteLine</w:t>
-      </w:r>
-      <w:r>
-        <w:rPr>
-          <w:rStyle w:val="OperatorTok"/>
-        </w:rPr>
-        <w:t xml:space="preserve">(</w:t>
-      </w:r>
-      <w:r>
-        <w:rPr>
-          <w:rStyle w:val="NormalTok"/>
-        </w:rPr>
-        <w:t xml:space="preserve">i</w:t>
-      </w:r>
-      <w:r>
-        <w:rPr>
-          <w:rStyle w:val="OperatorTok"/>
-        </w:rPr>
-        <w:t xml:space="preserve">);</w:t>
-      </w:r>
-      <w:r>
-        <w:br/>
-      </w:r>
-      <w:r>
-        <w:rPr>
-          <w:rStyle w:val="NormalTok"/>
-        </w:rPr>
-        <w:t xml:space="preserve">    i</w:t>
-      </w:r>
-      <w:r>
-        <w:rPr>
-          <w:rStyle w:val="OperatorTok"/>
-        </w:rPr>
-        <w:t xml:space="preserve">+=</w:t>
-      </w:r>
-      <w:r>
-        <w:rPr>
-          <w:rStyle w:val="DecValTok"/>
-        </w:rPr>
-        <w:t xml:space="preserve">3</w:t>
-      </w:r>
-      <w:r>
-        <w:rPr>
-          <w:rStyle w:val="OperatorTok"/>
-        </w:rPr>
-        <w:t xml:space="preserve">;</w:t>
+        <w:t xml:space="preserve">    n</w:t>
+      </w:r>
+      <w:r>
+        <w:rPr>
+          <w:rStyle w:val="OperatorTok"/>
+        </w:rPr>
+        <w:t xml:space="preserve">--;</w:t>
       </w:r>
       <w:r>
         <w:br/>
@@ -754,29 +1464,236 @@
         <w:pStyle w:val="Compact"/>
       </w:pPr>
       <w:r>
-        <w:t xml:space="preserve">Which one of the above codes is more efficient? Why?</w:t>
-      </w:r>
-    </w:p>
-    <w:p>
-      <w:pPr>
-        <w:numPr>
-          <w:ilvl w:val="0"/>
-          <w:numId w:val="1003"/>
-        </w:numPr>
-        <w:pStyle w:val="Compact"/>
-      </w:pPr>
-      <w:r>
-        <w:t xml:space="preserve">Note that you do not have to increment the counter only by one each time. You should update the counter wisely and try to use it more efficiently.</w:t>
-      </w:r>
-    </w:p>
-    <w:bookmarkEnd w:id="21"/>
-    <w:bookmarkStart w:id="22" w:name="problem-2"/>
+        <w:t xml:space="preserve">Execute the code, and explain what you see in the console. Note that the counter is incremental.</w:t>
+      </w:r>
+    </w:p>
+    <w:bookmarkEnd w:id="23"/>
+    <w:bookmarkStart w:id="24" w:name="problem-4"/>
     <w:p>
       <w:pPr>
         <w:pStyle w:val="Heading2"/>
       </w:pPr>
       <w:r>
-        <w:t xml:space="preserve">Problem 2</w:t>
+        <w:t xml:space="preserve">Problem 4</w:t>
+      </w:r>
+    </w:p>
+    <w:p>
+      <w:pPr>
+        <w:pStyle w:val="FirstParagraph"/>
+      </w:pPr>
+      <w:r>
+        <w:t xml:space="preserve">Write a program that gets a number from the console and finds its biggest divisor less than the number itself.</w:t>
+      </w:r>
+    </w:p>
+    <w:bookmarkEnd w:id="24"/>
+    <w:bookmarkStart w:id="25" w:name="problem-5"/>
+    <w:p>
+      <w:pPr>
+        <w:pStyle w:val="Heading2"/>
+      </w:pPr>
+      <w:r>
+        <w:t xml:space="preserve">Problem 5</w:t>
+      </w:r>
+    </w:p>
+    <w:p>
+      <w:pPr>
+        <w:pStyle w:val="FirstParagraph"/>
+      </w:pPr>
+      <w:r>
+        <w:t xml:space="preserve">Write a new program that asks an integer vaue geater than 1 from the user, and computes the result of this series:</w:t>
+      </w:r>
+      <w:r>
+        <w:t xml:space="preserve"> </w:t>
+      </w:r>
+      <w:r>
+        <w:rPr>
+          <w:rStyle w:val="DecValTok"/>
+        </w:rPr>
+        <w:t xml:space="preserve">1</w:t>
+      </w:r>
+      <w:r>
+        <w:rPr>
+          <w:rStyle w:val="NormalTok"/>
+        </w:rPr>
+        <w:t xml:space="preserve"> </w:t>
+      </w:r>
+      <w:r>
+        <w:rPr>
+          <w:rStyle w:val="OperatorTok"/>
+        </w:rPr>
+        <w:t xml:space="preserve">+</w:t>
+      </w:r>
+      <w:r>
+        <w:rPr>
+          <w:rStyle w:val="NormalTok"/>
+        </w:rPr>
+        <w:t xml:space="preserve"> </w:t>
+      </w:r>
+      <w:r>
+        <w:rPr>
+          <w:rStyle w:val="DecValTok"/>
+        </w:rPr>
+        <w:t xml:space="preserve">2</w:t>
+      </w:r>
+      <w:r>
+        <w:rPr>
+          <w:rStyle w:val="NormalTok"/>
+        </w:rPr>
+        <w:t xml:space="preserve"> </w:t>
+      </w:r>
+      <w:r>
+        <w:rPr>
+          <w:rStyle w:val="OperatorTok"/>
+        </w:rPr>
+        <w:t xml:space="preserve">+</w:t>
+      </w:r>
+      <w:r>
+        <w:rPr>
+          <w:rStyle w:val="NormalTok"/>
+        </w:rPr>
+        <w:t xml:space="preserve"> </w:t>
+      </w:r>
+      <w:r>
+        <w:rPr>
+          <w:rStyle w:val="DecValTok"/>
+        </w:rPr>
+        <w:t xml:space="preserve">3</w:t>
+      </w:r>
+      <w:r>
+        <w:rPr>
+          <w:rStyle w:val="NormalTok"/>
+        </w:rPr>
+        <w:t xml:space="preserve"> </w:t>
+      </w:r>
+      <w:r>
+        <w:rPr>
+          <w:rStyle w:val="OperatorTok"/>
+        </w:rPr>
+        <w:t xml:space="preserve">+</w:t>
+      </w:r>
+      <w:r>
+        <w:rPr>
+          <w:rStyle w:val="NormalTok"/>
+        </w:rPr>
+        <w:t xml:space="preserve"> </w:t>
+      </w:r>
+      <w:r>
+        <w:rPr>
+          <w:rStyle w:val="DecValTok"/>
+        </w:rPr>
+        <w:t xml:space="preserve">4</w:t>
+      </w:r>
+      <w:r>
+        <w:rPr>
+          <w:rStyle w:val="NormalTok"/>
+        </w:rPr>
+        <w:t xml:space="preserve"> </w:t>
+      </w:r>
+      <w:r>
+        <w:rPr>
+          <w:rStyle w:val="OperatorTok"/>
+        </w:rPr>
+        <w:t xml:space="preserve">+</w:t>
+      </w:r>
+      <w:r>
+        <w:rPr>
+          <w:rStyle w:val="NormalTok"/>
+        </w:rPr>
+        <w:t xml:space="preserve"> </w:t>
+      </w:r>
+      <w:r>
+        <w:rPr>
+          <w:rStyle w:val="OperatorTok"/>
+        </w:rPr>
+        <w:t xml:space="preserve">...</w:t>
+      </w:r>
+      <w:r>
+        <w:t xml:space="preserve"> </w:t>
+      </w:r>
+      <w:r>
+        <w:t xml:space="preserve">up to</w:t>
+      </w:r>
+      <w:r>
+        <w:t xml:space="preserve"> </w:t>
+      </w:r>
+      <w:r>
+        <w:rPr>
+          <w:rStyle w:val="NormalTok"/>
+        </w:rPr>
+        <w:t xml:space="preserve">n</w:t>
+      </w:r>
+      <w:r>
+        <w:t xml:space="preserve"> </w:t>
+      </w:r>
+      <w:r>
+        <w:t xml:space="preserve">where</w:t>
+      </w:r>
+      <w:r>
+        <w:t xml:space="preserve"> </w:t>
+      </w:r>
+      <w:r>
+        <w:rPr>
+          <w:rStyle w:val="NormalTok"/>
+        </w:rPr>
+        <w:t xml:space="preserve">n</w:t>
+      </w:r>
+      <w:r>
+        <w:t xml:space="preserve"> </w:t>
+      </w:r>
+      <w:r>
+        <w:t xml:space="preserve">represents the number obtained from the user.</w:t>
+      </w:r>
+    </w:p>
+    <w:bookmarkEnd w:id="25"/>
+    <w:bookmarkStart w:id="26" w:name="problem-6"/>
+    <w:p>
+      <w:pPr>
+        <w:pStyle w:val="Heading2"/>
+      </w:pPr>
+      <w:r>
+        <w:t xml:space="preserve">Problem 6</w:t>
+      </w:r>
+    </w:p>
+    <w:p>
+      <w:pPr>
+        <w:pStyle w:val="FirstParagraph"/>
+      </w:pPr>
+      <w:r>
+        <w:t xml:space="preserve">Ask user to enter integers. Keep track of the smallest value user enters. After user indicates they are done, display the smallest value user entered. If user did not enter any integers display</w:t>
+      </w:r>
+      <w:r>
+        <w:t xml:space="preserve"> </w:t>
+      </w:r>
+      <w:r>
+        <w:rPr>
+          <w:rStyle w:val="NormalTok"/>
+        </w:rPr>
+        <w:t xml:space="preserve">You did not enter anything</w:t>
+      </w:r>
+      <w:r>
+        <w:rPr>
+          <w:rStyle w:val="OperatorTok"/>
+        </w:rPr>
+        <w:t xml:space="preserve">.</w:t>
+      </w:r>
+    </w:p>
+    <w:bookmarkEnd w:id="26"/>
+    <w:bookmarkEnd w:id="27"/>
+    <w:bookmarkStart w:id="28" w:name="do-while-loops"/>
+    <w:p>
+      <w:pPr>
+        <w:pStyle w:val="Heading1"/>
+      </w:pPr>
+      <w:r>
+        <w:t xml:space="preserve">Do while Loops</w:t>
+      </w:r>
+    </w:p>
+    <w:p>
+      <w:pPr>
+        <w:pStyle w:val="FirstParagraph"/>
+      </w:pPr>
+      <w:r>
+        <w:t xml:space="preserve">Before writing code, think through the following problems:</w:t>
       </w:r>
     </w:p>
     <w:p>
@@ -788,196 +1705,10 @@
         <w:pStyle w:val="Compact"/>
       </w:pPr>
       <w:r>
-        <w:t xml:space="preserve">Create a new project and replace the content of the</w:t>
-      </w:r>
-      <w:r>
-        <w:t xml:space="preserve"> </w:t>
-      </w:r>
-      <w:r>
-        <w:rPr>
-          <w:iCs/>
-          <w:i/>
-        </w:rPr>
-        <w:t xml:space="preserve">main</w:t>
-      </w:r>
-      <w:r>
-        <w:t xml:space="preserve"> </w:t>
-      </w:r>
-      <w:r>
-        <w:t xml:space="preserve">method with the following code:</w:t>
-      </w:r>
-    </w:p>
-    <w:p>
-      <w:pPr>
-        <w:pStyle w:val="SourceCode"/>
-      </w:pPr>
-      <w:r>
-        <w:rPr>
-          <w:rStyle w:val="DataTypeTok"/>
-        </w:rPr>
-        <w:t xml:space="preserve">int</w:t>
-      </w:r>
-      <w:r>
-        <w:rPr>
-          <w:rStyle w:val="NormalTok"/>
-        </w:rPr>
-        <w:t xml:space="preserve"> n</w:t>
-      </w:r>
-      <w:r>
-        <w:rPr>
-          <w:rStyle w:val="OperatorTok"/>
-        </w:rPr>
-        <w:t xml:space="preserve">;</w:t>
-      </w:r>
-      <w:r>
-        <w:br/>
-      </w:r>
-      <w:r>
-        <w:rPr>
-          <w:rStyle w:val="NormalTok"/>
-        </w:rPr>
-        <w:t xml:space="preserve">Console</w:t>
-      </w:r>
-      <w:r>
-        <w:rPr>
-          <w:rStyle w:val="OperatorTok"/>
-        </w:rPr>
-        <w:t xml:space="preserve">.</w:t>
-      </w:r>
-      <w:r>
-        <w:rPr>
-          <w:rStyle w:val="FunctionTok"/>
-        </w:rPr>
-        <w:t xml:space="preserve">Write</w:t>
-      </w:r>
-      <w:r>
-        <w:rPr>
-          <w:rStyle w:val="OperatorTok"/>
-        </w:rPr>
-        <w:t xml:space="preserve">(</w:t>
-      </w:r>
-      <w:r>
-        <w:rPr>
-          <w:rStyle w:val="StringTok"/>
-        </w:rPr>
-        <w:t xml:space="preserve">"Enter a natrual number greater than 2:"</w:t>
-      </w:r>
-      <w:r>
-        <w:rPr>
-          <w:rStyle w:val="OperatorTok"/>
-        </w:rPr>
-        <w:t xml:space="preserve">);</w:t>
-      </w:r>
-      <w:r>
-        <w:br/>
-      </w:r>
-      <w:r>
-        <w:rPr>
-          <w:rStyle w:val="NormalTok"/>
-        </w:rPr>
-        <w:t xml:space="preserve">n </w:t>
-      </w:r>
-      <w:r>
-        <w:rPr>
-          <w:rStyle w:val="OperatorTok"/>
-        </w:rPr>
-        <w:t xml:space="preserve">=</w:t>
-      </w:r>
-      <w:r>
-        <w:rPr>
-          <w:rStyle w:val="NormalTok"/>
-        </w:rPr>
-        <w:t xml:space="preserve"> </w:t>
-      </w:r>
-      <w:r>
-        <w:rPr>
-          <w:rStyle w:val="DataTypeTok"/>
-        </w:rPr>
-        <w:t xml:space="preserve">int</w:t>
-      </w:r>
-      <w:r>
-        <w:rPr>
-          <w:rStyle w:val="OperatorTok"/>
-        </w:rPr>
-        <w:t xml:space="preserve">.</w:t>
-      </w:r>
-      <w:r>
-        <w:rPr>
-          <w:rStyle w:val="FunctionTok"/>
-        </w:rPr>
-        <w:t xml:space="preserve">Parse</w:t>
-      </w:r>
-      <w:r>
-        <w:rPr>
-          <w:rStyle w:val="OperatorTok"/>
-        </w:rPr>
-        <w:t xml:space="preserve">(</w:t>
-      </w:r>
-      <w:r>
-        <w:rPr>
-          <w:rStyle w:val="NormalTok"/>
-        </w:rPr>
-        <w:t xml:space="preserve">Console</w:t>
-      </w:r>
-      <w:r>
-        <w:rPr>
-          <w:rStyle w:val="OperatorTok"/>
-        </w:rPr>
-        <w:t xml:space="preserve">.</w:t>
-      </w:r>
-      <w:r>
-        <w:rPr>
-          <w:rStyle w:val="FunctionTok"/>
-        </w:rPr>
-        <w:t xml:space="preserve">ReadLine</w:t>
-      </w:r>
-      <w:r>
-        <w:rPr>
-          <w:rStyle w:val="OperatorTok"/>
-        </w:rPr>
-        <w:t xml:space="preserve">());</w:t>
-      </w:r>
-      <w:r>
-        <w:br/>
-      </w:r>
-      <w:r>
-        <w:rPr>
-          <w:rStyle w:val="DataTypeTok"/>
-        </w:rPr>
-        <w:t xml:space="preserve">int</w:t>
-      </w:r>
-      <w:r>
-        <w:rPr>
-          <w:rStyle w:val="NormalTok"/>
-        </w:rPr>
-        <w:t xml:space="preserve"> i </w:t>
-      </w:r>
-      <w:r>
-        <w:rPr>
-          <w:rStyle w:val="OperatorTok"/>
-        </w:rPr>
-        <w:t xml:space="preserve">=</w:t>
-      </w:r>
-      <w:r>
-        <w:rPr>
-          <w:rStyle w:val="NormalTok"/>
-        </w:rPr>
-        <w:t xml:space="preserve"> </w:t>
-      </w:r>
-      <w:r>
-        <w:rPr>
-          <w:rStyle w:val="DecValTok"/>
-        </w:rPr>
-        <w:t xml:space="preserve">2</w:t>
-      </w:r>
-      <w:r>
-        <w:rPr>
-          <w:rStyle w:val="OperatorTok"/>
-        </w:rPr>
-        <w:t xml:space="preserve">;</w:t>
-      </w:r>
-      <w:r>
-        <w:br/>
+        <w:t xml:space="preserve">In your own words, what is the difference between</w:t>
+      </w:r>
+      <w:r>
+        <w:t xml:space="preserve"> </w:t>
       </w:r>
       <w:r>
         <w:rPr>
@@ -986,259 +1717,99 @@
         <w:t xml:space="preserve">while</w:t>
       </w:r>
       <w:r>
-        <w:rPr>
-          <w:rStyle w:val="OperatorTok"/>
-        </w:rPr>
-        <w:t xml:space="preserve">(</w:t>
-      </w:r>
-      <w:r>
-        <w:rPr>
-          <w:rStyle w:val="NormalTok"/>
-        </w:rPr>
-        <w:t xml:space="preserve">n </w:t>
-      </w:r>
-      <w:r>
-        <w:rPr>
-          <w:rStyle w:val="OperatorTok"/>
-        </w:rPr>
-        <w:t xml:space="preserve">%</w:t>
-      </w:r>
-      <w:r>
-        <w:rPr>
-          <w:rStyle w:val="NormalTok"/>
-        </w:rPr>
-        <w:t xml:space="preserve"> i </w:t>
-      </w:r>
-      <w:r>
-        <w:rPr>
-          <w:rStyle w:val="OperatorTok"/>
-        </w:rPr>
-        <w:t xml:space="preserve">!=</w:t>
-      </w:r>
-      <w:r>
-        <w:rPr>
-          <w:rStyle w:val="NormalTok"/>
-        </w:rPr>
-        <w:t xml:space="preserve"> </w:t>
-      </w:r>
-      <w:r>
-        <w:rPr>
-          <w:rStyle w:val="DecValTok"/>
-        </w:rPr>
-        <w:t xml:space="preserve">0</w:t>
-      </w:r>
-      <w:r>
-        <w:rPr>
-          <w:rStyle w:val="NormalTok"/>
-        </w:rPr>
-        <w:t xml:space="preserve"> </w:t>
-      </w:r>
-      <w:r>
-        <w:rPr>
-          <w:rStyle w:val="OperatorTok"/>
-        </w:rPr>
-        <w:t xml:space="preserve">&amp;&amp;</w:t>
-      </w:r>
-      <w:r>
-        <w:rPr>
-          <w:rStyle w:val="NormalTok"/>
-        </w:rPr>
-        <w:t xml:space="preserve"> i </w:t>
-      </w:r>
-      <w:r>
-        <w:rPr>
-          <w:rStyle w:val="OperatorTok"/>
-        </w:rPr>
-        <w:t xml:space="preserve">&lt;</w:t>
-      </w:r>
-      <w:r>
-        <w:rPr>
-          <w:rStyle w:val="NormalTok"/>
-        </w:rPr>
-        <w:t xml:space="preserve"> n </w:t>
-      </w:r>
-      <w:r>
-        <w:rPr>
-          <w:rStyle w:val="OperatorTok"/>
-        </w:rPr>
-        <w:t xml:space="preserve">)</w:t>
-      </w:r>
-      <w:r>
-        <w:br/>
-      </w:r>
-      <w:r>
-        <w:rPr>
-          <w:rStyle w:val="OperatorTok"/>
-        </w:rPr>
-        <w:t xml:space="preserve">{</w:t>
-      </w:r>
-      <w:r>
-        <w:br/>
-      </w:r>
-      <w:r>
-        <w:rPr>
-          <w:rStyle w:val="NormalTok"/>
-        </w:rPr>
-        <w:t xml:space="preserve">    i</w:t>
-      </w:r>
-      <w:r>
-        <w:rPr>
-          <w:rStyle w:val="OperatorTok"/>
-        </w:rPr>
-        <w:t xml:space="preserve">++;</w:t>
-      </w:r>
-      <w:r>
-        <w:br/>
-      </w:r>
-      <w:r>
-        <w:rPr>
-          <w:rStyle w:val="OperatorTok"/>
-        </w:rPr>
-        <w:t xml:space="preserve">}</w:t>
-      </w:r>
-      <w:r>
-        <w:br/>
+        <w:t xml:space="preserve"> </w:t>
+      </w:r>
+      <w:r>
+        <w:t xml:space="preserve">and</w:t>
+      </w:r>
+      <w:r>
+        <w:t xml:space="preserve"> </w:t>
       </w:r>
       <w:r>
         <w:rPr>
           <w:rStyle w:val="KeywordTok"/>
         </w:rPr>
-        <w:t xml:space="preserve">if</w:t>
-      </w:r>
-      <w:r>
-        <w:rPr>
-          <w:rStyle w:val="NormalTok"/>
-        </w:rPr>
-        <w:t xml:space="preserve"> </w:t>
-      </w:r>
-      <w:r>
-        <w:rPr>
-          <w:rStyle w:val="OperatorTok"/>
-        </w:rPr>
-        <w:t xml:space="preserve">(</w:t>
-      </w:r>
-      <w:r>
-        <w:rPr>
-          <w:rStyle w:val="NormalTok"/>
-        </w:rPr>
-        <w:t xml:space="preserve">i </w:t>
-      </w:r>
-      <w:r>
-        <w:rPr>
-          <w:rStyle w:val="OperatorTok"/>
-        </w:rPr>
-        <w:t xml:space="preserve">==</w:t>
-      </w:r>
-      <w:r>
-        <w:rPr>
-          <w:rStyle w:val="NormalTok"/>
-        </w:rPr>
-        <w:t xml:space="preserve"> n</w:t>
-      </w:r>
-      <w:r>
-        <w:rPr>
-          <w:rStyle w:val="OperatorTok"/>
-        </w:rPr>
-        <w:t xml:space="preserve">)</w:t>
-      </w:r>
-      <w:r>
-        <w:br/>
-      </w:r>
-      <w:r>
-        <w:rPr>
-          <w:rStyle w:val="NormalTok"/>
-        </w:rPr>
-        <w:t xml:space="preserve">    Console</w:t>
-      </w:r>
-      <w:r>
-        <w:rPr>
-          <w:rStyle w:val="OperatorTok"/>
-        </w:rPr>
-        <w:t xml:space="preserve">.</w:t>
-      </w:r>
-      <w:r>
-        <w:rPr>
-          <w:rStyle w:val="FunctionTok"/>
-        </w:rPr>
-        <w:t xml:space="preserve">WriteLine</w:t>
-      </w:r>
-      <w:r>
-        <w:rPr>
-          <w:rStyle w:val="OperatorTok"/>
-        </w:rPr>
-        <w:t xml:space="preserve">(</w:t>
-      </w:r>
-      <w:r>
-        <w:rPr>
-          <w:rStyle w:val="NormalTok"/>
-        </w:rPr>
-        <w:t xml:space="preserve">$</w:t>
-      </w:r>
-      <w:r>
-        <w:rPr>
-          <w:rStyle w:val="StringTok"/>
-        </w:rPr>
-        <w:t xml:space="preserve">"{n} is a ... number"</w:t>
-      </w:r>
-      <w:r>
-        <w:rPr>
-          <w:rStyle w:val="OperatorTok"/>
-        </w:rPr>
-        <w:t xml:space="preserve">);</w:t>
-      </w:r>
-      <w:r>
-        <w:br/>
+        <w:t xml:space="preserve">do</w:t>
+      </w:r>
+      <w:r>
+        <w:rPr>
+          <w:rStyle w:val="NormalTok"/>
+        </w:rPr>
+        <w:t xml:space="preserve"> </w:t>
       </w:r>
       <w:r>
         <w:rPr>
           <w:rStyle w:val="KeywordTok"/>
         </w:rPr>
-        <w:t xml:space="preserve">else</w:t>
-      </w:r>
-      <w:r>
-        <w:br/>
-      </w:r>
-      <w:r>
-        <w:rPr>
-          <w:rStyle w:val="NormalTok"/>
-        </w:rPr>
-        <w:t xml:space="preserve">    Console</w:t>
-      </w:r>
-      <w:r>
-        <w:rPr>
-          <w:rStyle w:val="OperatorTok"/>
-        </w:rPr>
-        <w:t xml:space="preserve">.</w:t>
-      </w:r>
-      <w:r>
-        <w:rPr>
-          <w:rStyle w:val="FunctionTok"/>
-        </w:rPr>
-        <w:t xml:space="preserve">WriteLine</w:t>
-      </w:r>
-      <w:r>
-        <w:rPr>
-          <w:rStyle w:val="OperatorTok"/>
-        </w:rPr>
-        <w:t xml:space="preserve">(</w:t>
-      </w:r>
-      <w:r>
-        <w:rPr>
-          <w:rStyle w:val="NormalTok"/>
-        </w:rPr>
-        <w:t xml:space="preserve">$</w:t>
-      </w:r>
-      <w:r>
-        <w:rPr>
-          <w:rStyle w:val="StringTok"/>
-        </w:rPr>
-        <w:t xml:space="preserve">"{n} is not a ... number"</w:t>
-      </w:r>
-      <w:r>
-        <w:rPr>
-          <w:rStyle w:val="OperatorTok"/>
-        </w:rPr>
-        <w:t xml:space="preserve">);</w:t>
+        <w:t xml:space="preserve">while</w:t>
+      </w:r>
+      <w:r>
+        <w:t xml:space="preserve"> </w:t>
+      </w:r>
+      <w:r>
+        <w:t xml:space="preserve">loops?</w:t>
+      </w:r>
+    </w:p>
+    <w:p>
+      <w:pPr>
+        <w:numPr>
+          <w:ilvl w:val="0"/>
+          <w:numId w:val="1004"/>
+        </w:numPr>
+        <w:pStyle w:val="Compact"/>
+      </w:pPr>
+      <w:r>
+        <w:t xml:space="preserve">Can you think of a problem where you can use</w:t>
+      </w:r>
+      <w:r>
+        <w:t xml:space="preserve"> </w:t>
+      </w:r>
+      <w:r>
+        <w:rPr>
+          <w:rStyle w:val="KeywordTok"/>
+        </w:rPr>
+        <w:t xml:space="preserve">while</w:t>
+      </w:r>
+      <w:r>
+        <w:t xml:space="preserve"> </w:t>
+      </w:r>
+      <w:r>
+        <w:t xml:space="preserve">but not</w:t>
+      </w:r>
+      <w:r>
+        <w:t xml:space="preserve"> </w:t>
+      </w:r>
+      <w:r>
+        <w:rPr>
+          <w:rStyle w:val="KeywordTok"/>
+        </w:rPr>
+        <w:t xml:space="preserve">do</w:t>
+      </w:r>
+      <w:r>
+        <w:rPr>
+          <w:rStyle w:val="NormalTok"/>
+        </w:rPr>
+        <w:t xml:space="preserve"> </w:t>
+      </w:r>
+      <w:r>
+        <w:rPr>
+          <w:rStyle w:val="KeywordTok"/>
+        </w:rPr>
+        <w:t xml:space="preserve">while</w:t>
+      </w:r>
+      <w:r>
+        <w:t xml:space="preserve"> </w:t>
+      </w:r>
+      <w:r>
+        <w:t xml:space="preserve">loop?</w:t>
+      </w:r>
+    </w:p>
+    <w:p>
+      <w:pPr>
+        <w:pStyle w:val="FirstParagraph"/>
+      </w:pPr>
+      <w:r>
+        <w:t xml:space="preserve">Next solve the following problems using a do while loop:</w:t>
       </w:r>
     </w:p>
     <w:p>
@@ -1247,10 +1818,9 @@
           <w:ilvl w:val="0"/>
           <w:numId w:val="1005"/>
         </w:numPr>
-        <w:pStyle w:val="Compact"/>
-      </w:pPr>
-      <w:r>
-        <w:t xml:space="preserve">What does the code do? Explain the boolean expession of the looop</w:t>
+      </w:pPr>
+      <w:r>
+        <w:t xml:space="preserve">Display numbers 0 to 50.</w:t>
       </w:r>
     </w:p>
     <w:p>
@@ -1259,140 +1829,56 @@
           <w:ilvl w:val="0"/>
           <w:numId w:val="1005"/>
         </w:numPr>
-        <w:pStyle w:val="Compact"/>
-      </w:pPr>
-      <w:r>
-        <w:t xml:space="preserve">Replace</w:t>
-      </w:r>
-      <w:r>
-        <w:t xml:space="preserve"> </w:t>
-      </w:r>
-      <w:r>
-        <w:rPr>
-          <w:rStyle w:val="OperatorTok"/>
-        </w:rPr>
-        <w:t xml:space="preserve">...</w:t>
-      </w:r>
-      <w:r>
-        <w:t xml:space="preserve"> </w:t>
-      </w:r>
-      <w:r>
-        <w:t xml:space="preserve">with a meaningful word.</w:t>
-      </w:r>
-    </w:p>
-    <w:bookmarkEnd w:id="22"/>
-    <w:bookmarkStart w:id="23" w:name="problem-3"/>
-    <w:p>
-      <w:pPr>
-        <w:pStyle w:val="Heading2"/>
-      </w:pPr>
-      <w:r>
-        <w:t xml:space="preserve">Problem 3</w:t>
+      </w:pPr>
+      <w:r>
+        <w:t xml:space="preserve">Display numbers 30 to -20.</w:t>
       </w:r>
     </w:p>
     <w:p>
       <w:pPr>
         <w:numPr>
           <w:ilvl w:val="0"/>
-          <w:numId w:val="1006"/>
+          <w:numId w:val="1005"/>
         </w:numPr>
-        <w:pStyle w:val="Compact"/>
-      </w:pPr>
-      <w:r>
-        <w:t xml:space="preserve">Create a new project and replace the content of the</w:t>
-      </w:r>
-      <w:r>
-        <w:t xml:space="preserve"> </w:t>
-      </w:r>
-      <w:r>
-        <w:rPr>
-          <w:iCs/>
-          <w:i/>
-        </w:rPr>
-        <w:t xml:space="preserve">main</w:t>
-      </w:r>
-      <w:r>
-        <w:t xml:space="preserve"> </w:t>
-      </w:r>
-      <w:r>
-        <w:t xml:space="preserve">method with the following code:</w:t>
-      </w:r>
-    </w:p>
-    <w:p>
-      <w:pPr>
-        <w:pStyle w:val="SourceCode"/>
-      </w:pPr>
-      <w:r>
-        <w:rPr>
-          <w:rStyle w:val="DataTypeTok"/>
-        </w:rPr>
-        <w:t xml:space="preserve">int</w:t>
-      </w:r>
-      <w:r>
-        <w:rPr>
-          <w:rStyle w:val="NormalTok"/>
-        </w:rPr>
-        <w:t xml:space="preserve"> n </w:t>
-      </w:r>
-      <w:r>
-        <w:rPr>
-          <w:rStyle w:val="OperatorTok"/>
-        </w:rPr>
-        <w:t xml:space="preserve">=</w:t>
-      </w:r>
-      <w:r>
-        <w:rPr>
-          <w:rStyle w:val="NormalTok"/>
-        </w:rPr>
+      </w:pPr>
+      <w:r>
+        <w:t xml:space="preserve">Write a do while loop that generates this output:</w:t>
+      </w:r>
+      <w:r>
         <w:t xml:space="preserve"> </w:t>
       </w:r>
       <w:r>
         <w:rPr>
           <w:rStyle w:val="DecValTok"/>
         </w:rPr>
+        <w:t xml:space="preserve">1</w:t>
+      </w:r>
+      <w:r>
+        <w:rPr>
+          <w:rStyle w:val="NormalTok"/>
+        </w:rPr>
+        <w:t xml:space="preserve"> </w:t>
+      </w:r>
+      <w:r>
+        <w:rPr>
+          <w:rStyle w:val="DecValTok"/>
+        </w:rPr>
+        <w:t xml:space="preserve">10</w:t>
+      </w:r>
+      <w:r>
+        <w:rPr>
+          <w:rStyle w:val="NormalTok"/>
+        </w:rPr>
+        <w:t xml:space="preserve"> </w:t>
+      </w:r>
+      <w:r>
+        <w:rPr>
+          <w:rStyle w:val="DecValTok"/>
+        </w:rPr>
         <w:t xml:space="preserve">100</w:t>
       </w:r>
       <w:r>
         <w:rPr>
-          <w:rStyle w:val="OperatorTok"/>
-        </w:rPr>
-        <w:t xml:space="preserve">;</w:t>
-      </w:r>
-      <w:r>
-        <w:br/>
-      </w:r>
-      <w:r>
-        <w:rPr>
-          <w:rStyle w:val="KeywordTok"/>
-        </w:rPr>
-        <w:t xml:space="preserve">while</w:t>
-      </w:r>
-      <w:r>
-        <w:rPr>
-          <w:rStyle w:val="NormalTok"/>
-        </w:rPr>
-        <w:t xml:space="preserve"> </w:t>
-      </w:r>
-      <w:r>
-        <w:rPr>
-          <w:rStyle w:val="OperatorTok"/>
-        </w:rPr>
-        <w:t xml:space="preserve">(</w:t>
-      </w:r>
-      <w:r>
-        <w:rPr>
-          <w:rStyle w:val="NormalTok"/>
-        </w:rPr>
-        <w:t xml:space="preserve">n </w:t>
-      </w:r>
-      <w:r>
-        <w:rPr>
-          <w:rStyle w:val="OperatorTok"/>
-        </w:rPr>
-        <w:t xml:space="preserve">&gt;</w:t>
-      </w:r>
-      <w:r>
-        <w:rPr>
           <w:rStyle w:val="NormalTok"/>
         </w:rPr>
         <w:t xml:space="preserve"> </w:t>
@@ -1401,569 +1887,50 @@
         <w:rPr>
           <w:rStyle w:val="DecValTok"/>
         </w:rPr>
-        <w:t xml:space="preserve">0</w:t>
-      </w:r>
-      <w:r>
-        <w:rPr>
-          <w:rStyle w:val="NormalTok"/>
-        </w:rPr>
-        <w:t xml:space="preserve"> </w:t>
-      </w:r>
-      <w:r>
-        <w:rPr>
-          <w:rStyle w:val="OperatorTok"/>
-        </w:rPr>
-        <w:t xml:space="preserve">)</w:t>
-      </w:r>
-      <w:r>
-        <w:br/>
-      </w:r>
-      <w:r>
-        <w:rPr>
-          <w:rStyle w:val="OperatorTok"/>
-        </w:rPr>
-        <w:t xml:space="preserve">{</w:t>
-      </w:r>
-      <w:r>
-        <w:br/>
-      </w:r>
-      <w:r>
-        <w:rPr>
-          <w:rStyle w:val="NormalTok"/>
-        </w:rPr>
-        <w:t xml:space="preserve">    Console</w:t>
-      </w:r>
-      <w:r>
-        <w:rPr>
-          <w:rStyle w:val="OperatorTok"/>
-        </w:rPr>
-        <w:t xml:space="preserve">.</w:t>
-      </w:r>
-      <w:r>
-        <w:rPr>
-          <w:rStyle w:val="FunctionTok"/>
-        </w:rPr>
-        <w:t xml:space="preserve">WriteLine</w:t>
-      </w:r>
-      <w:r>
-        <w:rPr>
-          <w:rStyle w:val="OperatorTok"/>
-        </w:rPr>
-        <w:t xml:space="preserve">(</w:t>
-      </w:r>
-      <w:r>
-        <w:rPr>
-          <w:rStyle w:val="NormalTok"/>
-        </w:rPr>
-        <w:t xml:space="preserve">n</w:t>
-      </w:r>
-      <w:r>
-        <w:rPr>
-          <w:rStyle w:val="OperatorTok"/>
-        </w:rPr>
-        <w:t xml:space="preserve">);</w:t>
-      </w:r>
-      <w:r>
-        <w:br/>
-      </w:r>
-      <w:r>
-        <w:rPr>
-          <w:rStyle w:val="NormalTok"/>
-        </w:rPr>
-        <w:t xml:space="preserve">    n</w:t>
-      </w:r>
-      <w:r>
-        <w:rPr>
-          <w:rStyle w:val="OperatorTok"/>
-        </w:rPr>
-        <w:t xml:space="preserve">--;</w:t>
-      </w:r>
-      <w:r>
-        <w:br/>
-      </w:r>
-      <w:r>
-        <w:rPr>
-          <w:rStyle w:val="OperatorTok"/>
-        </w:rPr>
-        <w:t xml:space="preserve">}</w:t>
+        <w:t xml:space="preserve">1000</w:t>
+      </w:r>
+      <w:r>
+        <w:rPr>
+          <w:rStyle w:val="NormalTok"/>
+        </w:rPr>
+        <w:t xml:space="preserve"> </w:t>
+      </w:r>
+      <w:r>
+        <w:rPr>
+          <w:rStyle w:val="DecValTok"/>
+        </w:rPr>
+        <w:t xml:space="preserve">10000</w:t>
+      </w:r>
+      <w:r>
+        <w:rPr>
+          <w:rStyle w:val="NormalTok"/>
+        </w:rPr>
+        <w:t xml:space="preserve"> </w:t>
+      </w:r>
+      <w:r>
+        <w:rPr>
+          <w:rStyle w:val="DecValTok"/>
+        </w:rPr>
+        <w:t xml:space="preserve">100000</w:t>
+      </w:r>
+      <w:r>
+        <w:rPr>
+          <w:rStyle w:val="NormalTok"/>
+        </w:rPr>
+        <w:t xml:space="preserve"> </w:t>
+      </w:r>
+      <w:r>
+        <w:rPr>
+          <w:rStyle w:val="DecValTok"/>
+        </w:rPr>
+        <w:t xml:space="preserve">1000000</w:t>
       </w:r>
     </w:p>
     <w:p>
       <w:pPr>
         <w:numPr>
           <w:ilvl w:val="0"/>
-          <w:numId w:val="1007"/>
-        </w:numPr>
-        <w:pStyle w:val="Compact"/>
-      </w:pPr>
-      <w:r>
-        <w:t xml:space="preserve">Execute the code, and explain what you see in the console. Note that the counter is incremental.</w:t>
-      </w:r>
-    </w:p>
-    <w:bookmarkEnd w:id="23"/>
-    <w:bookmarkStart w:id="24" w:name="problem-4"/>
-    <w:p>
-      <w:pPr>
-        <w:pStyle w:val="Heading2"/>
-      </w:pPr>
-      <w:r>
-        <w:t xml:space="preserve">Problem 4</w:t>
-      </w:r>
-    </w:p>
-    <w:p>
-      <w:pPr>
-        <w:pStyle w:val="FirstParagraph"/>
-      </w:pPr>
-      <w:r>
-        <w:t xml:space="preserve">Write a program that gets a number from the console and finds its biggest divisor less than the number itself.</w:t>
-      </w:r>
-    </w:p>
-    <w:bookmarkEnd w:id="24"/>
-    <w:bookmarkStart w:id="25" w:name="problem-5"/>
-    <w:p>
-      <w:pPr>
-        <w:pStyle w:val="Heading2"/>
-      </w:pPr>
-      <w:r>
-        <w:t xml:space="preserve">Problem 5</w:t>
-      </w:r>
-    </w:p>
-    <w:p>
-      <w:pPr>
-        <w:pStyle w:val="FirstParagraph"/>
-      </w:pPr>
-      <w:r>
-        <w:t xml:space="preserve">Write a new program that asks an integer vaue geater than 1 from the user, and computes the result of this series:</w:t>
-      </w:r>
-      <w:r>
-        <w:t xml:space="preserve"> </w:t>
-      </w:r>
-      <w:r>
-        <w:rPr>
-          <w:rStyle w:val="DecValTok"/>
-        </w:rPr>
-        <w:t xml:space="preserve">1</w:t>
-      </w:r>
-      <w:r>
-        <w:rPr>
-          <w:rStyle w:val="NormalTok"/>
-        </w:rPr>
-        <w:t xml:space="preserve"> </w:t>
-      </w:r>
-      <w:r>
-        <w:rPr>
-          <w:rStyle w:val="OperatorTok"/>
-        </w:rPr>
-        <w:t xml:space="preserve">+</w:t>
-      </w:r>
-      <w:r>
-        <w:rPr>
-          <w:rStyle w:val="NormalTok"/>
-        </w:rPr>
-        <w:t xml:space="preserve"> </w:t>
-      </w:r>
-      <w:r>
-        <w:rPr>
-          <w:rStyle w:val="DecValTok"/>
-        </w:rPr>
-        <w:t xml:space="preserve">2</w:t>
-      </w:r>
-      <w:r>
-        <w:rPr>
-          <w:rStyle w:val="NormalTok"/>
-        </w:rPr>
-        <w:t xml:space="preserve"> </w:t>
-      </w:r>
-      <w:r>
-        <w:rPr>
-          <w:rStyle w:val="OperatorTok"/>
-        </w:rPr>
-        <w:t xml:space="preserve">+</w:t>
-      </w:r>
-      <w:r>
-        <w:rPr>
-          <w:rStyle w:val="NormalTok"/>
-        </w:rPr>
-        <w:t xml:space="preserve"> </w:t>
-      </w:r>
-      <w:r>
-        <w:rPr>
-          <w:rStyle w:val="DecValTok"/>
-        </w:rPr>
-        <w:t xml:space="preserve">3</w:t>
-      </w:r>
-      <w:r>
-        <w:rPr>
-          <w:rStyle w:val="NormalTok"/>
-        </w:rPr>
-        <w:t xml:space="preserve"> </w:t>
-      </w:r>
-      <w:r>
-        <w:rPr>
-          <w:rStyle w:val="OperatorTok"/>
-        </w:rPr>
-        <w:t xml:space="preserve">+</w:t>
-      </w:r>
-      <w:r>
-        <w:rPr>
-          <w:rStyle w:val="NormalTok"/>
-        </w:rPr>
-        <w:t xml:space="preserve"> </w:t>
-      </w:r>
-      <w:r>
-        <w:rPr>
-          <w:rStyle w:val="DecValTok"/>
-        </w:rPr>
-        <w:t xml:space="preserve">4</w:t>
-      </w:r>
-      <w:r>
-        <w:rPr>
-          <w:rStyle w:val="NormalTok"/>
-        </w:rPr>
-        <w:t xml:space="preserve"> </w:t>
-      </w:r>
-      <w:r>
-        <w:rPr>
-          <w:rStyle w:val="OperatorTok"/>
-        </w:rPr>
-        <w:t xml:space="preserve">+</w:t>
-      </w:r>
-      <w:r>
-        <w:rPr>
-          <w:rStyle w:val="NormalTok"/>
-        </w:rPr>
-        <w:t xml:space="preserve"> </w:t>
-      </w:r>
-      <w:r>
-        <w:rPr>
-          <w:rStyle w:val="OperatorTok"/>
-        </w:rPr>
-        <w:t xml:space="preserve">...</w:t>
-      </w:r>
-      <w:r>
-        <w:t xml:space="preserve"> </w:t>
-      </w:r>
-      <w:r>
-        <w:t xml:space="preserve">up to</w:t>
-      </w:r>
-      <w:r>
-        <w:t xml:space="preserve"> </w:t>
-      </w:r>
-      <w:r>
-        <w:rPr>
-          <w:rStyle w:val="NormalTok"/>
-        </w:rPr>
-        <w:t xml:space="preserve">n</w:t>
-      </w:r>
-      <w:r>
-        <w:t xml:space="preserve"> </w:t>
-      </w:r>
-      <w:r>
-        <w:t xml:space="preserve">where</w:t>
-      </w:r>
-      <w:r>
-        <w:t xml:space="preserve"> </w:t>
-      </w:r>
-      <w:r>
-        <w:rPr>
-          <w:rStyle w:val="NormalTok"/>
-        </w:rPr>
-        <w:t xml:space="preserve">n</w:t>
-      </w:r>
-      <w:r>
-        <w:t xml:space="preserve"> </w:t>
-      </w:r>
-      <w:r>
-        <w:t xml:space="preserve">represents the number obtained from the user.</w:t>
-      </w:r>
-    </w:p>
-    <w:bookmarkEnd w:id="25"/>
-    <w:bookmarkStart w:id="26" w:name="problem-6"/>
-    <w:p>
-      <w:pPr>
-        <w:pStyle w:val="Heading2"/>
-      </w:pPr>
-      <w:r>
-        <w:t xml:space="preserve">Problem 6</w:t>
-      </w:r>
-    </w:p>
-    <w:p>
-      <w:pPr>
-        <w:pStyle w:val="FirstParagraph"/>
-      </w:pPr>
-      <w:r>
-        <w:t xml:space="preserve">Ask user to enter integers. Keep track of the smallest value user enters. After user indicates they are done, display the smallest value user entered. If user did not enter any integers display</w:t>
-      </w:r>
-      <w:r>
-        <w:t xml:space="preserve"> </w:t>
-      </w:r>
-      <w:r>
-        <w:rPr>
-          <w:rStyle w:val="NormalTok"/>
-        </w:rPr>
-        <w:t xml:space="preserve">You did not enter anything</w:t>
-      </w:r>
-      <w:r>
-        <w:rPr>
-          <w:rStyle w:val="OperatorTok"/>
-        </w:rPr>
-        <w:t xml:space="preserve">.</w:t>
-      </w:r>
-    </w:p>
-    <w:bookmarkEnd w:id="26"/>
-    <w:bookmarkEnd w:id="27"/>
-    <w:bookmarkStart w:id="28" w:name="do-while-loops"/>
-    <w:p>
-      <w:pPr>
-        <w:pStyle w:val="Heading1"/>
-      </w:pPr>
-      <w:r>
-        <w:t xml:space="preserve">Do while Loops</w:t>
-      </w:r>
-    </w:p>
-    <w:p>
-      <w:pPr>
-        <w:pStyle w:val="FirstParagraph"/>
-      </w:pPr>
-      <w:r>
-        <w:t xml:space="preserve">Before writing code, think through the following problems:</w:t>
-      </w:r>
-    </w:p>
-    <w:p>
-      <w:pPr>
-        <w:numPr>
-          <w:ilvl w:val="0"/>
-          <w:numId w:val="1008"/>
-        </w:numPr>
-        <w:pStyle w:val="Compact"/>
-      </w:pPr>
-      <w:r>
-        <w:t xml:space="preserve">In your own words, what is the difference between</w:t>
-      </w:r>
-      <w:r>
-        <w:t xml:space="preserve"> </w:t>
-      </w:r>
-      <w:r>
-        <w:rPr>
-          <w:rStyle w:val="KeywordTok"/>
-        </w:rPr>
-        <w:t xml:space="preserve">while</w:t>
-      </w:r>
-      <w:r>
-        <w:t xml:space="preserve"> </w:t>
-      </w:r>
-      <w:r>
-        <w:t xml:space="preserve">and</w:t>
-      </w:r>
-      <w:r>
-        <w:t xml:space="preserve"> </w:t>
-      </w:r>
-      <w:r>
-        <w:rPr>
-          <w:rStyle w:val="KeywordTok"/>
-        </w:rPr>
-        <w:t xml:space="preserve">do</w:t>
-      </w:r>
-      <w:r>
-        <w:rPr>
-          <w:rStyle w:val="NormalTok"/>
-        </w:rPr>
-        <w:t xml:space="preserve"> </w:t>
-      </w:r>
-      <w:r>
-        <w:rPr>
-          <w:rStyle w:val="KeywordTok"/>
-        </w:rPr>
-        <w:t xml:space="preserve">while</w:t>
-      </w:r>
-      <w:r>
-        <w:t xml:space="preserve"> </w:t>
-      </w:r>
-      <w:r>
-        <w:t xml:space="preserve">loops?</w:t>
-      </w:r>
-    </w:p>
-    <w:p>
-      <w:pPr>
-        <w:numPr>
-          <w:ilvl w:val="0"/>
-          <w:numId w:val="1008"/>
-        </w:numPr>
-        <w:pStyle w:val="Compact"/>
-      </w:pPr>
-      <w:r>
-        <w:t xml:space="preserve">Can you think of a problem where you can use</w:t>
-      </w:r>
-      <w:r>
-        <w:t xml:space="preserve"> </w:t>
-      </w:r>
-      <w:r>
-        <w:rPr>
-          <w:rStyle w:val="KeywordTok"/>
-        </w:rPr>
-        <w:t xml:space="preserve">while</w:t>
-      </w:r>
-      <w:r>
-        <w:t xml:space="preserve"> </w:t>
-      </w:r>
-      <w:r>
-        <w:t xml:space="preserve">but not</w:t>
-      </w:r>
-      <w:r>
-        <w:t xml:space="preserve"> </w:t>
-      </w:r>
-      <w:r>
-        <w:rPr>
-          <w:rStyle w:val="KeywordTok"/>
-        </w:rPr>
-        <w:t xml:space="preserve">do</w:t>
-      </w:r>
-      <w:r>
-        <w:rPr>
-          <w:rStyle w:val="NormalTok"/>
-        </w:rPr>
-        <w:t xml:space="preserve"> </w:t>
-      </w:r>
-      <w:r>
-        <w:rPr>
-          <w:rStyle w:val="KeywordTok"/>
-        </w:rPr>
-        <w:t xml:space="preserve">while</w:t>
-      </w:r>
-      <w:r>
-        <w:t xml:space="preserve"> </w:t>
-      </w:r>
-      <w:r>
-        <w:t xml:space="preserve">loop?</w:t>
-      </w:r>
-    </w:p>
-    <w:p>
-      <w:pPr>
-        <w:pStyle w:val="FirstParagraph"/>
-      </w:pPr>
-      <w:r>
-        <w:t xml:space="preserve">Next solve the following problems using a do while loop:</w:t>
-      </w:r>
-    </w:p>
-    <w:p>
-      <w:pPr>
-        <w:numPr>
-          <w:ilvl w:val="0"/>
-          <w:numId w:val="1009"/>
-        </w:numPr>
-      </w:pPr>
-      <w:r>
-        <w:t xml:space="preserve">Display numbers 0 to 50.</w:t>
-      </w:r>
-    </w:p>
-    <w:p>
-      <w:pPr>
-        <w:numPr>
-          <w:ilvl w:val="0"/>
-          <w:numId w:val="1009"/>
-        </w:numPr>
-      </w:pPr>
-      <w:r>
-        <w:t xml:space="preserve">Display numbers 30 to -20.</w:t>
-      </w:r>
-    </w:p>
-    <w:p>
-      <w:pPr>
-        <w:numPr>
-          <w:ilvl w:val="0"/>
-          <w:numId w:val="1009"/>
-        </w:numPr>
-      </w:pPr>
-      <w:r>
-        <w:t xml:space="preserve">Write a do while loop that generates this output:</w:t>
-      </w:r>
-      <w:r>
-        <w:t xml:space="preserve"> </w:t>
-      </w:r>
-      <w:r>
-        <w:rPr>
-          <w:rStyle w:val="DecValTok"/>
-        </w:rPr>
-        <w:t xml:space="preserve">1</w:t>
-      </w:r>
-      <w:r>
-        <w:rPr>
-          <w:rStyle w:val="NormalTok"/>
-        </w:rPr>
-        <w:t xml:space="preserve"> </w:t>
-      </w:r>
-      <w:r>
-        <w:rPr>
-          <w:rStyle w:val="DecValTok"/>
-        </w:rPr>
-        <w:t xml:space="preserve">10</w:t>
-      </w:r>
-      <w:r>
-        <w:rPr>
-          <w:rStyle w:val="NormalTok"/>
-        </w:rPr>
-        <w:t xml:space="preserve"> </w:t>
-      </w:r>
-      <w:r>
-        <w:rPr>
-          <w:rStyle w:val="DecValTok"/>
-        </w:rPr>
-        <w:t xml:space="preserve">100</w:t>
-      </w:r>
-      <w:r>
-        <w:rPr>
-          <w:rStyle w:val="NormalTok"/>
-        </w:rPr>
-        <w:t xml:space="preserve"> </w:t>
-      </w:r>
-      <w:r>
-        <w:rPr>
-          <w:rStyle w:val="DecValTok"/>
-        </w:rPr>
-        <w:t xml:space="preserve">1000</w:t>
-      </w:r>
-      <w:r>
-        <w:rPr>
-          <w:rStyle w:val="NormalTok"/>
-        </w:rPr>
-        <w:t xml:space="preserve"> </w:t>
-      </w:r>
-      <w:r>
-        <w:rPr>
-          <w:rStyle w:val="DecValTok"/>
-        </w:rPr>
-        <w:t xml:space="preserve">10000</w:t>
-      </w:r>
-      <w:r>
-        <w:rPr>
-          <w:rStyle w:val="NormalTok"/>
-        </w:rPr>
-        <w:t xml:space="preserve"> </w:t>
-      </w:r>
-      <w:r>
-        <w:rPr>
-          <w:rStyle w:val="DecValTok"/>
-        </w:rPr>
-        <w:t xml:space="preserve">100000</w:t>
-      </w:r>
-      <w:r>
-        <w:rPr>
-          <w:rStyle w:val="NormalTok"/>
-        </w:rPr>
-        <w:t xml:space="preserve"> </w:t>
-      </w:r>
-      <w:r>
-        <w:rPr>
-          <w:rStyle w:val="DecValTok"/>
-        </w:rPr>
-        <w:t xml:space="preserve">1000000</w:t>
-      </w:r>
-    </w:p>
-    <w:p>
-      <w:pPr>
-        <w:numPr>
-          <w:ilvl w:val="0"/>
-          <w:numId w:val="1009"/>
+          <w:numId w:val="1005"/>
         </w:numPr>
       </w:pPr>
       <w:r>
@@ -3104,6 +3071,82 @@
       </w:pPr>
     </w:lvl>
   </w:abstractNum>
+  <w:abstractNum w:abstractNumId="991">
+    <w:nsid w:val="A991"/>
+    <w:multiLevelType w:val="multilevel"/>
+    <w:lvl w:ilvl="0">
+      <w:numFmt w:val="bullet"/>
+      <w:lvlText w:val="•"/>
+      <w:lvlJc w:val="left"/>
+      <w:pPr>
+        <w:ind w:left="720" w:hanging="480"/>
+      </w:pPr>
+    </w:lvl>
+    <w:lvl w:ilvl="1">
+      <w:numFmt w:val="bullet"/>
+      <w:lvlText w:val="–"/>
+      <w:lvlJc w:val="left"/>
+      <w:pPr>
+        <w:ind w:left="1440" w:hanging="480"/>
+      </w:pPr>
+    </w:lvl>
+    <w:lvl w:ilvl="2">
+      <w:numFmt w:val="bullet"/>
+      <w:lvlText w:val="•"/>
+      <w:lvlJc w:val="left"/>
+      <w:pPr>
+        <w:ind w:left="2160" w:hanging="480"/>
+      </w:pPr>
+    </w:lvl>
+    <w:lvl w:ilvl="3">
+      <w:numFmt w:val="bullet"/>
+      <w:lvlText w:val="–"/>
+      <w:lvlJc w:val="left"/>
+      <w:pPr>
+        <w:ind w:left="2880" w:hanging="480"/>
+      </w:pPr>
+    </w:lvl>
+    <w:lvl w:ilvl="4">
+      <w:numFmt w:val="bullet"/>
+      <w:lvlText w:val="•"/>
+      <w:lvlJc w:val="left"/>
+      <w:pPr>
+        <w:ind w:left="3600" w:hanging="480"/>
+      </w:pPr>
+    </w:lvl>
+    <w:lvl w:ilvl="5">
+      <w:numFmt w:val="bullet"/>
+      <w:lvlText w:val="–"/>
+      <w:lvlJc w:val="left"/>
+      <w:pPr>
+        <w:ind w:left="4320" w:hanging="480"/>
+      </w:pPr>
+    </w:lvl>
+    <w:lvl w:ilvl="6">
+      <w:numFmt w:val="bullet"/>
+      <w:lvlText w:val="•"/>
+      <w:lvlJc w:val="left"/>
+      <w:pPr>
+        <w:ind w:left="5040" w:hanging="480"/>
+      </w:pPr>
+    </w:lvl>
+    <w:lvl w:ilvl="7">
+      <w:numFmt w:val="bullet"/>
+      <w:lvlText w:val="–"/>
+      <w:lvlJc w:val="left"/>
+      <w:pPr>
+        <w:ind w:left="5760" w:hanging="480"/>
+      </w:pPr>
+    </w:lvl>
+    <w:lvl w:ilvl="8">
+      <w:numFmt w:val="bullet"/>
+      <w:lvlText w:val="•"/>
+      <w:lvlJc w:val="left"/>
+      <w:pPr>
+        <w:ind w:left="6480" w:hanging="480"/>
+      </w:pPr>
+    </w:lvl>
+  </w:abstractNum>
   <w:abstractNum w:abstractNumId="99201">
     <w:nsid w:val="A99201"/>
     <w:multiLevelType w:val="multilevel"/>
@@ -3189,114 +3232,11 @@
       </w:pPr>
     </w:lvl>
   </w:abstractNum>
-  <w:abstractNum w:abstractNumId="991">
-    <w:nsid w:val="A991"/>
-    <w:multiLevelType w:val="multilevel"/>
-    <w:lvl w:ilvl="0">
-      <w:numFmt w:val="bullet"/>
-      <w:lvlText w:val="•"/>
-      <w:lvlJc w:val="left"/>
-      <w:pPr>
-        <w:ind w:left="720" w:hanging="480"/>
-      </w:pPr>
-    </w:lvl>
-    <w:lvl w:ilvl="1">
-      <w:numFmt w:val="bullet"/>
-      <w:lvlText w:val="–"/>
-      <w:lvlJc w:val="left"/>
-      <w:pPr>
-        <w:ind w:left="1440" w:hanging="480"/>
-      </w:pPr>
-    </w:lvl>
-    <w:lvl w:ilvl="2">
-      <w:numFmt w:val="bullet"/>
-      <w:lvlText w:val="•"/>
-      <w:lvlJc w:val="left"/>
-      <w:pPr>
-        <w:ind w:left="2160" w:hanging="480"/>
-      </w:pPr>
-    </w:lvl>
-    <w:lvl w:ilvl="3">
-      <w:numFmt w:val="bullet"/>
-      <w:lvlText w:val="–"/>
-      <w:lvlJc w:val="left"/>
-      <w:pPr>
-        <w:ind w:left="2880" w:hanging="480"/>
-      </w:pPr>
-    </w:lvl>
-    <w:lvl w:ilvl="4">
-      <w:numFmt w:val="bullet"/>
-      <w:lvlText w:val="•"/>
-      <w:lvlJc w:val="left"/>
-      <w:pPr>
-        <w:ind w:left="3600" w:hanging="480"/>
-      </w:pPr>
-    </w:lvl>
-    <w:lvl w:ilvl="5">
-      <w:numFmt w:val="bullet"/>
-      <w:lvlText w:val="–"/>
-      <w:lvlJc w:val="left"/>
-      <w:pPr>
-        <w:ind w:left="4320" w:hanging="480"/>
-      </w:pPr>
-    </w:lvl>
-    <w:lvl w:ilvl="6">
-      <w:numFmt w:val="bullet"/>
-      <w:lvlText w:val="•"/>
-      <w:lvlJc w:val="left"/>
-      <w:pPr>
-        <w:ind w:left="5040" w:hanging="480"/>
-      </w:pPr>
-    </w:lvl>
-    <w:lvl w:ilvl="7">
-      <w:numFmt w:val="bullet"/>
-      <w:lvlText w:val="–"/>
-      <w:lvlJc w:val="left"/>
-      <w:pPr>
-        <w:ind w:left="5760" w:hanging="480"/>
-      </w:pPr>
-    </w:lvl>
-    <w:lvl w:ilvl="8">
-      <w:numFmt w:val="bullet"/>
-      <w:lvlText w:val="•"/>
-      <w:lvlJc w:val="left"/>
-      <w:pPr>
-        <w:ind w:left="6480" w:hanging="480"/>
-      </w:pPr>
-    </w:lvl>
-  </w:abstractNum>
   <w:num w:numId="1000">
     <w:abstractNumId w:val="990"/>
   </w:num>
   <w:num w:numId="1001">
-    <w:abstractNumId w:val="99201"/>
-    <w:lvlOverride w:ilvl="0">
-      <w:startOverride w:val="1"/>
-    </w:lvlOverride>
-    <w:lvlOverride w:ilvl="1">
-      <w:startOverride w:val="1"/>
-    </w:lvlOverride>
-    <w:lvlOverride w:ilvl="2">
-      <w:startOverride w:val="1"/>
-    </w:lvlOverride>
-    <w:lvlOverride w:ilvl="3">
-      <w:startOverride w:val="1"/>
-    </w:lvlOverride>
-    <w:lvlOverride w:ilvl="4">
-      <w:startOverride w:val="1"/>
-    </w:lvlOverride>
-    <w:lvlOverride w:ilvl="5">
-      <w:startOverride w:val="1"/>
-    </w:lvlOverride>
-    <w:lvlOverride w:ilvl="6">
-      <w:startOverride w:val="1"/>
-    </w:lvlOverride>
-    <w:lvlOverride w:ilvl="7">
-      <w:startOverride w:val="1"/>
-    </w:lvlOverride>
-    <w:lvlOverride w:ilvl="8">
-      <w:startOverride w:val="1"/>
-    </w:lvlOverride>
+    <w:abstractNumId w:val="991"/>
   </w:num>
   <w:num w:numId="1002">
     <w:abstractNumId w:val="99201"/>
@@ -3329,7 +3269,34 @@
     </w:lvlOverride>
   </w:num>
   <w:num w:numId="1003">
-    <w:abstractNumId w:val="991"/>
+    <w:abstractNumId w:val="99201"/>
+    <w:lvlOverride w:ilvl="0">
+      <w:startOverride w:val="1"/>
+    </w:lvlOverride>
+    <w:lvlOverride w:ilvl="1">
+      <w:startOverride w:val="1"/>
+    </w:lvlOverride>
+    <w:lvlOverride w:ilvl="2">
+      <w:startOverride w:val="1"/>
+    </w:lvlOverride>
+    <w:lvlOverride w:ilvl="3">
+      <w:startOverride w:val="1"/>
+    </w:lvlOverride>
+    <w:lvlOverride w:ilvl="4">
+      <w:startOverride w:val="1"/>
+    </w:lvlOverride>
+    <w:lvlOverride w:ilvl="5">
+      <w:startOverride w:val="1"/>
+    </w:lvlOverride>
+    <w:lvlOverride w:ilvl="6">
+      <w:startOverride w:val="1"/>
+    </w:lvlOverride>
+    <w:lvlOverride w:ilvl="7">
+      <w:startOverride w:val="1"/>
+    </w:lvlOverride>
+    <w:lvlOverride w:ilvl="8">
+      <w:startOverride w:val="1"/>
+    </w:lvlOverride>
   </w:num>
   <w:num w:numId="1004">
     <w:abstractNumId w:val="99201"/>
@@ -3362,126 +3329,6 @@
     </w:lvlOverride>
   </w:num>
   <w:num w:numId="1005">
-    <w:abstractNumId w:val="99201"/>
-    <w:lvlOverride w:ilvl="0">
-      <w:startOverride w:val="1"/>
-    </w:lvlOverride>
-    <w:lvlOverride w:ilvl="1">
-      <w:startOverride w:val="1"/>
-    </w:lvlOverride>
-    <w:lvlOverride w:ilvl="2">
-      <w:startOverride w:val="1"/>
-    </w:lvlOverride>
-    <w:lvlOverride w:ilvl="3">
-      <w:startOverride w:val="1"/>
-    </w:lvlOverride>
-    <w:lvlOverride w:ilvl="4">
-      <w:startOverride w:val="1"/>
-    </w:lvlOverride>
-    <w:lvlOverride w:ilvl="5">
-      <w:startOverride w:val="1"/>
-    </w:lvlOverride>
-    <w:lvlOverride w:ilvl="6">
-      <w:startOverride w:val="1"/>
-    </w:lvlOverride>
-    <w:lvlOverride w:ilvl="7">
-      <w:startOverride w:val="1"/>
-    </w:lvlOverride>
-    <w:lvlOverride w:ilvl="8">
-      <w:startOverride w:val="1"/>
-    </w:lvlOverride>
-  </w:num>
-  <w:num w:numId="1006">
-    <w:abstractNumId w:val="99201"/>
-    <w:lvlOverride w:ilvl="0">
-      <w:startOverride w:val="1"/>
-    </w:lvlOverride>
-    <w:lvlOverride w:ilvl="1">
-      <w:startOverride w:val="1"/>
-    </w:lvlOverride>
-    <w:lvlOverride w:ilvl="2">
-      <w:startOverride w:val="1"/>
-    </w:lvlOverride>
-    <w:lvlOverride w:ilvl="3">
-      <w:startOverride w:val="1"/>
-    </w:lvlOverride>
-    <w:lvlOverride w:ilvl="4">
-      <w:startOverride w:val="1"/>
-    </w:lvlOverride>
-    <w:lvlOverride w:ilvl="5">
-      <w:startOverride w:val="1"/>
-    </w:lvlOverride>
-    <w:lvlOverride w:ilvl="6">
-      <w:startOverride w:val="1"/>
-    </w:lvlOverride>
-    <w:lvlOverride w:ilvl="7">
-      <w:startOverride w:val="1"/>
-    </w:lvlOverride>
-    <w:lvlOverride w:ilvl="8">
-      <w:startOverride w:val="1"/>
-    </w:lvlOverride>
-  </w:num>
-  <w:num w:numId="1007">
-    <w:abstractNumId w:val="99201"/>
-    <w:lvlOverride w:ilvl="0">
-      <w:startOverride w:val="1"/>
-    </w:lvlOverride>
-    <w:lvlOverride w:ilvl="1">
-      <w:startOverride w:val="1"/>
-    </w:lvlOverride>
-    <w:lvlOverride w:ilvl="2">
-      <w:startOverride w:val="1"/>
-    </w:lvlOverride>
-    <w:lvlOverride w:ilvl="3">
-      <w:startOverride w:val="1"/>
-    </w:lvlOverride>
-    <w:lvlOverride w:ilvl="4">
-      <w:startOverride w:val="1"/>
-    </w:lvlOverride>
-    <w:lvlOverride w:ilvl="5">
-      <w:startOverride w:val="1"/>
-    </w:lvlOverride>
-    <w:lvlOverride w:ilvl="6">
-      <w:startOverride w:val="1"/>
-    </w:lvlOverride>
-    <w:lvlOverride w:ilvl="7">
-      <w:startOverride w:val="1"/>
-    </w:lvlOverride>
-    <w:lvlOverride w:ilvl="8">
-      <w:startOverride w:val="1"/>
-    </w:lvlOverride>
-  </w:num>
-  <w:num w:numId="1008">
-    <w:abstractNumId w:val="99201"/>
-    <w:lvlOverride w:ilvl="0">
-      <w:startOverride w:val="1"/>
-    </w:lvlOverride>
-    <w:lvlOverride w:ilvl="1">
-      <w:startOverride w:val="1"/>
-    </w:lvlOverride>
-    <w:lvlOverride w:ilvl="2">
-      <w:startOverride w:val="1"/>
-    </w:lvlOverride>
-    <w:lvlOverride w:ilvl="3">
-      <w:startOverride w:val="1"/>
-    </w:lvlOverride>
-    <w:lvlOverride w:ilvl="4">
-      <w:startOverride w:val="1"/>
-    </w:lvlOverride>
-    <w:lvlOverride w:ilvl="5">
-      <w:startOverride w:val="1"/>
-    </w:lvlOverride>
-    <w:lvlOverride w:ilvl="6">
-      <w:startOverride w:val="1"/>
-    </w:lvlOverride>
-    <w:lvlOverride w:ilvl="7">
-      <w:startOverride w:val="1"/>
-    </w:lvlOverride>
-    <w:lvlOverride w:ilvl="8">
-      <w:startOverride w:val="1"/>
-    </w:lvlOverride>
-  </w:num>
-  <w:num w:numId="1009">
     <w:abstractNumId w:val="99201"/>
     <w:lvlOverride w:ilvl="0">
       <w:startOverride w:val="1"/>

</xml_diff>

<commit_message>
Deploying to gh-pages from @ csci-1301/csci-1301.github.io@d87c08f3da2fe84ade461257ac1502b34c50100c 🚀
</commit_message>
<xml_diff>
--- a/labs/While/index.docx
+++ b/labs/While/index.docx
@@ -46,7 +46,7 @@
         <w:pStyle w:val="Date"/>
       </w:pPr>
       <w:r>
-        <w:t xml:space="preserve">June  15, 2021 (05:52:43 AM)</w:t>
+        <w:t xml:space="preserve">June  15, 2021 (05:54:16 AM)</w:t>
       </w:r>
     </w:p>
     <w:sdt>
@@ -2048,7 +2048,28 @@
         <w:t xml:space="preserve"> </w:t>
       </w:r>
       <w:r>
-        <w:t xml:space="preserve">vs `do while’</w:t>
+        <w:t xml:space="preserve">vs</w:t>
+      </w:r>
+      <w:r>
+        <w:t xml:space="preserve"> </w:t>
+      </w:r>
+      <w:r>
+        <w:rPr>
+          <w:rStyle w:val="KeywordTok"/>
+        </w:rPr>
+        <w:t xml:space="preserve">do</w:t>
+      </w:r>
+      <w:r>
+        <w:rPr>
+          <w:rStyle w:val="NormalTok"/>
+        </w:rPr>
+        <w:t xml:space="preserve"> </w:t>
+      </w:r>
+      <w:r>
+        <w:rPr>
+          <w:rStyle w:val="KeywordTok"/>
+        </w:rPr>
+        <w:t xml:space="preserve">while</w:t>
       </w:r>
     </w:p>
     <w:p>

</xml_diff>

<commit_message>
Deploying to gh-pages from @ csci-1301/csci-1301.github.io@5bd35832718436a55bb9bee468c64a325f9f7e12 🚀
</commit_message>
<xml_diff>
--- a/labs/While/index.docx
+++ b/labs/While/index.docx
@@ -46,7 +46,7 @@
         <w:pStyle w:val="Date"/>
       </w:pPr>
       <w:r>
-        <w:t xml:space="preserve">June  15, 2021 (05:54:16 AM)</w:t>
+        <w:t xml:space="preserve">June  15, 2021 (06:30:15 AM)</w:t>
       </w:r>
     </w:p>
     <w:sdt>
@@ -3976,6 +3976,679 @@
       </w:r>
     </w:p>
     <w:bookmarkEnd w:id="33"/>
+    <w:bookmarkStart w:id="34" w:name="and----operators"/>
+    <w:p>
+      <w:pPr>
+        <w:pStyle w:val="Heading1"/>
+      </w:pPr>
+      <w:r>
+        <w:rPr>
+          <w:rStyle w:val="OperatorTok"/>
+        </w:rPr>
+        <w:t xml:space="preserve">++</w:t>
+      </w:r>
+      <w:r>
+        <w:t xml:space="preserve"> </w:t>
+      </w:r>
+      <w:r>
+        <w:t xml:space="preserve">and</w:t>
+      </w:r>
+      <w:r>
+        <w:t xml:space="preserve"> </w:t>
+      </w:r>
+      <w:r>
+        <w:rPr>
+          <w:rStyle w:val="OperatorTok"/>
+        </w:rPr>
+        <w:t xml:space="preserve">--</w:t>
+      </w:r>
+      <w:r>
+        <w:t xml:space="preserve"> </w:t>
+      </w:r>
+      <w:r>
+        <w:t xml:space="preserve">Operators</w:t>
+      </w:r>
+    </w:p>
+    <w:p>
+      <w:pPr>
+        <w:pStyle w:val="FirstParagraph"/>
+      </w:pPr>
+      <w:r>
+        <w:t xml:space="preserve">For each of the following peace of code, determine the final value of</w:t>
+      </w:r>
+      <w:r>
+        <w:t xml:space="preserve"> </w:t>
+      </w:r>
+      <w:r>
+        <w:rPr>
+          <w:iCs/>
+          <w:i/>
+        </w:rPr>
+        <w:t xml:space="preserve">n</w:t>
+      </w:r>
+      <w:r>
+        <w:t xml:space="preserve">. Explain your answer.</w:t>
+      </w:r>
+    </w:p>
+    <w:p>
+      <w:pPr>
+        <w:pStyle w:val="SourceCode"/>
+      </w:pPr>
+      <w:r>
+        <w:rPr>
+          <w:rStyle w:val="DataTypeTok"/>
+        </w:rPr>
+        <w:t xml:space="preserve">int</w:t>
+      </w:r>
+      <w:r>
+        <w:rPr>
+          <w:rStyle w:val="NormalTok"/>
+        </w:rPr>
+        <w:t xml:space="preserve"> x </w:t>
+      </w:r>
+      <w:r>
+        <w:rPr>
+          <w:rStyle w:val="OperatorTok"/>
+        </w:rPr>
+        <w:t xml:space="preserve">=</w:t>
+      </w:r>
+      <w:r>
+        <w:rPr>
+          <w:rStyle w:val="NormalTok"/>
+        </w:rPr>
+        <w:t xml:space="preserve"> </w:t>
+      </w:r>
+      <w:r>
+        <w:rPr>
+          <w:rStyle w:val="DecValTok"/>
+        </w:rPr>
+        <w:t xml:space="preserve">5</w:t>
+      </w:r>
+      <w:r>
+        <w:rPr>
+          <w:rStyle w:val="OperatorTok"/>
+        </w:rPr>
+        <w:t xml:space="preserve">;</w:t>
+      </w:r>
+      <w:r>
+        <w:br/>
+      </w:r>
+      <w:r>
+        <w:rPr>
+          <w:rStyle w:val="DataTypeTok"/>
+        </w:rPr>
+        <w:t xml:space="preserve">int</w:t>
+      </w:r>
+      <w:r>
+        <w:rPr>
+          <w:rStyle w:val="NormalTok"/>
+        </w:rPr>
+        <w:t xml:space="preserve"> n </w:t>
+      </w:r>
+      <w:r>
+        <w:rPr>
+          <w:rStyle w:val="OperatorTok"/>
+        </w:rPr>
+        <w:t xml:space="preserve">=</w:t>
+      </w:r>
+      <w:r>
+        <w:rPr>
+          <w:rStyle w:val="NormalTok"/>
+        </w:rPr>
+        <w:t xml:space="preserve"> x</w:t>
+      </w:r>
+      <w:r>
+        <w:rPr>
+          <w:rStyle w:val="OperatorTok"/>
+        </w:rPr>
+        <w:t xml:space="preserve">++;</w:t>
+      </w:r>
+    </w:p>
+    <w:p>
+      <w:pPr>
+        <w:pStyle w:val="SourceCode"/>
+      </w:pPr>
+      <w:r>
+        <w:rPr>
+          <w:rStyle w:val="DataTypeTok"/>
+        </w:rPr>
+        <w:t xml:space="preserve">int</w:t>
+      </w:r>
+      <w:r>
+        <w:rPr>
+          <w:rStyle w:val="NormalTok"/>
+        </w:rPr>
+        <w:t xml:space="preserve"> x </w:t>
+      </w:r>
+      <w:r>
+        <w:rPr>
+          <w:rStyle w:val="OperatorTok"/>
+        </w:rPr>
+        <w:t xml:space="preserve">=</w:t>
+      </w:r>
+      <w:r>
+        <w:rPr>
+          <w:rStyle w:val="NormalTok"/>
+        </w:rPr>
+        <w:t xml:space="preserve"> </w:t>
+      </w:r>
+      <w:r>
+        <w:rPr>
+          <w:rStyle w:val="DecValTok"/>
+        </w:rPr>
+        <w:t xml:space="preserve">5</w:t>
+      </w:r>
+      <w:r>
+        <w:rPr>
+          <w:rStyle w:val="OperatorTok"/>
+        </w:rPr>
+        <w:t xml:space="preserve">;</w:t>
+      </w:r>
+      <w:r>
+        <w:br/>
+      </w:r>
+      <w:r>
+        <w:rPr>
+          <w:rStyle w:val="DataTypeTok"/>
+        </w:rPr>
+        <w:t xml:space="preserve">int</w:t>
+      </w:r>
+      <w:r>
+        <w:rPr>
+          <w:rStyle w:val="NormalTok"/>
+        </w:rPr>
+        <w:t xml:space="preserve"> n </w:t>
+      </w:r>
+      <w:r>
+        <w:rPr>
+          <w:rStyle w:val="OperatorTok"/>
+        </w:rPr>
+        <w:t xml:space="preserve">=</w:t>
+      </w:r>
+      <w:r>
+        <w:rPr>
+          <w:rStyle w:val="NormalTok"/>
+        </w:rPr>
+        <w:t xml:space="preserve"> </w:t>
+      </w:r>
+      <w:r>
+        <w:rPr>
+          <w:rStyle w:val="OperatorTok"/>
+        </w:rPr>
+        <w:t xml:space="preserve">++</w:t>
+      </w:r>
+      <w:r>
+        <w:rPr>
+          <w:rStyle w:val="NormalTok"/>
+        </w:rPr>
+        <w:t xml:space="preserve">x</w:t>
+      </w:r>
+      <w:r>
+        <w:rPr>
+          <w:rStyle w:val="OperatorTok"/>
+        </w:rPr>
+        <w:t xml:space="preserve">;</w:t>
+      </w:r>
+    </w:p>
+    <w:p>
+      <w:pPr>
+        <w:pStyle w:val="SourceCode"/>
+      </w:pPr>
+      <w:r>
+        <w:rPr>
+          <w:rStyle w:val="DataTypeTok"/>
+        </w:rPr>
+        <w:t xml:space="preserve">int</w:t>
+      </w:r>
+      <w:r>
+        <w:rPr>
+          <w:rStyle w:val="NormalTok"/>
+        </w:rPr>
+        <w:t xml:space="preserve"> x </w:t>
+      </w:r>
+      <w:r>
+        <w:rPr>
+          <w:rStyle w:val="OperatorTok"/>
+        </w:rPr>
+        <w:t xml:space="preserve">=</w:t>
+      </w:r>
+      <w:r>
+        <w:rPr>
+          <w:rStyle w:val="NormalTok"/>
+        </w:rPr>
+        <w:t xml:space="preserve"> </w:t>
+      </w:r>
+      <w:r>
+        <w:rPr>
+          <w:rStyle w:val="DecValTok"/>
+        </w:rPr>
+        <w:t xml:space="preserve">5</w:t>
+      </w:r>
+      <w:r>
+        <w:rPr>
+          <w:rStyle w:val="OperatorTok"/>
+        </w:rPr>
+        <w:t xml:space="preserve">;</w:t>
+      </w:r>
+      <w:r>
+        <w:br/>
+      </w:r>
+      <w:r>
+        <w:rPr>
+          <w:rStyle w:val="DataTypeTok"/>
+        </w:rPr>
+        <w:t xml:space="preserve">int</w:t>
+      </w:r>
+      <w:r>
+        <w:rPr>
+          <w:rStyle w:val="NormalTok"/>
+        </w:rPr>
+        <w:t xml:space="preserve"> n </w:t>
+      </w:r>
+      <w:r>
+        <w:rPr>
+          <w:rStyle w:val="OperatorTok"/>
+        </w:rPr>
+        <w:t xml:space="preserve">=</w:t>
+      </w:r>
+      <w:r>
+        <w:rPr>
+          <w:rStyle w:val="NormalTok"/>
+        </w:rPr>
+        <w:t xml:space="preserve"> x</w:t>
+      </w:r>
+      <w:r>
+        <w:rPr>
+          <w:rStyle w:val="OperatorTok"/>
+        </w:rPr>
+        <w:t xml:space="preserve">++</w:t>
+      </w:r>
+      <w:r>
+        <w:rPr>
+          <w:rStyle w:val="NormalTok"/>
+        </w:rPr>
+        <w:t xml:space="preserve"> </w:t>
+      </w:r>
+      <w:r>
+        <w:rPr>
+          <w:rStyle w:val="OperatorTok"/>
+        </w:rPr>
+        <w:t xml:space="preserve">+</w:t>
+      </w:r>
+      <w:r>
+        <w:rPr>
+          <w:rStyle w:val="NormalTok"/>
+        </w:rPr>
+        <w:t xml:space="preserve"> x</w:t>
+      </w:r>
+      <w:r>
+        <w:rPr>
+          <w:rStyle w:val="OperatorTok"/>
+        </w:rPr>
+        <w:t xml:space="preserve">++;</w:t>
+      </w:r>
+    </w:p>
+    <w:p>
+      <w:pPr>
+        <w:pStyle w:val="SourceCode"/>
+      </w:pPr>
+      <w:r>
+        <w:rPr>
+          <w:rStyle w:val="DataTypeTok"/>
+        </w:rPr>
+        <w:t xml:space="preserve">int</w:t>
+      </w:r>
+      <w:r>
+        <w:rPr>
+          <w:rStyle w:val="NormalTok"/>
+        </w:rPr>
+        <w:t xml:space="preserve"> x </w:t>
+      </w:r>
+      <w:r>
+        <w:rPr>
+          <w:rStyle w:val="OperatorTok"/>
+        </w:rPr>
+        <w:t xml:space="preserve">=</w:t>
+      </w:r>
+      <w:r>
+        <w:rPr>
+          <w:rStyle w:val="NormalTok"/>
+        </w:rPr>
+        <w:t xml:space="preserve"> </w:t>
+      </w:r>
+      <w:r>
+        <w:rPr>
+          <w:rStyle w:val="DecValTok"/>
+        </w:rPr>
+        <w:t xml:space="preserve">5</w:t>
+      </w:r>
+      <w:r>
+        <w:rPr>
+          <w:rStyle w:val="OperatorTok"/>
+        </w:rPr>
+        <w:t xml:space="preserve">;</w:t>
+      </w:r>
+      <w:r>
+        <w:br/>
+      </w:r>
+      <w:r>
+        <w:rPr>
+          <w:rStyle w:val="DataTypeTok"/>
+        </w:rPr>
+        <w:t xml:space="preserve">int</w:t>
+      </w:r>
+      <w:r>
+        <w:rPr>
+          <w:rStyle w:val="NormalTok"/>
+        </w:rPr>
+        <w:t xml:space="preserve"> n </w:t>
+      </w:r>
+      <w:r>
+        <w:rPr>
+          <w:rStyle w:val="OperatorTok"/>
+        </w:rPr>
+        <w:t xml:space="preserve">=</w:t>
+      </w:r>
+      <w:r>
+        <w:rPr>
+          <w:rStyle w:val="NormalTok"/>
+        </w:rPr>
+        <w:t xml:space="preserve"> </w:t>
+      </w:r>
+      <w:r>
+        <w:rPr>
+          <w:rStyle w:val="OperatorTok"/>
+        </w:rPr>
+        <w:t xml:space="preserve">++</w:t>
+      </w:r>
+      <w:r>
+        <w:rPr>
+          <w:rStyle w:val="NormalTok"/>
+        </w:rPr>
+        <w:t xml:space="preserve">x </w:t>
+      </w:r>
+      <w:r>
+        <w:rPr>
+          <w:rStyle w:val="OperatorTok"/>
+        </w:rPr>
+        <w:t xml:space="preserve">+</w:t>
+      </w:r>
+      <w:r>
+        <w:rPr>
+          <w:rStyle w:val="NormalTok"/>
+        </w:rPr>
+        <w:t xml:space="preserve"> </w:t>
+      </w:r>
+      <w:r>
+        <w:rPr>
+          <w:rStyle w:val="OperatorTok"/>
+        </w:rPr>
+        <w:t xml:space="preserve">++</w:t>
+      </w:r>
+      <w:r>
+        <w:rPr>
+          <w:rStyle w:val="NormalTok"/>
+        </w:rPr>
+        <w:t xml:space="preserve">x</w:t>
+      </w:r>
+      <w:r>
+        <w:rPr>
+          <w:rStyle w:val="OperatorTok"/>
+        </w:rPr>
+        <w:t xml:space="preserve">;</w:t>
+      </w:r>
+    </w:p>
+    <w:p>
+      <w:pPr>
+        <w:pStyle w:val="SourceCode"/>
+      </w:pPr>
+      <w:r>
+        <w:rPr>
+          <w:rStyle w:val="DataTypeTok"/>
+        </w:rPr>
+        <w:t xml:space="preserve">int</w:t>
+      </w:r>
+      <w:r>
+        <w:rPr>
+          <w:rStyle w:val="NormalTok"/>
+        </w:rPr>
+        <w:t xml:space="preserve"> x </w:t>
+      </w:r>
+      <w:r>
+        <w:rPr>
+          <w:rStyle w:val="OperatorTok"/>
+        </w:rPr>
+        <w:t xml:space="preserve">=</w:t>
+      </w:r>
+      <w:r>
+        <w:rPr>
+          <w:rStyle w:val="NormalTok"/>
+        </w:rPr>
+        <w:t xml:space="preserve"> </w:t>
+      </w:r>
+      <w:r>
+        <w:rPr>
+          <w:rStyle w:val="DecValTok"/>
+        </w:rPr>
+        <w:t xml:space="preserve">5</w:t>
+      </w:r>
+      <w:r>
+        <w:rPr>
+          <w:rStyle w:val="OperatorTok"/>
+        </w:rPr>
+        <w:t xml:space="preserve">,</w:t>
+      </w:r>
+      <w:r>
+        <w:rPr>
+          <w:rStyle w:val="NormalTok"/>
+        </w:rPr>
+        <w:t xml:space="preserve"> y </w:t>
+      </w:r>
+      <w:r>
+        <w:rPr>
+          <w:rStyle w:val="OperatorTok"/>
+        </w:rPr>
+        <w:t xml:space="preserve">=</w:t>
+      </w:r>
+      <w:r>
+        <w:rPr>
+          <w:rStyle w:val="NormalTok"/>
+        </w:rPr>
+        <w:t xml:space="preserve"> </w:t>
+      </w:r>
+      <w:r>
+        <w:rPr>
+          <w:rStyle w:val="DecValTok"/>
+        </w:rPr>
+        <w:t xml:space="preserve">6</w:t>
+      </w:r>
+      <w:r>
+        <w:rPr>
+          <w:rStyle w:val="OperatorTok"/>
+        </w:rPr>
+        <w:t xml:space="preserve">;</w:t>
+      </w:r>
+      <w:r>
+        <w:br/>
+      </w:r>
+      <w:r>
+        <w:rPr>
+          <w:rStyle w:val="DataTypeTok"/>
+        </w:rPr>
+        <w:t xml:space="preserve">int</w:t>
+      </w:r>
+      <w:r>
+        <w:rPr>
+          <w:rStyle w:val="NormalTok"/>
+        </w:rPr>
+        <w:t xml:space="preserve"> n </w:t>
+      </w:r>
+      <w:r>
+        <w:rPr>
+          <w:rStyle w:val="OperatorTok"/>
+        </w:rPr>
+        <w:t xml:space="preserve">=</w:t>
+      </w:r>
+      <w:r>
+        <w:rPr>
+          <w:rStyle w:val="NormalTok"/>
+        </w:rPr>
+        <w:t xml:space="preserve"> x</w:t>
+      </w:r>
+      <w:r>
+        <w:rPr>
+          <w:rStyle w:val="OperatorTok"/>
+        </w:rPr>
+        <w:t xml:space="preserve">++</w:t>
+      </w:r>
+      <w:r>
+        <w:rPr>
+          <w:rStyle w:val="NormalTok"/>
+        </w:rPr>
+        <w:t xml:space="preserve"> </w:t>
+      </w:r>
+      <w:r>
+        <w:rPr>
+          <w:rStyle w:val="OperatorTok"/>
+        </w:rPr>
+        <w:t xml:space="preserve">*</w:t>
+      </w:r>
+      <w:r>
+        <w:rPr>
+          <w:rStyle w:val="NormalTok"/>
+        </w:rPr>
+        <w:t xml:space="preserve"> </w:t>
+      </w:r>
+      <w:r>
+        <w:rPr>
+          <w:rStyle w:val="OperatorTok"/>
+        </w:rPr>
+        <w:t xml:space="preserve">++</w:t>
+      </w:r>
+      <w:r>
+        <w:rPr>
+          <w:rStyle w:val="NormalTok"/>
+        </w:rPr>
+        <w:t xml:space="preserve">y</w:t>
+      </w:r>
+      <w:r>
+        <w:rPr>
+          <w:rStyle w:val="OperatorTok"/>
+        </w:rPr>
+        <w:t xml:space="preserve">;</w:t>
+      </w:r>
+    </w:p>
+    <w:p>
+      <w:pPr>
+        <w:pStyle w:val="SourceCode"/>
+      </w:pPr>
+      <w:r>
+        <w:rPr>
+          <w:rStyle w:val="DataTypeTok"/>
+        </w:rPr>
+        <w:t xml:space="preserve">int</w:t>
+      </w:r>
+      <w:r>
+        <w:rPr>
+          <w:rStyle w:val="NormalTok"/>
+        </w:rPr>
+        <w:t xml:space="preserve"> x </w:t>
+      </w:r>
+      <w:r>
+        <w:rPr>
+          <w:rStyle w:val="OperatorTok"/>
+        </w:rPr>
+        <w:t xml:space="preserve">=</w:t>
+      </w:r>
+      <w:r>
+        <w:rPr>
+          <w:rStyle w:val="NormalTok"/>
+        </w:rPr>
+        <w:t xml:space="preserve"> </w:t>
+      </w:r>
+      <w:r>
+        <w:rPr>
+          <w:rStyle w:val="DecValTok"/>
+        </w:rPr>
+        <w:t xml:space="preserve">5</w:t>
+      </w:r>
+      <w:r>
+        <w:rPr>
+          <w:rStyle w:val="OperatorTok"/>
+        </w:rPr>
+        <w:t xml:space="preserve">;</w:t>
+      </w:r>
+      <w:r>
+        <w:br/>
+      </w:r>
+      <w:r>
+        <w:rPr>
+          <w:rStyle w:val="DataTypeTok"/>
+        </w:rPr>
+        <w:t xml:space="preserve">int</w:t>
+      </w:r>
+      <w:r>
+        <w:rPr>
+          <w:rStyle w:val="NormalTok"/>
+        </w:rPr>
+        <w:t xml:space="preserve"> n </w:t>
+      </w:r>
+      <w:r>
+        <w:rPr>
+          <w:rStyle w:val="OperatorTok"/>
+        </w:rPr>
+        <w:t xml:space="preserve">=</w:t>
+      </w:r>
+      <w:r>
+        <w:rPr>
+          <w:rStyle w:val="NormalTok"/>
+        </w:rPr>
+        <w:t xml:space="preserve"> x</w:t>
+      </w:r>
+      <w:r>
+        <w:rPr>
+          <w:rStyle w:val="OperatorTok"/>
+        </w:rPr>
+        <w:t xml:space="preserve">++</w:t>
+      </w:r>
+      <w:r>
+        <w:rPr>
+          <w:rStyle w:val="NormalTok"/>
+        </w:rPr>
+        <w:t xml:space="preserve"> </w:t>
+      </w:r>
+      <w:r>
+        <w:rPr>
+          <w:rStyle w:val="OperatorTok"/>
+        </w:rPr>
+        <w:t xml:space="preserve">+</w:t>
+      </w:r>
+      <w:r>
+        <w:rPr>
+          <w:rStyle w:val="NormalTok"/>
+        </w:rPr>
+        <w:t xml:space="preserve"> </w:t>
+      </w:r>
+      <w:r>
+        <w:rPr>
+          <w:rStyle w:val="OperatorTok"/>
+        </w:rPr>
+        <w:t xml:space="preserve">--</w:t>
+      </w:r>
+      <w:r>
+        <w:rPr>
+          <w:rStyle w:val="NormalTok"/>
+        </w:rPr>
+        <w:t xml:space="preserve">x</w:t>
+      </w:r>
+      <w:r>
+        <w:rPr>
+          <w:rStyle w:val="OperatorTok"/>
+        </w:rPr>
+        <w:t xml:space="preserve">;</w:t>
+      </w:r>
+    </w:p>
+    <w:bookmarkEnd w:id="34"/>
     <w:sectPr/>
   </w:body>
 </w:document>

</xml_diff>

<commit_message>
Deploying to gh-pages from @ csci-1301/csci-1301.github.io@435b22cd2d429bc37e1d926383280761aeb3c1e4 🚀
</commit_message>
<xml_diff>
--- a/labs/While/index.docx
+++ b/labs/While/index.docx
@@ -46,7 +46,7 @@
         <w:pStyle w:val="Date"/>
       </w:pPr>
       <w:r>
-        <w:t xml:space="preserve">June  16, 2021 (08:36:16 PM)</w:t>
+        <w:t xml:space="preserve">June  16, 2021 (08:39:13 PM)</w:t>
       </w:r>
     </w:p>
     <w:sdt>
@@ -90,7 +90,7 @@
         <w:pStyle w:val="Heading2"/>
       </w:pPr>
       <w:r>
-        <w:t xml:space="preserve">problem 1</w:t>
+        <w:t xml:space="preserve">Problem 1</w:t>
       </w:r>
     </w:p>
     <w:p>
@@ -102,7 +102,7 @@
         <w:pStyle w:val="Compact"/>
       </w:pPr>
       <w:r>
-        <w:t xml:space="preserve">Create a new projec, and replace the content of the</w:t>
+        <w:t xml:space="preserve">Create a new project, and replace the content of the</w:t>
       </w:r>
       <w:r>
         <w:t xml:space="preserve"> </w:t>
@@ -333,7 +333,7 @@
         </w:numPr>
       </w:pPr>
       <w:r>
-        <w:t xml:space="preserve">Modyfy the code such that it prints the numbers from 100 to 300. Note that the counter can start from any number you wish.</w:t>
+        <w:t xml:space="preserve">Modify the code such that it prints the numbers from 100 to 300. Note that the counter can start from any number you wish.</w:t>
       </w:r>
     </w:p>
     <w:p>
@@ -860,7 +860,7 @@
         <w:rPr>
           <w:rStyle w:val="StringTok"/>
         </w:rPr>
-        <w:t xml:space="preserve">"Enter a natrual number greater than 2:"</w:t>
+        <w:t xml:space="preserve">"Enter a natural number greater than 2: "</w:t>
       </w:r>
       <w:r>
         <w:rPr>
@@ -1533,7 +1533,7 @@
         <w:pStyle w:val="FirstParagraph"/>
       </w:pPr>
       <w:r>
-        <w:t xml:space="preserve">Write a new program that asks an integer vaue geater than 1 from the user, and computes the result of this series:</w:t>
+        <w:t xml:space="preserve">Write a new program that asks an integer value greater than 1 from the user, and computes the result of this series:</w:t>
       </w:r>
       <w:r>
         <w:t xml:space="preserve"> </w:t>
@@ -3085,6 +3085,606 @@
         <w:rPr>
           <w:rStyle w:val="NormalTok"/>
         </w:rPr>
+        <w:t xml:space="preserve">    Console</w:t>
+      </w:r>
+      <w:r>
+        <w:rPr>
+          <w:rStyle w:val="OperatorTok"/>
+        </w:rPr>
+        <w:t xml:space="preserve">.</w:t>
+      </w:r>
+      <w:r>
+        <w:rPr>
+          <w:rStyle w:val="FunctionTok"/>
+        </w:rPr>
+        <w:t xml:space="preserve">WriteLine</w:t>
+      </w:r>
+      <w:r>
+        <w:rPr>
+          <w:rStyle w:val="OperatorTok"/>
+        </w:rPr>
+        <w:t xml:space="preserve">(</w:t>
+      </w:r>
+      <w:r>
+        <w:rPr>
+          <w:rStyle w:val="StringTok"/>
+        </w:rPr>
+        <w:t xml:space="preserve">"Hi!"</w:t>
+      </w:r>
+      <w:r>
+        <w:rPr>
+          <w:rStyle w:val="OperatorTok"/>
+        </w:rPr>
+        <w:t xml:space="preserve">);</w:t>
+      </w:r>
+      <w:r>
+        <w:br/>
+      </w:r>
+      <w:r>
+        <w:rPr>
+          <w:rStyle w:val="NormalTok"/>
+        </w:rPr>
+        <w:t xml:space="preserve">    Console</w:t>
+      </w:r>
+      <w:r>
+        <w:rPr>
+          <w:rStyle w:val="OperatorTok"/>
+        </w:rPr>
+        <w:t xml:space="preserve">.</w:t>
+      </w:r>
+      <w:r>
+        <w:rPr>
+          <w:rStyle w:val="FunctionTok"/>
+        </w:rPr>
+        <w:t xml:space="preserve">WriteLine</w:t>
+      </w:r>
+      <w:r>
+        <w:rPr>
+          <w:rStyle w:val="OperatorTok"/>
+        </w:rPr>
+        <w:t xml:space="preserve">(</w:t>
+      </w:r>
+      <w:r>
+        <w:rPr>
+          <w:rStyle w:val="NormalTok"/>
+        </w:rPr>
+        <w:t xml:space="preserve">number</w:t>
+      </w:r>
+      <w:r>
+        <w:rPr>
+          <w:rStyle w:val="OperatorTok"/>
+        </w:rPr>
+        <w:t xml:space="preserve">);</w:t>
+      </w:r>
+      <w:r>
+        <w:br/>
+      </w:r>
+      <w:r>
+        <w:rPr>
+          <w:rStyle w:val="OperatorTok"/>
+        </w:rPr>
+        <w:t xml:space="preserve">}</w:t>
+      </w:r>
+    </w:p>
+    <w:p>
+      <w:pPr>
+        <w:pStyle w:val="SourceCode"/>
+      </w:pPr>
+      <w:r>
+        <w:rPr>
+          <w:rStyle w:val="DataTypeTok"/>
+        </w:rPr>
+        <w:t xml:space="preserve">int</w:t>
+      </w:r>
+      <w:r>
+        <w:rPr>
+          <w:rStyle w:val="NormalTok"/>
+        </w:rPr>
+        <w:t xml:space="preserve"> number1 </w:t>
+      </w:r>
+      <w:r>
+        <w:rPr>
+          <w:rStyle w:val="OperatorTok"/>
+        </w:rPr>
+        <w:t xml:space="preserve">=</w:t>
+      </w:r>
+      <w:r>
+        <w:rPr>
+          <w:rStyle w:val="NormalTok"/>
+        </w:rPr>
+        <w:t xml:space="preserve"> </w:t>
+      </w:r>
+      <w:r>
+        <w:rPr>
+          <w:rStyle w:val="DecValTok"/>
+        </w:rPr>
+        <w:t xml:space="preserve">0</w:t>
+      </w:r>
+      <w:r>
+        <w:rPr>
+          <w:rStyle w:val="OperatorTok"/>
+        </w:rPr>
+        <w:t xml:space="preserve">,</w:t>
+      </w:r>
+      <w:r>
+        <w:rPr>
+          <w:rStyle w:val="NormalTok"/>
+        </w:rPr>
+        <w:t xml:space="preserve"> number </w:t>
+      </w:r>
+      <w:r>
+        <w:rPr>
+          <w:rStyle w:val="OperatorTok"/>
+        </w:rPr>
+        <w:t xml:space="preserve">=</w:t>
+      </w:r>
+      <w:r>
+        <w:rPr>
+          <w:rStyle w:val="NormalTok"/>
+        </w:rPr>
+        <w:t xml:space="preserve"> </w:t>
+      </w:r>
+      <w:r>
+        <w:rPr>
+          <w:rStyle w:val="DecValTok"/>
+        </w:rPr>
+        <w:t xml:space="preserve">0</w:t>
+      </w:r>
+      <w:r>
+        <w:rPr>
+          <w:rStyle w:val="OperatorTok"/>
+        </w:rPr>
+        <w:t xml:space="preserve">;</w:t>
+      </w:r>
+      <w:r>
+        <w:br/>
+      </w:r>
+      <w:r>
+        <w:rPr>
+          <w:rStyle w:val="KeywordTok"/>
+        </w:rPr>
+        <w:t xml:space="preserve">while</w:t>
+      </w:r>
+      <w:r>
+        <w:rPr>
+          <w:rStyle w:val="NormalTok"/>
+        </w:rPr>
+        <w:t xml:space="preserve"> </w:t>
+      </w:r>
+      <w:r>
+        <w:rPr>
+          <w:rStyle w:val="OperatorTok"/>
+        </w:rPr>
+        <w:t xml:space="preserve">(</w:t>
+      </w:r>
+      <w:r>
+        <w:rPr>
+          <w:rStyle w:val="NormalTok"/>
+        </w:rPr>
+        <w:t xml:space="preserve">number </w:t>
+      </w:r>
+      <w:r>
+        <w:rPr>
+          <w:rStyle w:val="OperatorTok"/>
+        </w:rPr>
+        <w:t xml:space="preserve">&lt;=</w:t>
+      </w:r>
+      <w:r>
+        <w:rPr>
+          <w:rStyle w:val="DecValTok"/>
+        </w:rPr>
+        <w:t xml:space="preserve">5</w:t>
+      </w:r>
+      <w:r>
+        <w:rPr>
+          <w:rStyle w:val="OperatorTok"/>
+        </w:rPr>
+        <w:t xml:space="preserve">)</w:t>
+      </w:r>
+      <w:r>
+        <w:rPr>
+          <w:rStyle w:val="NormalTok"/>
+        </w:rPr>
+        <w:t xml:space="preserve"> </w:t>
+      </w:r>
+      <w:r>
+        <w:rPr>
+          <w:rStyle w:val="OperatorTok"/>
+        </w:rPr>
+        <w:t xml:space="preserve">{</w:t>
+      </w:r>
+      <w:r>
+        <w:br/>
+      </w:r>
+      <w:r>
+        <w:rPr>
+          <w:rStyle w:val="NormalTok"/>
+        </w:rPr>
+        <w:t xml:space="preserve">    Console</w:t>
+      </w:r>
+      <w:r>
+        <w:rPr>
+          <w:rStyle w:val="OperatorTok"/>
+        </w:rPr>
+        <w:t xml:space="preserve">.</w:t>
+      </w:r>
+      <w:r>
+        <w:rPr>
+          <w:rStyle w:val="FunctionTok"/>
+        </w:rPr>
+        <w:t xml:space="preserve">WriteLine</w:t>
+      </w:r>
+      <w:r>
+        <w:rPr>
+          <w:rStyle w:val="OperatorTok"/>
+        </w:rPr>
+        <w:t xml:space="preserve">(</w:t>
+      </w:r>
+      <w:r>
+        <w:rPr>
+          <w:rStyle w:val="StringTok"/>
+        </w:rPr>
+        <w:t xml:space="preserve">"Hi!"</w:t>
+      </w:r>
+      <w:r>
+        <w:rPr>
+          <w:rStyle w:val="OperatorTok"/>
+        </w:rPr>
+        <w:t xml:space="preserve">);</w:t>
+      </w:r>
+      <w:r>
+        <w:br/>
+      </w:r>
+      <w:r>
+        <w:rPr>
+          <w:rStyle w:val="NormalTok"/>
+        </w:rPr>
+        <w:t xml:space="preserve">    Console</w:t>
+      </w:r>
+      <w:r>
+        <w:rPr>
+          <w:rStyle w:val="OperatorTok"/>
+        </w:rPr>
+        <w:t xml:space="preserve">.</w:t>
+      </w:r>
+      <w:r>
+        <w:rPr>
+          <w:rStyle w:val="FunctionTok"/>
+        </w:rPr>
+        <w:t xml:space="preserve">WriteLine</w:t>
+      </w:r>
+      <w:r>
+        <w:rPr>
+          <w:rStyle w:val="OperatorTok"/>
+        </w:rPr>
+        <w:t xml:space="preserve">(</w:t>
+      </w:r>
+      <w:r>
+        <w:rPr>
+          <w:rStyle w:val="NormalTok"/>
+        </w:rPr>
+        <w:t xml:space="preserve">number</w:t>
+      </w:r>
+      <w:r>
+        <w:rPr>
+          <w:rStyle w:val="OperatorTok"/>
+        </w:rPr>
+        <w:t xml:space="preserve">);</w:t>
+      </w:r>
+      <w:r>
+        <w:br/>
+      </w:r>
+      <w:r>
+        <w:rPr>
+          <w:rStyle w:val="NormalTok"/>
+        </w:rPr>
+        <w:t xml:space="preserve">    number1</w:t>
+      </w:r>
+      <w:r>
+        <w:rPr>
+          <w:rStyle w:val="OperatorTok"/>
+        </w:rPr>
+        <w:t xml:space="preserve">++;</w:t>
+      </w:r>
+      <w:r>
+        <w:br/>
+      </w:r>
+      <w:r>
+        <w:rPr>
+          <w:rStyle w:val="OperatorTok"/>
+        </w:rPr>
+        <w:t xml:space="preserve">}</w:t>
+      </w:r>
+    </w:p>
+    <w:p>
+      <w:pPr>
+        <w:pStyle w:val="SourceCode"/>
+      </w:pPr>
+      <w:r>
+        <w:rPr>
+          <w:rStyle w:val="DataTypeTok"/>
+        </w:rPr>
+        <w:t xml:space="preserve">int</w:t>
+      </w:r>
+      <w:r>
+        <w:rPr>
+          <w:rStyle w:val="NormalTok"/>
+        </w:rPr>
+        <w:t xml:space="preserve"> number </w:t>
+      </w:r>
+      <w:r>
+        <w:rPr>
+          <w:rStyle w:val="OperatorTok"/>
+        </w:rPr>
+        <w:t xml:space="preserve">=</w:t>
+      </w:r>
+      <w:r>
+        <w:rPr>
+          <w:rStyle w:val="NormalTok"/>
+        </w:rPr>
+        <w:t xml:space="preserve"> </w:t>
+      </w:r>
+      <w:r>
+        <w:rPr>
+          <w:rStyle w:val="DecValTok"/>
+        </w:rPr>
+        <w:t xml:space="preserve">0</w:t>
+      </w:r>
+      <w:r>
+        <w:rPr>
+          <w:rStyle w:val="OperatorTok"/>
+        </w:rPr>
+        <w:t xml:space="preserve">;</w:t>
+      </w:r>
+      <w:r>
+        <w:br/>
+      </w:r>
+      <w:r>
+        <w:rPr>
+          <w:rStyle w:val="KeywordTok"/>
+        </w:rPr>
+        <w:t xml:space="preserve">while</w:t>
+      </w:r>
+      <w:r>
+        <w:rPr>
+          <w:rStyle w:val="NormalTok"/>
+        </w:rPr>
+        <w:t xml:space="preserve"> </w:t>
+      </w:r>
+      <w:r>
+        <w:rPr>
+          <w:rStyle w:val="OperatorTok"/>
+        </w:rPr>
+        <w:t xml:space="preserve">(</w:t>
+      </w:r>
+      <w:r>
+        <w:rPr>
+          <w:rStyle w:val="NormalTok"/>
+        </w:rPr>
+        <w:t xml:space="preserve">number </w:t>
+      </w:r>
+      <w:r>
+        <w:rPr>
+          <w:rStyle w:val="OperatorTok"/>
+        </w:rPr>
+        <w:t xml:space="preserve">&lt;=</w:t>
+      </w:r>
+      <w:r>
+        <w:rPr>
+          <w:rStyle w:val="DecValTok"/>
+        </w:rPr>
+        <w:t xml:space="preserve">5</w:t>
+      </w:r>
+      <w:r>
+        <w:rPr>
+          <w:rStyle w:val="OperatorTok"/>
+        </w:rPr>
+        <w:t xml:space="preserve">);</w:t>
+      </w:r>
+      <w:r>
+        <w:br/>
+      </w:r>
+      <w:r>
+        <w:rPr>
+          <w:rStyle w:val="OperatorTok"/>
+        </w:rPr>
+        <w:t xml:space="preserve">{</w:t>
+      </w:r>
+      <w:r>
+        <w:br/>
+      </w:r>
+      <w:r>
+        <w:rPr>
+          <w:rStyle w:val="NormalTok"/>
+        </w:rPr>
+        <w:t xml:space="preserve">    Console</w:t>
+      </w:r>
+      <w:r>
+        <w:rPr>
+          <w:rStyle w:val="OperatorTok"/>
+        </w:rPr>
+        <w:t xml:space="preserve">.</w:t>
+      </w:r>
+      <w:r>
+        <w:rPr>
+          <w:rStyle w:val="FunctionTok"/>
+        </w:rPr>
+        <w:t xml:space="preserve">WriteLine</w:t>
+      </w:r>
+      <w:r>
+        <w:rPr>
+          <w:rStyle w:val="OperatorTok"/>
+        </w:rPr>
+        <w:t xml:space="preserve">(</w:t>
+      </w:r>
+      <w:r>
+        <w:rPr>
+          <w:rStyle w:val="StringTok"/>
+        </w:rPr>
+        <w:t xml:space="preserve">"Hi!"</w:t>
+      </w:r>
+      <w:r>
+        <w:rPr>
+          <w:rStyle w:val="OperatorTok"/>
+        </w:rPr>
+        <w:t xml:space="preserve">);</w:t>
+      </w:r>
+      <w:r>
+        <w:br/>
+      </w:r>
+      <w:r>
+        <w:rPr>
+          <w:rStyle w:val="NormalTok"/>
+        </w:rPr>
+        <w:t xml:space="preserve">    Console</w:t>
+      </w:r>
+      <w:r>
+        <w:rPr>
+          <w:rStyle w:val="OperatorTok"/>
+        </w:rPr>
+        <w:t xml:space="preserve">.</w:t>
+      </w:r>
+      <w:r>
+        <w:rPr>
+          <w:rStyle w:val="FunctionTok"/>
+        </w:rPr>
+        <w:t xml:space="preserve">WriteLine</w:t>
+      </w:r>
+      <w:r>
+        <w:rPr>
+          <w:rStyle w:val="OperatorTok"/>
+        </w:rPr>
+        <w:t xml:space="preserve">(</w:t>
+      </w:r>
+      <w:r>
+        <w:rPr>
+          <w:rStyle w:val="NormalTok"/>
+        </w:rPr>
+        <w:t xml:space="preserve">number</w:t>
+      </w:r>
+      <w:r>
+        <w:rPr>
+          <w:rStyle w:val="OperatorTok"/>
+        </w:rPr>
+        <w:t xml:space="preserve">);</w:t>
+      </w:r>
+      <w:r>
+        <w:br/>
+      </w:r>
+      <w:r>
+        <w:rPr>
+          <w:rStyle w:val="NormalTok"/>
+        </w:rPr>
+        <w:t xml:space="preserve">    number</w:t>
+      </w:r>
+      <w:r>
+        <w:rPr>
+          <w:rStyle w:val="OperatorTok"/>
+        </w:rPr>
+        <w:t xml:space="preserve">++;</w:t>
+      </w:r>
+      <w:r>
+        <w:br/>
+      </w:r>
+      <w:r>
+        <w:rPr>
+          <w:rStyle w:val="OperatorTok"/>
+        </w:rPr>
+        <w:t xml:space="preserve">}</w:t>
+      </w:r>
+    </w:p>
+    <w:p>
+      <w:pPr>
+        <w:pStyle w:val="SourceCode"/>
+      </w:pPr>
+      <w:r>
+        <w:rPr>
+          <w:rStyle w:val="DataTypeTok"/>
+        </w:rPr>
+        <w:t xml:space="preserve">int</w:t>
+      </w:r>
+      <w:r>
+        <w:rPr>
+          <w:rStyle w:val="NormalTok"/>
+        </w:rPr>
+        <w:t xml:space="preserve"> number </w:t>
+      </w:r>
+      <w:r>
+        <w:rPr>
+          <w:rStyle w:val="OperatorTok"/>
+        </w:rPr>
+        <w:t xml:space="preserve">=</w:t>
+      </w:r>
+      <w:r>
+        <w:rPr>
+          <w:rStyle w:val="NormalTok"/>
+        </w:rPr>
+        <w:t xml:space="preserve"> </w:t>
+      </w:r>
+      <w:r>
+        <w:rPr>
+          <w:rStyle w:val="DecValTok"/>
+        </w:rPr>
+        <w:t xml:space="preserve">0</w:t>
+      </w:r>
+      <w:r>
+        <w:rPr>
+          <w:rStyle w:val="OperatorTok"/>
+        </w:rPr>
+        <w:t xml:space="preserve">;</w:t>
+      </w:r>
+      <w:r>
+        <w:br/>
+      </w:r>
+      <w:r>
+        <w:rPr>
+          <w:rStyle w:val="KeywordTok"/>
+        </w:rPr>
+        <w:t xml:space="preserve">while</w:t>
+      </w:r>
+      <w:r>
+        <w:rPr>
+          <w:rStyle w:val="NormalTok"/>
+        </w:rPr>
+        <w:t xml:space="preserve"> </w:t>
+      </w:r>
+      <w:r>
+        <w:rPr>
+          <w:rStyle w:val="OperatorTok"/>
+        </w:rPr>
+        <w:t xml:space="preserve">(</w:t>
+      </w:r>
+      <w:r>
+        <w:rPr>
+          <w:rStyle w:val="NormalTok"/>
+        </w:rPr>
+        <w:t xml:space="preserve">number </w:t>
+      </w:r>
+      <w:r>
+        <w:rPr>
+          <w:rStyle w:val="OperatorTok"/>
+        </w:rPr>
+        <w:t xml:space="preserve">&lt;=</w:t>
+      </w:r>
+      <w:r>
+        <w:rPr>
+          <w:rStyle w:val="DecValTok"/>
+        </w:rPr>
+        <w:t xml:space="preserve">5</w:t>
+      </w:r>
+      <w:r>
+        <w:rPr>
+          <w:rStyle w:val="OperatorTok"/>
+        </w:rPr>
+        <w:t xml:space="preserve">)</w:t>
+      </w:r>
+      <w:r>
+        <w:br/>
+      </w:r>
+      <w:r>
+        <w:rPr>
+          <w:rStyle w:val="NormalTok"/>
+        </w:rPr>
         <w:t xml:space="preserve">Console</w:t>
       </w:r>
       <w:r>
@@ -3161,9 +3761,15 @@
       </w:r>
       <w:r>
         <w:rPr>
-          <w:rStyle w:val="OperatorTok"/>
-        </w:rPr>
-        <w:t xml:space="preserve">}</w:t>
+          <w:rStyle w:val="NormalTok"/>
+        </w:rPr>
+        <w:t xml:space="preserve">number</w:t>
+      </w:r>
+      <w:r>
+        <w:rPr>
+          <w:rStyle w:val="OperatorTok"/>
+        </w:rPr>
+        <w:t xml:space="preserve">++;</w:t>
       </w:r>
     </w:p>
     <w:p>
@@ -3180,7 +3786,7 @@
         <w:rPr>
           <w:rStyle w:val="NormalTok"/>
         </w:rPr>
-        <w:t xml:space="preserve"> number1 </w:t>
+        <w:t xml:space="preserve"> number </w:t>
       </w:r>
       <w:r>
         <w:rPr>
@@ -3204,19 +3810,40 @@
         <w:rPr>
           <w:rStyle w:val="OperatorTok"/>
         </w:rPr>
-        <w:t xml:space="preserve">,</w:t>
-      </w:r>
-      <w:r>
-        <w:rPr>
-          <w:rStyle w:val="NormalTok"/>
-        </w:rPr>
-        <w:t xml:space="preserve"> number </w:t>
-      </w:r>
-      <w:r>
-        <w:rPr>
-          <w:rStyle w:val="OperatorTok"/>
-        </w:rPr>
-        <w:t xml:space="preserve">=</w:t>
+        <w:t xml:space="preserve">;</w:t>
+      </w:r>
+      <w:r>
+        <w:br/>
+      </w:r>
+      <w:r>
+        <w:rPr>
+          <w:rStyle w:val="KeywordTok"/>
+        </w:rPr>
+        <w:t xml:space="preserve">while</w:t>
+      </w:r>
+      <w:r>
+        <w:rPr>
+          <w:rStyle w:val="NormalTok"/>
+        </w:rPr>
+        <w:t xml:space="preserve"> </w:t>
+      </w:r>
+      <w:r>
+        <w:rPr>
+          <w:rStyle w:val="OperatorTok"/>
+        </w:rPr>
+        <w:t xml:space="preserve">(</w:t>
+      </w:r>
+      <w:r>
+        <w:rPr>
+          <w:rStyle w:val="NormalTok"/>
+        </w:rPr>
+        <w:t xml:space="preserve">number </w:t>
+      </w:r>
+      <w:r>
+        <w:rPr>
+          <w:rStyle w:val="OperatorTok"/>
+        </w:rPr>
+        <w:t xml:space="preserve">&lt;=</w:t>
       </w:r>
       <w:r>
         <w:rPr>
@@ -3228,28 +3855,43 @@
         <w:rPr>
           <w:rStyle w:val="DecValTok"/>
         </w:rPr>
-        <w:t xml:space="preserve">0</w:t>
-      </w:r>
-      <w:r>
-        <w:rPr>
-          <w:rStyle w:val="OperatorTok"/>
-        </w:rPr>
-        <w:t xml:space="preserve">;</w:t>
-      </w:r>
-      <w:r>
-        <w:br/>
-      </w:r>
-      <w:r>
-        <w:rPr>
-          <w:rStyle w:val="KeywordTok"/>
-        </w:rPr>
-        <w:t xml:space="preserve">while</w:t>
-      </w:r>
-      <w:r>
-        <w:rPr>
-          <w:rStyle w:val="NormalTok"/>
-        </w:rPr>
-        <w:t xml:space="preserve"> </w:t>
+        <w:t xml:space="preserve">5</w:t>
+      </w:r>
+      <w:r>
+        <w:rPr>
+          <w:rStyle w:val="OperatorTok"/>
+        </w:rPr>
+        <w:t xml:space="preserve">)</w:t>
+      </w:r>
+      <w:r>
+        <w:br/>
+      </w:r>
+      <w:r>
+        <w:rPr>
+          <w:rStyle w:val="OperatorTok"/>
+        </w:rPr>
+        <w:t xml:space="preserve">{</w:t>
+      </w:r>
+      <w:r>
+        <w:br/>
+      </w:r>
+      <w:r>
+        <w:rPr>
+          <w:rStyle w:val="NormalTok"/>
+        </w:rPr>
+        <w:t xml:space="preserve">    Console</w:t>
+      </w:r>
+      <w:r>
+        <w:rPr>
+          <w:rStyle w:val="OperatorTok"/>
+        </w:rPr>
+        <w:t xml:space="preserve">.</w:t>
+      </w:r>
+      <w:r>
+        <w:rPr>
+          <w:rStyle w:val="FunctionTok"/>
+        </w:rPr>
+        <w:t xml:space="preserve">WriteLine</w:t>
       </w:r>
       <w:r>
         <w:rPr>
@@ -3259,69 +3901,6 @@
       </w:r>
       <w:r>
         <w:rPr>
-          <w:rStyle w:val="NormalTok"/>
-        </w:rPr>
-        <w:t xml:space="preserve">number </w:t>
-      </w:r>
-      <w:r>
-        <w:rPr>
-          <w:rStyle w:val="OperatorTok"/>
-        </w:rPr>
-        <w:t xml:space="preserve">&lt;=</w:t>
-      </w:r>
-      <w:r>
-        <w:rPr>
-          <w:rStyle w:val="DecValTok"/>
-        </w:rPr>
-        <w:t xml:space="preserve">5</w:t>
-      </w:r>
-      <w:r>
-        <w:rPr>
-          <w:rStyle w:val="OperatorTok"/>
-        </w:rPr>
-        <w:t xml:space="preserve">)</w:t>
-      </w:r>
-      <w:r>
-        <w:rPr>
-          <w:rStyle w:val="NormalTok"/>
-        </w:rPr>
-        <w:t xml:space="preserve"> </w:t>
-      </w:r>
-      <w:r>
-        <w:rPr>
-          <w:rStyle w:val="OperatorTok"/>
-        </w:rPr>
-        <w:t xml:space="preserve">{</w:t>
-      </w:r>
-      <w:r>
-        <w:br/>
-      </w:r>
-      <w:r>
-        <w:rPr>
-          <w:rStyle w:val="NormalTok"/>
-        </w:rPr>
-        <w:t xml:space="preserve">Console</w:t>
-      </w:r>
-      <w:r>
-        <w:rPr>
-          <w:rStyle w:val="OperatorTok"/>
-        </w:rPr>
-        <w:t xml:space="preserve">.</w:t>
-      </w:r>
-      <w:r>
-        <w:rPr>
-          <w:rStyle w:val="FunctionTok"/>
-        </w:rPr>
-        <w:t xml:space="preserve">WriteLine</w:t>
-      </w:r>
-      <w:r>
-        <w:rPr>
-          <w:rStyle w:val="OperatorTok"/>
-        </w:rPr>
-        <w:t xml:space="preserve">(</w:t>
-      </w:r>
-      <w:r>
-        <w:rPr>
           <w:rStyle w:val="StringTok"/>
         </w:rPr>
         <w:t xml:space="preserve">"Hi!"</w:t>
@@ -3339,586 +3918,7 @@
         <w:rPr>
           <w:rStyle w:val="NormalTok"/>
         </w:rPr>
-        <w:t xml:space="preserve">Console</w:t>
-      </w:r>
-      <w:r>
-        <w:rPr>
-          <w:rStyle w:val="OperatorTok"/>
-        </w:rPr>
-        <w:t xml:space="preserve">.</w:t>
-      </w:r>
-      <w:r>
-        <w:rPr>
-          <w:rStyle w:val="FunctionTok"/>
-        </w:rPr>
-        <w:t xml:space="preserve">WriteLine</w:t>
-      </w:r>
-      <w:r>
-        <w:rPr>
-          <w:rStyle w:val="OperatorTok"/>
-        </w:rPr>
-        <w:t xml:space="preserve">(</w:t>
-      </w:r>
-      <w:r>
-        <w:rPr>
-          <w:rStyle w:val="NormalTok"/>
-        </w:rPr>
-        <w:t xml:space="preserve">number</w:t>
-      </w:r>
-      <w:r>
-        <w:rPr>
-          <w:rStyle w:val="OperatorTok"/>
-        </w:rPr>
-        <w:t xml:space="preserve">);</w:t>
-      </w:r>
-      <w:r>
-        <w:br/>
-      </w:r>
-      <w:r>
-        <w:rPr>
-          <w:rStyle w:val="NormalTok"/>
-        </w:rPr>
-        <w:t xml:space="preserve">number1</w:t>
-      </w:r>
-      <w:r>
-        <w:rPr>
-          <w:rStyle w:val="OperatorTok"/>
-        </w:rPr>
-        <w:t xml:space="preserve">++;</w:t>
-      </w:r>
-      <w:r>
-        <w:br/>
-      </w:r>
-      <w:r>
-        <w:rPr>
-          <w:rStyle w:val="OperatorTok"/>
-        </w:rPr>
-        <w:t xml:space="preserve">}</w:t>
-      </w:r>
-    </w:p>
-    <w:p>
-      <w:pPr>
-        <w:pStyle w:val="SourceCode"/>
-      </w:pPr>
-      <w:r>
-        <w:rPr>
-          <w:rStyle w:val="DataTypeTok"/>
-        </w:rPr>
-        <w:t xml:space="preserve">int</w:t>
-      </w:r>
-      <w:r>
-        <w:rPr>
-          <w:rStyle w:val="NormalTok"/>
-        </w:rPr>
-        <w:t xml:space="preserve"> number </w:t>
-      </w:r>
-      <w:r>
-        <w:rPr>
-          <w:rStyle w:val="OperatorTok"/>
-        </w:rPr>
-        <w:t xml:space="preserve">=</w:t>
-      </w:r>
-      <w:r>
-        <w:rPr>
-          <w:rStyle w:val="NormalTok"/>
-        </w:rPr>
-        <w:t xml:space="preserve"> </w:t>
-      </w:r>
-      <w:r>
-        <w:rPr>
-          <w:rStyle w:val="DecValTok"/>
-        </w:rPr>
-        <w:t xml:space="preserve">0</w:t>
-      </w:r>
-      <w:r>
-        <w:rPr>
-          <w:rStyle w:val="OperatorTok"/>
-        </w:rPr>
-        <w:t xml:space="preserve">;</w:t>
-      </w:r>
-      <w:r>
-        <w:br/>
-      </w:r>
-      <w:r>
-        <w:rPr>
-          <w:rStyle w:val="KeywordTok"/>
-        </w:rPr>
-        <w:t xml:space="preserve">while</w:t>
-      </w:r>
-      <w:r>
-        <w:rPr>
-          <w:rStyle w:val="NormalTok"/>
-        </w:rPr>
-        <w:t xml:space="preserve"> </w:t>
-      </w:r>
-      <w:r>
-        <w:rPr>
-          <w:rStyle w:val="OperatorTok"/>
-        </w:rPr>
-        <w:t xml:space="preserve">(</w:t>
-      </w:r>
-      <w:r>
-        <w:rPr>
-          <w:rStyle w:val="NormalTok"/>
-        </w:rPr>
-        <w:t xml:space="preserve">number </w:t>
-      </w:r>
-      <w:r>
-        <w:rPr>
-          <w:rStyle w:val="OperatorTok"/>
-        </w:rPr>
-        <w:t xml:space="preserve">&lt;=</w:t>
-      </w:r>
-      <w:r>
-        <w:rPr>
-          <w:rStyle w:val="DecValTok"/>
-        </w:rPr>
-        <w:t xml:space="preserve">5</w:t>
-      </w:r>
-      <w:r>
-        <w:rPr>
-          <w:rStyle w:val="OperatorTok"/>
-        </w:rPr>
-        <w:t xml:space="preserve">);</w:t>
-      </w:r>
-      <w:r>
-        <w:br/>
-      </w:r>
-      <w:r>
-        <w:rPr>
-          <w:rStyle w:val="OperatorTok"/>
-        </w:rPr>
-        <w:t xml:space="preserve">{</w:t>
-      </w:r>
-      <w:r>
-        <w:br/>
-      </w:r>
-      <w:r>
-        <w:rPr>
-          <w:rStyle w:val="NormalTok"/>
-        </w:rPr>
-        <w:t xml:space="preserve">Console</w:t>
-      </w:r>
-      <w:r>
-        <w:rPr>
-          <w:rStyle w:val="OperatorTok"/>
-        </w:rPr>
-        <w:t xml:space="preserve">.</w:t>
-      </w:r>
-      <w:r>
-        <w:rPr>
-          <w:rStyle w:val="FunctionTok"/>
-        </w:rPr>
-        <w:t xml:space="preserve">WriteLine</w:t>
-      </w:r>
-      <w:r>
-        <w:rPr>
-          <w:rStyle w:val="OperatorTok"/>
-        </w:rPr>
-        <w:t xml:space="preserve">(</w:t>
-      </w:r>
-      <w:r>
-        <w:rPr>
-          <w:rStyle w:val="StringTok"/>
-        </w:rPr>
-        <w:t xml:space="preserve">"Hi!"</w:t>
-      </w:r>
-      <w:r>
-        <w:rPr>
-          <w:rStyle w:val="OperatorTok"/>
-        </w:rPr>
-        <w:t xml:space="preserve">);</w:t>
-      </w:r>
-      <w:r>
-        <w:br/>
-      </w:r>
-      <w:r>
-        <w:rPr>
-          <w:rStyle w:val="NormalTok"/>
-        </w:rPr>
-        <w:t xml:space="preserve">Console</w:t>
-      </w:r>
-      <w:r>
-        <w:rPr>
-          <w:rStyle w:val="OperatorTok"/>
-        </w:rPr>
-        <w:t xml:space="preserve">.</w:t>
-      </w:r>
-      <w:r>
-        <w:rPr>
-          <w:rStyle w:val="FunctionTok"/>
-        </w:rPr>
-        <w:t xml:space="preserve">WriteLine</w:t>
-      </w:r>
-      <w:r>
-        <w:rPr>
-          <w:rStyle w:val="OperatorTok"/>
-        </w:rPr>
-        <w:t xml:space="preserve">(</w:t>
-      </w:r>
-      <w:r>
-        <w:rPr>
-          <w:rStyle w:val="NormalTok"/>
-        </w:rPr>
-        <w:t xml:space="preserve">number</w:t>
-      </w:r>
-      <w:r>
-        <w:rPr>
-          <w:rStyle w:val="OperatorTok"/>
-        </w:rPr>
-        <w:t xml:space="preserve">);</w:t>
-      </w:r>
-      <w:r>
-        <w:br/>
-      </w:r>
-      <w:r>
-        <w:rPr>
-          <w:rStyle w:val="NormalTok"/>
-        </w:rPr>
-        <w:t xml:space="preserve">number</w:t>
-      </w:r>
-      <w:r>
-        <w:rPr>
-          <w:rStyle w:val="OperatorTok"/>
-        </w:rPr>
-        <w:t xml:space="preserve">++;</w:t>
-      </w:r>
-      <w:r>
-        <w:br/>
-      </w:r>
-      <w:r>
-        <w:rPr>
-          <w:rStyle w:val="OperatorTok"/>
-        </w:rPr>
-        <w:t xml:space="preserve">}</w:t>
-      </w:r>
-    </w:p>
-    <w:p>
-      <w:pPr>
-        <w:pStyle w:val="SourceCode"/>
-      </w:pPr>
-      <w:r>
-        <w:rPr>
-          <w:rStyle w:val="DataTypeTok"/>
-        </w:rPr>
-        <w:t xml:space="preserve">int</w:t>
-      </w:r>
-      <w:r>
-        <w:rPr>
-          <w:rStyle w:val="NormalTok"/>
-        </w:rPr>
-        <w:t xml:space="preserve"> number </w:t>
-      </w:r>
-      <w:r>
-        <w:rPr>
-          <w:rStyle w:val="OperatorTok"/>
-        </w:rPr>
-        <w:t xml:space="preserve">=</w:t>
-      </w:r>
-      <w:r>
-        <w:rPr>
-          <w:rStyle w:val="NormalTok"/>
-        </w:rPr>
-        <w:t xml:space="preserve"> </w:t>
-      </w:r>
-      <w:r>
-        <w:rPr>
-          <w:rStyle w:val="DecValTok"/>
-        </w:rPr>
-        <w:t xml:space="preserve">0</w:t>
-      </w:r>
-      <w:r>
-        <w:rPr>
-          <w:rStyle w:val="OperatorTok"/>
-        </w:rPr>
-        <w:t xml:space="preserve">;</w:t>
-      </w:r>
-      <w:r>
-        <w:br/>
-      </w:r>
-      <w:r>
-        <w:rPr>
-          <w:rStyle w:val="KeywordTok"/>
-        </w:rPr>
-        <w:t xml:space="preserve">while</w:t>
-      </w:r>
-      <w:r>
-        <w:rPr>
-          <w:rStyle w:val="NormalTok"/>
-        </w:rPr>
-        <w:t xml:space="preserve"> </w:t>
-      </w:r>
-      <w:r>
-        <w:rPr>
-          <w:rStyle w:val="OperatorTok"/>
-        </w:rPr>
-        <w:t xml:space="preserve">(</w:t>
-      </w:r>
-      <w:r>
-        <w:rPr>
-          <w:rStyle w:val="NormalTok"/>
-        </w:rPr>
-        <w:t xml:space="preserve">number </w:t>
-      </w:r>
-      <w:r>
-        <w:rPr>
-          <w:rStyle w:val="OperatorTok"/>
-        </w:rPr>
-        <w:t xml:space="preserve">&lt;=</w:t>
-      </w:r>
-      <w:r>
-        <w:rPr>
-          <w:rStyle w:val="DecValTok"/>
-        </w:rPr>
-        <w:t xml:space="preserve">5</w:t>
-      </w:r>
-      <w:r>
-        <w:rPr>
-          <w:rStyle w:val="OperatorTok"/>
-        </w:rPr>
-        <w:t xml:space="preserve">)</w:t>
-      </w:r>
-      <w:r>
-        <w:br/>
-      </w:r>
-      <w:r>
-        <w:rPr>
-          <w:rStyle w:val="NormalTok"/>
-        </w:rPr>
-        <w:t xml:space="preserve">Console</w:t>
-      </w:r>
-      <w:r>
-        <w:rPr>
-          <w:rStyle w:val="OperatorTok"/>
-        </w:rPr>
-        <w:t xml:space="preserve">.</w:t>
-      </w:r>
-      <w:r>
-        <w:rPr>
-          <w:rStyle w:val="FunctionTok"/>
-        </w:rPr>
-        <w:t xml:space="preserve">WriteLine</w:t>
-      </w:r>
-      <w:r>
-        <w:rPr>
-          <w:rStyle w:val="OperatorTok"/>
-        </w:rPr>
-        <w:t xml:space="preserve">(</w:t>
-      </w:r>
-      <w:r>
-        <w:rPr>
-          <w:rStyle w:val="StringTok"/>
-        </w:rPr>
-        <w:t xml:space="preserve">"Hi!"</w:t>
-      </w:r>
-      <w:r>
-        <w:rPr>
-          <w:rStyle w:val="OperatorTok"/>
-        </w:rPr>
-        <w:t xml:space="preserve">);</w:t>
-      </w:r>
-      <w:r>
-        <w:br/>
-      </w:r>
-      <w:r>
-        <w:rPr>
-          <w:rStyle w:val="NormalTok"/>
-        </w:rPr>
-        <w:t xml:space="preserve">Console</w:t>
-      </w:r>
-      <w:r>
-        <w:rPr>
-          <w:rStyle w:val="OperatorTok"/>
-        </w:rPr>
-        <w:t xml:space="preserve">.</w:t>
-      </w:r>
-      <w:r>
-        <w:rPr>
-          <w:rStyle w:val="FunctionTok"/>
-        </w:rPr>
-        <w:t xml:space="preserve">WriteLine</w:t>
-      </w:r>
-      <w:r>
-        <w:rPr>
-          <w:rStyle w:val="OperatorTok"/>
-        </w:rPr>
-        <w:t xml:space="preserve">(</w:t>
-      </w:r>
-      <w:r>
-        <w:rPr>
-          <w:rStyle w:val="NormalTok"/>
-        </w:rPr>
-        <w:t xml:space="preserve">number</w:t>
-      </w:r>
-      <w:r>
-        <w:rPr>
-          <w:rStyle w:val="OperatorTok"/>
-        </w:rPr>
-        <w:t xml:space="preserve">);</w:t>
-      </w:r>
-      <w:r>
-        <w:br/>
-      </w:r>
-      <w:r>
-        <w:rPr>
-          <w:rStyle w:val="NormalTok"/>
-        </w:rPr>
-        <w:t xml:space="preserve">number</w:t>
-      </w:r>
-      <w:r>
-        <w:rPr>
-          <w:rStyle w:val="OperatorTok"/>
-        </w:rPr>
-        <w:t xml:space="preserve">++;</w:t>
-      </w:r>
-    </w:p>
-    <w:p>
-      <w:pPr>
-        <w:pStyle w:val="SourceCode"/>
-      </w:pPr>
-      <w:r>
-        <w:rPr>
-          <w:rStyle w:val="DataTypeTok"/>
-        </w:rPr>
-        <w:t xml:space="preserve">int</w:t>
-      </w:r>
-      <w:r>
-        <w:rPr>
-          <w:rStyle w:val="NormalTok"/>
-        </w:rPr>
-        <w:t xml:space="preserve"> number </w:t>
-      </w:r>
-      <w:r>
-        <w:rPr>
-          <w:rStyle w:val="OperatorTok"/>
-        </w:rPr>
-        <w:t xml:space="preserve">=</w:t>
-      </w:r>
-      <w:r>
-        <w:rPr>
-          <w:rStyle w:val="NormalTok"/>
-        </w:rPr>
-        <w:t xml:space="preserve"> </w:t>
-      </w:r>
-      <w:r>
-        <w:rPr>
-          <w:rStyle w:val="DecValTok"/>
-        </w:rPr>
-        <w:t xml:space="preserve">0</w:t>
-      </w:r>
-      <w:r>
-        <w:rPr>
-          <w:rStyle w:val="OperatorTok"/>
-        </w:rPr>
-        <w:t xml:space="preserve">;</w:t>
-      </w:r>
-      <w:r>
-        <w:br/>
-      </w:r>
-      <w:r>
-        <w:rPr>
-          <w:rStyle w:val="KeywordTok"/>
-        </w:rPr>
-        <w:t xml:space="preserve">while</w:t>
-      </w:r>
-      <w:r>
-        <w:rPr>
-          <w:rStyle w:val="NormalTok"/>
-        </w:rPr>
-        <w:t xml:space="preserve"> </w:t>
-      </w:r>
-      <w:r>
-        <w:rPr>
-          <w:rStyle w:val="OperatorTok"/>
-        </w:rPr>
-        <w:t xml:space="preserve">(</w:t>
-      </w:r>
-      <w:r>
-        <w:rPr>
-          <w:rStyle w:val="NormalTok"/>
-        </w:rPr>
-        <w:t xml:space="preserve">number </w:t>
-      </w:r>
-      <w:r>
-        <w:rPr>
-          <w:rStyle w:val="OperatorTok"/>
-        </w:rPr>
-        <w:t xml:space="preserve">&lt;=</w:t>
-      </w:r>
-      <w:r>
-        <w:rPr>
-          <w:rStyle w:val="NormalTok"/>
-        </w:rPr>
-        <w:t xml:space="preserve"> </w:t>
-      </w:r>
-      <w:r>
-        <w:rPr>
-          <w:rStyle w:val="DecValTok"/>
-        </w:rPr>
-        <w:t xml:space="preserve">5</w:t>
-      </w:r>
-      <w:r>
-        <w:rPr>
-          <w:rStyle w:val="OperatorTok"/>
-        </w:rPr>
-        <w:t xml:space="preserve">)</w:t>
-      </w:r>
-      <w:r>
-        <w:br/>
-      </w:r>
-      <w:r>
-        <w:rPr>
-          <w:rStyle w:val="OperatorTok"/>
-        </w:rPr>
-        <w:t xml:space="preserve">{</w:t>
-      </w:r>
-      <w:r>
-        <w:br/>
-      </w:r>
-      <w:r>
-        <w:rPr>
-          <w:rStyle w:val="NormalTok"/>
-        </w:rPr>
-        <w:t xml:space="preserve">Console</w:t>
-      </w:r>
-      <w:r>
-        <w:rPr>
-          <w:rStyle w:val="OperatorTok"/>
-        </w:rPr>
-        <w:t xml:space="preserve">.</w:t>
-      </w:r>
-      <w:r>
-        <w:rPr>
-          <w:rStyle w:val="FunctionTok"/>
-        </w:rPr>
-        <w:t xml:space="preserve">WriteLine</w:t>
-      </w:r>
-      <w:r>
-        <w:rPr>
-          <w:rStyle w:val="OperatorTok"/>
-        </w:rPr>
-        <w:t xml:space="preserve">(</w:t>
-      </w:r>
-      <w:r>
-        <w:rPr>
-          <w:rStyle w:val="StringTok"/>
-        </w:rPr>
-        <w:t xml:space="preserve">"Hi!"</w:t>
-      </w:r>
-      <w:r>
-        <w:rPr>
-          <w:rStyle w:val="OperatorTok"/>
-        </w:rPr>
-        <w:t xml:space="preserve">);</w:t>
-      </w:r>
-      <w:r>
-        <w:br/>
-      </w:r>
-      <w:r>
-        <w:rPr>
-          <w:rStyle w:val="NormalTok"/>
-        </w:rPr>
-        <w:t xml:space="preserve">Console</w:t>
+        <w:t xml:space="preserve">    Console</w:t>
       </w:r>
       <w:r>
         <w:rPr>
@@ -4014,7 +4014,7 @@
         <w:pStyle w:val="FirstParagraph"/>
       </w:pPr>
       <w:r>
-        <w:t xml:space="preserve">For each of the following peace of code, determine the final value of</w:t>
+        <w:t xml:space="preserve">For each of the following pieces of code, determine the final value of</w:t>
       </w:r>
       <w:r>
         <w:t xml:space="preserve"> </w:t>

</xml_diff>

<commit_message>
Deploying to gh-pages from @ csci-1301/csci-1301.github.io@2efc7bc1327440dab76a56a0386b3975dfb08a23 🚀
</commit_message>
<xml_diff>
--- a/labs/While/index.docx
+++ b/labs/While/index.docx
@@ -13,19 +13,7 @@
         <w:t xml:space="preserve"> </w:t>
       </w:r>
       <w:r>
-        <w:t xml:space="preserve">and</w:t>
-      </w:r>
-      <w:r>
-        <w:t xml:space="preserve"> </w:t>
-      </w:r>
-      <w:r>
-        <w:t xml:space="preserve">do</w:t>
-      </w:r>
-      <w:r>
-        <w:t xml:space="preserve"> </w:t>
-      </w:r>
-      <w:r>
-        <w:t xml:space="preserve">while</w:t>
+        <w:t xml:space="preserve">Loop</w:t>
       </w:r>
     </w:p>
     <w:p>
@@ -46,7 +34,7 @@
         <w:pStyle w:val="Date"/>
       </w:pPr>
       <w:r>
-        <w:t xml:space="preserve">October  27, 2021 (03:18:52 PM)</w:t>
+        <w:t xml:space="preserve">October  29, 2021 (07:12:55 PM)</w:t>
       </w:r>
     </w:p>
     <w:sdt>

</xml_diff>

<commit_message>
Deploying to gh-pages from @ csci-1301/csci-1301.github.io@79d9b34c425c272547101d2fe6c56ab2320bcba6 🚀
</commit_message>
<xml_diff>
--- a/labs/While/index.docx
+++ b/labs/While/index.docx
@@ -34,7 +34,7 @@
         <w:pStyle w:val="Date"/>
       </w:pPr>
       <w:r>
-        <w:t xml:space="preserve">November   1, 2021 (05:06:19 PM)</w:t>
+        <w:t xml:space="preserve">November   2, 2021 (02:40:38 PM)</w:t>
       </w:r>
     </w:p>
     <w:sdt>
@@ -1495,7 +1495,7 @@
         <w:pStyle w:val="FirstParagraph"/>
       </w:pPr>
       <w:r>
-        <w:t xml:space="preserve">Execute the code, and explain what you see in the console. Note that the counter is incremental.</w:t>
+        <w:t xml:space="preserve">Execute the code, and explain what you see in the console. Note that the counter is decremented, not incremented.</w:t>
       </w:r>
     </w:p>
     <w:bookmarkEnd w:id="23"/>

</xml_diff>

<commit_message>
Deploying to gh-pages from @ csci-1301/csci-1301.github.io@1086e9396a45f43cc94aedbd6496a7e5ce78e6d2 🚀
</commit_message>
<xml_diff>
--- a/labs/While/index.docx
+++ b/labs/While/index.docx
@@ -34,7 +34,7 @@
         <w:pStyle w:val="Date"/>
       </w:pPr>
       <w:r>
-        <w:t xml:space="preserve">November   3, 2021 (06:51:59 PM)</w:t>
+        <w:t xml:space="preserve">November   3, 2021 (11:34:30 PM)</w:t>
       </w:r>
     </w:p>
     <w:sdt>
@@ -1690,7 +1690,22 @@
         <w:pStyle w:val="FirstParagraph"/>
       </w:pPr>
       <w:r>
-        <w:t xml:space="preserve">Ask user to enter integers. Keep track of the smallest value user enters. After user indicates they are done, display the smallest value user entered. If user did not enter any integers display</w:t>
+        <w:t xml:space="preserve">Ask the user to enter integers. Keep track of the smallest value the user enters. After the user indicates they are done (by entering a sentinel value like</w:t>
+      </w:r>
+      <w:r>
+        <w:t xml:space="preserve"> </w:t>
+      </w:r>
+      <w:r>
+        <w:t xml:space="preserve">“</w:t>
+      </w:r>
+      <w:r>
+        <w:t xml:space="preserve">Done</w:t>
+      </w:r>
+      <w:r>
+        <w:t xml:space="preserve">”</w:t>
+      </w:r>
+      <w:r>
+        <w:t xml:space="preserve">), display the smallest value the user entered. If the user did not enter any integers, display</w:t>
       </w:r>
       <w:r>
         <w:t xml:space="preserve"> </w:t>

</xml_diff>